<commit_message>
created file for comment processing
</commit_message>
<xml_diff>
--- a/output/papers/Round 1/manuscript-brief.docx
+++ b/output/papers/Round 1/manuscript-brief.docx
@@ -2543,8 +2543,13 @@
       <w:r>
         <w:t xml:space="preserve"> </w:t>
       </w:r>
-      <w:r>
-        <w:t xml:space="preserve">With regard to ethnicity, </w:t>
+      <w:proofErr w:type="gramStart"/>
+      <w:r>
+        <w:t>With regard to</w:t>
+      </w:r>
+      <w:proofErr w:type="gramEnd"/>
+      <w:r>
+        <w:t xml:space="preserve"> ethnicity, </w:t>
       </w:r>
       <w:r>
         <w:t>8.5</w:t>
@@ -2562,15 +2567,7 @@
         <w:t>9.7</w:t>
       </w:r>
       <w:r>
-        <w:t xml:space="preserve">% as </w:t>
-      </w:r>
-      <w:proofErr w:type="gramStart"/>
-      <w:r>
-        <w:t>Non-Hispanic</w:t>
-      </w:r>
-      <w:proofErr w:type="gramEnd"/>
-      <w:r>
-        <w:t xml:space="preserve">, and </w:t>
+        <w:t xml:space="preserve">% as Non-Hispanic, and </w:t>
       </w:r>
       <w:r>
         <w:t>1.9</w:t>
@@ -7357,27 +7354,14 @@
       <w:r>
         <w:t xml:space="preserve">Table </w:t>
       </w:r>
-      <w:r>
-        <w:fldChar w:fldCharType="begin"/>
-      </w:r>
-      <w:r>
-        <w:instrText xml:space="preserve"> SEQ Table \* ARABIC </w:instrText>
-      </w:r>
-      <w:r>
-        <w:fldChar w:fldCharType="separate"/>
-      </w:r>
-      <w:r>
-        <w:rPr>
-          <w:noProof/>
-        </w:rPr>
-        <w:t>1</w:t>
-      </w:r>
-      <w:r>
-        <w:rPr>
-          <w:noProof/>
-        </w:rPr>
-        <w:fldChar w:fldCharType="end"/>
-      </w:r>
+      <w:fldSimple w:instr=" SEQ Table \* ARABIC ">
+        <w:r>
+          <w:rPr>
+            <w:noProof/>
+          </w:rPr>
+          <w:t>1</w:t>
+        </w:r>
+      </w:fldSimple>
       <w:bookmarkEnd w:id="7"/>
       <w:r>
         <w:tab/>
@@ -19624,7 +19608,11 @@
         <w:t>Indeed, t</w:t>
       </w:r>
       <w:r>
-        <w:t xml:space="preserve">he only striking similarity between the pen-in-the-mouth and visual occlusion was that both reduced the effect of visual bias (see SI for details, </w:t>
+        <w:t xml:space="preserve">he only striking similarity between the pen-in-the-mouth and visual occlusion was that both reduced the effect of visual bias (see SI for </w:t>
+      </w:r>
+      <w:r>
+        <w:lastRenderedPageBreak/>
+        <w:t xml:space="preserve">details, </w:t>
       </w:r>
       <w:proofErr w:type="gramStart"/>
       <w:r>
@@ -19662,11 +19650,7 @@
         <w:t>those visual</w:t>
       </w:r>
       <w:r>
-        <w:t xml:space="preserve"> cues were masked by the black </w:t>
-      </w:r>
-      <w:r>
-        <w:lastRenderedPageBreak/>
-        <w:t>rectangle in Experiment 2.</w:t>
+        <w:t xml:space="preserve"> cues were masked by the black rectangle in Experiment 2.</w:t>
       </w:r>
     </w:p>
     <w:p>
@@ -19974,7 +19958,14 @@
         <w:rPr>
           <w:szCs w:val="22"/>
         </w:rPr>
-        <w:t xml:space="preserve"> questions for future research on compensation and adaptive speech perception more broadly. We briefly discuss two. First, our findings leave open whether compensation for visually evident effects of non-phonological causes—like the pen—draws on the same neural mechanisms as normalization/compensation for the effects of phonetic contexts. The present findings only suggest that Fowler’s compensation account provides a unifying explanation for the qualitative consequences of both phenomena. It is unclear, for example, whether compensation for </w:t>
+        <w:t xml:space="preserve"> questions for future research on compensation and adaptive speech perception more broadly. We briefly discuss two. First, our findings leave open whether compensation for visually evident effects of non-phonological causes—like the pen—draws on the same neural mechanisms as normalization/compensation for the effects of phonetic contexts. The present findings only suggest that Fowler’s compensation account provides a unifying explanation for the qualitative consequences of both phenomena. It is unclear, for </w:t>
+      </w:r>
+      <w:r>
+        <w:rPr>
+          <w:szCs w:val="22"/>
+        </w:rPr>
+        <w:lastRenderedPageBreak/>
+        <w:t xml:space="preserve">example, whether compensation for </w:t>
       </w:r>
       <w:proofErr w:type="gramStart"/>
       <w:r>
@@ -19988,14 +19979,7 @@
         <w:rPr>
           <w:szCs w:val="22"/>
         </w:rPr>
-        <w:t xml:space="preserve"> non-phonetic context take place in the same </w:t>
-      </w:r>
-      <w:r>
-        <w:rPr>
-          <w:szCs w:val="22"/>
-        </w:rPr>
-        <w:lastRenderedPageBreak/>
-        <w:t>brain areas that are responsible for audiovisual integration during speech perception, and whether those areas that also process compensation for preceding phonetic context. Alternatively, compensation might take place at multiple points in the processing of speech input.</w:t>
+        <w:t xml:space="preserve"> non-phonetic context take place in the same brain areas that are responsible for audiovisual integration during speech perception, and whether those areas that also process compensation for preceding phonetic context. Alternatively, compensation might take place at multiple points in the processing of speech input.</w:t>
       </w:r>
     </w:p>
     <w:p>
@@ -20479,7 +20463,14 @@
         <w:rPr>
           <w:szCs w:val="22"/>
         </w:rPr>
-        <w:t xml:space="preserve"> shifted (as it should make them sound </w:t>
+        <w:t xml:space="preserve"> shifted (as it should make them </w:t>
+      </w:r>
+      <w:r>
+        <w:rPr>
+          <w:szCs w:val="22"/>
+        </w:rPr>
+        <w:lastRenderedPageBreak/>
+        <w:t xml:space="preserve">sound </w:t>
       </w:r>
       <w:r>
         <w:rPr>
@@ -20545,14 +20536,7 @@
         <w:rPr>
           <w:szCs w:val="22"/>
         </w:rPr>
-        <w:t xml:space="preserve"> shifted (as it makes them </w:t>
-      </w:r>
-      <w:r>
-        <w:rPr>
-          <w:szCs w:val="22"/>
-        </w:rPr>
-        <w:lastRenderedPageBreak/>
-        <w:t xml:space="preserve">sound more “s” like). </w:t>
+        <w:t xml:space="preserve"> shifted (as it makes them sound more “s” like). </w:t>
       </w:r>
       <w:r>
         <w:rPr>
@@ -21246,7 +21230,6 @@
           <w:szCs w:val="22"/>
         </w:rPr>
       </w:pPr>
-      <w:proofErr w:type="spellStart"/>
       <w:r>
         <w:rPr>
           <w:szCs w:val="22"/>
@@ -21259,7 +21242,6 @@
         </w:rPr>
         <w:t>ürkner</w:t>
       </w:r>
-      <w:proofErr w:type="spellEnd"/>
       <w:r>
         <w:rPr>
           <w:szCs w:val="22"/>
@@ -21313,19 +21295,11 @@
           <w:szCs w:val="22"/>
         </w:rPr>
       </w:pPr>
-      <w:proofErr w:type="spellStart"/>
-      <w:r>
-        <w:rPr>
-          <w:szCs w:val="22"/>
-        </w:rPr>
-        <w:t>Bürkner</w:t>
-      </w:r>
-      <w:proofErr w:type="spellEnd"/>
-      <w:r>
-        <w:rPr>
-          <w:szCs w:val="22"/>
-        </w:rPr>
-        <w:t>, P. C., &amp; Charpentier, E. (2020). Modelling monotonic effects of ordinal predictors in Bayesian regression models. </w:t>
+      <w:r>
+        <w:rPr>
+          <w:szCs w:val="22"/>
+        </w:rPr>
+        <w:t>Bürkner, P. C., &amp; Charpentier, E. (2020). Modelling monotonic effects of ordinal predictors in Bayesian regression models. </w:t>
       </w:r>
       <w:r>
         <w:rPr>
@@ -21917,19 +21891,11 @@
           <w:szCs w:val="22"/>
         </w:rPr>
       </w:pPr>
-      <w:proofErr w:type="spellStart"/>
-      <w:r>
-        <w:rPr>
-          <w:szCs w:val="22"/>
-        </w:rPr>
-        <w:t>Jongman</w:t>
-      </w:r>
-      <w:proofErr w:type="spellEnd"/>
-      <w:r>
-        <w:rPr>
-          <w:szCs w:val="22"/>
-        </w:rPr>
-        <w:t xml:space="preserve">, </w:t>
+      <w:r>
+        <w:rPr>
+          <w:szCs w:val="22"/>
+        </w:rPr>
+        <w:t xml:space="preserve">Jongman, </w:t>
       </w:r>
       <w:r>
         <w:rPr>
@@ -22224,21 +22190,7 @@
         <w:rPr>
           <w:szCs w:val="22"/>
         </w:rPr>
-        <w:t xml:space="preserve">Lewandowski, D., </w:t>
-      </w:r>
-      <w:proofErr w:type="spellStart"/>
-      <w:r>
-        <w:rPr>
-          <w:szCs w:val="22"/>
-        </w:rPr>
-        <w:t>Kurowicka</w:t>
-      </w:r>
-      <w:proofErr w:type="spellEnd"/>
-      <w:r>
-        <w:rPr>
-          <w:szCs w:val="22"/>
-        </w:rPr>
-        <w:t xml:space="preserve">, D., &amp; Joe, H. (2009). Generating random correlation matrices based on vines and extended onion method. </w:t>
+        <w:t xml:space="preserve">Lewandowski, D., Kurowicka, D., &amp; Joe, H. (2009). Generating random correlation matrices based on vines and extended onion method. </w:t>
       </w:r>
       <w:r>
         <w:rPr>
@@ -22681,21 +22633,7 @@
         <w:rPr>
           <w:szCs w:val="22"/>
         </w:rPr>
-        <w:t xml:space="preserve">B., &amp; </w:t>
-      </w:r>
-      <w:proofErr w:type="spellStart"/>
-      <w:r>
-        <w:rPr>
-          <w:szCs w:val="22"/>
-        </w:rPr>
-        <w:t>Jongman</w:t>
-      </w:r>
-      <w:proofErr w:type="spellEnd"/>
-      <w:r>
-        <w:rPr>
-          <w:szCs w:val="22"/>
-        </w:rPr>
-        <w:t xml:space="preserve">, A. (2011). What information is necessary for speech categorization? </w:t>
+        <w:t xml:space="preserve">B., &amp; Jongman, A. (2011). What information is necessary for speech categorization? </w:t>
       </w:r>
       <w:r>
         <w:rPr>
@@ -22742,21 +22680,7 @@
         <w:rPr>
           <w:szCs w:val="22"/>
         </w:rPr>
-        <w:t xml:space="preserve">B., &amp; </w:t>
-      </w:r>
-      <w:proofErr w:type="spellStart"/>
-      <w:r>
-        <w:rPr>
-          <w:szCs w:val="22"/>
-        </w:rPr>
-        <w:t>Jongman</w:t>
-      </w:r>
-      <w:proofErr w:type="spellEnd"/>
-      <w:r>
-        <w:rPr>
-          <w:szCs w:val="22"/>
-        </w:rPr>
-        <w:t xml:space="preserve">, A. (2015). What comes after /f/? </w:t>
+        <w:t xml:space="preserve">B., &amp; Jongman, A. (2015). What comes after /f/? </w:t>
       </w:r>
       <w:r>
         <w:rPr>
@@ -22843,7 +22767,6 @@
         </w:rPr>
         <w:t xml:space="preserve"> (2012). </w:t>
       </w:r>
-      <w:proofErr w:type="spellStart"/>
       <w:r>
         <w:rPr>
           <w:i/>
@@ -22852,7 +22775,6 @@
         </w:rPr>
         <w:t>FricativeMakerPro</w:t>
       </w:r>
-      <w:proofErr w:type="spellEnd"/>
     </w:p>
     <w:p>
       <w:pPr>
@@ -22866,13 +22788,7 @@
         <w:rPr>
           <w:szCs w:val="22"/>
         </w:rPr>
-        <w:t xml:space="preserve">Mitterer, </w:t>
-      </w:r>
-      <w:r>
-        <w:rPr>
-          <w:szCs w:val="22"/>
-        </w:rPr>
-        <w:t xml:space="preserve">H. (2006). On the causes of compensation for coarticulation: Evidence for phonological mediation. </w:t>
+        <w:t xml:space="preserve">Mitterer, H. (2006). On the causes of compensation for coarticulation: Evidence for phonological mediation. </w:t>
       </w:r>
       <w:r>
         <w:rPr>
@@ -22996,7 +22912,18 @@
           <w:szCs w:val="22"/>
           <w:shd w:val="clear" w:color="auto" w:fill="FFFFFF"/>
         </w:rPr>
-        <w:t>Proceedings of the 11th Australasian International Conference on Speech Science and Technology</w:t>
+        <w:t xml:space="preserve">Proceedings of the 11th Australasian </w:t>
+      </w:r>
+      <w:r>
+        <w:rPr>
+          <w:i/>
+          <w:iCs/>
+          <w:color w:val="222222"/>
+          <w:szCs w:val="22"/>
+          <w:shd w:val="clear" w:color="auto" w:fill="FFFFFF"/>
+        </w:rPr>
+        <w:lastRenderedPageBreak/>
+        <w:t>International Conference on Speech Science and Technology</w:t>
       </w:r>
       <w:r>
         <w:rPr>
@@ -23033,7 +22960,6 @@
         <w:rPr>
           <w:szCs w:val="22"/>
         </w:rPr>
-        <w:lastRenderedPageBreak/>
         <w:t xml:space="preserve">R Core Team (2023). _R: A Language and Environment for Statistical Computing. R Foundation for Statistical Computing, Vienna, Austria. </w:t>
       </w:r>
     </w:p>
@@ -23061,36 +22987,15 @@
           <w:szCs w:val="22"/>
           <w:shd w:val="clear" w:color="auto" w:fill="FFFFFF"/>
         </w:rPr>
-        <w:t xml:space="preserve">R., </w:t>
-      </w:r>
-      <w:proofErr w:type="spellStart"/>
-      <w:r>
-        <w:rPr>
-          <w:rFonts w:hint="eastAsia"/>
+        <w:t>R., Kurumada, C., &amp; Brown</w:t>
+      </w:r>
+      <w:r>
+        <w:rPr>
           <w:color w:val="222222"/>
           <w:szCs w:val="22"/>
           <w:shd w:val="clear" w:color="auto" w:fill="FFFFFF"/>
         </w:rPr>
-        <w:t>Kurumada</w:t>
-      </w:r>
-      <w:proofErr w:type="spellEnd"/>
-      <w:r>
-        <w:rPr>
-          <w:rFonts w:hint="eastAsia"/>
-          <w:color w:val="222222"/>
-          <w:szCs w:val="22"/>
-          <w:shd w:val="clear" w:color="auto" w:fill="FFFFFF"/>
-        </w:rPr>
-        <w:t>, C., &amp; Brown</w:t>
-      </w:r>
-      <w:r>
-        <w:rPr>
-          <w:rFonts w:hint="eastAsia"/>
-          <w:color w:val="222222"/>
-          <w:szCs w:val="22"/>
-          <w:shd w:val="clear" w:color="auto" w:fill="FFFFFF"/>
-        </w:rPr>
-        <w:t>‐</w:t>
+        <w:t>-</w:t>
       </w:r>
       <w:r>
         <w:rPr>
@@ -23163,19 +23068,11 @@
           <w:szCs w:val="22"/>
         </w:rPr>
       </w:pPr>
-      <w:proofErr w:type="spellStart"/>
-      <w:r>
-        <w:rPr>
-          <w:szCs w:val="22"/>
-        </w:rPr>
-        <w:t>Syrdal</w:t>
-      </w:r>
-      <w:proofErr w:type="spellEnd"/>
-      <w:r>
-        <w:rPr>
-          <w:szCs w:val="22"/>
-        </w:rPr>
-        <w:t xml:space="preserve">, </w:t>
+      <w:r>
+        <w:rPr>
+          <w:szCs w:val="22"/>
+        </w:rPr>
+        <w:t xml:space="preserve">Syrdal, </w:t>
       </w:r>
       <w:r>
         <w:rPr>
@@ -23317,21 +23214,7 @@
         <w:rPr>
           <w:szCs w:val="22"/>
         </w:rPr>
-        <w:t>Yeni-</w:t>
-      </w:r>
-      <w:proofErr w:type="spellStart"/>
-      <w:r>
-        <w:rPr>
-          <w:szCs w:val="22"/>
-        </w:rPr>
-        <w:t>Komshian</w:t>
-      </w:r>
-      <w:proofErr w:type="spellEnd"/>
-      <w:r>
-        <w:rPr>
-          <w:szCs w:val="22"/>
-        </w:rPr>
-        <w:t xml:space="preserve">, </w:t>
+        <w:t xml:space="preserve">Yeni-Komshian, </w:t>
       </w:r>
       <w:r>
         <w:rPr>
@@ -30045,7 +29928,7 @@
 </file>
 
 <file path=customXml/itemProps1.xml><?xml version="1.0" encoding="utf-8"?>
-<ds:datastoreItem xmlns:ds="http://schemas.openxmlformats.org/officeDocument/2006/customXml" ds:itemID="{B20ED14E-20BD-0342-A447-925FFA2C3804}">
+<ds:datastoreItem xmlns:ds="http://schemas.openxmlformats.org/officeDocument/2006/customXml" ds:itemID="{CEAF82DD-8E2B-F442-854C-D22AA8B4402F}">
   <ds:schemaRefs>
     <ds:schemaRef ds:uri="http://schemas.openxmlformats.org/officeDocument/2006/bibliography"/>
   </ds:schemaRefs>
@@ -30053,7 +29936,7 @@
 </file>
 
 <file path=customXml/itemProps2.xml><?xml version="1.0" encoding="utf-8"?>
-<ds:datastoreItem xmlns:ds="http://schemas.openxmlformats.org/officeDocument/2006/customXml" ds:itemID="{CEAF82DD-8E2B-F442-854C-D22AA8B4402F}">
+<ds:datastoreItem xmlns:ds="http://schemas.openxmlformats.org/officeDocument/2006/customXml" ds:itemID="{B20ED14E-20BD-0342-A447-925FFA2C3804}">
   <ds:schemaRefs>
     <ds:schemaRef ds:uri="http://schemas.openxmlformats.org/officeDocument/2006/bibliography"/>
   </ds:schemaRefs>

</xml_diff>

<commit_message>
added Vroomen & de Gelder 2010 reference
</commit_message>
<xml_diff>
--- a/output/papers/Round 1/manuscript-brief.docx
+++ b/output/papers/Round 1/manuscript-brief.docx
@@ -976,21 +976,7 @@
         <w:rPr>
           <w:szCs w:val="22"/>
         </w:rPr>
-        <w:t xml:space="preserve">acoustically more </w:t>
-      </w:r>
-      <w:proofErr w:type="gramStart"/>
-      <w:r>
-        <w:rPr>
-          <w:szCs w:val="22"/>
-        </w:rPr>
-        <w:t>similar to</w:t>
-      </w:r>
-      <w:proofErr w:type="gramEnd"/>
-      <w:r>
-        <w:rPr>
-          <w:szCs w:val="22"/>
-        </w:rPr>
-        <w:t xml:space="preserve"> typical </w:t>
+        <w:t xml:space="preserve">acoustically more similar to typical </w:t>
       </w:r>
       <w:r>
         <w:rPr>
@@ -1870,21 +1856,7 @@
         <w:rPr>
           <w:szCs w:val="22"/>
         </w:rPr>
-        <w:t xml:space="preserve">context should elicit compensation </w:t>
-      </w:r>
-      <w:proofErr w:type="gramStart"/>
-      <w:r>
-        <w:rPr>
-          <w:szCs w:val="22"/>
-        </w:rPr>
-        <w:t>similar to</w:t>
-      </w:r>
-      <w:proofErr w:type="gramEnd"/>
-      <w:r>
-        <w:rPr>
-          <w:szCs w:val="22"/>
-        </w:rPr>
-        <w:t xml:space="preserve"> that observed in previous studies on linguistic context. This is the prediction we test here. </w:t>
+        <w:t xml:space="preserve">context should elicit compensation similar to that observed in previous studies on linguistic context. This is the prediction we test here. </w:t>
       </w:r>
     </w:p>
     <w:p>
@@ -2051,21 +2023,7 @@
         <w:rPr>
           <w:szCs w:val="22"/>
         </w:rPr>
-        <w:t xml:space="preserve">from /s/ in English (Jongman, Wayland, &amp; Wong, 2000), </w:t>
-      </w:r>
-      <w:proofErr w:type="gramStart"/>
-      <w:r>
-        <w:rPr>
-          <w:szCs w:val="22"/>
-        </w:rPr>
-        <w:t>both of these</w:t>
-      </w:r>
-      <w:proofErr w:type="gramEnd"/>
-      <w:r>
-        <w:rPr>
-          <w:szCs w:val="22"/>
-        </w:rPr>
-        <w:t xml:space="preserve"> </w:t>
+        <w:t xml:space="preserve">from /s/ in English (Jongman, Wayland, &amp; Wong, 2000), both of these </w:t>
       </w:r>
       <w:r>
         <w:rPr>
@@ -2114,21 +2072,7 @@
         <w:rPr>
           <w:szCs w:val="22"/>
         </w:rPr>
-        <w:t xml:space="preserve">te for either or </w:t>
-      </w:r>
-      <w:proofErr w:type="gramStart"/>
-      <w:r>
-        <w:rPr>
-          <w:szCs w:val="22"/>
-        </w:rPr>
-        <w:t>both of these</w:t>
-      </w:r>
-      <w:proofErr w:type="gramEnd"/>
-      <w:r>
-        <w:rPr>
-          <w:szCs w:val="22"/>
-        </w:rPr>
-        <w:t xml:space="preserve"> effects of the pen on articulation, it should bias their perception towards </w:t>
+        <w:t xml:space="preserve">te for either or both of these effects of the pen on articulation, it should bias their perception towards </w:t>
       </w:r>
       <w:r>
         <w:rPr>
@@ -2576,13 +2520,8 @@
       <w:r>
         <w:t xml:space="preserve"> </w:t>
       </w:r>
-      <w:proofErr w:type="gramStart"/>
-      <w:r>
-        <w:t>With regard to</w:t>
-      </w:r>
-      <w:proofErr w:type="gramEnd"/>
-      <w:r>
-        <w:t xml:space="preserve"> ethnicity, </w:t>
+      <w:r>
+        <w:t xml:space="preserve">With regard to ethnicity, </w:t>
       </w:r>
       <w:r>
         <w:t>8.5</w:t>
@@ -2660,13 +2599,8 @@
         <w:t xml:space="preserve"> </w:t>
       </w:r>
       <w:r>
-        <w:t xml:space="preserve">American Indian/Alaska Native or Native Hawaiian or </w:t>
-      </w:r>
-      <w:proofErr w:type="gramStart"/>
-      <w:r>
-        <w:t>other</w:t>
-      </w:r>
-      <w:proofErr w:type="gramEnd"/>
+        <w:t>American Indian/Alaska Native or Native Hawaiian or other</w:t>
+      </w:r>
       <w:r>
         <w:t xml:space="preserve"> </w:t>
       </w:r>
@@ -3564,21 +3498,7 @@
         <w:rPr>
           <w:szCs w:val="22"/>
         </w:rPr>
-        <w:t xml:space="preserve">The use of audiovisual stimuli comes with unique challenges. While our goal was to investigate how the presence of the pen affects the perception of the acoustic input, the use of audiovisual stimuli entails </w:t>
-      </w:r>
-      <w:proofErr w:type="gramStart"/>
-      <w:r>
-        <w:rPr>
-          <w:szCs w:val="22"/>
-        </w:rPr>
-        <w:t>that participants</w:t>
-      </w:r>
-      <w:proofErr w:type="gramEnd"/>
-      <w:r>
-        <w:rPr>
-          <w:szCs w:val="22"/>
-        </w:rPr>
-        <w:t xml:space="preserve"> also had access to visual cues to the /s/-/ʃ/ contrast</w:t>
+        <w:t>The use of audiovisual stimuli comes with unique challenges. While our goal was to investigate how the presence of the pen affects the perception of the acoustic input, the use of audiovisual stimuli entails that participants also had access to visual cues to the /s/-/ʃ/ contrast</w:t>
       </w:r>
       <w:r>
         <w:rPr>
@@ -3946,21 +3866,7 @@
         <w:rPr>
           <w:szCs w:val="22"/>
         </w:rPr>
-        <w:t xml:space="preserve"> sequence highly </w:t>
-      </w:r>
-      <w:proofErr w:type="gramStart"/>
-      <w:r>
-        <w:rPr>
-          <w:szCs w:val="22"/>
-        </w:rPr>
-        <w:t>similar to</w:t>
-      </w:r>
-      <w:proofErr w:type="gramEnd"/>
-      <w:r>
-        <w:rPr>
-          <w:szCs w:val="22"/>
-        </w:rPr>
-        <w:t xml:space="preserve"> </w:t>
+        <w:t xml:space="preserve"> sequence highly similar to </w:t>
       </w:r>
       <w:proofErr w:type="spellStart"/>
       <w:r>
@@ -5593,27 +5499,13 @@
         <w:rPr>
           <w:szCs w:val="22"/>
         </w:rPr>
-        <w:t xml:space="preserve"> required sound sequence </w:t>
-      </w:r>
-      <w:proofErr w:type="gramStart"/>
-      <w:r>
-        <w:rPr>
-          <w:szCs w:val="22"/>
-        </w:rPr>
-        <w:t xml:space="preserve">similar </w:t>
-      </w:r>
-      <w:r>
-        <w:rPr>
-          <w:szCs w:val="22"/>
-        </w:rPr>
-        <w:t>to</w:t>
-      </w:r>
-      <w:proofErr w:type="gramEnd"/>
-      <w:r>
-        <w:rPr>
-          <w:szCs w:val="22"/>
-        </w:rPr>
-        <w:t xml:space="preserve"> </w:t>
+        <w:t xml:space="preserve"> required sound sequence similar </w:t>
+      </w:r>
+      <w:r>
+        <w:rPr>
+          <w:szCs w:val="22"/>
+        </w:rPr>
+        <w:t xml:space="preserve">to </w:t>
       </w:r>
       <w:proofErr w:type="spellStart"/>
       <w:r>
@@ -6326,21 +6218,7 @@
         <w:rPr>
           <w:szCs w:val="22"/>
         </w:rPr>
-        <w:t xml:space="preserve">, but </w:t>
-      </w:r>
-      <w:proofErr w:type="gramStart"/>
-      <w:r>
-        <w:rPr>
-          <w:szCs w:val="22"/>
-        </w:rPr>
-        <w:t>in order to</w:t>
-      </w:r>
-      <w:proofErr w:type="gramEnd"/>
-      <w:r>
-        <w:rPr>
-          <w:szCs w:val="22"/>
-        </w:rPr>
-        <w:t xml:space="preserve"> start the experiment, participants had to accept the </w:t>
+        <w:t xml:space="preserve">, but in order to start the experiment, participants had to accept the </w:t>
       </w:r>
       <w:r>
         <w:rPr>
@@ -6595,21 +6473,7 @@
         <w:rPr>
           <w:szCs w:val="22"/>
         </w:rPr>
-        <w:t xml:space="preserve">. None of the trials during the test phase </w:t>
-      </w:r>
-      <w:proofErr w:type="gramStart"/>
-      <w:r>
-        <w:rPr>
-          <w:szCs w:val="22"/>
-        </w:rPr>
-        <w:t>actually contained</w:t>
-      </w:r>
-      <w:proofErr w:type="gramEnd"/>
-      <w:r>
-        <w:rPr>
-          <w:szCs w:val="22"/>
-        </w:rPr>
-        <w:t xml:space="preserve"> a white dot. Participants then completed 72 trials of an </w:t>
+        <w:t xml:space="preserve">. None of the trials during the test phase actually contained a white dot. Participants then completed 72 trials of an </w:t>
       </w:r>
       <w:r>
         <w:rPr>
@@ -6773,21 +6637,7 @@
         <w:rPr>
           <w:szCs w:val="22"/>
         </w:rPr>
-        <w:t xml:space="preserve"> continuum). One of these two instances occurred with the pen in the </w:t>
-      </w:r>
-      <w:proofErr w:type="gramStart"/>
-      <w:r>
-        <w:rPr>
-          <w:szCs w:val="22"/>
-        </w:rPr>
-        <w:t>mouth</w:t>
-      </w:r>
-      <w:proofErr w:type="gramEnd"/>
-      <w:r>
-        <w:rPr>
-          <w:szCs w:val="22"/>
-        </w:rPr>
-        <w:t xml:space="preserve"> and one occurred with the pen in the hand. Across the six blocks all 72 combinations of the 12 video items and the six audio conditions occurred exactly once. The order of the 12 test stimuli within each block was fully random.</w:t>
+        <w:t xml:space="preserve"> continuum). One of these two instances occurred with the pen in the mouth and one occurred with the pen in the hand. Across the six blocks all 72 combinations of the 12 video items and the six audio conditions occurred exactly once. The order of the 12 test stimuli within each block was fully random.</w:t>
       </w:r>
     </w:p>
     <w:p>
@@ -7392,14 +7242,27 @@
       <w:r>
         <w:t xml:space="preserve">Table </w:t>
       </w:r>
-      <w:fldSimple w:instr=" SEQ Table \* ARABIC ">
-        <w:r>
-          <w:rPr>
-            <w:noProof/>
-          </w:rPr>
-          <w:t>1</w:t>
-        </w:r>
-      </w:fldSimple>
+      <w:r>
+        <w:fldChar w:fldCharType="begin"/>
+      </w:r>
+      <w:r>
+        <w:instrText xml:space="preserve"> SEQ Table \* ARABIC </w:instrText>
+      </w:r>
+      <w:r>
+        <w:fldChar w:fldCharType="separate"/>
+      </w:r>
+      <w:r>
+        <w:rPr>
+          <w:noProof/>
+        </w:rPr>
+        <w:t>1</w:t>
+      </w:r>
+      <w:r>
+        <w:rPr>
+          <w:noProof/>
+        </w:rPr>
+        <w:fldChar w:fldCharType="end"/>
+      </w:r>
       <w:bookmarkEnd w:id="11"/>
       <w:r>
         <w:tab/>
@@ -10694,21 +10557,7 @@
         <w:rPr>
           <w:szCs w:val="22"/>
         </w:rPr>
-        <w:t xml:space="preserve"> Labels along the X-axis numbers refer to the </w:t>
-      </w:r>
-      <w:proofErr w:type="gramStart"/>
-      <w:r>
-        <w:rPr>
-          <w:szCs w:val="22"/>
-        </w:rPr>
-        <w:t>31 step</w:t>
-      </w:r>
-      <w:proofErr w:type="gramEnd"/>
-      <w:r>
-        <w:rPr>
-          <w:szCs w:val="22"/>
-        </w:rPr>
-        <w:t xml:space="preserve"> continuum created by Liu &amp; Jaeger (2018), where 1 and 31 were clear </w:t>
+        <w:t xml:space="preserve"> Labels along the X-axis numbers refer to the 31 step continuum created by Liu &amp; Jaeger (2018), where 1 and 31 were clear </w:t>
       </w:r>
       <w:proofErr w:type="spellStart"/>
       <w:r>
@@ -14744,14 +14593,7 @@
         <w:rPr>
           <w:szCs w:val="22"/>
         </w:rPr>
-        <w:t xml:space="preserve"> when the talker in the video </w:t>
-      </w:r>
-      <w:proofErr w:type="gramStart"/>
-      <w:r>
-        <w:rPr>
-          <w:szCs w:val="22"/>
-        </w:rPr>
-        <w:t>had a</w:t>
+        <w:t xml:space="preserve"> when the talker in the video had a</w:t>
       </w:r>
       <w:r>
         <w:rPr>
@@ -14763,14 +14605,7 @@
         <w:rPr>
           <w:szCs w:val="22"/>
         </w:rPr>
-        <w:t>in the mouth</w:t>
-      </w:r>
-      <w:proofErr w:type="gramEnd"/>
-      <w:r>
-        <w:rPr>
-          <w:szCs w:val="22"/>
-        </w:rPr>
-        <w:t>, compared to when the talker held the pen in the hand</w:t>
+        <w:t>in the mouth, compared to when the talker held the pen in the hand</w:t>
       </w:r>
       <w:r>
         <w:rPr>
@@ -14940,21 +14775,7 @@
         <w:rPr>
           <w:szCs w:val="22"/>
         </w:rPr>
-        <w:t>(</w:t>
-      </w:r>
-      <w:proofErr w:type="gramStart"/>
-      <w:r>
-        <w:rPr>
-          <w:szCs w:val="22"/>
-        </w:rPr>
-        <w:t>similar to</w:t>
-      </w:r>
-      <w:proofErr w:type="gramEnd"/>
-      <w:r>
-        <w:rPr>
-          <w:szCs w:val="22"/>
-        </w:rPr>
-        <w:t xml:space="preserve"> the effects of a bite</w:t>
+        <w:t>(similar to the effects of a bite</w:t>
       </w:r>
       <w:r>
         <w:rPr>
@@ -19087,21 +18908,7 @@
         <w:rPr>
           <w:szCs w:val="22"/>
         </w:rPr>
-        <w:t xml:space="preserve">. This experiment was identical to Experiment 2, except </w:t>
-      </w:r>
-      <w:proofErr w:type="gramStart"/>
-      <w:r>
-        <w:rPr>
-          <w:szCs w:val="22"/>
-        </w:rPr>
-        <w:t>that participants</w:t>
-      </w:r>
-      <w:proofErr w:type="gramEnd"/>
-      <w:r>
-        <w:rPr>
-          <w:szCs w:val="22"/>
-        </w:rPr>
-        <w:t xml:space="preserve"> had to </w:t>
+        <w:t xml:space="preserve">. This experiment was identical to Experiment 2, except that participants had to </w:t>
       </w:r>
       <w:r>
         <w:rPr>
@@ -19732,49 +19539,41 @@
         <w:t>Indeed, t</w:t>
       </w:r>
       <w:r>
-        <w:t xml:space="preserve">he only striking similarity between the pen-in-the-mouth and visual occlusion was that both reduced the effect of visual bias (see SI for </w:t>
+        <w:t xml:space="preserve">he only striking similarity between the pen-in-the-mouth and visual occlusion was that both reduced the effect of visual bias (see SI for details, and also </w:t>
+      </w:r>
+      <w:r>
+        <w:fldChar w:fldCharType="begin"/>
+      </w:r>
+      <w:r>
+        <w:instrText xml:space="preserve"> REF _Ref136190811 \h </w:instrText>
+      </w:r>
+      <w:r>
+        <w:fldChar w:fldCharType="separate"/>
+      </w:r>
+      <w:r>
+        <w:t>Figure 4</w:t>
+      </w:r>
+      <w:r>
+        <w:fldChar w:fldCharType="end"/>
+      </w:r>
+      <w:r>
+        <w:t xml:space="preserve">B). This </w:t>
+      </w:r>
+      <w:r>
+        <w:t>is expected</w:t>
+      </w:r>
+      <w:r>
+        <w:t xml:space="preserve"> given that </w:t>
+      </w:r>
+      <w:r>
+        <w:t>those visual</w:t>
+      </w:r>
+      <w:r>
+        <w:t xml:space="preserve"> cues were masked by the black </w:t>
       </w:r>
       <w:r>
         <w:lastRenderedPageBreak/>
-        <w:t xml:space="preserve">details, </w:t>
-      </w:r>
-      <w:proofErr w:type="gramStart"/>
-      <w:r>
-        <w:t>and also</w:t>
-      </w:r>
-      <w:proofErr w:type="gramEnd"/>
-      <w:r>
-        <w:t xml:space="preserve"> </w:t>
-      </w:r>
-      <w:r>
-        <w:fldChar w:fldCharType="begin"/>
-      </w:r>
-      <w:r>
-        <w:instrText xml:space="preserve"> REF _Ref136190811 \h </w:instrText>
-      </w:r>
-      <w:r>
-        <w:fldChar w:fldCharType="separate"/>
-      </w:r>
-      <w:r>
-        <w:t>Figure 4</w:t>
-      </w:r>
-      <w:r>
-        <w:fldChar w:fldCharType="end"/>
-      </w:r>
-      <w:r>
-        <w:t xml:space="preserve">B). This </w:t>
-      </w:r>
-      <w:r>
-        <w:t>is expected</w:t>
-      </w:r>
-      <w:r>
-        <w:t xml:space="preserve"> given that </w:t>
-      </w:r>
-      <w:r>
-        <w:t>those visual</w:t>
-      </w:r>
-      <w:r>
-        <w:t xml:space="preserve"> cues were masked by the black rectangle in Experiment 2.</w:t>
+        <w:t>rectangle in Experiment 2.</w:t>
       </w:r>
     </w:p>
     <w:p>
@@ -19978,21 +19777,7 @@
         <w:rPr>
           <w:szCs w:val="22"/>
         </w:rPr>
-        <w:t xml:space="preserve"> a talker’s lips exhibit a certain shape, </w:t>
-      </w:r>
-      <w:proofErr w:type="gramStart"/>
-      <w:r>
-        <w:rPr>
-          <w:szCs w:val="22"/>
-        </w:rPr>
-        <w:t>as long as</w:t>
-      </w:r>
-      <w:proofErr w:type="gramEnd"/>
-      <w:r>
-        <w:rPr>
-          <w:szCs w:val="22"/>
-        </w:rPr>
-        <w:t xml:space="preserve"> (1) they do, and (2) plausibly do so for </w:t>
+        <w:t xml:space="preserve"> a talker’s lips exhibit a certain shape, as long as (1) they do, and (2) plausibly do so for </w:t>
       </w:r>
       <w:r>
         <w:rPr>
@@ -20068,42 +19853,14 @@
         <w:rPr>
           <w:szCs w:val="22"/>
         </w:rPr>
-        <w:t xml:space="preserve">The present results also raise </w:t>
-      </w:r>
-      <w:proofErr w:type="gramStart"/>
-      <w:r>
-        <w:rPr>
-          <w:szCs w:val="22"/>
-        </w:rPr>
-        <w:t>a number of</w:t>
-      </w:r>
-      <w:proofErr w:type="gramEnd"/>
-      <w:r>
-        <w:rPr>
-          <w:szCs w:val="22"/>
-        </w:rPr>
-        <w:t xml:space="preserve"> questions for future research on compensation and adaptive speech perception more broadly. We briefly discuss two. First, our findings leave open whether compensation for visually evident effects of non-phonological causes—like the pen—draws on the same neural mechanisms as normalization/compensation for the effects of phonetic contexts. The present findings only suggest that Fowler’s compensation account provides a unifying explanation for the qualitative consequences of both phenomena. It is unclear, for </w:t>
+        <w:t xml:space="preserve">The present results also raise a number of questions for future research on compensation and adaptive speech perception more broadly. We briefly discuss two. First, our findings leave open whether compensation for visually evident effects of non-phonological causes—like the pen—draws on the same neural mechanisms as normalization/compensation for the effects of phonetic contexts. The present findings only suggest that Fowler’s compensation account provides a unifying explanation for the qualitative consequences of both phenomena. It is unclear, for example, whether compensation for visually-presented non-phonetic context take place in the same </w:t>
       </w:r>
       <w:r>
         <w:rPr>
           <w:szCs w:val="22"/>
         </w:rPr>
         <w:lastRenderedPageBreak/>
-        <w:t xml:space="preserve">example, whether compensation for </w:t>
-      </w:r>
-      <w:proofErr w:type="gramStart"/>
-      <w:r>
-        <w:rPr>
-          <w:szCs w:val="22"/>
-        </w:rPr>
-        <w:t>visually-presented</w:t>
-      </w:r>
-      <w:proofErr w:type="gramEnd"/>
-      <w:r>
-        <w:rPr>
-          <w:szCs w:val="22"/>
-        </w:rPr>
-        <w:t xml:space="preserve"> non-phonetic context take place in the same brain areas that are responsible for audiovisual integration during speech perception, and whether those areas that also process compensation for preceding phonetic context. Alternatively, compensation might take place at multiple points in the processing of speech input.</w:t>
+        <w:t>brain areas that are responsible for audiovisual integration during speech perception, and whether those areas that also process compensation for preceding phonetic context. Alternatively, compensation might take place at multiple points in the processing of speech input.</w:t>
       </w:r>
     </w:p>
     <w:p>
@@ -20671,14 +20428,7 @@
         <w:rPr>
           <w:szCs w:val="22"/>
         </w:rPr>
-        <w:t xml:space="preserve"> shifted (as it should make them </w:t>
-      </w:r>
-      <w:r>
-        <w:rPr>
-          <w:szCs w:val="22"/>
-        </w:rPr>
-        <w:lastRenderedPageBreak/>
-        <w:t xml:space="preserve">sound </w:t>
+        <w:t xml:space="preserve"> shifted (as it should make them sound </w:t>
       </w:r>
       <w:r>
         <w:rPr>
@@ -20740,7 +20490,14 @@
         <w:rPr>
           <w:szCs w:val="22"/>
         </w:rPr>
-        <w:t xml:space="preserve"> shifted (as it makes them sound more</w:t>
+        <w:t xml:space="preserve"> shifted (as it makes them sound </w:t>
+      </w:r>
+      <w:r>
+        <w:rPr>
+          <w:szCs w:val="22"/>
+        </w:rPr>
+        <w:lastRenderedPageBreak/>
+        <w:t>more</w:t>
       </w:r>
       <w:r>
         <w:rPr>
@@ -20953,25 +20710,7 @@
           <w:bCs/>
           <w:szCs w:val="22"/>
         </w:rPr>
-        <w:t xml:space="preserve">Author </w:t>
-      </w:r>
-      <w:proofErr w:type="gramStart"/>
-      <w:r>
-        <w:rPr>
-          <w:b/>
-          <w:bCs/>
-          <w:szCs w:val="22"/>
-        </w:rPr>
-        <w:t>note</w:t>
-      </w:r>
-      <w:proofErr w:type="gramEnd"/>
-      <w:r>
-        <w:rPr>
-          <w:b/>
-          <w:bCs/>
-          <w:szCs w:val="22"/>
-        </w:rPr>
-        <w:t xml:space="preserve">: </w:t>
+        <w:t xml:space="preserve">Author note: </w:t>
       </w:r>
       <w:r>
         <w:rPr>
@@ -21315,21 +21054,7 @@
         <w:rPr>
           <w:szCs w:val="22"/>
         </w:rPr>
-        <w:t xml:space="preserve">, PS 19(4). Retrieved from </w:t>
-      </w:r>
-      <w:proofErr w:type="gramStart"/>
-      <w:r>
-        <w:rPr>
-          <w:szCs w:val="22"/>
-        </w:rPr>
-        <w:t>osf.io.pj</w:t>
-      </w:r>
-      <w:proofErr w:type="gramEnd"/>
-      <w:r>
-        <w:rPr>
-          <w:szCs w:val="22"/>
-        </w:rPr>
-        <w:t xml:space="preserve">5hb. </w:t>
+        <w:t xml:space="preserve">, PS 19(4). Retrieved from osf.io.pj5hb. </w:t>
       </w:r>
     </w:p>
     <w:p>
@@ -21376,11 +21101,19 @@
         </w:rPr>
       </w:pPr>
       <w:hyperlink w:history="1"/>
-      <w:r>
-        <w:rPr>
-          <w:szCs w:val="22"/>
-        </w:rPr>
-        <w:t xml:space="preserve">Bejjanki, </w:t>
+      <w:proofErr w:type="spellStart"/>
+      <w:r>
+        <w:rPr>
+          <w:szCs w:val="22"/>
+        </w:rPr>
+        <w:t>Bejjanki</w:t>
+      </w:r>
+      <w:proofErr w:type="spellEnd"/>
+      <w:r>
+        <w:rPr>
+          <w:szCs w:val="22"/>
+        </w:rPr>
+        <w:t xml:space="preserve">, </w:t>
       </w:r>
       <w:r>
         <w:rPr>
@@ -21410,7 +21143,21 @@
         <w:rPr>
           <w:szCs w:val="22"/>
         </w:rPr>
-        <w:t>, Clayards M</w:t>
+        <w:t xml:space="preserve">, </w:t>
+      </w:r>
+      <w:proofErr w:type="spellStart"/>
+      <w:r>
+        <w:rPr>
+          <w:szCs w:val="22"/>
+        </w:rPr>
+        <w:t>Clayards</w:t>
+      </w:r>
+      <w:proofErr w:type="spellEnd"/>
+      <w:r>
+        <w:rPr>
+          <w:szCs w:val="22"/>
+        </w:rPr>
+        <w:t xml:space="preserve"> M</w:t>
       </w:r>
       <w:r>
         <w:rPr>
@@ -22181,21 +21928,7 @@
         <w:rPr>
           <w:szCs w:val="22"/>
         </w:rPr>
-        <w:t xml:space="preserve">Kraljic, T., &amp; Samuel, A. G. (2011). Perceptual learning evidence for </w:t>
-      </w:r>
-      <w:proofErr w:type="gramStart"/>
-      <w:r>
-        <w:rPr>
-          <w:szCs w:val="22"/>
-        </w:rPr>
-        <w:t>contextually-specific</w:t>
-      </w:r>
-      <w:proofErr w:type="gramEnd"/>
-      <w:r>
-        <w:rPr>
-          <w:szCs w:val="22"/>
-        </w:rPr>
-        <w:t xml:space="preserve"> representations. </w:t>
+        <w:t xml:space="preserve">Kraljic, T., &amp; Samuel, A. G. (2011). Perceptual learning evidence for contextually-specific representations. </w:t>
       </w:r>
       <w:r>
         <w:rPr>
@@ -23108,6 +22841,7 @@
         <w:spacing w:line="240" w:lineRule="auto"/>
         <w:ind w:left="360" w:hanging="360"/>
         <w:rPr>
+          <w:ins w:id="22" w:author="Karboga, Gevher Eylul" w:date="2025-01-05T01:16:00Z" w16du:dateUtc="2025-01-05T06:16:00Z"/>
           <w:szCs w:val="22"/>
         </w:rPr>
       </w:pPr>
@@ -23157,6 +22891,69 @@
         </w:rPr>
         <w:t>2347.</w:t>
       </w:r>
+    </w:p>
+    <w:p>
+      <w:pPr>
+        <w:spacing w:line="240" w:lineRule="auto"/>
+        <w:ind w:left="360" w:hanging="360"/>
+        <w:rPr>
+          <w:szCs w:val="22"/>
+        </w:rPr>
+      </w:pPr>
+      <w:proofErr w:type="spellStart"/>
+      <w:ins w:id="23" w:author="Karboga, Gevher Eylul" w:date="2025-01-05T01:15:00Z" w16du:dateUtc="2025-01-05T06:15:00Z">
+        <w:r>
+          <w:rPr>
+            <w:szCs w:val="22"/>
+          </w:rPr>
+          <w:t>Vr</w:t>
+        </w:r>
+      </w:ins>
+      <w:ins w:id="24" w:author="Karboga, Gevher Eylul" w:date="2025-01-05T01:16:00Z" w16du:dateUtc="2025-01-05T06:16:00Z">
+        <w:r>
+          <w:rPr>
+            <w:szCs w:val="22"/>
+          </w:rPr>
+          <w:t>oomen</w:t>
+        </w:r>
+      </w:ins>
+      <w:proofErr w:type="spellEnd"/>
+      <w:ins w:id="25" w:author="Karboga, Gevher Eylul" w:date="2025-01-05T01:16:00Z">
+        <w:r>
+          <w:rPr>
+            <w:szCs w:val="22"/>
+          </w:rPr>
+          <w:t>, J., &amp; de Gelder, B. (2001). Lipreading and the compensation for coarticulation mechanism. </w:t>
+        </w:r>
+        <w:r>
+          <w:rPr>
+            <w:i/>
+            <w:iCs/>
+            <w:szCs w:val="22"/>
+          </w:rPr>
+          <w:t>Language and Cognitive Processes</w:t>
+        </w:r>
+        <w:r>
+          <w:rPr>
+            <w:szCs w:val="22"/>
+          </w:rPr>
+          <w:t>, </w:t>
+        </w:r>
+        <w:r>
+          <w:rPr>
+            <w:i/>
+            <w:iCs/>
+            <w:szCs w:val="22"/>
+          </w:rPr>
+          <w:t>16</w:t>
+        </w:r>
+        <w:r>
+          <w:rPr>
+            <w:szCs w:val="22"/>
+          </w:rPr>
+          <w:t xml:space="preserve">(5–6), 661–672. </w:t>
+        </w:r>
+      </w:ins>
     </w:p>
     <w:p>
       <w:pPr>
@@ -23228,7 +23025,14 @@
         <w:rPr>
           <w:szCs w:val="22"/>
         </w:rPr>
-        <w:t xml:space="preserve">G. H., &amp; Soli, S. D. (1981). Recognition of vowels from information in fricatives: Perceptual evidence of fricative-vowel coarticulation. </w:t>
+        <w:t xml:space="preserve">G. H., &amp; Soli, S. D. (1981). Recognition of vowels from information in fricatives: </w:t>
+      </w:r>
+      <w:r>
+        <w:rPr>
+          <w:szCs w:val="22"/>
+        </w:rPr>
+        <w:lastRenderedPageBreak/>
+        <w:t xml:space="preserve">Perceptual evidence of fricative-vowel coarticulation. </w:t>
       </w:r>
       <w:r>
         <w:rPr>
@@ -23236,16 +23040,7 @@
           <w:iCs/>
           <w:szCs w:val="22"/>
         </w:rPr>
-        <w:t xml:space="preserve">The Journal of the Acoustical Society of </w:t>
-      </w:r>
-      <w:r>
-        <w:rPr>
-          <w:i/>
-          <w:iCs/>
-          <w:szCs w:val="22"/>
-        </w:rPr>
-        <w:lastRenderedPageBreak/>
-        <w:t>America, 70(4)</w:t>
+        <w:t>The Journal of the Acoustical Society of America, 70(4)</w:t>
       </w:r>
       <w:r>
         <w:rPr>

</xml_diff>

<commit_message>
Added a comment to consider during revisions
</commit_message>
<xml_diff>
--- a/output/papers/Round 1/manuscript-brief.docx
+++ b/output/papers/Round 1/manuscript-brief.docx
@@ -524,43 +524,7 @@
         <w:rPr>
           <w:szCs w:val="22"/>
         </w:rPr>
-        <w:t xml:space="preserve">for such </w:t>
-      </w:r>
-      <w:commentRangeStart w:id="0"/>
-      <w:commentRangeStart w:id="1"/>
-      <w:commentRangeStart w:id="2"/>
-      <w:r>
-        <w:rPr>
-          <w:szCs w:val="22"/>
-        </w:rPr>
-        <w:t>coarticulatory</w:t>
-      </w:r>
-      <w:commentRangeEnd w:id="0"/>
-      <w:r>
-        <w:rPr>
-          <w:rStyle w:val="CommentReference"/>
-        </w:rPr>
-        <w:commentReference w:id="0"/>
-      </w:r>
-      <w:commentRangeEnd w:id="1"/>
-      <w:r>
-        <w:rPr>
-          <w:rStyle w:val="CommentReference"/>
-        </w:rPr>
-        <w:commentReference w:id="1"/>
-      </w:r>
-      <w:commentRangeEnd w:id="2"/>
-      <w:r>
-        <w:rPr>
-          <w:rStyle w:val="CommentReference"/>
-        </w:rPr>
-        <w:commentReference w:id="2"/>
-      </w:r>
-      <w:r>
-        <w:rPr>
-          <w:szCs w:val="22"/>
-        </w:rPr>
-        <w:t xml:space="preserve"> effects, interpreting acoustic cues </w:t>
+        <w:t xml:space="preserve">for such coarticulatory effects, interpreting acoustic cues </w:t>
       </w:r>
       <w:r>
         <w:rPr>
@@ -976,7 +940,21 @@
         <w:rPr>
           <w:szCs w:val="22"/>
         </w:rPr>
-        <w:t xml:space="preserve">acoustically more similar to typical </w:t>
+        <w:t xml:space="preserve">acoustically more </w:t>
+      </w:r>
+      <w:proofErr w:type="gramStart"/>
+      <w:r>
+        <w:rPr>
+          <w:szCs w:val="22"/>
+        </w:rPr>
+        <w:t>similar to</w:t>
+      </w:r>
+      <w:proofErr w:type="gramEnd"/>
+      <w:r>
+        <w:rPr>
+          <w:szCs w:val="22"/>
+        </w:rPr>
+        <w:t xml:space="preserve"> typical </w:t>
       </w:r>
       <w:r>
         <w:rPr>
@@ -1452,27 +1430,7 @@
         <w:rPr>
           <w:szCs w:val="22"/>
         </w:rPr>
-        <w:t xml:space="preserve"> and, therefore, would lower the F3 of the syllable that the gesture overlapped with temporally” (Fowler, </w:t>
-      </w:r>
-      <w:commentRangeStart w:id="3"/>
-      <w:r>
-        <w:rPr>
-          <w:szCs w:val="22"/>
-        </w:rPr>
-        <w:t>2006</w:t>
-      </w:r>
-      <w:commentRangeEnd w:id="3"/>
-      <w:r>
-        <w:rPr>
-          <w:rStyle w:val="CommentReference"/>
-        </w:rPr>
-        <w:commentReference w:id="3"/>
-      </w:r>
-      <w:r>
-        <w:rPr>
-          <w:szCs w:val="22"/>
-        </w:rPr>
-        <w:t xml:space="preserve">). </w:t>
+        <w:t xml:space="preserve"> and, therefore, would lower the F3 of the syllable that the gesture overlapped with temporally” (Fowler, 2006). </w:t>
       </w:r>
     </w:p>
     <w:p>
@@ -1583,8 +1541,6 @@
         </w:rPr>
         <w:t>presented context (</w:t>
       </w:r>
-      <w:commentRangeStart w:id="4"/>
-      <w:commentRangeStart w:id="5"/>
       <w:r>
         <w:rPr>
           <w:szCs w:val="22"/>
@@ -1607,27 +1563,7 @@
         <w:rPr>
           <w:szCs w:val="22"/>
         </w:rPr>
-        <w:t>, 2010</w:t>
-      </w:r>
-      <w:commentRangeEnd w:id="4"/>
-      <w:r>
-        <w:rPr>
-          <w:rStyle w:val="CommentReference"/>
-        </w:rPr>
-        <w:commentReference w:id="4"/>
-      </w:r>
-      <w:commentRangeEnd w:id="5"/>
-      <w:r>
-        <w:rPr>
-          <w:rStyle w:val="CommentReference"/>
-        </w:rPr>
-        <w:commentReference w:id="5"/>
-      </w:r>
-      <w:r>
-        <w:rPr>
-          <w:szCs w:val="22"/>
-        </w:rPr>
-        <w:t>), or only replicated it under certain conditions (Holt, Stephens, &amp; Lotto, 2005)</w:t>
+        <w:t>, 2010), or only replicated it under certain conditions (Holt, Stephens, &amp; Lotto, 2005)</w:t>
       </w:r>
       <w:r>
         <w:rPr>
@@ -1856,7 +1792,21 @@
         <w:rPr>
           <w:szCs w:val="22"/>
         </w:rPr>
-        <w:t xml:space="preserve">context should elicit compensation similar to that observed in previous studies on linguistic context. This is the prediction we test here. </w:t>
+        <w:t xml:space="preserve">context should elicit compensation </w:t>
+      </w:r>
+      <w:proofErr w:type="gramStart"/>
+      <w:r>
+        <w:rPr>
+          <w:szCs w:val="22"/>
+        </w:rPr>
+        <w:t>similar to</w:t>
+      </w:r>
+      <w:proofErr w:type="gramEnd"/>
+      <w:r>
+        <w:rPr>
+          <w:szCs w:val="22"/>
+        </w:rPr>
+        <w:t xml:space="preserve"> that observed in previous studies on linguistic context. This is the prediction we test here. </w:t>
       </w:r>
     </w:p>
     <w:p>
@@ -1947,35 +1897,7 @@
         <w:rPr>
           <w:szCs w:val="22"/>
         </w:rPr>
-        <w:t xml:space="preserve"> by effectively temporarily increasing the length of the vocal tract (</w:t>
-      </w:r>
-      <w:commentRangeStart w:id="6"/>
-      <w:commentRangeStart w:id="7"/>
-      <w:r>
-        <w:rPr>
-          <w:szCs w:val="22"/>
-        </w:rPr>
-        <w:t>Lindblom &amp; Sundberg, 1971</w:t>
-      </w:r>
-      <w:commentRangeEnd w:id="6"/>
-      <w:r>
-        <w:rPr>
-          <w:rStyle w:val="CommentReference"/>
-        </w:rPr>
-        <w:commentReference w:id="6"/>
-      </w:r>
-      <w:commentRangeEnd w:id="7"/>
-      <w:r>
-        <w:rPr>
-          <w:rStyle w:val="CommentReference"/>
-        </w:rPr>
-        <w:commentReference w:id="7"/>
-      </w:r>
-      <w:r>
-        <w:rPr>
-          <w:szCs w:val="22"/>
-        </w:rPr>
-        <w:t>)</w:t>
+        <w:t xml:space="preserve"> by effectively temporarily increasing the length of the vocal tract (Lindblom &amp; Sundberg, 1971)</w:t>
       </w:r>
       <w:r>
         <w:rPr>
@@ -2023,7 +1945,21 @@
         <w:rPr>
           <w:szCs w:val="22"/>
         </w:rPr>
-        <w:t xml:space="preserve">from /s/ in English (Jongman, Wayland, &amp; Wong, 2000), both of these </w:t>
+        <w:t xml:space="preserve">from /s/ in English (Jongman, Wayland, &amp; Wong, 2000), </w:t>
+      </w:r>
+      <w:proofErr w:type="gramStart"/>
+      <w:r>
+        <w:rPr>
+          <w:szCs w:val="22"/>
+        </w:rPr>
+        <w:t>both of these</w:t>
+      </w:r>
+      <w:proofErr w:type="gramEnd"/>
+      <w:r>
+        <w:rPr>
+          <w:szCs w:val="22"/>
+        </w:rPr>
+        <w:t xml:space="preserve"> </w:t>
       </w:r>
       <w:r>
         <w:rPr>
@@ -2072,7 +2008,21 @@
         <w:rPr>
           <w:szCs w:val="22"/>
         </w:rPr>
-        <w:t xml:space="preserve">te for either or both of these effects of the pen on articulation, it should bias their perception towards </w:t>
+        <w:t xml:space="preserve">te for either or </w:t>
+      </w:r>
+      <w:proofErr w:type="gramStart"/>
+      <w:r>
+        <w:rPr>
+          <w:szCs w:val="22"/>
+        </w:rPr>
+        <w:t>both of these</w:t>
+      </w:r>
+      <w:proofErr w:type="gramEnd"/>
+      <w:r>
+        <w:rPr>
+          <w:szCs w:val="22"/>
+        </w:rPr>
+        <w:t xml:space="preserve"> effects of the pen on articulation, it should bias their perception towards </w:t>
       </w:r>
       <w:r>
         <w:rPr>
@@ -2520,8 +2470,13 @@
       <w:r>
         <w:t xml:space="preserve"> </w:t>
       </w:r>
-      <w:r>
-        <w:t xml:space="preserve">With regard to ethnicity, </w:t>
+      <w:proofErr w:type="gramStart"/>
+      <w:r>
+        <w:t>With regard to</w:t>
+      </w:r>
+      <w:proofErr w:type="gramEnd"/>
+      <w:r>
+        <w:t xml:space="preserve"> ethnicity, </w:t>
       </w:r>
       <w:r>
         <w:t>8.5</w:t>
@@ -2599,8 +2554,13 @@
         <w:t xml:space="preserve"> </w:t>
       </w:r>
       <w:r>
-        <w:t>American Indian/Alaska Native or Native Hawaiian or other</w:t>
-      </w:r>
+        <w:t xml:space="preserve">American Indian/Alaska Native or Native Hawaiian or </w:t>
+      </w:r>
+      <w:proofErr w:type="gramStart"/>
+      <w:r>
+        <w:t>other</w:t>
+      </w:r>
+      <w:proofErr w:type="gramEnd"/>
       <w:r>
         <w:t xml:space="preserve"> </w:t>
       </w:r>
@@ -3204,7 +3164,7 @@
                     <pic:cNvPicPr/>
                   </pic:nvPicPr>
                   <pic:blipFill>
-                    <a:blip r:embed="rId16"/>
+                    <a:blip r:embed="rId12"/>
                     <a:stretch>
                       <a:fillRect/>
                     </a:stretch>
@@ -3224,8 +3184,6 @@
           </wp:anchor>
         </w:drawing>
       </w:r>
-      <w:commentRangeStart w:id="8"/>
-      <w:commentRangeStart w:id="9"/>
       <w:r>
         <w:rPr>
           <w:szCs w:val="22"/>
@@ -3243,20 +3201,6 @@
           <w:szCs w:val="22"/>
         </w:rPr>
         <w:t xml:space="preserve"> </w:t>
-      </w:r>
-      <w:commentRangeEnd w:id="8"/>
-      <w:r>
-        <w:rPr>
-          <w:rStyle w:val="CommentReference"/>
-        </w:rPr>
-        <w:commentReference w:id="8"/>
-      </w:r>
-      <w:commentRangeEnd w:id="9"/>
-      <w:r>
-        <w:rPr>
-          <w:rStyle w:val="CommentReference"/>
-        </w:rPr>
-        <w:commentReference w:id="9"/>
       </w:r>
       <w:proofErr w:type="spellStart"/>
       <w:r>
@@ -3304,7 +3248,7 @@
           <w:szCs w:val="22"/>
         </w:rPr>
       </w:pPr>
-      <w:bookmarkStart w:id="10" w:name="_Ref81579849"/>
+      <w:bookmarkStart w:id="0" w:name="_Ref81579849"/>
       <w:r>
         <w:rPr>
           <w:szCs w:val="22"/>
@@ -3343,7 +3287,7 @@
         </w:rPr>
         <w:fldChar w:fldCharType="end"/>
       </w:r>
-      <w:bookmarkEnd w:id="10"/>
+      <w:bookmarkEnd w:id="0"/>
       <w:r>
         <w:rPr>
           <w:szCs w:val="22"/>
@@ -3498,7 +3442,21 @@
         <w:rPr>
           <w:szCs w:val="22"/>
         </w:rPr>
-        <w:t>The use of audiovisual stimuli comes with unique challenges. While our goal was to investigate how the presence of the pen affects the perception of the acoustic input, the use of audiovisual stimuli entails that participants also had access to visual cues to the /s/-/ʃ/ contrast</w:t>
+        <w:t xml:space="preserve">The use of audiovisual stimuli comes with unique challenges. While our goal was to investigate how the presence of the pen affects the perception of the acoustic input, the use of audiovisual stimuli entails </w:t>
+      </w:r>
+      <w:proofErr w:type="gramStart"/>
+      <w:r>
+        <w:rPr>
+          <w:szCs w:val="22"/>
+        </w:rPr>
+        <w:t>that participants</w:t>
+      </w:r>
+      <w:proofErr w:type="gramEnd"/>
+      <w:r>
+        <w:rPr>
+          <w:szCs w:val="22"/>
+        </w:rPr>
+        <w:t xml:space="preserve"> also had access to visual cues to the /s/-/ʃ/ contrast</w:t>
       </w:r>
       <w:r>
         <w:rPr>
@@ -3866,7 +3824,21 @@
         <w:rPr>
           <w:szCs w:val="22"/>
         </w:rPr>
-        <w:t xml:space="preserve"> sequence highly similar to </w:t>
+        <w:t xml:space="preserve"> sequence highly </w:t>
+      </w:r>
+      <w:proofErr w:type="gramStart"/>
+      <w:r>
+        <w:rPr>
+          <w:szCs w:val="22"/>
+        </w:rPr>
+        <w:t>similar to</w:t>
+      </w:r>
+      <w:proofErr w:type="gramEnd"/>
+      <w:r>
+        <w:rPr>
+          <w:szCs w:val="22"/>
+        </w:rPr>
+        <w:t xml:space="preserve"> </w:t>
       </w:r>
       <w:proofErr w:type="spellStart"/>
       <w:r>
@@ -5499,13 +5471,27 @@
         <w:rPr>
           <w:szCs w:val="22"/>
         </w:rPr>
-        <w:t xml:space="preserve"> required sound sequence similar </w:t>
-      </w:r>
-      <w:r>
-        <w:rPr>
-          <w:szCs w:val="22"/>
-        </w:rPr>
-        <w:t xml:space="preserve">to </w:t>
+        <w:t xml:space="preserve"> required sound sequence </w:t>
+      </w:r>
+      <w:proofErr w:type="gramStart"/>
+      <w:r>
+        <w:rPr>
+          <w:szCs w:val="22"/>
+        </w:rPr>
+        <w:t xml:space="preserve">similar </w:t>
+      </w:r>
+      <w:r>
+        <w:rPr>
+          <w:szCs w:val="22"/>
+        </w:rPr>
+        <w:t>to</w:t>
+      </w:r>
+      <w:proofErr w:type="gramEnd"/>
+      <w:r>
+        <w:rPr>
+          <w:szCs w:val="22"/>
+        </w:rPr>
+        <w:t xml:space="preserve"> </w:t>
       </w:r>
       <w:proofErr w:type="spellStart"/>
       <w:r>
@@ -6218,7 +6204,21 @@
         <w:rPr>
           <w:szCs w:val="22"/>
         </w:rPr>
-        <w:t xml:space="preserve">, but in order to start the experiment, participants had to accept the </w:t>
+        <w:t xml:space="preserve">, but </w:t>
+      </w:r>
+      <w:proofErr w:type="gramStart"/>
+      <w:r>
+        <w:rPr>
+          <w:szCs w:val="22"/>
+        </w:rPr>
+        <w:t>in order to</w:t>
+      </w:r>
+      <w:proofErr w:type="gramEnd"/>
+      <w:r>
+        <w:rPr>
+          <w:szCs w:val="22"/>
+        </w:rPr>
+        <w:t xml:space="preserve"> start the experiment, participants had to accept the </w:t>
       </w:r>
       <w:r>
         <w:rPr>
@@ -6473,7 +6473,21 @@
         <w:rPr>
           <w:szCs w:val="22"/>
         </w:rPr>
-        <w:t xml:space="preserve">. None of the trials during the test phase actually contained a white dot. Participants then completed 72 trials of an </w:t>
+        <w:t xml:space="preserve">. None of the trials during the test phase </w:t>
+      </w:r>
+      <w:proofErr w:type="gramStart"/>
+      <w:r>
+        <w:rPr>
+          <w:szCs w:val="22"/>
+        </w:rPr>
+        <w:t>actually contained</w:t>
+      </w:r>
+      <w:proofErr w:type="gramEnd"/>
+      <w:r>
+        <w:rPr>
+          <w:szCs w:val="22"/>
+        </w:rPr>
+        <w:t xml:space="preserve"> a white dot. Participants then completed 72 trials of an </w:t>
       </w:r>
       <w:r>
         <w:rPr>
@@ -6637,7 +6651,21 @@
         <w:rPr>
           <w:szCs w:val="22"/>
         </w:rPr>
-        <w:t xml:space="preserve"> continuum). One of these two instances occurred with the pen in the mouth and one occurred with the pen in the hand. Across the six blocks all 72 combinations of the 12 video items and the six audio conditions occurred exactly once. The order of the 12 test stimuli within each block was fully random.</w:t>
+        <w:t xml:space="preserve"> continuum). One of these two instances occurred with the pen in the </w:t>
+      </w:r>
+      <w:proofErr w:type="gramStart"/>
+      <w:r>
+        <w:rPr>
+          <w:szCs w:val="22"/>
+        </w:rPr>
+        <w:t>mouth</w:t>
+      </w:r>
+      <w:proofErr w:type="gramEnd"/>
+      <w:r>
+        <w:rPr>
+          <w:szCs w:val="22"/>
+        </w:rPr>
+        <w:t xml:space="preserve"> and one occurred with the pen in the hand. Across the six blocks all 72 combinations of the 12 video items and the six audio conditions occurred exactly once. The order of the 12 test stimuli within each block was fully random.</w:t>
       </w:r>
     </w:p>
     <w:p>
@@ -7238,32 +7266,19 @@
           <w:szCs w:val="22"/>
         </w:rPr>
       </w:pPr>
-      <w:bookmarkStart w:id="11" w:name="_Ref136088042"/>
+      <w:bookmarkStart w:id="1" w:name="_Ref136088042"/>
       <w:r>
         <w:t xml:space="preserve">Table </w:t>
       </w:r>
-      <w:r>
-        <w:fldChar w:fldCharType="begin"/>
-      </w:r>
-      <w:r>
-        <w:instrText xml:space="preserve"> SEQ Table \* ARABIC </w:instrText>
-      </w:r>
-      <w:r>
-        <w:fldChar w:fldCharType="separate"/>
-      </w:r>
-      <w:r>
-        <w:rPr>
-          <w:noProof/>
-        </w:rPr>
-        <w:t>1</w:t>
-      </w:r>
-      <w:r>
-        <w:rPr>
-          <w:noProof/>
-        </w:rPr>
-        <w:fldChar w:fldCharType="end"/>
-      </w:r>
-      <w:bookmarkEnd w:id="11"/>
+      <w:fldSimple w:instr=" SEQ Table \* ARABIC ">
+        <w:r>
+          <w:rPr>
+            <w:noProof/>
+          </w:rPr>
+          <w:t>1</w:t>
+        </w:r>
+      </w:fldSimple>
+      <w:bookmarkEnd w:id="1"/>
       <w:r>
         <w:tab/>
         <w:t xml:space="preserve">Exclusions for all experiments reported. </w:t>
@@ -10413,7 +10428,6 @@
           <w:szCs w:val="22"/>
         </w:rPr>
       </w:pPr>
-      <w:commentRangeStart w:id="12"/>
       <w:r>
         <w:rPr>
           <w:noProof/>
@@ -10436,7 +10450,7 @@
                     <pic:cNvPicPr/>
                   </pic:nvPicPr>
                   <pic:blipFill>
-                    <a:blip r:embed="rId17"/>
+                    <a:blip r:embed="rId13"/>
                     <a:stretch>
                       <a:fillRect/>
                     </a:stretch>
@@ -10456,13 +10470,6 @@
           </wp:inline>
         </w:drawing>
       </w:r>
-      <w:commentRangeEnd w:id="12"/>
-      <w:r>
-        <w:rPr>
-          <w:rStyle w:val="CommentReference"/>
-        </w:rPr>
-        <w:commentReference w:id="12"/>
-      </w:r>
     </w:p>
     <w:p>
       <w:pPr>
@@ -10471,7 +10478,7 @@
           <w:szCs w:val="22"/>
         </w:rPr>
       </w:pPr>
-      <w:bookmarkStart w:id="13" w:name="_Ref136190394"/>
+      <w:bookmarkStart w:id="2" w:name="_Ref136190394"/>
       <w:r>
         <w:rPr>
           <w:szCs w:val="22"/>
@@ -10516,7 +10523,7 @@
         </w:rPr>
         <w:fldChar w:fldCharType="end"/>
       </w:r>
-      <w:bookmarkEnd w:id="13"/>
+      <w:bookmarkEnd w:id="2"/>
       <w:r>
         <w:rPr>
           <w:szCs w:val="22"/>
@@ -10557,7 +10564,21 @@
         <w:rPr>
           <w:szCs w:val="22"/>
         </w:rPr>
-        <w:t xml:space="preserve"> Labels along the X-axis numbers refer to the 31 step continuum created by Liu &amp; Jaeger (2018), where 1 and 31 were clear </w:t>
+        <w:t xml:space="preserve"> Labels along the X-axis numbers refer to the </w:t>
+      </w:r>
+      <w:proofErr w:type="gramStart"/>
+      <w:r>
+        <w:rPr>
+          <w:szCs w:val="22"/>
+        </w:rPr>
+        <w:t>31 step</w:t>
+      </w:r>
+      <w:proofErr w:type="gramEnd"/>
+      <w:r>
+        <w:rPr>
+          <w:szCs w:val="22"/>
+        </w:rPr>
+        <w:t xml:space="preserve"> continuum created by Liu &amp; Jaeger (2018), where 1 and 31 were clear </w:t>
       </w:r>
       <w:proofErr w:type="spellStart"/>
       <w:r>
@@ -10616,7 +10637,7 @@
       <w:pPr>
         <w:pStyle w:val="Caption"/>
       </w:pPr>
-      <w:bookmarkStart w:id="14" w:name="_Ref136190384"/>
+      <w:bookmarkStart w:id="3" w:name="_Ref136190384"/>
       <w:r>
         <w:rPr>
           <w:szCs w:val="22"/>
@@ -10656,7 +10677,7 @@
         </w:rPr>
         <w:fldChar w:fldCharType="end"/>
       </w:r>
-      <w:bookmarkEnd w:id="14"/>
+      <w:bookmarkEnd w:id="3"/>
       <w:r>
         <w:rPr>
           <w:szCs w:val="22"/>
@@ -14132,7 +14153,7 @@
     <w:p>
       <w:pPr>
         <w:sectPr>
-          <w:footerReference w:type="default" r:id="rId18"/>
+          <w:footerReference w:type="default" r:id="rId14"/>
           <w:pgSz w:w="15840" w:h="12240" w:orient="landscape"/>
           <w:pgMar w:top="1800" w:right="1440" w:bottom="1800" w:left="1440" w:header="720" w:footer="720" w:gutter="0"/>
           <w:cols w:space="720"/>
@@ -14593,7 +14614,14 @@
         <w:rPr>
           <w:szCs w:val="22"/>
         </w:rPr>
-        <w:t xml:space="preserve"> when the talker in the video had a</w:t>
+        <w:t xml:space="preserve"> when the talker in the video </w:t>
+      </w:r>
+      <w:proofErr w:type="gramStart"/>
+      <w:r>
+        <w:rPr>
+          <w:szCs w:val="22"/>
+        </w:rPr>
+        <w:t>had a</w:t>
       </w:r>
       <w:r>
         <w:rPr>
@@ -14605,7 +14633,14 @@
         <w:rPr>
           <w:szCs w:val="22"/>
         </w:rPr>
-        <w:t>in the mouth, compared to when the talker held the pen in the hand</w:t>
+        <w:t>in the mouth</w:t>
+      </w:r>
+      <w:proofErr w:type="gramEnd"/>
+      <w:r>
+        <w:rPr>
+          <w:szCs w:val="22"/>
+        </w:rPr>
+        <w:t>, compared to when the talker held the pen in the hand</w:t>
       </w:r>
       <w:r>
         <w:rPr>
@@ -14775,7 +14810,21 @@
         <w:rPr>
           <w:szCs w:val="22"/>
         </w:rPr>
-        <w:t>(similar to the effects of a bite</w:t>
+        <w:t>(</w:t>
+      </w:r>
+      <w:proofErr w:type="gramStart"/>
+      <w:r>
+        <w:rPr>
+          <w:szCs w:val="22"/>
+        </w:rPr>
+        <w:t>similar to</w:t>
+      </w:r>
+      <w:proofErr w:type="gramEnd"/>
+      <w:r>
+        <w:rPr>
+          <w:szCs w:val="22"/>
+        </w:rPr>
+        <w:t xml:space="preserve"> the effects of a bite</w:t>
       </w:r>
       <w:r>
         <w:rPr>
@@ -15348,16 +15397,8 @@
           <w:szCs w:val="22"/>
         </w:rPr>
       </w:pPr>
-      <w:commentRangeStart w:id="15"/>
-      <w:commentRangeEnd w:id="15"/>
-      <w:r>
-        <w:rPr>
-          <w:rStyle w:val="CommentReference"/>
-        </w:rPr>
-        <w:commentReference w:id="15"/>
-      </w:r>
     </w:p>
-    <w:bookmarkStart w:id="16" w:name="_Ref136084921"/>
+    <w:bookmarkStart w:id="4" w:name="_Ref136084921"/>
     <w:p>
       <w:pPr>
         <w:jc w:val="center"/>
@@ -15398,7 +15439,7 @@
                     <pic:cNvPicPr/>
                   </pic:nvPicPr>
                   <pic:blipFill>
-                    <a:blip r:embed="rId19"/>
+                    <a:blip r:embed="rId15"/>
                     <a:stretch>
                       <a:fillRect/>
                     </a:stretch>
@@ -15464,7 +15505,7 @@
         </w:rPr>
         <w:fldChar w:fldCharType="end"/>
       </w:r>
-      <w:bookmarkEnd w:id="16"/>
+      <w:bookmarkEnd w:id="4"/>
       <w:r>
         <w:rPr>
           <w:szCs w:val="22"/>
@@ -16844,7 +16885,7 @@
                     <pic:cNvPicPr/>
                   </pic:nvPicPr>
                   <pic:blipFill>
-                    <a:blip r:embed="rId20"/>
+                    <a:blip r:embed="rId16"/>
                     <a:stretch>
                       <a:fillRect/>
                     </a:stretch>
@@ -16872,7 +16913,7 @@
           <w:szCs w:val="22"/>
         </w:rPr>
       </w:pPr>
-      <w:bookmarkStart w:id="17" w:name="_Ref136190811"/>
+      <w:bookmarkStart w:id="5" w:name="_Ref136190811"/>
       <w:r>
         <w:rPr>
           <w:szCs w:val="22"/>
@@ -16911,7 +16952,7 @@
         </w:rPr>
         <w:fldChar w:fldCharType="end"/>
       </w:r>
-      <w:bookmarkEnd w:id="17"/>
+      <w:bookmarkEnd w:id="5"/>
       <w:r>
         <w:rPr>
           <w:szCs w:val="22"/>
@@ -17010,7 +17051,7 @@
       <w:pPr>
         <w:pStyle w:val="Caption"/>
       </w:pPr>
-      <w:bookmarkStart w:id="18" w:name="_Ref136190818"/>
+      <w:bookmarkStart w:id="6" w:name="_Ref136190818"/>
       <w:r>
         <w:rPr>
           <w:szCs w:val="22"/>
@@ -17049,7 +17090,7 @@
         </w:rPr>
         <w:fldChar w:fldCharType="end"/>
       </w:r>
-      <w:bookmarkEnd w:id="18"/>
+      <w:bookmarkEnd w:id="6"/>
       <w:r>
         <w:rPr>
           <w:szCs w:val="22"/>
@@ -18908,7 +18949,21 @@
         <w:rPr>
           <w:szCs w:val="22"/>
         </w:rPr>
-        <w:t xml:space="preserve">. This experiment was identical to Experiment 2, except that participants had to </w:t>
+        <w:t xml:space="preserve">. This experiment was identical to Experiment 2, except </w:t>
+      </w:r>
+      <w:proofErr w:type="gramStart"/>
+      <w:r>
+        <w:rPr>
+          <w:szCs w:val="22"/>
+        </w:rPr>
+        <w:t>that participants</w:t>
+      </w:r>
+      <w:proofErr w:type="gramEnd"/>
+      <w:r>
+        <w:rPr>
+          <w:szCs w:val="22"/>
+        </w:rPr>
+        <w:t xml:space="preserve"> had to </w:t>
       </w:r>
       <w:r>
         <w:rPr>
@@ -19283,22 +19338,6 @@
         </w:rPr>
         <w:t xml:space="preserve"> half-way between the pen-in-hand and pen-in-mouth conditions of Experiment 1c (for the remaining two steps, the effect of pen location was too small even in Experiment 1c to draw meaningful conclusions about Experiment 2).</w:t>
       </w:r>
-      <w:commentRangeStart w:id="19"/>
-      <w:commentRangeStart w:id="20"/>
-      <w:commentRangeEnd w:id="19"/>
-      <w:r>
-        <w:rPr>
-          <w:rStyle w:val="CommentReference"/>
-        </w:rPr>
-        <w:commentReference w:id="19"/>
-      </w:r>
-      <w:commentRangeEnd w:id="20"/>
-      <w:r>
-        <w:rPr>
-          <w:rStyle w:val="CommentReference"/>
-        </w:rPr>
-        <w:commentReference w:id="20"/>
-      </w:r>
       <w:r>
         <w:rPr>
           <w:szCs w:val="22"/>
@@ -19539,7 +19578,19 @@
         <w:t>Indeed, t</w:t>
       </w:r>
       <w:r>
-        <w:t xml:space="preserve">he only striking similarity between the pen-in-the-mouth and visual occlusion was that both reduced the effect of visual bias (see SI for details, and also </w:t>
+        <w:t xml:space="preserve">he only striking similarity between the pen-in-the-mouth and visual occlusion was that both reduced the effect of visual bias (see SI for </w:t>
+      </w:r>
+      <w:r>
+        <w:lastRenderedPageBreak/>
+        <w:t xml:space="preserve">details, </w:t>
+      </w:r>
+      <w:proofErr w:type="gramStart"/>
+      <w:r>
+        <w:t>and also</w:t>
+      </w:r>
+      <w:proofErr w:type="gramEnd"/>
+      <w:r>
+        <w:t xml:space="preserve"> </w:t>
       </w:r>
       <w:r>
         <w:fldChar w:fldCharType="begin"/>
@@ -19569,11 +19620,7 @@
         <w:t>those visual</w:t>
       </w:r>
       <w:r>
-        <w:t xml:space="preserve"> cues were masked by the black </w:t>
-      </w:r>
-      <w:r>
-        <w:lastRenderedPageBreak/>
-        <w:t>rectangle in Experiment 2.</w:t>
+        <w:t xml:space="preserve"> cues were masked by the black rectangle in Experiment 2.</w:t>
       </w:r>
     </w:p>
     <w:p>
@@ -19777,7 +19824,21 @@
         <w:rPr>
           <w:szCs w:val="22"/>
         </w:rPr>
-        <w:t xml:space="preserve"> a talker’s lips exhibit a certain shape, as long as (1) they do, and (2) plausibly do so for </w:t>
+        <w:t xml:space="preserve"> a talker’s lips exhibit a certain shape, </w:t>
+      </w:r>
+      <w:proofErr w:type="gramStart"/>
+      <w:r>
+        <w:rPr>
+          <w:szCs w:val="22"/>
+        </w:rPr>
+        <w:t>as long as</w:t>
+      </w:r>
+      <w:proofErr w:type="gramEnd"/>
+      <w:r>
+        <w:rPr>
+          <w:szCs w:val="22"/>
+        </w:rPr>
+        <w:t xml:space="preserve"> (1) they do, and (2) plausibly do so for </w:t>
       </w:r>
       <w:r>
         <w:rPr>
@@ -19853,14 +19914,56 @@
         <w:rPr>
           <w:szCs w:val="22"/>
         </w:rPr>
-        <w:t xml:space="preserve">The present results also raise a number of questions for future research on compensation and adaptive speech perception more broadly. We briefly discuss two. First, our findings leave open whether compensation for visually evident effects of non-phonological causes—like the pen—draws on the same neural mechanisms as normalization/compensation for the effects of phonetic contexts. The present findings only suggest that Fowler’s compensation account provides a unifying explanation for the qualitative consequences of both phenomena. It is unclear, for example, whether compensation for visually-presented non-phonetic context take place in the same </w:t>
+        <w:t xml:space="preserve">The present results also raise </w:t>
+      </w:r>
+      <w:proofErr w:type="gramStart"/>
+      <w:r>
+        <w:rPr>
+          <w:szCs w:val="22"/>
+        </w:rPr>
+        <w:t>a number of</w:t>
+      </w:r>
+      <w:proofErr w:type="gramEnd"/>
+      <w:r>
+        <w:rPr>
+          <w:szCs w:val="22"/>
+        </w:rPr>
+        <w:t xml:space="preserve"> questions for future research on compensation and adaptive speech perception more broadly. We briefly discuss two. First, our findings leave open whether compensation for visually evident effects of non-phonological causes—like the pen—draws on the same neural mechanisms as normalization/compensation for the effects of phonetic contexts. The present findings only suggest that Fowler’s compensation account provides a unifying explanation for the qualitative consequences of both phenomena. It is unclear, for </w:t>
       </w:r>
       <w:r>
         <w:rPr>
           <w:szCs w:val="22"/>
         </w:rPr>
         <w:lastRenderedPageBreak/>
-        <w:t>brain areas that are responsible for audiovisual integration during speech perception, and whether those areas that also process compensation for preceding phonetic context. Alternatively, compensation might take place at multiple points in the processing of speech input.</w:t>
+        <w:t xml:space="preserve">example, whether compensation for </w:t>
+      </w:r>
+      <w:proofErr w:type="gramStart"/>
+      <w:r>
+        <w:rPr>
+          <w:szCs w:val="22"/>
+        </w:rPr>
+        <w:t>visually-presented</w:t>
+      </w:r>
+      <w:proofErr w:type="gramEnd"/>
+      <w:r>
+        <w:rPr>
+          <w:szCs w:val="22"/>
+        </w:rPr>
+        <w:t xml:space="preserve"> non-phonetic context take place in the same brain areas that are responsible for audiovisual integration during speech perception, and whether those areas that also process compensation for preceding phonetic context. Alternatively, compensation might take place at multiple points in the processing of speech input</w:t>
+      </w:r>
+      <w:commentRangeStart w:id="7"/>
+      <w:r>
+        <w:rPr>
+          <w:szCs w:val="22"/>
+        </w:rPr>
+        <w:t>.</w:t>
+      </w:r>
+      <w:commentRangeEnd w:id="7"/>
+      <w:r>
+        <w:rPr>
+          <w:rStyle w:val="CommentReference"/>
+        </w:rPr>
+        <w:commentReference w:id="7"/>
       </w:r>
     </w:p>
     <w:p>
@@ -20428,7 +20531,14 @@
         <w:rPr>
           <w:szCs w:val="22"/>
         </w:rPr>
-        <w:t xml:space="preserve"> shifted (as it should make them sound </w:t>
+        <w:t xml:space="preserve"> shifted (as it should make them </w:t>
+      </w:r>
+      <w:r>
+        <w:rPr>
+          <w:szCs w:val="22"/>
+        </w:rPr>
+        <w:lastRenderedPageBreak/>
+        <w:t xml:space="preserve">sound </w:t>
       </w:r>
       <w:r>
         <w:rPr>
@@ -20490,14 +20600,7 @@
         <w:rPr>
           <w:szCs w:val="22"/>
         </w:rPr>
-        <w:t xml:space="preserve"> shifted (as it makes them sound </w:t>
-      </w:r>
-      <w:r>
-        <w:rPr>
-          <w:szCs w:val="22"/>
-        </w:rPr>
-        <w:lastRenderedPageBreak/>
-        <w:t>more</w:t>
+        <w:t xml:space="preserve"> shifted (as it makes them sound more</w:t>
       </w:r>
       <w:r>
         <w:rPr>
@@ -20637,19 +20740,19 @@
         </w:rPr>
         <w:t xml:space="preserve">. We consider this an interesting possibility to be explored in future </w:t>
       </w:r>
-      <w:commentRangeStart w:id="21"/>
+      <w:commentRangeStart w:id="8"/>
       <w:r>
         <w:rPr>
           <w:szCs w:val="22"/>
         </w:rPr>
         <w:t>research</w:t>
       </w:r>
-      <w:commentRangeEnd w:id="21"/>
+      <w:commentRangeEnd w:id="8"/>
       <w:r>
         <w:rPr>
           <w:rStyle w:val="CommentReference"/>
         </w:rPr>
-        <w:commentReference w:id="21"/>
+        <w:commentReference w:id="8"/>
       </w:r>
       <w:r>
         <w:rPr>
@@ -20710,7 +20813,25 @@
           <w:bCs/>
           <w:szCs w:val="22"/>
         </w:rPr>
-        <w:t xml:space="preserve">Author note: </w:t>
+        <w:t xml:space="preserve">Author </w:t>
+      </w:r>
+      <w:proofErr w:type="gramStart"/>
+      <w:r>
+        <w:rPr>
+          <w:b/>
+          <w:bCs/>
+          <w:szCs w:val="22"/>
+        </w:rPr>
+        <w:t>note</w:t>
+      </w:r>
+      <w:proofErr w:type="gramEnd"/>
+      <w:r>
+        <w:rPr>
+          <w:b/>
+          <w:bCs/>
+          <w:szCs w:val="22"/>
+        </w:rPr>
+        <w:t xml:space="preserve">: </w:t>
       </w:r>
       <w:r>
         <w:rPr>
@@ -21054,7 +21175,21 @@
         <w:rPr>
           <w:szCs w:val="22"/>
         </w:rPr>
-        <w:t xml:space="preserve">, PS 19(4). Retrieved from osf.io.pj5hb. </w:t>
+        <w:t xml:space="preserve">, PS 19(4). Retrieved from </w:t>
+      </w:r>
+      <w:proofErr w:type="gramStart"/>
+      <w:r>
+        <w:rPr>
+          <w:szCs w:val="22"/>
+        </w:rPr>
+        <w:t>osf.io.pj</w:t>
+      </w:r>
+      <w:proofErr w:type="gramEnd"/>
+      <w:r>
+        <w:rPr>
+          <w:szCs w:val="22"/>
+        </w:rPr>
+        <w:t xml:space="preserve">5hb. </w:t>
       </w:r>
     </w:p>
     <w:p>
@@ -21101,19 +21236,11 @@
         </w:rPr>
       </w:pPr>
       <w:hyperlink w:history="1"/>
-      <w:proofErr w:type="spellStart"/>
-      <w:r>
-        <w:rPr>
-          <w:szCs w:val="22"/>
-        </w:rPr>
-        <w:t>Bejjanki</w:t>
-      </w:r>
-      <w:proofErr w:type="spellEnd"/>
-      <w:r>
-        <w:rPr>
-          <w:szCs w:val="22"/>
-        </w:rPr>
-        <w:t xml:space="preserve">, </w:t>
+      <w:r>
+        <w:rPr>
+          <w:szCs w:val="22"/>
+        </w:rPr>
+        <w:t xml:space="preserve">Bejjanki, </w:t>
       </w:r>
       <w:r>
         <w:rPr>
@@ -21143,21 +21270,7 @@
         <w:rPr>
           <w:szCs w:val="22"/>
         </w:rPr>
-        <w:t xml:space="preserve">, </w:t>
-      </w:r>
-      <w:proofErr w:type="spellStart"/>
-      <w:r>
-        <w:rPr>
-          <w:szCs w:val="22"/>
-        </w:rPr>
-        <w:t>Clayards</w:t>
-      </w:r>
-      <w:proofErr w:type="spellEnd"/>
-      <w:r>
-        <w:rPr>
-          <w:szCs w:val="22"/>
-        </w:rPr>
-        <w:t xml:space="preserve"> M</w:t>
+        <w:t>, Clayards M</w:t>
       </w:r>
       <w:r>
         <w:rPr>
@@ -21928,7 +22041,21 @@
         <w:rPr>
           <w:szCs w:val="22"/>
         </w:rPr>
-        <w:t xml:space="preserve">Kraljic, T., &amp; Samuel, A. G. (2011). Perceptual learning evidence for contextually-specific representations. </w:t>
+        <w:t xml:space="preserve">Kraljic, T., &amp; Samuel, A. G. (2011). Perceptual learning evidence for </w:t>
+      </w:r>
+      <w:proofErr w:type="gramStart"/>
+      <w:r>
+        <w:rPr>
+          <w:szCs w:val="22"/>
+        </w:rPr>
+        <w:t>contextually-specific</w:t>
+      </w:r>
+      <w:proofErr w:type="gramEnd"/>
+      <w:r>
+        <w:rPr>
+          <w:szCs w:val="22"/>
+        </w:rPr>
+        <w:t xml:space="preserve"> representations. </w:t>
       </w:r>
       <w:r>
         <w:rPr>
@@ -22841,7 +22968,7 @@
         <w:spacing w:line="240" w:lineRule="auto"/>
         <w:ind w:left="360" w:hanging="360"/>
         <w:rPr>
-          <w:ins w:id="22" w:author="Karboga, Gevher Eylul" w:date="2025-01-05T01:16:00Z" w16du:dateUtc="2025-01-05T06:16:00Z"/>
+          <w:ins w:id="9" w:author="Karboga, Gevher Eylul" w:date="2025-01-05T01:16:00Z" w16du:dateUtc="2025-01-05T06:16:00Z"/>
           <w:szCs w:val="22"/>
         </w:rPr>
       </w:pPr>
@@ -22900,8 +23027,7 @@
           <w:szCs w:val="22"/>
         </w:rPr>
       </w:pPr>
-      <w:proofErr w:type="spellStart"/>
-      <w:ins w:id="23" w:author="Karboga, Gevher Eylul" w:date="2025-01-05T01:15:00Z" w16du:dateUtc="2025-01-05T06:15:00Z">
+      <w:ins w:id="10" w:author="Karboga, Gevher Eylul" w:date="2025-01-05T01:15:00Z" w16du:dateUtc="2025-01-05T06:15:00Z">
         <w:r>
           <w:rPr>
             <w:szCs w:val="22"/>
@@ -22909,7 +23035,7 @@
           <w:t>Vr</w:t>
         </w:r>
       </w:ins>
-      <w:ins w:id="24" w:author="Karboga, Gevher Eylul" w:date="2025-01-05T01:16:00Z" w16du:dateUtc="2025-01-05T06:16:00Z">
+      <w:ins w:id="11" w:author="Karboga, Gevher Eylul" w:date="2025-01-05T01:16:00Z" w16du:dateUtc="2025-01-05T06:16:00Z">
         <w:r>
           <w:rPr>
             <w:szCs w:val="22"/>
@@ -22917,8 +23043,7 @@
           <w:t>oomen</w:t>
         </w:r>
       </w:ins>
-      <w:proofErr w:type="spellEnd"/>
-      <w:ins w:id="25" w:author="Karboga, Gevher Eylul" w:date="2025-01-05T01:16:00Z">
+      <w:ins w:id="12" w:author="Karboga, Gevher Eylul" w:date="2025-01-05T01:16:00Z">
         <w:r>
           <w:rPr>
             <w:szCs w:val="22"/>
@@ -23019,20 +23144,14 @@
         <w:rPr>
           <w:szCs w:val="22"/>
         </w:rPr>
+        <w:lastRenderedPageBreak/>
         <w:t xml:space="preserve">Yeni-Komshian, </w:t>
       </w:r>
       <w:r>
         <w:rPr>
           <w:szCs w:val="22"/>
         </w:rPr>
-        <w:t xml:space="preserve">G. H., &amp; Soli, S. D. (1981). Recognition of vowels from information in fricatives: </w:t>
-      </w:r>
-      <w:r>
-        <w:rPr>
-          <w:szCs w:val="22"/>
-        </w:rPr>
-        <w:lastRenderedPageBreak/>
-        <w:t xml:space="preserve">Perceptual evidence of fricative-vowel coarticulation. </w:t>
+        <w:t xml:space="preserve">G. H., &amp; Soli, S. D. (1981). Recognition of vowels from information in fricatives: Perceptual evidence of fricative-vowel coarticulation. </w:t>
       </w:r>
       <w:r>
         <w:rPr>
@@ -23070,7 +23189,7 @@
 
 <file path=word/comments.xml><?xml version="1.0" encoding="utf-8"?>
 <w:comments xmlns:wpc="http://schemas.microsoft.com/office/word/2010/wordprocessingCanvas" xmlns:cx="http://schemas.microsoft.com/office/drawing/2014/chartex" xmlns:cx1="http://schemas.microsoft.com/office/drawing/2015/9/8/chartex" xmlns:cx2="http://schemas.microsoft.com/office/drawing/2015/10/21/chartex" xmlns:cx3="http://schemas.microsoft.com/office/drawing/2016/5/9/chartex" xmlns:cx4="http://schemas.microsoft.com/office/drawing/2016/5/10/chartex" xmlns:cx5="http://schemas.microsoft.com/office/drawing/2016/5/11/chartex" xmlns:cx6="http://schemas.microsoft.com/office/drawing/2016/5/12/chartex" xmlns:cx7="http://schemas.microsoft.com/office/drawing/2016/5/13/chartex" xmlns:cx8="http://schemas.microsoft.com/office/drawing/2016/5/14/chartex" xmlns:mc="http://schemas.openxmlformats.org/markup-compatibility/2006" xmlns:aink="http://schemas.microsoft.com/office/drawing/2016/ink" xmlns:am3d="http://schemas.microsoft.com/office/drawing/2017/model3d" xmlns:o="urn:schemas-microsoft-com:office:office" xmlns:oel="http://schemas.microsoft.com/office/2019/extlst" xmlns:r="http://schemas.openxmlformats.org/officeDocument/2006/relationships" xmlns:m="http://schemas.openxmlformats.org/officeDocument/2006/math" xmlns:v="urn:schemas-microsoft-com:vml" xmlns:wp14="http://schemas.microsoft.com/office/word/2010/wordprocessingDrawing" xmlns:wp="http://schemas.openxmlformats.org/drawingml/2006/wordprocessingDrawing" xmlns:w10="urn:schemas-microsoft-com:office:word" xmlns:w="http://schemas.openxmlformats.org/wordprocessingml/2006/main" xmlns:w14="http://schemas.microsoft.com/office/word/2010/wordml" xmlns:w15="http://schemas.microsoft.com/office/word/2012/wordml" xmlns:w16cex="http://schemas.microsoft.com/office/word/2018/wordml/cex" xmlns:w16cid="http://schemas.microsoft.com/office/word/2016/wordml/cid" xmlns:w16="http://schemas.microsoft.com/office/word/2018/wordml" xmlns:w16du="http://schemas.microsoft.com/office/word/2023/wordml/word16du" xmlns:w16sdtdh="http://schemas.microsoft.com/office/word/2020/wordml/sdtdatahash" xmlns:w16se="http://schemas.microsoft.com/office/word/2015/wordml/symex" xmlns:wpg="http://schemas.microsoft.com/office/word/2010/wordprocessingGroup" xmlns:wpi="http://schemas.microsoft.com/office/word/2010/wordprocessingInk" xmlns:wne="http://schemas.microsoft.com/office/word/2006/wordml" xmlns:wps="http://schemas.microsoft.com/office/word/2010/wordprocessingShape" mc:Ignorable="w14 w15 w16se w16cid w16 w16cex w16sdtdh w16du wp14">
-  <w:comment w:id="0" w:author="Cummings, Shawn" w:date="2024-12-31T12:40:00Z" w:initials="SC">
+  <w:comment w:id="7" w:author="Jaeger, Florian" w:date="2025-01-06T13:19:00Z" w:initials="TJ">
     <w:p>
       <w:pPr>
         <w:jc w:val="left"/>
@@ -23082,278 +23201,27 @@
         <w:annotationRef/>
       </w:r>
       <w:r>
-        <w:t>I don’t think there’s a ‘right’ answer between coarticulatory vs co-articulatory, but we alternate in the current draft and should probably be consistent… I’ve edited to do no hyphens throughout, but would be happy to go the other way!</w:t>
+        <w:rPr>
+          <w:color w:val="000000"/>
+        </w:rPr>
+        <w:t xml:space="preserve">Could discuss here: </w:t>
+      </w:r>
+    </w:p>
+    <w:p>
+      <w:pPr>
+        <w:jc w:val="left"/>
+      </w:pPr>
+    </w:p>
+    <w:p>
+      <w:pPr>
+        <w:jc w:val="left"/>
+      </w:pPr>
+      <w:r>
+        <w:t>Separate lines of work have found similar compensatory effects due to non-articulatory factors. For example, Hay et al. (2017) posit that listeners form probabilistic associations between speech input and location. Talkers then compensate in their speech for the effects of their location, for example producing speech with characteristic noise-competing characteristics (Lombard, 1911) when seated in a motor vehicle and experiencing car noise (e.g., Jung, 2012). These effects, designed to compensate for car noise, are still present even when talkers are seated in a silent car, and are therefore posited to be linked to location context rather than to background noise itself (Hay et al. 2017).</w:t>
       </w:r>
     </w:p>
   </w:comment>
-  <w:comment w:id="1" w:author="Cummings, Shawn" w:date="2024-12-31T13:54:00Z" w:initials="SC">
-    <w:p>
-      <w:pPr>
-        <w:jc w:val="left"/>
-      </w:pPr>
-      <w:r>
-        <w:rPr>
-          <w:rStyle w:val="CommentReference"/>
-        </w:rPr>
-        <w:annotationRef/>
-      </w:r>
-      <w:r>
-        <w:t>I’ve done a similar thing with s-bias vs “s”-bias vs /s/-bias, defaulting to /s/-bias (and associated variants) for now</w:t>
-      </w:r>
-    </w:p>
-  </w:comment>
-  <w:comment w:id="2" w:author="Cummings, Shawn" w:date="2024-12-31T13:54:00Z" w:initials="SC">
-    <w:p>
-      <w:pPr>
-        <w:jc w:val="left"/>
-      </w:pPr>
-      <w:r>
-        <w:rPr>
-          <w:rStyle w:val="CommentReference"/>
-        </w:rPr>
-        <w:annotationRef/>
-      </w:r>
-      <w:r>
-        <w:t xml:space="preserve">Also turned all lexical items into italics rather than quotes (e.g. </w:t>
-      </w:r>
-      <w:r>
-        <w:rPr>
-          <w:i/>
-          <w:iCs/>
-        </w:rPr>
-        <w:t>dinoshaur</w:t>
-      </w:r>
-      <w:r>
-        <w:t xml:space="preserve"> rather than “dinoshaur”)</w:t>
-      </w:r>
-    </w:p>
-  </w:comment>
-  <w:comment w:id="3" w:author="Jaeger, Florian" w:date="2023-05-12T15:05:00Z" w:initials="TJ">
-    <w:p>
-      <w:pPr>
-        <w:pStyle w:val="CommentText"/>
-      </w:pPr>
-      <w:r>
-        <w:rPr>
-          <w:rStyle w:val="CommentReference"/>
-        </w:rPr>
-        <w:annotationRef/>
-      </w:r>
-      <w:r>
-        <w:t>Move to discussion of exp 1a-c:</w:t>
-      </w:r>
-    </w:p>
-    <w:p>
-      <w:pPr>
-        <w:pStyle w:val="CommentText"/>
-      </w:pPr>
-    </w:p>
-    <w:p>
-      <w:pPr>
-        <w:pStyle w:val="CommentText"/>
-      </w:pPr>
-      <w:r>
-        <w:rPr>
-          <w:szCs w:val="22"/>
-        </w:rPr>
-        <w:t>Separate lines of work have found similar compensatory effects due to non-articulatory factors. For example, Hay et al. (2017) posit that listeners form probabilistic associations between speech input and location. Talkers then compensate in their speech for the effects of their location, for example producing speech with characteristic noise-competing characteristics (Lombard, 1911) when seated in a motor vehicle and experiencing car noise (e.g., Jung, 2012). These effects, designed to compensate for car noise, are still present even when talkers are seated in a silent car, and are therefore posited to be linked to location context rather than to background noise itself (Hay et al. 2017).</w:t>
-      </w:r>
-    </w:p>
-  </w:comment>
-  <w:comment w:id="4" w:author="Karboga, Gevher Eylul" w:date="2025-01-03T03:15:00Z" w:initials="KGE">
-    <w:p>
-      <w:pPr>
-        <w:pStyle w:val="CommentText"/>
-        <w:ind w:firstLine="0"/>
-        <w:jc w:val="left"/>
-      </w:pPr>
-      <w:r>
-        <w:rPr>
-          <w:rStyle w:val="CommentReference"/>
-        </w:rPr>
-        <w:annotationRef/>
-      </w:r>
-      <w:r>
-        <w:t>I couldn’t find anything published in 2010. What paper is this referring to? Most things I saw were from 2000, 2003, 2007, and 2009</w:t>
-      </w:r>
-    </w:p>
-  </w:comment>
-  <w:comment w:id="5" w:author="Jaeger, Florian" w:date="2025-01-04T13:57:00Z" w:initials="TJ">
-    <w:p>
-      <w:pPr>
-        <w:jc w:val="left"/>
-      </w:pPr>
-      <w:r>
-        <w:rPr>
-          <w:rStyle w:val="CommentReference"/>
-        </w:rPr>
-        <w:annotationRef/>
-      </w:r>
-      <w:r>
-        <w:rPr>
-          <w:color w:val="000000"/>
-        </w:rPr>
-        <w:t>https://www.tandfonline.com/doi/abs/10.1080/01690960143000092</w:t>
-      </w:r>
-    </w:p>
-  </w:comment>
-  <w:comment w:id="6" w:author="Cummings, Shawn" w:date="2024-12-31T12:56:00Z" w:initials="SC">
-    <w:p>
-      <w:pPr>
-        <w:jc w:val="left"/>
-      </w:pPr>
-      <w:r>
-        <w:rPr>
-          <w:rStyle w:val="CommentReference"/>
-        </w:rPr>
-        <w:annotationRef/>
-      </w:r>
-      <w:r>
-        <w:t>Lindblom, B. E., &amp; Sundberg, J. E. (1971). Acoustical consequences of lip, tongue, jaw, and larynx movement. The Journal of the Acoustical Society of America, 50(4B), 1166-1179.</w:t>
-      </w:r>
-    </w:p>
-  </w:comment>
-  <w:comment w:id="7" w:author="Cummings, Shawn" w:date="2025-01-01T15:33:00Z" w:initials="SC">
-    <w:p>
-      <w:pPr>
-        <w:jc w:val="left"/>
-      </w:pPr>
-      <w:r>
-        <w:rPr>
-          <w:rStyle w:val="CommentReference"/>
-        </w:rPr>
-        <w:annotationRef/>
-      </w:r>
-      <w:r>
-        <w:t>Added to refs!</w:t>
-      </w:r>
-    </w:p>
-  </w:comment>
-  <w:comment w:id="8" w:author="Cummings, Shawn" w:date="2023-05-22T13:40:00Z" w:initials="SC">
-    <w:p>
-      <w:pPr>
-        <w:jc w:val="left"/>
-      </w:pPr>
-      <w:r>
-        <w:rPr>
-          <w:rStyle w:val="CommentReference"/>
-        </w:rPr>
-        <w:annotationRef/>
-      </w:r>
-      <w:r>
-        <w:t>Our instructions are “what word the speaker is saying”… don’t know how much this differs from “what word the talker produced” or “what word the talker intended” or “what you hear”, but don’t want to open that can of worms</w:t>
-      </w:r>
-    </w:p>
-  </w:comment>
-  <w:comment w:id="9" w:author="Jaeger, Florian" w:date="2023-05-22T16:35:00Z" w:initials="TJ">
-    <w:p>
-      <w:pPr>
-        <w:pStyle w:val="CommentText"/>
-      </w:pPr>
-      <w:r>
-        <w:rPr>
-          <w:rStyle w:val="CommentReference"/>
-        </w:rPr>
-        <w:annotationRef/>
-      </w:r>
-      <w:r>
-        <w:t xml:space="preserve">I agree. </w:t>
-      </w:r>
-    </w:p>
-    <w:p>
-      <w:pPr>
-        <w:pStyle w:val="CommentText"/>
-        <w:ind w:firstLine="0"/>
-      </w:pPr>
-    </w:p>
-  </w:comment>
-  <w:comment w:id="12" w:author="Cummings, Shawn" w:date="2024-12-31T13:17:00Z" w:initials="SC">
-    <w:p>
-      <w:pPr>
-        <w:jc w:val="left"/>
-      </w:pPr>
-      <w:r>
-        <w:rPr>
-          <w:rStyle w:val="CommentReference"/>
-        </w:rPr>
-        <w:annotationRef/>
-      </w:r>
-      <w:r>
-        <w:t xml:space="preserve">Y-axis label should probably read </w:t>
-      </w:r>
-      <w:r>
-        <w:rPr>
-          <w:i/>
-          <w:iCs/>
-        </w:rPr>
-        <w:t>ashi</w:t>
-      </w:r>
-      <w:r>
-        <w:t xml:space="preserve"> rather than “ASHI”, to align with how we refer to it in-text. </w:t>
-      </w:r>
-    </w:p>
-  </w:comment>
-  <w:comment w:id="15" w:author="Jaeger, Florian" w:date="2023-05-27T12:57:00Z" w:initials="TJ">
-    <w:p>
-      <w:pPr>
-        <w:pStyle w:val="CommentText"/>
-      </w:pPr>
-      <w:r>
-        <w:rPr>
-          <w:rStyle w:val="CommentReference"/>
-        </w:rPr>
-        <w:annotationRef/>
-      </w:r>
-      <w:r>
-        <w:t>Similar to stim figure for exp1 but</w:t>
-      </w:r>
-      <w:r>
-        <w:t xml:space="preserve"> with black box </w:t>
-      </w:r>
-      <w:r>
-        <w:t xml:space="preserve">screen </w:t>
-      </w:r>
-      <w:r>
-        <w:t>shots</w:t>
-      </w:r>
-    </w:p>
-  </w:comment>
-  <w:comment w:id="19" w:author="Jaeger, Florian" w:date="2023-05-29T12:26:00Z" w:initials="TJ">
-    <w:p>
-      <w:pPr>
-        <w:pStyle w:val="CommentText"/>
-      </w:pPr>
-      <w:r>
-        <w:rPr>
-          <w:rStyle w:val="CommentReference"/>
-        </w:rPr>
-        <w:annotationRef/>
-      </w:r>
-      <w:r>
-        <w:t>Add here s</w:t>
-      </w:r>
-      <w:r>
-        <w:t>ome discussion of the fact that black box might have come in too late/ exited too early so that some effects of pen on articulators were still observable?</w:t>
-      </w:r>
-    </w:p>
-  </w:comment>
-  <w:comment w:id="20" w:author="Cummings, Shawn" w:date="2023-06-02T19:13:00Z" w:initials="SC">
-    <w:p>
-      <w:pPr>
-        <w:jc w:val="left"/>
-      </w:pPr>
-      <w:r>
-        <w:rPr>
-          <w:rStyle w:val="CommentReference"/>
-        </w:rPr>
-        <w:annotationRef/>
-      </w:r>
-      <w:r>
-        <w:t>See added chunk above— I think this is possible (but unlikely) on the front end and impossible on the back end</w:t>
-      </w:r>
-    </w:p>
-  </w:comment>
-  <w:comment w:id="21" w:author="Jaeger, Florian" w:date="2024-12-29T16:52:00Z" w:initials="TJ">
+  <w:comment w:id="8" w:author="Jaeger, Florian" w:date="2024-12-29T16:52:00Z" w:initials="TJ">
     <w:p>
       <w:pPr>
         <w:jc w:val="left"/>
@@ -23489,72 +23357,21 @@
 
 <file path=word/commentsExtended.xml><?xml version="1.0" encoding="utf-8"?>
 <w15:commentsEx xmlns:wpc="http://schemas.microsoft.com/office/word/2010/wordprocessingCanvas" xmlns:cx="http://schemas.microsoft.com/office/drawing/2014/chartex" xmlns:cx1="http://schemas.microsoft.com/office/drawing/2015/9/8/chartex" xmlns:cx2="http://schemas.microsoft.com/office/drawing/2015/10/21/chartex" xmlns:cx3="http://schemas.microsoft.com/office/drawing/2016/5/9/chartex" xmlns:cx4="http://schemas.microsoft.com/office/drawing/2016/5/10/chartex" xmlns:cx5="http://schemas.microsoft.com/office/drawing/2016/5/11/chartex" xmlns:cx6="http://schemas.microsoft.com/office/drawing/2016/5/12/chartex" xmlns:cx7="http://schemas.microsoft.com/office/drawing/2016/5/13/chartex" xmlns:cx8="http://schemas.microsoft.com/office/drawing/2016/5/14/chartex" xmlns:mc="http://schemas.openxmlformats.org/markup-compatibility/2006" xmlns:aink="http://schemas.microsoft.com/office/drawing/2016/ink" xmlns:am3d="http://schemas.microsoft.com/office/drawing/2017/model3d" xmlns:o="urn:schemas-microsoft-com:office:office" xmlns:oel="http://schemas.microsoft.com/office/2019/extlst" xmlns:r="http://schemas.openxmlformats.org/officeDocument/2006/relationships" xmlns:m="http://schemas.openxmlformats.org/officeDocument/2006/math" xmlns:v="urn:schemas-microsoft-com:vml" xmlns:wp14="http://schemas.microsoft.com/office/word/2010/wordprocessingDrawing" xmlns:wp="http://schemas.openxmlformats.org/drawingml/2006/wordprocessingDrawing" xmlns:w10="urn:schemas-microsoft-com:office:word" xmlns:w="http://schemas.openxmlformats.org/wordprocessingml/2006/main" xmlns:w14="http://schemas.microsoft.com/office/word/2010/wordml" xmlns:w15="http://schemas.microsoft.com/office/word/2012/wordml" xmlns:w16cex="http://schemas.microsoft.com/office/word/2018/wordml/cex" xmlns:w16cid="http://schemas.microsoft.com/office/word/2016/wordml/cid" xmlns:w16="http://schemas.microsoft.com/office/word/2018/wordml" xmlns:w16du="http://schemas.microsoft.com/office/word/2023/wordml/word16du" xmlns:w16sdtdh="http://schemas.microsoft.com/office/word/2020/wordml/sdtdatahash" xmlns:w16se="http://schemas.microsoft.com/office/word/2015/wordml/symex" xmlns:wpg="http://schemas.microsoft.com/office/word/2010/wordprocessingGroup" xmlns:wpi="http://schemas.microsoft.com/office/word/2010/wordprocessingInk" xmlns:wne="http://schemas.microsoft.com/office/word/2006/wordml" xmlns:wps="http://schemas.microsoft.com/office/word/2010/wordprocessingShape" mc:Ignorable="w14 w15 w16se w16cid w16 w16cex w16sdtdh w16du wp14">
-  <w15:commentEx w15:paraId="5A327682" w15:done="1"/>
-  <w15:commentEx w15:paraId="1180EDF7" w15:paraIdParent="5A327682" w15:done="1"/>
-  <w15:commentEx w15:paraId="01EE8116" w15:paraIdParent="5A327682" w15:done="1"/>
-  <w15:commentEx w15:paraId="1309C463" w15:done="1"/>
-  <w15:commentEx w15:paraId="38EE7817" w15:done="0"/>
-  <w15:commentEx w15:paraId="6A9D3834" w15:paraIdParent="38EE7817" w15:done="0"/>
-  <w15:commentEx w15:paraId="2D6BA5D5" w15:done="1"/>
-  <w15:commentEx w15:paraId="41A7FDC2" w15:paraIdParent="2D6BA5D5" w15:done="1"/>
-  <w15:commentEx w15:paraId="566FB58C" w15:done="1"/>
-  <w15:commentEx w15:paraId="4BFD310E" w15:paraIdParent="566FB58C" w15:done="1"/>
-  <w15:commentEx w15:paraId="697FA53F" w15:done="0"/>
-  <w15:commentEx w15:paraId="5EAD1A10" w15:done="1"/>
-  <w15:commentEx w15:paraId="7F7A9238" w15:done="1"/>
-  <w15:commentEx w15:paraId="5EA25A27" w15:paraIdParent="7F7A9238" w15:done="1"/>
+  <w15:commentEx w15:paraId="5C99ABF2" w15:done="0"/>
   <w15:commentEx w15:paraId="212B8CAF" w15:done="0"/>
 </w15:commentsEx>
 </file>
 
 <file path=word/commentsExtensible.xml><?xml version="1.0" encoding="utf-8"?>
 <w16cex:commentsExtensible xmlns:wpc="http://schemas.microsoft.com/office/word/2010/wordprocessingCanvas" xmlns:cx="http://schemas.microsoft.com/office/drawing/2014/chartex" xmlns:cx1="http://schemas.microsoft.com/office/drawing/2015/9/8/chartex" xmlns:cx2="http://schemas.microsoft.com/office/drawing/2015/10/21/chartex" xmlns:cx3="http://schemas.microsoft.com/office/drawing/2016/5/9/chartex" xmlns:cx4="http://schemas.microsoft.com/office/drawing/2016/5/10/chartex" xmlns:cx5="http://schemas.microsoft.com/office/drawing/2016/5/11/chartex" xmlns:cx6="http://schemas.microsoft.com/office/drawing/2016/5/12/chartex" xmlns:cx7="http://schemas.microsoft.com/office/drawing/2016/5/13/chartex" xmlns:cx8="http://schemas.microsoft.com/office/drawing/2016/5/14/chartex" xmlns:cr="http://schemas.microsoft.com/office/comments/2020/reactions" xmlns:mc="http://schemas.openxmlformats.org/markup-compatibility/2006" xmlns:aink="http://schemas.microsoft.com/office/drawing/2016/ink" xmlns:am3d="http://schemas.microsoft.com/office/drawing/2017/model3d" xmlns:o="urn:schemas-microsoft-com:office:office" xmlns:oel="http://schemas.microsoft.com/office/2019/extlst" xmlns:r="http://schemas.openxmlformats.org/officeDocument/2006/relationships" xmlns:m="http://schemas.openxmlformats.org/officeDocument/2006/math" xmlns:v="urn:schemas-microsoft-com:vml" xmlns:wp14="http://schemas.microsoft.com/office/word/2010/wordprocessingDrawing" xmlns:wp="http://schemas.openxmlformats.org/drawingml/2006/wordprocessingDrawing" xmlns:w10="urn:schemas-microsoft-com:office:word" xmlns:w="http://schemas.openxmlformats.org/wordprocessingml/2006/main" xmlns:w14="http://schemas.microsoft.com/office/word/2010/wordml" xmlns:w15="http://schemas.microsoft.com/office/word/2012/wordml" xmlns:w16cex="http://schemas.microsoft.com/office/word/2018/wordml/cex" xmlns:w16cid="http://schemas.microsoft.com/office/word/2016/wordml/cid" xmlns:w16="http://schemas.microsoft.com/office/word/2018/wordml" xmlns:w16du="http://schemas.microsoft.com/office/word/2023/wordml/word16du" xmlns:w16sdtdh="http://schemas.microsoft.com/office/word/2020/wordml/sdtdatahash" xmlns:w16se="http://schemas.microsoft.com/office/word/2015/wordml/symex" xmlns:wpg="http://schemas.microsoft.com/office/word/2010/wordprocessingGroup" xmlns:wpi="http://schemas.microsoft.com/office/word/2010/wordprocessingInk" xmlns:wne="http://schemas.microsoft.com/office/word/2006/wordml" xmlns:wps="http://schemas.microsoft.com/office/word/2010/wordprocessingShape" mc:Ignorable="w14 w15 w16se w16cid w16 w16cex w16sdtdh cr w16du wp14">
-  <w16cex:commentExtensible w16cex:durableId="3958290C" w16cex:dateUtc="2024-12-31T19:40:00Z"/>
-  <w16cex:commentExtensible w16cex:durableId="255BBD06" w16cex:dateUtc="2024-12-31T20:54:00Z"/>
-  <w16cex:commentExtensible w16cex:durableId="7B047E18" w16cex:dateUtc="2024-12-31T20:54:00Z"/>
-  <w16cex:commentExtensible w16cex:durableId="285D264A" w16cex:dateUtc="2023-05-12T20:05:00Z"/>
-  <w16cex:commentExtensible w16cex:durableId="43216C50" w16cex:dateUtc="2025-01-03T08:15:00Z"/>
-  <w16cex:commentExtensible w16cex:durableId="4D6BF1BC" w16cex:dateUtc="2025-01-04T20:57:00Z"/>
-  <w16cex:commentExtensible w16cex:durableId="033568E0" w16cex:dateUtc="2024-12-31T19:56:00Z"/>
-  <w16cex:commentExtensible w16cex:durableId="2A4870D8" w16cex:dateUtc="2025-01-01T22:33:00Z">
-    <w16cex:extLst>
-      <w16:ext w16:uri="{CE6994B0-6A32-4C9F-8C6B-6E91EDA988CE}">
-        <cr:reactions xmlns:cr="http://schemas.microsoft.com/office/comments/2020/reactions">
-          <cr:reaction reactionType="1">
-            <cr:reactionInfo dateUtc="2025-01-04T20:43:25Z">
-              <cr:user userId="S::fjaeger@ur.rochester.edu::0d0acd91-09a2-4ddb-a934-22efc544688e" userProvider="AD" userName="Jaeger, Florian"/>
-            </cr:reactionInfo>
-          </cr:reaction>
-        </cr:reactions>
-      </w16:ext>
-    </w16cex:extLst>
-  </w16cex:commentExtensible>
-  <w16cex:commentExtensible w16cex:durableId="2815EF40" w16cex:dateUtc="2023-05-22T11:40:00Z"/>
-  <w16cex:commentExtensible w16cex:durableId="2816186C" w16cex:dateUtc="2023-05-22T20:35:00Z"/>
-  <w16cex:commentExtensible w16cex:durableId="5BDE09D1" w16cex:dateUtc="2024-12-31T20:17:00Z"/>
-  <w16cex:commentExtensible w16cex:durableId="281C7CBF" w16cex:dateUtc="2023-05-27T16:57:00Z"/>
-  <w16cex:commentExtensible w16cex:durableId="281F1875" w16cex:dateUtc="2023-05-29T16:26:00Z"/>
-  <w16cex:commentExtensible w16cex:durableId="2824BDCC" w16cex:dateUtc="2023-06-02T17:13:00Z"/>
+  <w16cex:commentExtensible w16cex:durableId="3EDDD59A" w16cex:dateUtc="2025-01-06T20:19:00Z"/>
   <w16cex:commentExtensible w16cex:durableId="057B82E4" w16cex:dateUtc="2024-12-29T23:52:00Z"/>
 </w16cex:commentsExtensible>
 </file>
 
 <file path=word/commentsIds.xml><?xml version="1.0" encoding="utf-8"?>
 <w16cid:commentsIds xmlns:wpc="http://schemas.microsoft.com/office/word/2010/wordprocessingCanvas" xmlns:cx="http://schemas.microsoft.com/office/drawing/2014/chartex" xmlns:cx1="http://schemas.microsoft.com/office/drawing/2015/9/8/chartex" xmlns:cx2="http://schemas.microsoft.com/office/drawing/2015/10/21/chartex" xmlns:cx3="http://schemas.microsoft.com/office/drawing/2016/5/9/chartex" xmlns:cx4="http://schemas.microsoft.com/office/drawing/2016/5/10/chartex" xmlns:cx5="http://schemas.microsoft.com/office/drawing/2016/5/11/chartex" xmlns:cx6="http://schemas.microsoft.com/office/drawing/2016/5/12/chartex" xmlns:cx7="http://schemas.microsoft.com/office/drawing/2016/5/13/chartex" xmlns:cx8="http://schemas.microsoft.com/office/drawing/2016/5/14/chartex" xmlns:mc="http://schemas.openxmlformats.org/markup-compatibility/2006" xmlns:aink="http://schemas.microsoft.com/office/drawing/2016/ink" xmlns:am3d="http://schemas.microsoft.com/office/drawing/2017/model3d" xmlns:o="urn:schemas-microsoft-com:office:office" xmlns:oel="http://schemas.microsoft.com/office/2019/extlst" xmlns:r="http://schemas.openxmlformats.org/officeDocument/2006/relationships" xmlns:m="http://schemas.openxmlformats.org/officeDocument/2006/math" xmlns:v="urn:schemas-microsoft-com:vml" xmlns:wp14="http://schemas.microsoft.com/office/word/2010/wordprocessingDrawing" xmlns:wp="http://schemas.openxmlformats.org/drawingml/2006/wordprocessingDrawing" xmlns:w10="urn:schemas-microsoft-com:office:word" xmlns:w="http://schemas.openxmlformats.org/wordprocessingml/2006/main" xmlns:w14="http://schemas.microsoft.com/office/word/2010/wordml" xmlns:w15="http://schemas.microsoft.com/office/word/2012/wordml" xmlns:w16cex="http://schemas.microsoft.com/office/word/2018/wordml/cex" xmlns:w16cid="http://schemas.microsoft.com/office/word/2016/wordml/cid" xmlns:w16="http://schemas.microsoft.com/office/word/2018/wordml" xmlns:w16du="http://schemas.microsoft.com/office/word/2023/wordml/word16du" xmlns:w16sdtdh="http://schemas.microsoft.com/office/word/2020/wordml/sdtdatahash" xmlns:w16se="http://schemas.microsoft.com/office/word/2015/wordml/symex" xmlns:wpg="http://schemas.microsoft.com/office/word/2010/wordprocessingGroup" xmlns:wpi="http://schemas.microsoft.com/office/word/2010/wordprocessingInk" xmlns:wne="http://schemas.microsoft.com/office/word/2006/wordml" xmlns:wps="http://schemas.microsoft.com/office/word/2010/wordprocessingShape" mc:Ignorable="w14 w15 w16se w16cid w16 w16cex w16sdtdh w16du wp14">
-  <w16cid:commentId w16cid:paraId="5A327682" w16cid:durableId="3958290C"/>
-  <w16cid:commentId w16cid:paraId="1180EDF7" w16cid:durableId="255BBD06"/>
-  <w16cid:commentId w16cid:paraId="01EE8116" w16cid:durableId="7B047E18"/>
-  <w16cid:commentId w16cid:paraId="1309C463" w16cid:durableId="285D264A"/>
-  <w16cid:commentId w16cid:paraId="38EE7817" w16cid:durableId="43216C50"/>
-  <w16cid:commentId w16cid:paraId="6A9D3834" w16cid:durableId="4D6BF1BC"/>
-  <w16cid:commentId w16cid:paraId="2D6BA5D5" w16cid:durableId="033568E0"/>
-  <w16cid:commentId w16cid:paraId="41A7FDC2" w16cid:durableId="2A4870D8"/>
-  <w16cid:commentId w16cid:paraId="566FB58C" w16cid:durableId="2815EF40"/>
-  <w16cid:commentId w16cid:paraId="4BFD310E" w16cid:durableId="2816186C"/>
-  <w16cid:commentId w16cid:paraId="697FA53F" w16cid:durableId="5BDE09D1"/>
-  <w16cid:commentId w16cid:paraId="5EAD1A10" w16cid:durableId="281C7CBF"/>
-  <w16cid:commentId w16cid:paraId="7F7A9238" w16cid:durableId="281F1875"/>
-  <w16cid:commentId w16cid:paraId="5EA25A27" w16cid:durableId="2824BDCC"/>
+  <w16cid:commentId w16cid:paraId="5C99ABF2" w16cid:durableId="3EDDD59A"/>
   <w16cid:commentId w16cid:paraId="212B8CAF" w16cid:durableId="057B82E4"/>
 </w16cid:commentsIds>
 </file>
@@ -28536,9 +28353,6 @@
 
 <file path=word/people.xml><?xml version="1.0" encoding="utf-8"?>
 <w15:people xmlns:wpc="http://schemas.microsoft.com/office/word/2010/wordprocessingCanvas" xmlns:cx="http://schemas.microsoft.com/office/drawing/2014/chartex" xmlns:cx1="http://schemas.microsoft.com/office/drawing/2015/9/8/chartex" xmlns:cx2="http://schemas.microsoft.com/office/drawing/2015/10/21/chartex" xmlns:cx3="http://schemas.microsoft.com/office/drawing/2016/5/9/chartex" xmlns:cx4="http://schemas.microsoft.com/office/drawing/2016/5/10/chartex" xmlns:cx5="http://schemas.microsoft.com/office/drawing/2016/5/11/chartex" xmlns:cx6="http://schemas.microsoft.com/office/drawing/2016/5/12/chartex" xmlns:cx7="http://schemas.microsoft.com/office/drawing/2016/5/13/chartex" xmlns:cx8="http://schemas.microsoft.com/office/drawing/2016/5/14/chartex" xmlns:mc="http://schemas.openxmlformats.org/markup-compatibility/2006" xmlns:aink="http://schemas.microsoft.com/office/drawing/2016/ink" xmlns:am3d="http://schemas.microsoft.com/office/drawing/2017/model3d" xmlns:o="urn:schemas-microsoft-com:office:office" xmlns:oel="http://schemas.microsoft.com/office/2019/extlst" xmlns:r="http://schemas.openxmlformats.org/officeDocument/2006/relationships" xmlns:m="http://schemas.openxmlformats.org/officeDocument/2006/math" xmlns:v="urn:schemas-microsoft-com:vml" xmlns:wp14="http://schemas.microsoft.com/office/word/2010/wordprocessingDrawing" xmlns:wp="http://schemas.openxmlformats.org/drawingml/2006/wordprocessingDrawing" xmlns:w10="urn:schemas-microsoft-com:office:word" xmlns:w="http://schemas.openxmlformats.org/wordprocessingml/2006/main" xmlns:w14="http://schemas.microsoft.com/office/word/2010/wordml" xmlns:w15="http://schemas.microsoft.com/office/word/2012/wordml" xmlns:w16cex="http://schemas.microsoft.com/office/word/2018/wordml/cex" xmlns:w16cid="http://schemas.microsoft.com/office/word/2016/wordml/cid" xmlns:w16="http://schemas.microsoft.com/office/word/2018/wordml" xmlns:w16du="http://schemas.microsoft.com/office/word/2023/wordml/word16du" xmlns:w16sdtdh="http://schemas.microsoft.com/office/word/2020/wordml/sdtdatahash" xmlns:w16se="http://schemas.microsoft.com/office/word/2015/wordml/symex" xmlns:wpg="http://schemas.microsoft.com/office/word/2010/wordprocessingGroup" xmlns:wpi="http://schemas.microsoft.com/office/word/2010/wordprocessingInk" xmlns:wne="http://schemas.microsoft.com/office/word/2006/wordml" xmlns:wps="http://schemas.microsoft.com/office/word/2010/wordprocessingShape" mc:Ignorable="w14 w15 w16se w16cid w16 w16cex w16sdtdh w16du wp14">
-  <w15:person w15:author="Cummings, Shawn">
-    <w15:presenceInfo w15:providerId="AD" w15:userId="S::shawn.cummings@uconn.edu::de2d00fc-0438-4d53-9dfb-ffd47e6e9224"/>
-  </w15:person>
   <w15:person w15:author="Jaeger, Florian">
     <w15:presenceInfo w15:providerId="AD" w15:userId="S::fjaeger@ur.rochester.edu::0d0acd91-09a2-4ddb-a934-22efc544688e"/>
   </w15:person>
@@ -28996,6 +28810,7 @@
   <w:style w:type="character" w:default="1" w:styleId="DefaultParagraphFont">
     <w:name w:val="Default Paragraph Font"/>
     <w:uiPriority w:val="1"/>
+    <w:semiHidden/>
     <w:unhideWhenUsed/>
   </w:style>
   <w:style w:type="table" w:default="1" w:styleId="TableNormal">
@@ -29877,7 +29692,7 @@
 </file>
 
 <file path=customXml/itemProps1.xml><?xml version="1.0" encoding="utf-8"?>
-<ds:datastoreItem xmlns:ds="http://schemas.openxmlformats.org/officeDocument/2006/customXml" ds:itemID="{CEAF82DD-8E2B-F442-854C-D22AA8B4402F}">
+<ds:datastoreItem xmlns:ds="http://schemas.openxmlformats.org/officeDocument/2006/customXml" ds:itemID="{B20ED14E-20BD-0342-A447-925FFA2C3804}">
   <ds:schemaRefs>
     <ds:schemaRef ds:uri="http://schemas.openxmlformats.org/officeDocument/2006/bibliography"/>
   </ds:schemaRefs>
@@ -29885,7 +29700,7 @@
 </file>
 
 <file path=customXml/itemProps2.xml><?xml version="1.0" encoding="utf-8"?>
-<ds:datastoreItem xmlns:ds="http://schemas.openxmlformats.org/officeDocument/2006/customXml" ds:itemID="{B20ED14E-20BD-0342-A447-925FFA2C3804}">
+<ds:datastoreItem xmlns:ds="http://schemas.openxmlformats.org/officeDocument/2006/customXml" ds:itemID="{CEAF82DD-8E2B-F442-854C-D22AA8B4402F}">
   <ds:schemaRefs>
     <ds:schemaRef ds:uri="http://schemas.openxmlformats.org/officeDocument/2006/bibliography"/>
   </ds:schemaRefs>

</xml_diff>

<commit_message>
Changed contact author to myself
</commit_message>
<xml_diff>
--- a/output/papers/Round 1/manuscript-brief.docx
+++ b/output/papers/Round 1/manuscript-brief.docx
@@ -104,26 +104,86 @@
           <w:szCs w:val="22"/>
           <w:vertAlign w:val="superscript"/>
         </w:rPr>
-        <w:t>, 4, 5</w:t>
-      </w:r>
-      <w:r>
-        <w:rPr>
-          <w:szCs w:val="22"/>
-        </w:rPr>
-        <w:t>, Gevher Karboga</w:t>
-      </w:r>
+        <w:t>,</w:t>
+      </w:r>
+      <w:del w:id="0" w:author="Cummings, Shawn" w:date="2025-01-06T16:24:00Z" w16du:dateUtc="2025-01-06T23:24:00Z">
+        <w:r>
+          <w:rPr>
+            <w:szCs w:val="22"/>
+            <w:vertAlign w:val="superscript"/>
+          </w:rPr>
+          <w:delText xml:space="preserve"> </w:delText>
+        </w:r>
+      </w:del>
       <w:r>
         <w:rPr>
           <w:szCs w:val="22"/>
           <w:vertAlign w:val="superscript"/>
         </w:rPr>
+        <w:t>4,</w:t>
+      </w:r>
+      <w:del w:id="1" w:author="Cummings, Shawn" w:date="2025-01-06T16:24:00Z" w16du:dateUtc="2025-01-06T23:24:00Z">
+        <w:r>
+          <w:rPr>
+            <w:szCs w:val="22"/>
+            <w:vertAlign w:val="superscript"/>
+          </w:rPr>
+          <w:delText xml:space="preserve"> </w:delText>
+        </w:r>
+      </w:del>
+      <w:r>
+        <w:rPr>
+          <w:szCs w:val="22"/>
+          <w:vertAlign w:val="superscript"/>
+        </w:rPr>
+        <w:t>5</w:t>
+      </w:r>
+      <w:r>
+        <w:rPr>
+          <w:szCs w:val="22"/>
+        </w:rPr>
+        <w:t xml:space="preserve">, </w:t>
+      </w:r>
+      <w:proofErr w:type="spellStart"/>
+      <w:r>
+        <w:rPr>
+          <w:szCs w:val="22"/>
+        </w:rPr>
+        <w:t>Gevher</w:t>
+      </w:r>
+      <w:proofErr w:type="spellEnd"/>
+      <w:r>
+        <w:rPr>
+          <w:szCs w:val="22"/>
+        </w:rPr>
+        <w:t xml:space="preserve"> Karboga</w:t>
+      </w:r>
+      <w:r>
+        <w:rPr>
+          <w:szCs w:val="22"/>
+          <w:vertAlign w:val="superscript"/>
+        </w:rPr>
         <w:t>1</w:t>
       </w:r>
       <w:r>
         <w:rPr>
           <w:szCs w:val="22"/>
         </w:rPr>
-        <w:t>, Menghan Yang</w:t>
+        <w:t xml:space="preserve">, </w:t>
+      </w:r>
+      <w:proofErr w:type="spellStart"/>
+      <w:r>
+        <w:rPr>
+          <w:szCs w:val="22"/>
+        </w:rPr>
+        <w:t>Menghan</w:t>
+      </w:r>
+      <w:proofErr w:type="spellEnd"/>
+      <w:r>
+        <w:rPr>
+          <w:szCs w:val="22"/>
+        </w:rPr>
+        <w:t xml:space="preserve"> Yang</w:t>
       </w:r>
       <w:r>
         <w:rPr>
@@ -389,12 +449,22 @@
           <w:szCs w:val="22"/>
         </w:rPr>
       </w:pPr>
-      <w:r>
-        <w:rPr>
-          <w:szCs w:val="22"/>
-        </w:rPr>
-        <w:t>T. Florian Jaeger</w:t>
-      </w:r>
+      <w:del w:id="2" w:author="Cummings, Shawn" w:date="2025-01-06T16:24:00Z" w16du:dateUtc="2025-01-06T23:24:00Z">
+        <w:r>
+          <w:rPr>
+            <w:szCs w:val="22"/>
+          </w:rPr>
+          <w:delText>T. Florian Jaeger</w:delText>
+        </w:r>
+      </w:del>
+      <w:ins w:id="3" w:author="Cummings, Shawn" w:date="2025-01-06T16:24:00Z" w16du:dateUtc="2025-01-06T23:24:00Z">
+        <w:r>
+          <w:rPr>
+            <w:szCs w:val="22"/>
+          </w:rPr>
+          <w:t>Shawn N. Cummings</w:t>
+        </w:r>
+      </w:ins>
     </w:p>
     <w:p>
       <w:pPr>
@@ -404,42 +474,108 @@
           <w:szCs w:val="22"/>
         </w:rPr>
       </w:pPr>
-      <w:r>
-        <w:rPr>
-          <w:szCs w:val="22"/>
-        </w:rPr>
-        <w:t>fjaeger@ur.rochester.edu</w:t>
-      </w:r>
+      <w:del w:id="4" w:author="Cummings, Shawn" w:date="2025-01-06T16:24:00Z" w16du:dateUtc="2025-01-06T23:24:00Z">
+        <w:r>
+          <w:rPr>
+            <w:szCs w:val="22"/>
+          </w:rPr>
+          <w:delText>fjaeger@ur.rochester.edu</w:delText>
+        </w:r>
+      </w:del>
+      <w:ins w:id="5" w:author="Cummings, Shawn" w:date="2025-01-06T16:24:00Z" w16du:dateUtc="2025-01-06T23:24:00Z">
+        <w:r>
+          <w:rPr>
+            <w:szCs w:val="22"/>
+          </w:rPr>
+          <w:t>shawn.cummings@uconn.edu</w:t>
+        </w:r>
+      </w:ins>
     </w:p>
     <w:p>
       <w:pPr>
         <w:spacing w:line="240" w:lineRule="auto"/>
         <w:ind w:firstLine="0"/>
         <w:rPr>
-          <w:szCs w:val="22"/>
-        </w:rPr>
-      </w:pPr>
-      <w:r>
-        <w:rPr>
-          <w:szCs w:val="22"/>
-        </w:rPr>
-        <w:t>Meliora Hall</w:t>
-      </w:r>
+          <w:del w:id="6" w:author="Cummings, Shawn" w:date="2025-01-06T16:25:00Z" w16du:dateUtc="2025-01-06T23:25:00Z"/>
+          <w:szCs w:val="22"/>
+        </w:rPr>
+      </w:pPr>
+      <w:ins w:id="7" w:author="Cummings, Shawn" w:date="2025-01-06T16:25:00Z">
+        <w:r>
+          <w:rPr>
+            <w:szCs w:val="22"/>
+          </w:rPr>
+          <w:t>David C. Phillips Communication Sciences Building</w:t>
+        </w:r>
+        <w:r>
+          <w:rPr>
+            <w:szCs w:val="22"/>
+          </w:rPr>
+          <w:t xml:space="preserve"> </w:t>
+        </w:r>
+      </w:ins>
+      <w:del w:id="8" w:author="Cummings, Shawn" w:date="2025-01-06T16:25:00Z" w16du:dateUtc="2025-01-06T23:25:00Z">
+        <w:r>
+          <w:rPr>
+            <w:szCs w:val="22"/>
+          </w:rPr>
+          <w:delText xml:space="preserve">Meliora </w:delText>
+        </w:r>
+      </w:del>
+      <w:del w:id="9" w:author="Cummings, Shawn" w:date="2025-01-06T16:24:00Z" w16du:dateUtc="2025-01-06T23:24:00Z">
+        <w:r>
+          <w:rPr>
+            <w:szCs w:val="22"/>
+          </w:rPr>
+          <w:delText>Hall</w:delText>
+        </w:r>
+      </w:del>
     </w:p>
     <w:p>
       <w:pPr>
         <w:spacing w:line="240" w:lineRule="auto"/>
         <w:ind w:firstLine="0"/>
         <w:rPr>
-          <w:szCs w:val="22"/>
-        </w:rPr>
-      </w:pPr>
-      <w:r>
-        <w:rPr>
-          <w:szCs w:val="22"/>
-        </w:rPr>
-        <w:t>Rochester, NY 14627</w:t>
-      </w:r>
+          <w:ins w:id="10" w:author="Cummings, Shawn" w:date="2025-01-06T16:25:00Z" w16du:dateUtc="2025-01-06T23:25:00Z"/>
+          <w:szCs w:val="22"/>
+        </w:rPr>
+      </w:pPr>
+    </w:p>
+    <w:p>
+      <w:pPr>
+        <w:spacing w:line="240" w:lineRule="auto"/>
+        <w:ind w:firstLine="0"/>
+        <w:rPr>
+          <w:ins w:id="11" w:author="Cummings, Shawn" w:date="2025-01-06T16:25:00Z"/>
+          <w:szCs w:val="22"/>
+        </w:rPr>
+      </w:pPr>
+      <w:ins w:id="12" w:author="Cummings, Shawn" w:date="2025-01-06T16:25:00Z">
+        <w:r>
+          <w:rPr>
+            <w:szCs w:val="22"/>
+          </w:rPr>
+          <w:t>Storrs, CT 06269</w:t>
+        </w:r>
+      </w:ins>
+    </w:p>
+    <w:p>
+      <w:pPr>
+        <w:spacing w:line="240" w:lineRule="auto"/>
+        <w:ind w:firstLine="0"/>
+        <w:rPr>
+          <w:del w:id="13" w:author="Cummings, Shawn" w:date="2025-01-06T16:25:00Z" w16du:dateUtc="2025-01-06T23:25:00Z"/>
+          <w:szCs w:val="22"/>
+        </w:rPr>
+      </w:pPr>
+      <w:del w:id="14" w:author="Cummings, Shawn" w:date="2025-01-06T16:25:00Z" w16du:dateUtc="2025-01-06T23:25:00Z">
+        <w:r>
+          <w:rPr>
+            <w:szCs w:val="22"/>
+          </w:rPr>
+          <w:delText>Rochester, NY 14627</w:delText>
+        </w:r>
+      </w:del>
     </w:p>
     <w:p>
       <w:pPr>
@@ -1780,7 +1916,7 @@
         </w:rPr>
         <w:t xml:space="preserve">context should elicit compensation similar to that observed in previous studies on linguistic context. </w:t>
       </w:r>
-      <w:ins w:id="0" w:author="Cummings, Shawn" w:date="2025-01-06T15:43:00Z" w16du:dateUtc="2025-01-06T22:43:00Z">
+      <w:ins w:id="15" w:author="Cummings, Shawn" w:date="2025-01-06T15:43:00Z" w16du:dateUtc="2025-01-06T22:43:00Z">
         <w:r>
           <w:rPr>
             <w:szCs w:val="22"/>
@@ -1788,7 +1924,7 @@
           <w:t xml:space="preserve">This is the prediction made by a supramodal theory of </w:t>
         </w:r>
       </w:ins>
-      <w:ins w:id="1" w:author="Cummings, Shawn" w:date="2025-01-06T15:46:00Z" w16du:dateUtc="2025-01-06T22:46:00Z">
+      <w:ins w:id="16" w:author="Cummings, Shawn" w:date="2025-01-06T15:46:00Z" w16du:dateUtc="2025-01-06T22:46:00Z">
         <w:r>
           <w:rPr>
             <w:szCs w:val="22"/>
@@ -1796,7 +1932,7 @@
           <w:t>speech perception</w:t>
         </w:r>
       </w:ins>
-      <w:ins w:id="2" w:author="Cummings, Shawn" w:date="2025-01-06T15:44:00Z" w16du:dateUtc="2025-01-06T22:44:00Z">
+      <w:ins w:id="17" w:author="Cummings, Shawn" w:date="2025-01-06T15:44:00Z" w16du:dateUtc="2025-01-06T22:44:00Z">
         <w:r>
           <w:rPr>
             <w:szCs w:val="22"/>
@@ -1804,7 +1940,7 @@
           <w:t xml:space="preserve"> (e.g., Fowler, 2004), wherein</w:t>
         </w:r>
       </w:ins>
-      <w:ins w:id="3" w:author="Cummings, Shawn" w:date="2025-01-06T15:45:00Z" w16du:dateUtc="2025-01-06T22:45:00Z">
+      <w:ins w:id="18" w:author="Cummings, Shawn" w:date="2025-01-06T15:45:00Z" w16du:dateUtc="2025-01-06T22:45:00Z">
         <w:r>
           <w:rPr>
             <w:szCs w:val="22"/>
@@ -1812,7 +1948,7 @@
           <w:t xml:space="preserve"> </w:t>
         </w:r>
       </w:ins>
-      <w:ins w:id="4" w:author="Cummings, Shawn" w:date="2025-01-06T15:46:00Z" w16du:dateUtc="2025-01-06T22:46:00Z">
+      <w:ins w:id="19" w:author="Cummings, Shawn" w:date="2025-01-06T15:46:00Z" w16du:dateUtc="2025-01-06T22:46:00Z">
         <w:r>
           <w:rPr>
             <w:szCs w:val="22"/>
@@ -1834,7 +1970,7 @@
           <w:t xml:space="preserve"> </w:t>
         </w:r>
       </w:ins>
-      <w:ins w:id="5" w:author="Cummings, Shawn" w:date="2025-01-06T15:47:00Z" w16du:dateUtc="2025-01-06T22:47:00Z">
+      <w:ins w:id="20" w:author="Cummings, Shawn" w:date="2025-01-06T15:47:00Z" w16du:dateUtc="2025-01-06T22:47:00Z">
         <w:r>
           <w:rPr>
             <w:szCs w:val="22"/>
@@ -1842,7 +1978,7 @@
           <w:t xml:space="preserve">construct which makes use of specifying information in the environment across any modality (for review, see </w:t>
         </w:r>
       </w:ins>
-      <w:ins w:id="6" w:author="Cummings, Shawn" w:date="2025-01-06T15:48:00Z" w16du:dateUtc="2025-01-06T22:48:00Z">
+      <w:ins w:id="21" w:author="Cummings, Shawn" w:date="2025-01-06T15:48:00Z" w16du:dateUtc="2025-01-06T22:48:00Z">
         <w:r>
           <w:rPr>
             <w:szCs w:val="22"/>
@@ -1850,7 +1986,7 @@
           <w:t>Rosenblum et al., 2016).</w:t>
         </w:r>
       </w:ins>
-      <w:ins w:id="7" w:author="Cummings, Shawn" w:date="2025-01-06T15:44:00Z" w16du:dateUtc="2025-01-06T22:44:00Z">
+      <w:ins w:id="22" w:author="Cummings, Shawn" w:date="2025-01-06T15:44:00Z" w16du:dateUtc="2025-01-06T22:44:00Z">
         <w:r>
           <w:rPr>
             <w:szCs w:val="22"/>
@@ -1858,7 +1994,7 @@
           <w:t xml:space="preserve"> </w:t>
         </w:r>
       </w:ins>
-      <w:ins w:id="8" w:author="Cummings, Shawn" w:date="2025-01-06T15:48:00Z" w16du:dateUtc="2025-01-06T22:48:00Z">
+      <w:ins w:id="23" w:author="Cummings, Shawn" w:date="2025-01-06T15:48:00Z" w16du:dateUtc="2025-01-06T22:48:00Z">
         <w:r>
           <w:rPr>
             <w:szCs w:val="22"/>
@@ -1866,7 +2002,7 @@
           <w:t>It is additionally</w:t>
         </w:r>
       </w:ins>
-      <w:del w:id="9" w:author="Cummings, Shawn" w:date="2025-01-06T15:48:00Z" w16du:dateUtc="2025-01-06T22:48:00Z">
+      <w:del w:id="24" w:author="Cummings, Shawn" w:date="2025-01-06T15:48:00Z" w16du:dateUtc="2025-01-06T22:48:00Z">
         <w:r>
           <w:rPr>
             <w:szCs w:val="22"/>
@@ -3288,7 +3424,7 @@
           <w:szCs w:val="22"/>
         </w:rPr>
       </w:pPr>
-      <w:bookmarkStart w:id="10" w:name="_Ref81579849"/>
+      <w:bookmarkStart w:id="25" w:name="_Ref81579849"/>
       <w:r>
         <w:rPr>
           <w:szCs w:val="22"/>
@@ -3327,7 +3463,7 @@
         </w:rPr>
         <w:fldChar w:fldCharType="end"/>
       </w:r>
-      <w:bookmarkEnd w:id="10"/>
+      <w:bookmarkEnd w:id="25"/>
       <w:r>
         <w:rPr>
           <w:szCs w:val="22"/>
@@ -7230,7 +7366,7 @@
           <w:szCs w:val="22"/>
         </w:rPr>
       </w:pPr>
-      <w:bookmarkStart w:id="11" w:name="_Ref136088042"/>
+      <w:bookmarkStart w:id="26" w:name="_Ref136088042"/>
       <w:r>
         <w:t xml:space="preserve">Table </w:t>
       </w:r>
@@ -7255,7 +7391,7 @@
         </w:rPr>
         <w:fldChar w:fldCharType="end"/>
       </w:r>
-      <w:bookmarkEnd w:id="11"/>
+      <w:bookmarkEnd w:id="26"/>
       <w:r>
         <w:tab/>
         <w:t xml:space="preserve">Exclusions for all experiments reported. </w:t>
@@ -10449,7 +10585,7 @@
           <w:szCs w:val="22"/>
         </w:rPr>
       </w:pPr>
-      <w:bookmarkStart w:id="12" w:name="_Ref136190394"/>
+      <w:bookmarkStart w:id="27" w:name="_Ref136190394"/>
       <w:r>
         <w:rPr>
           <w:szCs w:val="22"/>
@@ -10494,7 +10630,7 @@
         </w:rPr>
         <w:fldChar w:fldCharType="end"/>
       </w:r>
-      <w:bookmarkEnd w:id="12"/>
+      <w:bookmarkEnd w:id="27"/>
       <w:r>
         <w:rPr>
           <w:szCs w:val="22"/>
@@ -10594,7 +10730,7 @@
       <w:pPr>
         <w:pStyle w:val="Caption"/>
       </w:pPr>
-      <w:bookmarkStart w:id="13" w:name="_Ref136190384"/>
+      <w:bookmarkStart w:id="28" w:name="_Ref136190384"/>
       <w:r>
         <w:rPr>
           <w:szCs w:val="22"/>
@@ -10634,7 +10770,7 @@
         </w:rPr>
         <w:fldChar w:fldCharType="end"/>
       </w:r>
-      <w:bookmarkEnd w:id="13"/>
+      <w:bookmarkEnd w:id="28"/>
       <w:r>
         <w:rPr>
           <w:szCs w:val="22"/>
@@ -15327,7 +15463,7 @@
         </w:rPr>
       </w:pPr>
     </w:p>
-    <w:bookmarkStart w:id="14" w:name="_Ref136084921"/>
+    <w:bookmarkStart w:id="29" w:name="_Ref136084921"/>
     <w:p>
       <w:pPr>
         <w:jc w:val="center"/>
@@ -15434,7 +15570,7 @@
         </w:rPr>
         <w:fldChar w:fldCharType="end"/>
       </w:r>
-      <w:bookmarkEnd w:id="14"/>
+      <w:bookmarkEnd w:id="29"/>
       <w:r>
         <w:rPr>
           <w:szCs w:val="22"/>
@@ -16842,7 +16978,7 @@
           <w:szCs w:val="22"/>
         </w:rPr>
       </w:pPr>
-      <w:bookmarkStart w:id="15" w:name="_Ref136190811"/>
+      <w:bookmarkStart w:id="30" w:name="_Ref136190811"/>
       <w:r>
         <w:rPr>
           <w:szCs w:val="22"/>
@@ -16881,7 +17017,7 @@
         </w:rPr>
         <w:fldChar w:fldCharType="end"/>
       </w:r>
-      <w:bookmarkEnd w:id="15"/>
+      <w:bookmarkEnd w:id="30"/>
       <w:r>
         <w:rPr>
           <w:szCs w:val="22"/>
@@ -16980,7 +17116,7 @@
       <w:pPr>
         <w:pStyle w:val="Caption"/>
       </w:pPr>
-      <w:bookmarkStart w:id="16" w:name="_Ref136190818"/>
+      <w:bookmarkStart w:id="31" w:name="_Ref136190818"/>
       <w:r>
         <w:rPr>
           <w:szCs w:val="22"/>
@@ -17019,7 +17155,7 @@
         </w:rPr>
         <w:fldChar w:fldCharType="end"/>
       </w:r>
-      <w:bookmarkEnd w:id="16"/>
+      <w:bookmarkEnd w:id="31"/>
       <w:r>
         <w:rPr>
           <w:szCs w:val="22"/>
@@ -19800,7 +19936,7 @@
     <w:p>
       <w:pPr>
         <w:rPr>
-          <w:ins w:id="17" w:author="Cummings, Shawn" w:date="2025-01-06T15:58:00Z" w16du:dateUtc="2025-01-06T22:58:00Z"/>
+          <w:ins w:id="32" w:author="Cummings, Shawn" w:date="2025-01-06T15:58:00Z" w16du:dateUtc="2025-01-06T22:58:00Z"/>
           <w:szCs w:val="22"/>
         </w:rPr>
       </w:pPr>
@@ -19810,7 +19946,7 @@
         </w:rPr>
         <w:t>The present results also raise a number of questions for future research on compensation and adaptive speech perception more broadly. We briefly discuss t</w:t>
       </w:r>
-      <w:ins w:id="18" w:author="Cummings, Shawn" w:date="2025-01-06T15:58:00Z" w16du:dateUtc="2025-01-06T22:58:00Z">
+      <w:ins w:id="33" w:author="Cummings, Shawn" w:date="2025-01-06T15:58:00Z" w16du:dateUtc="2025-01-06T22:58:00Z">
         <w:r>
           <w:rPr>
             <w:szCs w:val="22"/>
@@ -19818,7 +19954,7 @@
           <w:t>hree</w:t>
         </w:r>
       </w:ins>
-      <w:del w:id="19" w:author="Cummings, Shawn" w:date="2025-01-06T15:58:00Z" w16du:dateUtc="2025-01-06T22:58:00Z">
+      <w:del w:id="34" w:author="Cummings, Shawn" w:date="2025-01-06T15:58:00Z" w16du:dateUtc="2025-01-06T22:58:00Z">
         <w:r>
           <w:rPr>
             <w:szCs w:val="22"/>
@@ -19839,19 +19975,19 @@
         <w:lastRenderedPageBreak/>
         <w:t>brain areas that are responsible for audiovisual integration during speech perception, and whether those areas that also process compensation for preceding phonetic context. Alternatively, compensation might take place at multiple points in the processing of speech input</w:t>
       </w:r>
-      <w:commentRangeStart w:id="20"/>
+      <w:commentRangeStart w:id="35"/>
       <w:r>
         <w:rPr>
           <w:szCs w:val="22"/>
         </w:rPr>
         <w:t>.</w:t>
       </w:r>
-      <w:commentRangeEnd w:id="20"/>
+      <w:commentRangeEnd w:id="35"/>
       <w:r>
         <w:rPr>
           <w:rStyle w:val="CommentReference"/>
         </w:rPr>
-        <w:commentReference w:id="20"/>
+        <w:commentReference w:id="35"/>
       </w:r>
     </w:p>
     <w:p>
@@ -19860,7 +19996,7 @@
           <w:szCs w:val="22"/>
         </w:rPr>
       </w:pPr>
-      <w:ins w:id="21" w:author="Cummings, Shawn" w:date="2025-01-06T15:58:00Z" w16du:dateUtc="2025-01-06T22:58:00Z">
+      <w:ins w:id="36" w:author="Cummings, Shawn" w:date="2025-01-06T15:58:00Z" w16du:dateUtc="2025-01-06T22:58:00Z">
         <w:r>
           <w:rPr>
             <w:szCs w:val="22"/>
@@ -19868,7 +20004,7 @@
           <w:t>O</w:t>
         </w:r>
       </w:ins>
-      <w:ins w:id="22" w:author="Cummings, Shawn" w:date="2025-01-06T15:57:00Z" w16du:dateUtc="2025-01-06T22:57:00Z">
+      <w:ins w:id="37" w:author="Cummings, Shawn" w:date="2025-01-06T15:57:00Z" w16du:dateUtc="2025-01-06T22:57:00Z">
         <w:r>
           <w:rPr>
             <w:szCs w:val="22"/>
@@ -19876,7 +20012,7 @@
           <w:t xml:space="preserve">ur results </w:t>
         </w:r>
       </w:ins>
-      <w:ins w:id="23" w:author="Cummings, Shawn" w:date="2025-01-06T15:58:00Z" w16du:dateUtc="2025-01-06T22:58:00Z">
+      <w:ins w:id="38" w:author="Cummings, Shawn" w:date="2025-01-06T15:58:00Z" w16du:dateUtc="2025-01-06T22:58:00Z">
         <w:r>
           <w:rPr>
             <w:szCs w:val="22"/>
@@ -19884,7 +20020,7 @@
           <w:t>c</w:t>
         </w:r>
       </w:ins>
-      <w:ins w:id="24" w:author="Cummings, Shawn" w:date="2025-01-06T15:59:00Z" w16du:dateUtc="2025-01-06T22:59:00Z">
+      <w:ins w:id="39" w:author="Cummings, Shawn" w:date="2025-01-06T15:59:00Z" w16du:dateUtc="2025-01-06T22:59:00Z">
         <w:r>
           <w:rPr>
             <w:szCs w:val="22"/>
@@ -19892,7 +20028,7 @@
           <w:t>ontribute</w:t>
         </w:r>
       </w:ins>
-      <w:ins w:id="25" w:author="Cummings, Shawn" w:date="2025-01-06T15:57:00Z" w16du:dateUtc="2025-01-06T22:57:00Z">
+      <w:ins w:id="40" w:author="Cummings, Shawn" w:date="2025-01-06T15:57:00Z" w16du:dateUtc="2025-01-06T22:57:00Z">
         <w:r>
           <w:rPr>
             <w:szCs w:val="22"/>
@@ -19900,7 +20036,7 @@
           <w:t xml:space="preserve"> to a growing </w:t>
         </w:r>
       </w:ins>
-      <w:ins w:id="26" w:author="Cummings, Shawn" w:date="2025-01-06T15:58:00Z" w16du:dateUtc="2025-01-06T22:58:00Z">
+      <w:ins w:id="41" w:author="Cummings, Shawn" w:date="2025-01-06T15:58:00Z" w16du:dateUtc="2025-01-06T22:58:00Z">
         <w:r>
           <w:rPr>
             <w:szCs w:val="22"/>
@@ -19908,7 +20044,7 @@
           <w:t xml:space="preserve">body </w:t>
         </w:r>
       </w:ins>
-      <w:ins w:id="27" w:author="Cummings, Shawn" w:date="2025-01-06T15:59:00Z" w16du:dateUtc="2025-01-06T22:59:00Z">
+      <w:ins w:id="42" w:author="Cummings, Shawn" w:date="2025-01-06T15:59:00Z" w16du:dateUtc="2025-01-06T22:59:00Z">
         <w:r>
           <w:rPr>
             <w:szCs w:val="22"/>
@@ -19916,7 +20052,7 @@
           <w:t xml:space="preserve">of evidence suggesting non-linguistic </w:t>
         </w:r>
       </w:ins>
-      <w:ins w:id="28" w:author="Cummings, Shawn" w:date="2025-01-06T16:07:00Z" w16du:dateUtc="2025-01-06T23:07:00Z">
+      <w:ins w:id="43" w:author="Cummings, Shawn" w:date="2025-01-06T16:07:00Z" w16du:dateUtc="2025-01-06T23:07:00Z">
         <w:r>
           <w:rPr>
             <w:szCs w:val="22"/>
@@ -19924,7 +20060,7 @@
           <w:t xml:space="preserve">or non-auditory </w:t>
         </w:r>
       </w:ins>
-      <w:ins w:id="29" w:author="Cummings, Shawn" w:date="2025-01-06T15:59:00Z" w16du:dateUtc="2025-01-06T22:59:00Z">
+      <w:ins w:id="44" w:author="Cummings, Shawn" w:date="2025-01-06T15:59:00Z" w16du:dateUtc="2025-01-06T22:59:00Z">
         <w:r>
           <w:rPr>
             <w:szCs w:val="22"/>
@@ -19932,7 +20068,7 @@
           <w:t xml:space="preserve">factors to contribute to speech perception. </w:t>
         </w:r>
       </w:ins>
-      <w:ins w:id="30" w:author="Cummings, Shawn" w:date="2025-01-06T15:59:00Z">
+      <w:ins w:id="45" w:author="Cummings, Shawn" w:date="2025-01-06T15:59:00Z">
         <w:r>
           <w:rPr>
             <w:szCs w:val="22"/>
@@ -19940,7 +20076,7 @@
           <w:t>Hay et al. (2017) posit that listeners form probabilistic associations between speech input and location. Talkers then compensate in their speech for the effects of their location, for example producing speech with characteristic noise-competing characteristics (Lombard, 1911) when seated in a motor vehicle and experiencing car noise (e.g., Jung, 2012). These effects, designed to compensate for car noise, are still present even when talkers are seated in a silent car, and are therefore posited to be linked to location context rather than to background noise itself (Hay et al. 2017).</w:t>
         </w:r>
       </w:ins>
-      <w:ins w:id="31" w:author="Cummings, Shawn" w:date="2025-01-06T15:59:00Z" w16du:dateUtc="2025-01-06T22:59:00Z">
+      <w:ins w:id="46" w:author="Cummings, Shawn" w:date="2025-01-06T15:59:00Z" w16du:dateUtc="2025-01-06T22:59:00Z">
         <w:r>
           <w:rPr>
             <w:szCs w:val="22"/>
@@ -19949,7 +20085,7 @@
         </w:r>
       </w:ins>
       <w:proofErr w:type="spellStart"/>
-      <w:ins w:id="32" w:author="Cummings, Shawn" w:date="2025-01-06T16:00:00Z" w16du:dateUtc="2025-01-06T23:00:00Z">
+      <w:ins w:id="47" w:author="Cummings, Shawn" w:date="2025-01-06T16:00:00Z" w16du:dateUtc="2025-01-06T23:00:00Z">
         <w:r>
           <w:rPr>
             <w:szCs w:val="22"/>
@@ -19964,7 +20100,7 @@
           <w:t xml:space="preserve"> &amp; Derrick </w:t>
         </w:r>
       </w:ins>
-      <w:ins w:id="33" w:author="Cummings, Shawn" w:date="2025-01-06T16:01:00Z" w16du:dateUtc="2025-01-06T23:01:00Z">
+      <w:ins w:id="48" w:author="Cummings, Shawn" w:date="2025-01-06T16:01:00Z" w16du:dateUtc="2025-01-06T23:01:00Z">
         <w:r>
           <w:rPr>
             <w:szCs w:val="22"/>
@@ -19972,7 +20108,7 @@
           <w:t xml:space="preserve">(2009) found that feeling a burst of air on the skin—consistent with the aspiration of a /p/ but not with /b/--influenced listeners’ perception of a VOT continuum, without </w:t>
         </w:r>
       </w:ins>
-      <w:ins w:id="34" w:author="Cummings, Shawn" w:date="2025-01-06T16:02:00Z" w16du:dateUtc="2025-01-06T23:02:00Z">
+      <w:ins w:id="49" w:author="Cummings, Shawn" w:date="2025-01-06T16:02:00Z" w16du:dateUtc="2025-01-06T23:02:00Z">
         <w:r>
           <w:rPr>
             <w:szCs w:val="22"/>
@@ -19980,7 +20116,7 @@
           <w:t xml:space="preserve">conscious knowledge of the manipulation. </w:t>
         </w:r>
       </w:ins>
-      <w:ins w:id="35" w:author="Cummings, Shawn" w:date="2025-01-06T16:03:00Z" w16du:dateUtc="2025-01-06T23:03:00Z">
+      <w:ins w:id="50" w:author="Cummings, Shawn" w:date="2025-01-06T16:03:00Z" w16du:dateUtc="2025-01-06T23:03:00Z">
         <w:r>
           <w:rPr>
             <w:szCs w:val="22"/>
@@ -19988,7 +20124,7 @@
           <w:t>Along a similar vein, Ito et al. (20</w:t>
         </w:r>
       </w:ins>
-      <w:ins w:id="36" w:author="Cummings, Shawn" w:date="2025-01-06T16:04:00Z" w16du:dateUtc="2025-01-06T23:04:00Z">
+      <w:ins w:id="51" w:author="Cummings, Shawn" w:date="2025-01-06T16:04:00Z" w16du:dateUtc="2025-01-06T23:04:00Z">
         <w:r>
           <w:rPr>
             <w:szCs w:val="22"/>
@@ -19996,7 +20132,7 @@
           <w:t xml:space="preserve">09) were able to influence perception by stretching listeners’ articulators at the moment of input. </w:t>
         </w:r>
       </w:ins>
-      <w:ins w:id="37" w:author="Cummings, Shawn" w:date="2025-01-06T16:07:00Z" w16du:dateUtc="2025-01-06T23:07:00Z">
+      <w:ins w:id="52" w:author="Cummings, Shawn" w:date="2025-01-06T16:07:00Z" w16du:dateUtc="2025-01-06T23:07:00Z">
         <w:r>
           <w:rPr>
             <w:szCs w:val="22"/>
@@ -20004,7 +20140,7 @@
           <w:t xml:space="preserve">Finally, </w:t>
         </w:r>
       </w:ins>
-      <w:ins w:id="38" w:author="Cummings, Shawn" w:date="2025-01-06T16:08:00Z" w16du:dateUtc="2025-01-06T23:08:00Z">
+      <w:ins w:id="53" w:author="Cummings, Shawn" w:date="2025-01-06T16:08:00Z" w16du:dateUtc="2025-01-06T23:08:00Z">
         <w:r>
           <w:rPr>
             <w:szCs w:val="22"/>
@@ -20026,7 +20162,7 @@
           <w:t xml:space="preserve"> (2021) demonstrated </w:t>
         </w:r>
       </w:ins>
-      <w:ins w:id="39" w:author="Cummings, Shawn" w:date="2025-01-06T16:09:00Z" w16du:dateUtc="2025-01-06T23:09:00Z">
+      <w:ins w:id="54" w:author="Cummings, Shawn" w:date="2025-01-06T16:09:00Z" w16du:dateUtc="2025-01-06T23:09:00Z">
         <w:r>
           <w:rPr>
             <w:szCs w:val="22"/>
@@ -20034,7 +20170,7 @@
           <w:t xml:space="preserve">the visual influence of a talker’s hand to affect perception of lexical stress. These findings and others, including the present investigation, point towards speech perception as a phenomenon </w:t>
         </w:r>
       </w:ins>
-      <w:ins w:id="40" w:author="Cummings, Shawn" w:date="2025-01-06T16:10:00Z" w16du:dateUtc="2025-01-06T23:10:00Z">
+      <w:ins w:id="55" w:author="Cummings, Shawn" w:date="2025-01-06T16:10:00Z" w16du:dateUtc="2025-01-06T23:10:00Z">
         <w:r>
           <w:rPr>
             <w:szCs w:val="22"/>
@@ -20042,7 +20178,7 @@
           <w:t>resultant from linguistic and non</w:t>
         </w:r>
       </w:ins>
-      <w:ins w:id="41" w:author="Cummings, Shawn" w:date="2025-01-06T16:11:00Z" w16du:dateUtc="2025-01-06T23:11:00Z">
+      <w:ins w:id="56" w:author="Cummings, Shawn" w:date="2025-01-06T16:11:00Z" w16du:dateUtc="2025-01-06T23:11:00Z">
         <w:r>
           <w:rPr>
             <w:szCs w:val="22"/>
@@ -20050,7 +20186,7 @@
           <w:t>-</w:t>
         </w:r>
       </w:ins>
-      <w:ins w:id="42" w:author="Cummings, Shawn" w:date="2025-01-06T16:10:00Z" w16du:dateUtc="2025-01-06T23:10:00Z">
+      <w:ins w:id="57" w:author="Cummings, Shawn" w:date="2025-01-06T16:10:00Z" w16du:dateUtc="2025-01-06T23:10:00Z">
         <w:r>
           <w:rPr>
             <w:szCs w:val="22"/>
@@ -20058,7 +20194,7 @@
           <w:t>linguistic, as well as auditory and non</w:t>
         </w:r>
       </w:ins>
-      <w:ins w:id="43" w:author="Cummings, Shawn" w:date="2025-01-06T16:11:00Z" w16du:dateUtc="2025-01-06T23:11:00Z">
+      <w:ins w:id="58" w:author="Cummings, Shawn" w:date="2025-01-06T16:11:00Z" w16du:dateUtc="2025-01-06T23:11:00Z">
         <w:r>
           <w:rPr>
             <w:szCs w:val="22"/>
@@ -20066,7 +20202,7 @@
           <w:t>-</w:t>
         </w:r>
       </w:ins>
-      <w:ins w:id="44" w:author="Cummings, Shawn" w:date="2025-01-06T16:10:00Z" w16du:dateUtc="2025-01-06T23:10:00Z">
+      <w:ins w:id="59" w:author="Cummings, Shawn" w:date="2025-01-06T16:10:00Z" w16du:dateUtc="2025-01-06T23:10:00Z">
         <w:r>
           <w:rPr>
             <w:szCs w:val="22"/>
@@ -20799,7 +20935,7 @@
         </w:rPr>
         <w:t>.</w:t>
       </w:r>
-      <w:ins w:id="45" w:author="Cummings, Shawn" w:date="2025-01-06T15:51:00Z" w16du:dateUtc="2025-01-06T22:51:00Z">
+      <w:ins w:id="60" w:author="Cummings, Shawn" w:date="2025-01-06T15:51:00Z" w16du:dateUtc="2025-01-06T22:51:00Z">
         <w:r>
           <w:rPr>
             <w:szCs w:val="22"/>
@@ -20807,8 +20943,8 @@
           <w:t xml:space="preserve"> </w:t>
         </w:r>
       </w:ins>
-      <w:commentRangeStart w:id="46"/>
-      <w:del w:id="47" w:author="Cummings, Shawn" w:date="2025-01-06T15:51:00Z" w16du:dateUtc="2025-01-06T22:51:00Z">
+      <w:commentRangeStart w:id="61"/>
+      <w:del w:id="62" w:author="Cummings, Shawn" w:date="2025-01-06T15:51:00Z" w16du:dateUtc="2025-01-06T22:51:00Z">
         <w:r>
           <w:rPr>
             <w:szCs w:val="22"/>
@@ -20816,22 +20952,22 @@
           <w:delText xml:space="preserve"> All things considered, </w:delText>
         </w:r>
       </w:del>
-      <w:ins w:id="48" w:author="Cummings, Shawn" w:date="2025-01-06T15:51:00Z" w16du:dateUtc="2025-01-06T22:51:00Z">
+      <w:ins w:id="63" w:author="Cummings, Shawn" w:date="2025-01-06T15:51:00Z" w16du:dateUtc="2025-01-06T22:51:00Z">
         <w:r>
           <w:rPr>
             <w:szCs w:val="22"/>
           </w:rPr>
           <w:t>C</w:t>
         </w:r>
-        <w:commentRangeEnd w:id="46"/>
+        <w:commentRangeEnd w:id="61"/>
         <w:r>
           <w:rPr>
             <w:rStyle w:val="CommentReference"/>
           </w:rPr>
-          <w:commentReference w:id="46"/>
+          <w:commentReference w:id="61"/>
         </w:r>
       </w:ins>
-      <w:del w:id="49" w:author="Cummings, Shawn" w:date="2025-01-06T15:51:00Z" w16du:dateUtc="2025-01-06T22:51:00Z">
+      <w:del w:id="64" w:author="Cummings, Shawn" w:date="2025-01-06T15:51:00Z" w16du:dateUtc="2025-01-06T22:51:00Z">
         <w:r>
           <w:rPr>
             <w:szCs w:val="22"/>
@@ -20852,7 +20988,7 @@
         <w:lastRenderedPageBreak/>
         <w:t>during exposure</w:t>
       </w:r>
-      <w:del w:id="50" w:author="Cummings, Shawn" w:date="2025-01-06T15:51:00Z" w16du:dateUtc="2025-01-06T22:51:00Z">
+      <w:del w:id="65" w:author="Cummings, Shawn" w:date="2025-01-06T15:51:00Z" w16du:dateUtc="2025-01-06T22:51:00Z">
         <w:r>
           <w:rPr>
             <w:szCs w:val="22"/>
@@ -20916,19 +21052,19 @@
         </w:rPr>
         <w:t xml:space="preserve">. We consider this an interesting possibility to be explored in future </w:t>
       </w:r>
-      <w:commentRangeStart w:id="51"/>
+      <w:commentRangeStart w:id="66"/>
       <w:r>
         <w:rPr>
           <w:szCs w:val="22"/>
         </w:rPr>
         <w:t>research</w:t>
       </w:r>
-      <w:commentRangeEnd w:id="51"/>
+      <w:commentRangeEnd w:id="66"/>
       <w:r>
         <w:rPr>
           <w:rStyle w:val="CommentReference"/>
         </w:rPr>
-        <w:commentReference w:id="51"/>
+        <w:commentReference w:id="66"/>
       </w:r>
       <w:r>
         <w:rPr>
@@ -21570,11 +21706,11 @@
         <w:spacing w:line="240" w:lineRule="auto"/>
         <w:ind w:left="360" w:hanging="360"/>
         <w:rPr>
-          <w:ins w:id="52" w:author="Cummings, Shawn" w:date="2025-01-06T16:08:00Z" w16du:dateUtc="2025-01-06T23:08:00Z"/>
-          <w:szCs w:val="22"/>
-        </w:rPr>
-      </w:pPr>
-      <w:ins w:id="53" w:author="Cummings, Shawn" w:date="2025-01-06T16:08:00Z">
+          <w:ins w:id="67" w:author="Cummings, Shawn" w:date="2025-01-06T16:08:00Z" w16du:dateUtc="2025-01-06T23:08:00Z"/>
+          <w:szCs w:val="22"/>
+        </w:rPr>
+      </w:pPr>
+      <w:ins w:id="68" w:author="Cummings, Shawn" w:date="2025-01-06T16:08:00Z">
         <w:r>
           <w:rPr>
             <w:szCs w:val="22"/>
@@ -21622,7 +21758,7 @@
           <w:t xml:space="preserve"> Bosker</w:t>
         </w:r>
       </w:ins>
-      <w:ins w:id="54" w:author="Cummings, Shawn" w:date="2025-01-06T16:08:00Z" w16du:dateUtc="2025-01-06T23:08:00Z">
+      <w:ins w:id="69" w:author="Cummings, Shawn" w:date="2025-01-06T16:08:00Z" w16du:dateUtc="2025-01-06T23:08:00Z">
         <w:r>
           <w:rPr>
             <w:szCs w:val="22"/>
@@ -21630,7 +21766,7 @@
           <w:fldChar w:fldCharType="end"/>
         </w:r>
       </w:ins>
-      <w:ins w:id="55" w:author="Cummings, Shawn" w:date="2025-01-06T16:08:00Z">
+      <w:ins w:id="70" w:author="Cummings, Shawn" w:date="2025-01-06T16:08:00Z">
         <w:r>
           <w:rPr>
             <w:szCs w:val="22"/>
@@ -21677,7 +21813,7 @@
         </w:r>
       </w:ins>
       <w:proofErr w:type="spellEnd"/>
-      <w:ins w:id="56" w:author="Cummings, Shawn" w:date="2025-01-06T16:08:00Z" w16du:dateUtc="2025-01-06T23:08:00Z">
+      <w:ins w:id="71" w:author="Cummings, Shawn" w:date="2025-01-06T16:08:00Z" w16du:dateUtc="2025-01-06T23:08:00Z">
         <w:r>
           <w:rPr>
             <w:szCs w:val="22"/>
@@ -21685,7 +21821,7 @@
           <w:fldChar w:fldCharType="end"/>
         </w:r>
       </w:ins>
-      <w:ins w:id="57" w:author="Cummings, Shawn" w:date="2025-01-06T16:08:00Z">
+      <w:ins w:id="72" w:author="Cummings, Shawn" w:date="2025-01-06T16:08:00Z">
         <w:r>
           <w:rPr>
             <w:szCs w:val="22"/>
@@ -21723,7 +21859,7 @@
           <w:t>Beat gestures influence which speech sounds you hear</w:t>
         </w:r>
       </w:ins>
-      <w:ins w:id="58" w:author="Cummings, Shawn" w:date="2025-01-06T16:08:00Z" w16du:dateUtc="2025-01-06T23:08:00Z">
+      <w:ins w:id="73" w:author="Cummings, Shawn" w:date="2025-01-06T16:08:00Z" w16du:dateUtc="2025-01-06T23:08:00Z">
         <w:r>
           <w:rPr>
             <w:szCs w:val="22"/>
@@ -21731,7 +21867,7 @@
           <w:fldChar w:fldCharType="end"/>
         </w:r>
       </w:ins>
-      <w:ins w:id="59" w:author="Cummings, Shawn" w:date="2025-01-06T16:08:00Z">
+      <w:ins w:id="74" w:author="Cummings, Shawn" w:date="2025-01-06T16:08:00Z">
         <w:r>
           <w:rPr>
             <w:szCs w:val="22"/>
@@ -21951,11 +22087,11 @@
         <w:spacing w:line="240" w:lineRule="auto"/>
         <w:ind w:left="360" w:hanging="360"/>
         <w:rPr>
-          <w:ins w:id="60" w:author="Cummings, Shawn" w:date="2025-01-06T15:45:00Z" w16du:dateUtc="2025-01-06T22:45:00Z"/>
-          <w:szCs w:val="22"/>
-        </w:rPr>
-      </w:pPr>
-      <w:ins w:id="61" w:author="Cummings, Shawn" w:date="2025-01-06T15:45:00Z">
+          <w:ins w:id="75" w:author="Cummings, Shawn" w:date="2025-01-06T15:45:00Z" w16du:dateUtc="2025-01-06T22:45:00Z"/>
+          <w:szCs w:val="22"/>
+        </w:rPr>
+      </w:pPr>
+      <w:ins w:id="76" w:author="Cummings, Shawn" w:date="2025-01-06T15:45:00Z">
         <w:r>
           <w:rPr>
             <w:szCs w:val="22"/>
@@ -22021,7 +22157,7 @@
           <w:t>https://doi.org/10.7551/mitpress/3422.003.0016</w:t>
         </w:r>
       </w:ins>
-      <w:ins w:id="62" w:author="Cummings, Shawn" w:date="2025-01-06T15:45:00Z" w16du:dateUtc="2025-01-06T22:45:00Z">
+      <w:ins w:id="77" w:author="Cummings, Shawn" w:date="2025-01-06T15:45:00Z" w16du:dateUtc="2025-01-06T22:45:00Z">
         <w:r>
           <w:rPr>
             <w:szCs w:val="22"/>
@@ -22251,12 +22387,12 @@
         <w:spacing w:line="240" w:lineRule="auto"/>
         <w:ind w:left="360" w:hanging="360"/>
         <w:rPr>
-          <w:ins w:id="63" w:author="Cummings, Shawn" w:date="2025-01-06T16:06:00Z" w16du:dateUtc="2025-01-06T23:06:00Z"/>
+          <w:ins w:id="78" w:author="Cummings, Shawn" w:date="2025-01-06T16:06:00Z" w16du:dateUtc="2025-01-06T23:06:00Z"/>
           <w:szCs w:val="22"/>
         </w:rPr>
       </w:pPr>
       <w:proofErr w:type="spellStart"/>
-      <w:ins w:id="64" w:author="Cummings, Shawn" w:date="2025-01-06T16:06:00Z">
+      <w:ins w:id="79" w:author="Cummings, Shawn" w:date="2025-01-06T16:06:00Z">
         <w:r>
           <w:rPr>
             <w:szCs w:val="22"/>
@@ -22442,11 +22578,11 @@
         <w:spacing w:line="240" w:lineRule="auto"/>
         <w:ind w:left="360" w:hanging="360"/>
         <w:rPr>
-          <w:ins w:id="65" w:author="Cummings, Shawn" w:date="2025-01-06T16:05:00Z" w16du:dateUtc="2025-01-06T23:05:00Z"/>
-          <w:szCs w:val="22"/>
-        </w:rPr>
-      </w:pPr>
-      <w:ins w:id="66" w:author="Cummings, Shawn" w:date="2025-01-06T16:05:00Z">
+          <w:ins w:id="80" w:author="Cummings, Shawn" w:date="2025-01-06T16:05:00Z" w16du:dateUtc="2025-01-06T23:05:00Z"/>
+          <w:szCs w:val="22"/>
+        </w:rPr>
+      </w:pPr>
+      <w:ins w:id="81" w:author="Cummings, Shawn" w:date="2025-01-06T16:05:00Z">
         <w:r>
           <w:rPr>
             <w:szCs w:val="22"/>
@@ -23465,11 +23601,11 @@
         <w:spacing w:line="240" w:lineRule="auto"/>
         <w:ind w:left="360" w:hanging="360"/>
         <w:rPr>
-          <w:ins w:id="67" w:author="Cummings, Shawn" w:date="2025-01-06T15:48:00Z" w16du:dateUtc="2025-01-06T22:48:00Z"/>
-          <w:szCs w:val="22"/>
-        </w:rPr>
-      </w:pPr>
-      <w:ins w:id="68" w:author="Cummings, Shawn" w:date="2025-01-06T15:48:00Z">
+          <w:ins w:id="82" w:author="Cummings, Shawn" w:date="2025-01-06T15:48:00Z" w16du:dateUtc="2025-01-06T22:48:00Z"/>
+          <w:szCs w:val="22"/>
+        </w:rPr>
+      </w:pPr>
+      <w:ins w:id="83" w:author="Cummings, Shawn" w:date="2025-01-06T15:48:00Z">
         <w:r>
           <w:rPr>
             <w:szCs w:val="22"/>
@@ -23789,7 +23925,7 @@
 
 <file path=word/comments.xml><?xml version="1.0" encoding="utf-8"?>
 <w:comments xmlns:wpc="http://schemas.microsoft.com/office/word/2010/wordprocessingCanvas" xmlns:cx="http://schemas.microsoft.com/office/drawing/2014/chartex" xmlns:cx1="http://schemas.microsoft.com/office/drawing/2015/9/8/chartex" xmlns:cx2="http://schemas.microsoft.com/office/drawing/2015/10/21/chartex" xmlns:cx3="http://schemas.microsoft.com/office/drawing/2016/5/9/chartex" xmlns:cx4="http://schemas.microsoft.com/office/drawing/2016/5/10/chartex" xmlns:cx5="http://schemas.microsoft.com/office/drawing/2016/5/11/chartex" xmlns:cx6="http://schemas.microsoft.com/office/drawing/2016/5/12/chartex" xmlns:cx7="http://schemas.microsoft.com/office/drawing/2016/5/13/chartex" xmlns:cx8="http://schemas.microsoft.com/office/drawing/2016/5/14/chartex" xmlns:mc="http://schemas.openxmlformats.org/markup-compatibility/2006" xmlns:aink="http://schemas.microsoft.com/office/drawing/2016/ink" xmlns:am3d="http://schemas.microsoft.com/office/drawing/2017/model3d" xmlns:o="urn:schemas-microsoft-com:office:office" xmlns:oel="http://schemas.microsoft.com/office/2019/extlst" xmlns:r="http://schemas.openxmlformats.org/officeDocument/2006/relationships" xmlns:m="http://schemas.openxmlformats.org/officeDocument/2006/math" xmlns:v="urn:schemas-microsoft-com:vml" xmlns:wp14="http://schemas.microsoft.com/office/word/2010/wordprocessingDrawing" xmlns:wp="http://schemas.openxmlformats.org/drawingml/2006/wordprocessingDrawing" xmlns:w10="urn:schemas-microsoft-com:office:word" xmlns:w="http://schemas.openxmlformats.org/wordprocessingml/2006/main" xmlns:w14="http://schemas.microsoft.com/office/word/2010/wordml" xmlns:w15="http://schemas.microsoft.com/office/word/2012/wordml" xmlns:w16cex="http://schemas.microsoft.com/office/word/2018/wordml/cex" xmlns:w16cid="http://schemas.microsoft.com/office/word/2016/wordml/cid" xmlns:w16="http://schemas.microsoft.com/office/word/2018/wordml" xmlns:w16du="http://schemas.microsoft.com/office/word/2023/wordml/word16du" xmlns:w16sdtdh="http://schemas.microsoft.com/office/word/2020/wordml/sdtdatahash" xmlns:w16se="http://schemas.microsoft.com/office/word/2015/wordml/symex" xmlns:wpg="http://schemas.microsoft.com/office/word/2010/wordprocessingGroup" xmlns:wpi="http://schemas.microsoft.com/office/word/2010/wordprocessingInk" xmlns:wne="http://schemas.microsoft.com/office/word/2006/wordml" xmlns:wps="http://schemas.microsoft.com/office/word/2010/wordprocessingShape" mc:Ignorable="w14 w15 w16se w16cid w16 w16cex w16sdtdh w16du wp14">
-  <w:comment w:id="20" w:author="Jaeger, Florian" w:date="2025-01-06T13:19:00Z" w:initials="TJ">
+  <w:comment w:id="35" w:author="Jaeger, Florian" w:date="2025-01-06T13:19:00Z" w:initials="TJ">
     <w:p>
       <w:pPr>
         <w:jc w:val="left"/>
@@ -23821,7 +23957,7 @@
       </w:r>
     </w:p>
   </w:comment>
-  <w:comment w:id="46" w:author="Cummings, Shawn" w:date="2025-01-06T15:51:00Z" w:initials="SC">
+  <w:comment w:id="61" w:author="Cummings, Shawn" w:date="2025-01-06T15:51:00Z" w:initials="SC">
     <w:p>
       <w:pPr>
         <w:jc w:val="left"/>
@@ -23837,7 +23973,7 @@
       </w:r>
     </w:p>
   </w:comment>
-  <w:comment w:id="51" w:author="Jaeger, Florian" w:date="2024-12-29T16:52:00Z" w:initials="TJ">
+  <w:comment w:id="66" w:author="Jaeger, Florian" w:date="2024-12-29T16:52:00Z" w:initials="TJ">
     <w:p>
       <w:pPr>
         <w:jc w:val="left"/>

</xml_diff>

<commit_message>
accepted edits and tweaked integration vs compensation
cut all refs except the air puff VOT study, which actually fit best in discussion after Exp1.
</commit_message>
<xml_diff>
--- a/output/papers/Round 1/manuscript-brief.docx
+++ b/output/papers/Round 1/manuscript-brief.docx
@@ -946,21 +946,7 @@
         <w:rPr>
           <w:szCs w:val="22"/>
         </w:rPr>
-        <w:t xml:space="preserve">acoustically more </w:t>
-      </w:r>
-      <w:proofErr w:type="gramStart"/>
-      <w:r>
-        <w:rPr>
-          <w:szCs w:val="22"/>
-        </w:rPr>
-        <w:t>similar to</w:t>
-      </w:r>
-      <w:proofErr w:type="gramEnd"/>
-      <w:r>
-        <w:rPr>
-          <w:szCs w:val="22"/>
-        </w:rPr>
-        <w:t xml:space="preserve"> typical </w:t>
+        <w:t xml:space="preserve">acoustically more similar to typical </w:t>
       </w:r>
       <w:r>
         <w:rPr>
@@ -1798,21 +1784,7 @@
         <w:rPr>
           <w:szCs w:val="22"/>
         </w:rPr>
-        <w:t xml:space="preserve">context should elicit compensation </w:t>
-      </w:r>
-      <w:proofErr w:type="gramStart"/>
-      <w:r>
-        <w:rPr>
-          <w:szCs w:val="22"/>
-        </w:rPr>
-        <w:t>similar to</w:t>
-      </w:r>
-      <w:proofErr w:type="gramEnd"/>
-      <w:r>
-        <w:rPr>
-          <w:szCs w:val="22"/>
-        </w:rPr>
-        <w:t xml:space="preserve"> that observed in previous studies on linguistic context</w:t>
+        <w:t>context should elicit compensation similar to that observed in previous studies on linguistic context</w:t>
       </w:r>
       <w:r>
         <w:rPr>
@@ -1988,16 +1960,26 @@
         <w:rPr>
           <w:szCs w:val="22"/>
         </w:rPr>
-        <w:t xml:space="preserve">from /s/ in English (Jongman, Wayland, &amp; Wong, 2000), </w:t>
-      </w:r>
-      <w:proofErr w:type="gramStart"/>
-      <w:r>
-        <w:rPr>
-          <w:szCs w:val="22"/>
-        </w:rPr>
-        <w:t>both of these</w:t>
-      </w:r>
-      <w:proofErr w:type="gramEnd"/>
+        <w:t xml:space="preserve">from /s/ in English (Jongman, Wayland, &amp; Wong, 2000), both of these </w:t>
+      </w:r>
+      <w:r>
+        <w:rPr>
+          <w:szCs w:val="22"/>
+        </w:rPr>
+        <w:t>effects</w:t>
+      </w:r>
+      <w:r>
+        <w:rPr>
+          <w:szCs w:val="22"/>
+        </w:rPr>
+        <w:t xml:space="preserve"> are predicted to make </w:t>
+      </w:r>
+      <w:r>
+        <w:rPr>
+          <w:szCs w:val="22"/>
+        </w:rPr>
+        <w:t>fricatives produced with a pen in the mouth</w:t>
+      </w:r>
       <w:r>
         <w:rPr>
           <w:szCs w:val="22"/>
@@ -2008,30 +1990,6 @@
         <w:rPr>
           <w:szCs w:val="22"/>
         </w:rPr>
-        <w:t>effects</w:t>
-      </w:r>
-      <w:r>
-        <w:rPr>
-          <w:szCs w:val="22"/>
-        </w:rPr>
-        <w:t xml:space="preserve"> are predicted to make </w:t>
-      </w:r>
-      <w:r>
-        <w:rPr>
-          <w:szCs w:val="22"/>
-        </w:rPr>
-        <w:t>fricatives produced with a pen in the mouth</w:t>
-      </w:r>
-      <w:r>
-        <w:rPr>
-          <w:szCs w:val="22"/>
-        </w:rPr>
-        <w:t xml:space="preserve"> </w:t>
-      </w:r>
-      <w:r>
-        <w:rPr>
-          <w:szCs w:val="22"/>
-        </w:rPr>
         <w:t xml:space="preserve">acoustically more ‘/ʃ/-like’. </w:t>
       </w:r>
       <w:r>
@@ -2050,21 +2008,7 @@
         <w:rPr>
           <w:szCs w:val="22"/>
         </w:rPr>
-        <w:t xml:space="preserve">te for either or </w:t>
-      </w:r>
-      <w:proofErr w:type="gramStart"/>
-      <w:r>
-        <w:rPr>
-          <w:szCs w:val="22"/>
-        </w:rPr>
-        <w:t>both of these</w:t>
-      </w:r>
-      <w:proofErr w:type="gramEnd"/>
-      <w:r>
-        <w:rPr>
-          <w:szCs w:val="22"/>
-        </w:rPr>
-        <w:t xml:space="preserve"> effects of the pen on articulation, it should bias their perception towards </w:t>
+        <w:t xml:space="preserve">te for either or both of these effects of the pen on articulation, it should bias their perception towards </w:t>
       </w:r>
       <w:r>
         <w:rPr>
@@ -2512,13 +2456,8 @@
       <w:r>
         <w:t xml:space="preserve"> </w:t>
       </w:r>
-      <w:proofErr w:type="gramStart"/>
-      <w:r>
-        <w:t>With regard to</w:t>
-      </w:r>
-      <w:proofErr w:type="gramEnd"/>
-      <w:r>
-        <w:t xml:space="preserve"> ethnicity, </w:t>
+      <w:r>
+        <w:t xml:space="preserve">With regard to ethnicity, </w:t>
       </w:r>
       <w:r>
         <w:t>8.5</w:t>
@@ -2596,13 +2535,8 @@
         <w:t xml:space="preserve"> </w:t>
       </w:r>
       <w:r>
-        <w:t xml:space="preserve">American Indian/Alaska Native or Native Hawaiian or </w:t>
-      </w:r>
-      <w:proofErr w:type="gramStart"/>
-      <w:r>
-        <w:t>other</w:t>
-      </w:r>
-      <w:proofErr w:type="gramEnd"/>
+        <w:t>American Indian/Alaska Native or Native Hawaiian or other</w:t>
+      </w:r>
       <w:r>
         <w:t xml:space="preserve"> </w:t>
       </w:r>
@@ -3484,21 +3418,7 @@
         <w:rPr>
           <w:szCs w:val="22"/>
         </w:rPr>
-        <w:t xml:space="preserve">The use of audiovisual stimuli comes with unique challenges. While our goal was to investigate how the presence of the pen affects the perception of the acoustic input, the use of audiovisual stimuli entails </w:t>
-      </w:r>
-      <w:proofErr w:type="gramStart"/>
-      <w:r>
-        <w:rPr>
-          <w:szCs w:val="22"/>
-        </w:rPr>
-        <w:t>that participants</w:t>
-      </w:r>
-      <w:proofErr w:type="gramEnd"/>
-      <w:r>
-        <w:rPr>
-          <w:szCs w:val="22"/>
-        </w:rPr>
-        <w:t xml:space="preserve"> also had access to visual cues to the /s/-/ʃ/ contrast</w:t>
+        <w:t>The use of audiovisual stimuli comes with unique challenges. While our goal was to investigate how the presence of the pen affects the perception of the acoustic input, the use of audiovisual stimuli entails that participants also had access to visual cues to the /s/-/ʃ/ contrast</w:t>
       </w:r>
       <w:r>
         <w:rPr>
@@ -3510,7 +3430,21 @@
         <w:rPr>
           <w:szCs w:val="22"/>
         </w:rPr>
-        <w:t xml:space="preserve">Proctor, Shadle, &amp; </w:t>
+        <w:t xml:space="preserve">Proctor, </w:t>
+      </w:r>
+      <w:proofErr w:type="spellStart"/>
+      <w:r>
+        <w:rPr>
+          <w:szCs w:val="22"/>
+        </w:rPr>
+        <w:t>Shadle</w:t>
+      </w:r>
+      <w:proofErr w:type="spellEnd"/>
+      <w:r>
+        <w:rPr>
+          <w:szCs w:val="22"/>
+        </w:rPr>
+        <w:t xml:space="preserve">, &amp; </w:t>
       </w:r>
       <w:proofErr w:type="spellStart"/>
       <w:r>
@@ -3860,21 +3794,7 @@
         <w:rPr>
           <w:szCs w:val="22"/>
         </w:rPr>
-        <w:t xml:space="preserve"> sequence highly </w:t>
-      </w:r>
-      <w:proofErr w:type="gramStart"/>
-      <w:r>
-        <w:rPr>
-          <w:szCs w:val="22"/>
-        </w:rPr>
-        <w:t>similar to</w:t>
-      </w:r>
-      <w:proofErr w:type="gramEnd"/>
-      <w:r>
-        <w:rPr>
-          <w:szCs w:val="22"/>
-        </w:rPr>
-        <w:t xml:space="preserve"> </w:t>
+        <w:t xml:space="preserve"> sequence highly similar to </w:t>
       </w:r>
       <w:proofErr w:type="spellStart"/>
       <w:r>
@@ -5513,27 +5433,13 @@
         <w:rPr>
           <w:szCs w:val="22"/>
         </w:rPr>
-        <w:t xml:space="preserve"> required sound sequence </w:t>
-      </w:r>
-      <w:proofErr w:type="gramStart"/>
-      <w:r>
-        <w:rPr>
-          <w:szCs w:val="22"/>
-        </w:rPr>
-        <w:t xml:space="preserve">similar </w:t>
-      </w:r>
-      <w:r>
-        <w:rPr>
-          <w:szCs w:val="22"/>
-        </w:rPr>
-        <w:t>to</w:t>
-      </w:r>
-      <w:proofErr w:type="gramEnd"/>
-      <w:r>
-        <w:rPr>
-          <w:szCs w:val="22"/>
-        </w:rPr>
-        <w:t xml:space="preserve"> </w:t>
+        <w:t xml:space="preserve"> required sound sequence similar </w:t>
+      </w:r>
+      <w:r>
+        <w:rPr>
+          <w:szCs w:val="22"/>
+        </w:rPr>
+        <w:t xml:space="preserve">to </w:t>
       </w:r>
       <w:proofErr w:type="spellStart"/>
       <w:r>
@@ -6252,21 +6158,7 @@
         <w:rPr>
           <w:szCs w:val="22"/>
         </w:rPr>
-        <w:t xml:space="preserve">, but </w:t>
-      </w:r>
-      <w:proofErr w:type="gramStart"/>
-      <w:r>
-        <w:rPr>
-          <w:szCs w:val="22"/>
-        </w:rPr>
-        <w:t>in order to</w:t>
-      </w:r>
-      <w:proofErr w:type="gramEnd"/>
-      <w:r>
-        <w:rPr>
-          <w:szCs w:val="22"/>
-        </w:rPr>
-        <w:t xml:space="preserve"> start the experiment, participants had to accept the </w:t>
+        <w:t xml:space="preserve">, but in order to start the experiment, participants had to accept the </w:t>
       </w:r>
       <w:r>
         <w:rPr>
@@ -6521,21 +6413,7 @@
         <w:rPr>
           <w:szCs w:val="22"/>
         </w:rPr>
-        <w:t xml:space="preserve">. None of the trials during the test phase </w:t>
-      </w:r>
-      <w:proofErr w:type="gramStart"/>
-      <w:r>
-        <w:rPr>
-          <w:szCs w:val="22"/>
-        </w:rPr>
-        <w:t>actually contained</w:t>
-      </w:r>
-      <w:proofErr w:type="gramEnd"/>
-      <w:r>
-        <w:rPr>
-          <w:szCs w:val="22"/>
-        </w:rPr>
-        <w:t xml:space="preserve"> a white dot. Participants then completed 72 </w:t>
+        <w:t xml:space="preserve">. None of the trials during the test phase actually contained a white dot. Participants then completed 72 </w:t>
       </w:r>
       <w:r>
         <w:rPr>
@@ -6699,21 +6577,7 @@
         <w:rPr>
           <w:szCs w:val="22"/>
         </w:rPr>
-        <w:t xml:space="preserve"> continuum). One of these two instances occurred with the pen in the </w:t>
-      </w:r>
-      <w:proofErr w:type="gramStart"/>
-      <w:r>
-        <w:rPr>
-          <w:szCs w:val="22"/>
-        </w:rPr>
-        <w:t>mouth</w:t>
-      </w:r>
-      <w:proofErr w:type="gramEnd"/>
-      <w:r>
-        <w:rPr>
-          <w:szCs w:val="22"/>
-        </w:rPr>
-        <w:t xml:space="preserve"> and one occurred with the pen in the hand. Across the six blocks all 72 combinations of the 12 video items and the six audio conditions occurred exactly once. The order of the 12 test stimuli within each block was fully random.</w:t>
+        <w:t xml:space="preserve"> continuum). One of these two instances occurred with the pen in the mouth and one occurred with the pen in the hand. Across the six blocks all 72 combinations of the 12 video items and the six audio conditions occurred exactly once. The order of the 12 test stimuli within each block was fully random.</w:t>
       </w:r>
     </w:p>
     <w:p>
@@ -6762,273 +6626,140 @@
         <w:rPr>
           <w:szCs w:val="22"/>
         </w:rPr>
-        <w:t xml:space="preserve"> Questions assessed the quality of </w:t>
-      </w:r>
-      <w:del w:id="1" w:author="Jaeger, Florian" w:date="2025-01-07T12:44:00Z" w16du:dateUtc="2025-01-07T19:44:00Z">
-        <w:r>
-          <w:rPr>
-            <w:szCs w:val="22"/>
-          </w:rPr>
-          <w:delText xml:space="preserve">the </w:delText>
-        </w:r>
-      </w:del>
-      <w:ins w:id="2" w:author="Jaeger, Florian" w:date="2025-01-07T12:44:00Z" w16du:dateUtc="2025-01-07T19:44:00Z">
-        <w:r>
-          <w:rPr>
-            <w:szCs w:val="22"/>
-          </w:rPr>
-          <w:t>participants’</w:t>
-        </w:r>
-        <w:r>
-          <w:rPr>
-            <w:szCs w:val="22"/>
-          </w:rPr>
-          <w:t xml:space="preserve"> </w:t>
-        </w:r>
-      </w:ins>
-      <w:r>
-        <w:rPr>
-          <w:szCs w:val="22"/>
-        </w:rPr>
-        <w:t>audio equipment</w:t>
-      </w:r>
-      <w:ins w:id="3" w:author="Jaeger, Florian" w:date="2025-01-07T12:43:00Z" w16du:dateUtc="2025-01-07T19:43:00Z">
-        <w:r>
-          <w:rPr>
-            <w:szCs w:val="22"/>
-          </w:rPr>
-          <w:t>,</w:t>
-        </w:r>
-      </w:ins>
+        <w:t xml:space="preserve"> Questions assessed the quality of the audio equipment and whether participants experienced stalling of audio or video (to help us catch </w:t>
+      </w:r>
+      <w:r>
+        <w:rPr>
+          <w:szCs w:val="22"/>
+        </w:rPr>
+        <w:t xml:space="preserve">code </w:t>
+      </w:r>
+      <w:r>
+        <w:rPr>
+          <w:szCs w:val="22"/>
+        </w:rPr>
+        <w:t xml:space="preserve">problems). </w:t>
+      </w:r>
+      <w:r>
+        <w:rPr>
+          <w:szCs w:val="22"/>
+        </w:rPr>
+        <w:t>T</w:t>
+      </w:r>
+      <w:r>
+        <w:rPr>
+          <w:szCs w:val="22"/>
+        </w:rPr>
+        <w:t xml:space="preserve">he survey also contained a catch question, asking about the gender of the talker shown during the test phase. </w:t>
+      </w:r>
+      <w:r>
+        <w:rPr>
+          <w:szCs w:val="22"/>
+        </w:rPr>
+        <w:t>In</w:t>
+      </w:r>
       <w:r>
         <w:rPr>
           <w:szCs w:val="22"/>
         </w:rPr>
         <w:t xml:space="preserve"> </w:t>
       </w:r>
-      <w:del w:id="4" w:author="Jaeger, Florian" w:date="2025-01-07T12:43:00Z" w16du:dateUtc="2025-01-07T19:43:00Z">
-        <w:r>
-          <w:rPr>
-            <w:szCs w:val="22"/>
-          </w:rPr>
-          <w:delText xml:space="preserve">and </w:delText>
-        </w:r>
-      </w:del>
-      <w:r>
-        <w:rPr>
-          <w:szCs w:val="22"/>
-        </w:rPr>
-        <w:t xml:space="preserve">whether participants experienced stalling of audio or video (to help us catch </w:t>
-      </w:r>
-      <w:r>
-        <w:rPr>
-          <w:szCs w:val="22"/>
-        </w:rPr>
-        <w:t xml:space="preserve">code </w:t>
-      </w:r>
-      <w:r>
-        <w:rPr>
-          <w:szCs w:val="22"/>
-        </w:rPr>
-        <w:t>problems)</w:t>
-      </w:r>
-      <w:ins w:id="5" w:author="Jaeger, Florian" w:date="2025-01-07T12:43:00Z" w16du:dateUtc="2025-01-07T19:43:00Z">
-        <w:r>
-          <w:rPr>
-            <w:szCs w:val="22"/>
-          </w:rPr>
-          <w:t>, a</w:t>
-        </w:r>
-      </w:ins>
-      <w:ins w:id="6" w:author="Jaeger, Florian" w:date="2025-01-07T12:44:00Z" w16du:dateUtc="2025-01-07T19:44:00Z">
-        <w:r>
-          <w:rPr>
-            <w:szCs w:val="22"/>
-          </w:rPr>
-          <w:t xml:space="preserve">s well as whether the talker sounded </w:t>
-        </w:r>
-      </w:ins>
-      <w:ins w:id="7" w:author="Jaeger, Florian" w:date="2025-01-07T12:45:00Z" w16du:dateUtc="2025-01-07T19:45:00Z">
-        <w:r>
-          <w:rPr>
-            <w:szCs w:val="22"/>
-          </w:rPr>
-          <w:t xml:space="preserve">in any way </w:t>
-        </w:r>
-      </w:ins>
-      <w:ins w:id="8" w:author="Jaeger, Florian" w:date="2025-01-07T12:44:00Z" w16du:dateUtc="2025-01-07T19:44:00Z">
-        <w:r>
-          <w:rPr>
-            <w:szCs w:val="22"/>
-          </w:rPr>
-          <w:t>atypical</w:t>
-        </w:r>
-      </w:ins>
+      <w:r>
+        <w:rPr>
+          <w:szCs w:val="22"/>
+        </w:rPr>
+        <w:t>Experiment</w:t>
+      </w:r>
+      <w:r>
+        <w:rPr>
+          <w:szCs w:val="22"/>
+        </w:rPr>
+        <w:t>s</w:t>
+      </w:r>
+      <w:r>
+        <w:rPr>
+          <w:szCs w:val="22"/>
+        </w:rPr>
+        <w:t xml:space="preserve"> 1b</w:t>
+      </w:r>
+      <w:r>
+        <w:rPr>
+          <w:szCs w:val="22"/>
+        </w:rPr>
+        <w:t xml:space="preserve"> and 1c, </w:t>
+      </w:r>
+      <w:r>
+        <w:rPr>
+          <w:szCs w:val="22"/>
+        </w:rPr>
+        <w:t xml:space="preserve">we </w:t>
+      </w:r>
+      <w:r>
+        <w:rPr>
+          <w:szCs w:val="22"/>
+        </w:rPr>
+        <w:t xml:space="preserve">made minor changes to </w:t>
+      </w:r>
+      <w:r>
+        <w:rPr>
+          <w:szCs w:val="22"/>
+        </w:rPr>
+        <w:t xml:space="preserve">the </w:t>
+      </w:r>
+      <w:r>
+        <w:rPr>
+          <w:szCs w:val="22"/>
+        </w:rPr>
+        <w:t>wording of the exit</w:t>
+      </w:r>
+      <w:r>
+        <w:rPr>
+          <w:szCs w:val="22"/>
+        </w:rPr>
+        <w:t xml:space="preserve"> </w:t>
+      </w:r>
+      <w:r>
+        <w:rPr>
+          <w:szCs w:val="22"/>
+        </w:rPr>
+        <w:t>survey</w:t>
+      </w:r>
+      <w:r>
+        <w:rPr>
+          <w:szCs w:val="22"/>
+        </w:rPr>
+        <w:t xml:space="preserve"> and</w:t>
+      </w:r>
+      <w:r>
+        <w:rPr>
+          <w:szCs w:val="22"/>
+        </w:rPr>
+        <w:t xml:space="preserve"> removed some questions that had been found to be uninformative</w:t>
+      </w:r>
+      <w:r>
+        <w:rPr>
+          <w:szCs w:val="22"/>
+        </w:rPr>
+        <w:t xml:space="preserve"> (for details, see S</w:t>
+      </w:r>
+      <w:r>
+        <w:rPr>
+          <w:szCs w:val="22"/>
+        </w:rPr>
+        <w:t>I</w:t>
+      </w:r>
+      <w:r>
+        <w:rPr>
+          <w:szCs w:val="22"/>
+        </w:rPr>
+        <w:t>)</w:t>
+      </w:r>
       <w:r>
         <w:rPr>
           <w:szCs w:val="22"/>
         </w:rPr>
         <w:t xml:space="preserve">. </w:t>
       </w:r>
-      <w:ins w:id="9" w:author="Jaeger, Florian" w:date="2025-01-07T12:46:00Z" w16du:dateUtc="2025-01-07T19:46:00Z">
-        <w:r>
-          <w:rPr>
-            <w:szCs w:val="22"/>
-          </w:rPr>
-          <w:t>This included open-ended text prompts that allowed participants to mention anything that stood out to them during the experiment. Finally, t</w:t>
-        </w:r>
-      </w:ins>
-      <w:del w:id="10" w:author="Jaeger, Florian" w:date="2025-01-07T12:46:00Z" w16du:dateUtc="2025-01-07T19:46:00Z">
-        <w:r>
-          <w:rPr>
-            <w:szCs w:val="22"/>
-          </w:rPr>
-          <w:delText>T</w:delText>
-        </w:r>
-      </w:del>
-      <w:r>
-        <w:rPr>
-          <w:szCs w:val="22"/>
-        </w:rPr>
-        <w:t xml:space="preserve">he </w:t>
-      </w:r>
-      <w:proofErr w:type="gramStart"/>
-      <w:r>
-        <w:rPr>
-          <w:szCs w:val="22"/>
-        </w:rPr>
-        <w:t>survey</w:t>
-      </w:r>
-      <w:proofErr w:type="gramEnd"/>
-      <w:r>
-        <w:rPr>
-          <w:szCs w:val="22"/>
-        </w:rPr>
-        <w:t xml:space="preserve"> also contained a catch question, asking about the gender of the talker shown during the test </w:t>
-      </w:r>
-      <w:r>
-        <w:rPr>
-          <w:szCs w:val="22"/>
-        </w:rPr>
-        <w:lastRenderedPageBreak/>
-        <w:t xml:space="preserve">phase. </w:t>
-      </w:r>
-      <w:r>
-        <w:rPr>
-          <w:szCs w:val="22"/>
-        </w:rPr>
-        <w:t>In</w:t>
-      </w:r>
-      <w:r>
-        <w:rPr>
-          <w:szCs w:val="22"/>
-        </w:rPr>
-        <w:t xml:space="preserve"> </w:t>
-      </w:r>
-      <w:r>
-        <w:rPr>
-          <w:szCs w:val="22"/>
-        </w:rPr>
-        <w:t>Experiment</w:t>
-      </w:r>
-      <w:r>
-        <w:rPr>
-          <w:szCs w:val="22"/>
-        </w:rPr>
-        <w:t>s</w:t>
-      </w:r>
-      <w:r>
-        <w:rPr>
-          <w:szCs w:val="22"/>
-        </w:rPr>
-        <w:t xml:space="preserve"> 1b</w:t>
-      </w:r>
-      <w:r>
-        <w:rPr>
-          <w:szCs w:val="22"/>
-        </w:rPr>
-        <w:t xml:space="preserve"> and 1c, </w:t>
-      </w:r>
-      <w:r>
-        <w:rPr>
-          <w:szCs w:val="22"/>
-        </w:rPr>
-        <w:t xml:space="preserve">we </w:t>
-      </w:r>
-      <w:r>
-        <w:rPr>
-          <w:szCs w:val="22"/>
-        </w:rPr>
-        <w:t xml:space="preserve">made minor changes to </w:t>
-      </w:r>
-      <w:r>
-        <w:rPr>
-          <w:szCs w:val="22"/>
-        </w:rPr>
-        <w:t xml:space="preserve">the </w:t>
-      </w:r>
-      <w:r>
-        <w:rPr>
-          <w:szCs w:val="22"/>
-        </w:rPr>
-        <w:t>wording of the exit</w:t>
-      </w:r>
-      <w:r>
-        <w:rPr>
-          <w:szCs w:val="22"/>
-        </w:rPr>
-        <w:t xml:space="preserve"> </w:t>
-      </w:r>
-      <w:r>
-        <w:rPr>
-          <w:szCs w:val="22"/>
-        </w:rPr>
-        <w:t>survey</w:t>
-      </w:r>
-      <w:r>
-        <w:rPr>
-          <w:szCs w:val="22"/>
-        </w:rPr>
-        <w:t xml:space="preserve"> and</w:t>
-      </w:r>
-      <w:r>
-        <w:rPr>
-          <w:szCs w:val="22"/>
-        </w:rPr>
-        <w:t xml:space="preserve"> removed some questions that had been found to be uninformative</w:t>
-      </w:r>
-      <w:r>
-        <w:rPr>
-          <w:szCs w:val="22"/>
-        </w:rPr>
-        <w:t xml:space="preserve"> (for details, see S</w:t>
-      </w:r>
-      <w:r>
-        <w:rPr>
-          <w:szCs w:val="22"/>
-        </w:rPr>
-        <w:t>I</w:t>
-      </w:r>
-      <w:r>
-        <w:rPr>
-          <w:szCs w:val="22"/>
-        </w:rPr>
-        <w:t>)</w:t>
-      </w:r>
-      <w:r>
-        <w:rPr>
-          <w:szCs w:val="22"/>
-        </w:rPr>
-        <w:t xml:space="preserve">. </w:t>
-      </w:r>
-      <w:ins w:id="11" w:author="Jaeger, Florian" w:date="2025-01-07T12:53:00Z" w16du:dateUtc="2025-01-07T19:53:00Z">
-        <w:r>
-          <w:rPr>
-            <w:szCs w:val="22"/>
-          </w:rPr>
-          <w:t>Detailed summaries of participants’ responses in the survey are reported in the SI, but we refer to them below where relevant.</w:t>
-        </w:r>
-      </w:ins>
     </w:p>
     <w:p>
       <w:pPr>
@@ -7040,6 +6771,7 @@
         <w:rPr>
           <w:szCs w:val="22"/>
         </w:rPr>
+        <w:lastRenderedPageBreak/>
         <w:t>Following th</w:t>
       </w:r>
       <w:r>
@@ -7058,7 +6790,6 @@
     <w:p>
       <w:pPr>
         <w:rPr>
-          <w:ins w:id="12" w:author="Jaeger, Florian" w:date="2025-01-07T12:48:00Z" w16du:dateUtc="2025-01-07T19:48:00Z"/>
           <w:szCs w:val="22"/>
         </w:rPr>
       </w:pPr>
@@ -7208,14 +6939,6 @@
         </w:rPr>
         <w:t>. For this purpose, we considered participants with significant slopes in the opposite of the expected direction as likely having swapped the response keys</w:t>
       </w:r>
-      <w:ins w:id="13" w:author="Jaeger, Florian" w:date="2025-01-07T12:47:00Z" w16du:dateUtc="2025-01-07T19:47:00Z">
-        <w:r>
-          <w:rPr>
-            <w:szCs w:val="22"/>
-          </w:rPr>
-          <w:t>.</w:t>
-        </w:r>
-      </w:ins>
       <w:r>
         <w:rPr>
           <w:rStyle w:val="FootnoteReference"/>
@@ -7327,78 +7050,90 @@
         </w:rPr>
         <w:t>due to (incorrect) catch trial responses</w:t>
       </w:r>
-      <w:ins w:id="14" w:author="Jaeger, Florian" w:date="2025-01-07T12:48:00Z" w16du:dateUtc="2025-01-07T19:48:00Z">
-        <w:r>
-          <w:rPr>
-            <w:szCs w:val="22"/>
-          </w:rPr>
-          <w:t>.</w:t>
-        </w:r>
-      </w:ins>
-      <w:del w:id="15" w:author="Jaeger, Florian" w:date="2025-01-07T12:48:00Z" w16du:dateUtc="2025-01-07T19:48:00Z">
-        <w:r>
-          <w:rPr>
-            <w:szCs w:val="22"/>
-          </w:rPr>
-          <w:delText>,</w:delText>
-        </w:r>
-      </w:del>
+      <w:r>
+        <w:rPr>
+          <w:szCs w:val="22"/>
+        </w:rPr>
+        <w:t xml:space="preserve">, leaving </w:t>
+      </w:r>
+      <w:r>
+        <w:rPr>
+          <w:szCs w:val="22"/>
+        </w:rPr>
+        <w:t xml:space="preserve">for analysis </w:t>
+      </w:r>
+      <w:r>
+        <w:rPr>
+          <w:szCs w:val="22"/>
+        </w:rPr>
+        <w:t>12</w:t>
+      </w:r>
+      <w:r>
+        <w:rPr>
+          <w:szCs w:val="22"/>
+        </w:rPr>
+        <w:t>,</w:t>
+      </w:r>
+      <w:r>
+        <w:rPr>
+          <w:szCs w:val="22"/>
+        </w:rPr>
+        <w:t>472</w:t>
+      </w:r>
       <w:r>
         <w:rPr>
           <w:szCs w:val="22"/>
         </w:rPr>
         <w:t xml:space="preserve"> </w:t>
       </w:r>
-      <w:ins w:id="16" w:author="Jaeger, Florian" w:date="2025-01-07T12:48:00Z" w16du:dateUtc="2025-01-07T19:48:00Z">
-        <w:r>
-          <w:rPr>
-            <w:szCs w:val="22"/>
-          </w:rPr>
-          <w:t>If trial-level exclusions resulted in more than 10% missing responses, participants were also excluded. This was, however, never the case</w:t>
-        </w:r>
-      </w:ins>
-      <w:ins w:id="17" w:author="Jaeger, Florian" w:date="2025-01-07T12:49:00Z" w16du:dateUtc="2025-01-07T19:49:00Z">
-        <w:r>
-          <w:rPr>
-            <w:szCs w:val="22"/>
-          </w:rPr>
-          <w:t xml:space="preserve">. </w:t>
-        </w:r>
-        <w:r>
-          <w:rPr>
-            <w:szCs w:val="22"/>
-          </w:rPr>
-          <w:t>The analyses reported below are base</w:t>
-        </w:r>
-        <w:r>
-          <w:rPr>
-            <w:szCs w:val="22"/>
-          </w:rPr>
-          <w:t xml:space="preserve">d on </w:t>
-        </w:r>
-      </w:ins>
-      <w:del w:id="18" w:author="Jaeger, Florian" w:date="2025-01-07T12:49:00Z" w16du:dateUtc="2025-01-07T19:49:00Z">
-        <w:r>
-          <w:rPr>
-            <w:szCs w:val="22"/>
-          </w:rPr>
-          <w:delText xml:space="preserve">leaving </w:delText>
-        </w:r>
-        <w:r>
-          <w:rPr>
-            <w:szCs w:val="22"/>
-          </w:rPr>
-          <w:delText>for analysis</w:delText>
-        </w:r>
-      </w:del>
-      <w:ins w:id="19" w:author="Jaeger, Florian" w:date="2025-01-07T12:49:00Z" w16du:dateUtc="2025-01-07T19:49:00Z">
-        <w:r>
-          <w:rPr>
-            <w:szCs w:val="22"/>
-          </w:rPr>
-          <w:t>the remaining</w:t>
-        </w:r>
-      </w:ins>
+      <w:r>
+        <w:rPr>
+          <w:szCs w:val="22"/>
+        </w:rPr>
+        <w:t xml:space="preserve">observations from </w:t>
+      </w:r>
+      <w:r>
+        <w:rPr>
+          <w:szCs w:val="22"/>
+        </w:rPr>
+        <w:t>17</w:t>
+      </w:r>
+      <w:r>
+        <w:rPr>
+          <w:szCs w:val="22"/>
+        </w:rPr>
+        <w:t>7</w:t>
+      </w:r>
+      <w:r>
+        <w:rPr>
+          <w:szCs w:val="22"/>
+        </w:rPr>
+        <w:t xml:space="preserve"> participants </w:t>
+      </w:r>
+      <w:r>
+        <w:rPr>
+          <w:szCs w:val="22"/>
+        </w:rPr>
+        <w:t>across the three</w:t>
+      </w:r>
+      <w:r>
+        <w:rPr>
+          <w:szCs w:val="22"/>
+        </w:rPr>
+        <w:t xml:space="preserve"> experiment</w:t>
+      </w:r>
+      <w:r>
+        <w:rPr>
+          <w:szCs w:val="22"/>
+        </w:rPr>
+        <w:t>s</w:t>
+      </w:r>
+      <w:r>
+        <w:rPr>
+          <w:szCs w:val="22"/>
+        </w:rPr>
+        <w:t>.</w:t>
+      </w:r>
       <w:r>
         <w:rPr>
           <w:szCs w:val="22"/>
@@ -7409,256 +7144,35 @@
         <w:rPr>
           <w:szCs w:val="22"/>
         </w:rPr>
-        <w:t>12</w:t>
-      </w:r>
-      <w:r>
-        <w:rPr>
-          <w:szCs w:val="22"/>
-        </w:rPr>
-        <w:t>,</w:t>
-      </w:r>
-      <w:r>
-        <w:rPr>
-          <w:szCs w:val="22"/>
-        </w:rPr>
-        <w:t>472</w:t>
-      </w:r>
-      <w:r>
-        <w:rPr>
-          <w:szCs w:val="22"/>
-        </w:rPr>
-        <w:t xml:space="preserve"> </w:t>
-      </w:r>
-      <w:r>
-        <w:rPr>
-          <w:szCs w:val="22"/>
-        </w:rPr>
-        <w:t xml:space="preserve">observations from </w:t>
-      </w:r>
-      <w:r>
-        <w:rPr>
-          <w:szCs w:val="22"/>
-        </w:rPr>
-        <w:t>17</w:t>
-      </w:r>
-      <w:r>
-        <w:rPr>
-          <w:szCs w:val="22"/>
-        </w:rPr>
-        <w:t>7</w:t>
-      </w:r>
-      <w:r>
-        <w:rPr>
-          <w:szCs w:val="22"/>
-        </w:rPr>
-        <w:t xml:space="preserve"> participants </w:t>
-      </w:r>
-      <w:r>
-        <w:rPr>
-          <w:szCs w:val="22"/>
-        </w:rPr>
-        <w:t>across the three</w:t>
-      </w:r>
-      <w:r>
-        <w:rPr>
-          <w:szCs w:val="22"/>
-        </w:rPr>
-        <w:t xml:space="preserve"> experiment</w:t>
-      </w:r>
-      <w:r>
-        <w:rPr>
-          <w:szCs w:val="22"/>
-        </w:rPr>
-        <w:t>s</w:t>
-      </w:r>
-      <w:r>
-        <w:rPr>
-          <w:szCs w:val="22"/>
-        </w:rPr>
-        <w:t>.</w:t>
-      </w:r>
-      <w:r>
-        <w:rPr>
-          <w:szCs w:val="22"/>
-        </w:rPr>
-        <w:t xml:space="preserve"> </w:t>
-      </w:r>
-      <w:del w:id="20" w:author="Jaeger, Florian" w:date="2025-01-07T12:47:00Z" w16du:dateUtc="2025-01-07T19:47:00Z">
-        <w:r>
-          <w:rPr>
-            <w:szCs w:val="22"/>
-          </w:rPr>
-          <w:delText>Finally, i</w:delText>
-        </w:r>
-      </w:del>
-      <w:del w:id="21" w:author="Jaeger, Florian" w:date="2025-01-07T12:48:00Z" w16du:dateUtc="2025-01-07T19:48:00Z">
-        <w:r>
-          <w:rPr>
-            <w:szCs w:val="22"/>
-          </w:rPr>
-          <w:delText>f</w:delText>
-        </w:r>
-        <w:r>
-          <w:rPr>
-            <w:szCs w:val="22"/>
-          </w:rPr>
-          <w:delText xml:space="preserve"> trial-level exclusions resulted in more than 10% missing responses</w:delText>
-        </w:r>
-        <w:r>
-          <w:rPr>
-            <w:szCs w:val="22"/>
-          </w:rPr>
-          <w:delText>, participants were also excluded.</w:delText>
-        </w:r>
-        <w:r>
-          <w:rPr>
-            <w:szCs w:val="22"/>
-          </w:rPr>
-          <w:delText xml:space="preserve"> This was, however, never the case.</w:delText>
-        </w:r>
-      </w:del>
+        <w:t>Finally, if</w:t>
+      </w:r>
+      <w:r>
+        <w:rPr>
+          <w:szCs w:val="22"/>
+        </w:rPr>
+        <w:t xml:space="preserve"> trial-level exclusions resulted in more than 10% missing responses</w:t>
+      </w:r>
+      <w:r>
+        <w:rPr>
+          <w:szCs w:val="22"/>
+        </w:rPr>
+        <w:t>, participants were also excluded.</w:t>
+      </w:r>
+      <w:r>
+        <w:rPr>
+          <w:szCs w:val="22"/>
+        </w:rPr>
+        <w:t xml:space="preserve"> This was, however, never the case.</w:t>
+      </w:r>
     </w:p>
     <w:p>
       <w:pPr>
-        <w:rPr>
-          <w:ins w:id="22" w:author="Jaeger, Florian" w:date="2025-01-07T12:55:00Z" w16du:dateUtc="2025-01-07T19:55:00Z"/>
-          <w:szCs w:val="22"/>
-        </w:rPr>
-      </w:pPr>
-      <w:ins w:id="23" w:author="Jaeger, Florian" w:date="2025-01-07T12:50:00Z" w16du:dateUtc="2025-01-07T19:50:00Z">
-        <w:r>
-          <w:rPr>
-            <w:szCs w:val="22"/>
-          </w:rPr>
-          <w:t xml:space="preserve">The SI contains additional analyses that exclude further participants. </w:t>
-        </w:r>
-      </w:ins>
-      <w:ins w:id="24" w:author="Jaeger, Florian" w:date="2025-01-07T12:55:00Z" w16du:dateUtc="2025-01-07T19:55:00Z">
-        <w:r>
-          <w:rPr>
-            <w:szCs w:val="22"/>
-          </w:rPr>
-          <w:t>Specifically, p</w:t>
-        </w:r>
-      </w:ins>
-      <w:ins w:id="25" w:author="Jaeger, Florian" w:date="2025-01-07T12:54:00Z" w16du:dateUtc="2025-01-07T19:54:00Z">
-        <w:r>
-          <w:rPr>
-            <w:szCs w:val="22"/>
-          </w:rPr>
-          <w:t xml:space="preserve">ost-hoc annotations of participants’ responses to the exit survey (presented in the SI) revealed that </w:t>
-        </w:r>
-      </w:ins>
-      <w:ins w:id="26" w:author="Jaeger, Florian" w:date="2025-01-07T12:56:00Z" w16du:dateUtc="2025-01-07T19:56:00Z">
-        <w:r>
-          <w:rPr>
-            <w:szCs w:val="22"/>
-          </w:rPr>
-          <w:t xml:space="preserve">31 </w:t>
-        </w:r>
-      </w:ins>
-      <w:ins w:id="27" w:author="Jaeger, Florian" w:date="2025-01-07T12:54:00Z" w16du:dateUtc="2025-01-07T19:54:00Z">
-        <w:r>
-          <w:rPr>
-            <w:szCs w:val="22"/>
-          </w:rPr>
-          <w:t>participants</w:t>
-        </w:r>
-      </w:ins>
-      <w:ins w:id="28" w:author="Jaeger, Florian" w:date="2025-01-07T12:56:00Z" w16du:dateUtc="2025-01-07T19:56:00Z">
-        <w:r>
-          <w:rPr>
-            <w:szCs w:val="22"/>
-          </w:rPr>
-          <w:t xml:space="preserve"> </w:t>
-        </w:r>
-      </w:ins>
-      <w:ins w:id="29" w:author="Jaeger, Florian" w:date="2025-01-07T12:57:00Z" w16du:dateUtc="2025-01-07T19:57:00Z">
-        <w:r>
-          <w:rPr>
-            <w:szCs w:val="22"/>
-          </w:rPr>
-          <w:t xml:space="preserve">(17.5%) </w:t>
-        </w:r>
-      </w:ins>
-      <w:ins w:id="30" w:author="Jaeger, Florian" w:date="2025-01-07T12:56:00Z" w16du:dateUtc="2025-01-07T19:56:00Z">
-        <w:r>
-          <w:rPr>
-            <w:szCs w:val="22"/>
-          </w:rPr>
-          <w:t xml:space="preserve">speculated about the role of the </w:t>
-        </w:r>
-        <w:proofErr w:type="gramStart"/>
-        <w:r>
-          <w:rPr>
-            <w:szCs w:val="22"/>
-          </w:rPr>
-          <w:t>pen, or</w:t>
-        </w:r>
-        <w:proofErr w:type="gramEnd"/>
-        <w:r>
-          <w:rPr>
-            <w:szCs w:val="22"/>
-          </w:rPr>
-          <w:t xml:space="preserve"> had specific hypotheses about how the pen affected pronunciation. </w:t>
-        </w:r>
-      </w:ins>
-      <w:ins w:id="31" w:author="Jaeger, Florian" w:date="2025-01-07T12:58:00Z" w16du:dateUtc="2025-01-07T19:58:00Z">
-        <w:r>
-          <w:rPr>
-            <w:szCs w:val="22"/>
-          </w:rPr>
-          <w:t>The additional analyses reported in the SI show confirm that a</w:t>
-        </w:r>
-      </w:ins>
-      <w:ins w:id="32" w:author="Jaeger, Florian" w:date="2025-01-07T12:56:00Z" w16du:dateUtc="2025-01-07T19:56:00Z">
-        <w:r>
-          <w:rPr>
-            <w:szCs w:val="22"/>
-          </w:rPr>
-          <w:t>ll results report</w:t>
-        </w:r>
-      </w:ins>
-      <w:ins w:id="33" w:author="Jaeger, Florian" w:date="2025-01-07T12:58:00Z" w16du:dateUtc="2025-01-07T19:58:00Z">
-        <w:r>
-          <w:rPr>
-            <w:szCs w:val="22"/>
-          </w:rPr>
-          <w:t>ed</w:t>
-        </w:r>
-      </w:ins>
-      <w:ins w:id="34" w:author="Jaeger, Florian" w:date="2025-01-07T12:56:00Z" w16du:dateUtc="2025-01-07T19:56:00Z">
-        <w:r>
-          <w:rPr>
-            <w:szCs w:val="22"/>
-          </w:rPr>
-          <w:t xml:space="preserve"> </w:t>
-        </w:r>
-      </w:ins>
-      <w:ins w:id="35" w:author="Jaeger, Florian" w:date="2025-01-07T12:57:00Z" w16du:dateUtc="2025-01-07T19:57:00Z">
-        <w:r>
-          <w:rPr>
-            <w:szCs w:val="22"/>
-          </w:rPr>
-          <w:t>below hold even when these participants are excluded.</w:t>
-        </w:r>
-      </w:ins>
-    </w:p>
-    <w:p>
-      <w:pPr>
-        <w:rPr>
-          <w:szCs w:val="22"/>
-        </w:rPr>
-      </w:pPr>
-    </w:p>
-    <w:p>
-      <w:pPr>
         <w:pStyle w:val="Caption"/>
         <w:rPr>
           <w:szCs w:val="22"/>
         </w:rPr>
       </w:pPr>
-      <w:bookmarkStart w:id="36" w:name="_Ref136088042"/>
+      <w:bookmarkStart w:id="1" w:name="_Ref136088042"/>
       <w:r>
         <w:t xml:space="preserve">Table </w:t>
       </w:r>
@@ -7670,7 +7184,7 @@
           <w:t>1</w:t>
         </w:r>
       </w:fldSimple>
-      <w:bookmarkEnd w:id="36"/>
+      <w:bookmarkEnd w:id="1"/>
       <w:r>
         <w:tab/>
         <w:t xml:space="preserve">Exclusions for all experiments reported. </w:t>
@@ -9844,6 +9358,7 @@
         <w:rPr>
           <w:szCs w:val="22"/>
         </w:rPr>
+        <w:lastRenderedPageBreak/>
         <w:t>Results</w:t>
       </w:r>
     </w:p>
@@ -10190,11 +9705,7 @@
         <w:t>s</w:t>
       </w:r>
       <w:r>
-        <w:t xml:space="preserve"> were </w:t>
-      </w:r>
-      <w:r>
-        <w:lastRenderedPageBreak/>
-        <w:t>code</w:t>
+        <w:t xml:space="preserve"> were code</w:t>
       </w:r>
       <w:r>
         <w:t>d</w:t>
@@ -10307,7 +9818,14 @@
         <w:rPr>
           <w:szCs w:val="22"/>
         </w:rPr>
-        <w:t>No random slopes for test block were included since our studies were not designed to test this nuisance effect, leading to convergence problems for some experiments.</w:t>
+        <w:t xml:space="preserve">No random slopes for test block were included since our studies were </w:t>
+      </w:r>
+      <w:r>
+        <w:rPr>
+          <w:szCs w:val="22"/>
+        </w:rPr>
+        <w:lastRenderedPageBreak/>
+        <w:t>not designed to test this nuisance effect, leading to convergence problems for some experiments.</w:t>
       </w:r>
     </w:p>
     <w:p>
@@ -10679,14 +10197,7 @@
         <w:rPr>
           <w:szCs w:val="22"/>
         </w:rPr>
-        <w:t xml:space="preserve"> Additionally, we report whenever the bidirectional 95% credible interval for any other effects does not contain </w:t>
-      </w:r>
-      <w:r>
-        <w:rPr>
-          <w:szCs w:val="22"/>
-        </w:rPr>
-        <w:lastRenderedPageBreak/>
-        <w:t xml:space="preserve">0. </w:t>
+        <w:t xml:space="preserve"> Additionally, we report whenever the bidirectional 95% credible interval for any other effects does not contain 0. </w:t>
       </w:r>
       <w:r>
         <w:rPr>
@@ -10828,6 +10339,7 @@
           <w:noProof/>
           <w:szCs w:val="22"/>
         </w:rPr>
+        <w:lastRenderedPageBreak/>
         <w:drawing>
           <wp:inline distT="0" distB="0" distL="0" distR="0" wp14:anchorId="208E24EA" wp14:editId="6FDF51C9">
             <wp:extent cx="4800600" cy="5295900"/>
@@ -10872,7 +10384,7 @@
           <w:szCs w:val="22"/>
         </w:rPr>
       </w:pPr>
-      <w:bookmarkStart w:id="37" w:name="_Ref136190394"/>
+      <w:bookmarkStart w:id="2" w:name="_Ref136190394"/>
       <w:r>
         <w:rPr>
           <w:szCs w:val="22"/>
@@ -10917,7 +10429,7 @@
         </w:rPr>
         <w:fldChar w:fldCharType="end"/>
       </w:r>
-      <w:bookmarkEnd w:id="37"/>
+      <w:bookmarkEnd w:id="2"/>
       <w:r>
         <w:rPr>
           <w:szCs w:val="22"/>
@@ -10958,28 +10470,7 @@
         <w:rPr>
           <w:szCs w:val="22"/>
         </w:rPr>
-        <w:t xml:space="preserve"> Labels along the X-axis numbers refer to the </w:t>
-      </w:r>
-      <w:proofErr w:type="gramStart"/>
-      <w:r>
-        <w:rPr>
-          <w:szCs w:val="22"/>
-        </w:rPr>
-        <w:t>31 step</w:t>
-      </w:r>
-      <w:proofErr w:type="gramEnd"/>
-      <w:r>
-        <w:rPr>
-          <w:szCs w:val="22"/>
-        </w:rPr>
-        <w:t xml:space="preserve"> continuum created by Liu </w:t>
-      </w:r>
-      <w:r>
-        <w:rPr>
-          <w:szCs w:val="22"/>
-        </w:rPr>
-        <w:lastRenderedPageBreak/>
-        <w:t xml:space="preserve">&amp; Jaeger (2018), where 1 and 31 were clear </w:t>
+        <w:t xml:space="preserve"> Labels along the X-axis numbers refer to the 31 step continuum created by Liu &amp; Jaeger (2018), where 1 and 31 were clear </w:t>
       </w:r>
       <w:proofErr w:type="spellStart"/>
       <w:r>
@@ -11038,7 +10529,7 @@
       <w:pPr>
         <w:pStyle w:val="Caption"/>
       </w:pPr>
-      <w:bookmarkStart w:id="38" w:name="_Ref136190384"/>
+      <w:bookmarkStart w:id="3" w:name="_Ref136190384"/>
       <w:r>
         <w:rPr>
           <w:szCs w:val="22"/>
@@ -11078,7 +10569,7 @@
         </w:rPr>
         <w:fldChar w:fldCharType="end"/>
       </w:r>
-      <w:bookmarkEnd w:id="38"/>
+      <w:bookmarkEnd w:id="3"/>
       <w:r>
         <w:rPr>
           <w:szCs w:val="22"/>
@@ -15008,60 +14499,64 @@
           <w:iCs/>
           <w:szCs w:val="22"/>
         </w:rPr>
-        <w:t>ashi</w:t>
-      </w:r>
-      <w:proofErr w:type="spellEnd"/>
-      <w:r>
-        <w:rPr>
-          <w:szCs w:val="22"/>
-        </w:rPr>
-        <w:t xml:space="preserve"> when the talker in the video </w:t>
-      </w:r>
-      <w:proofErr w:type="gramStart"/>
-      <w:r>
-        <w:rPr>
-          <w:szCs w:val="22"/>
-        </w:rPr>
-        <w:t>had a</w:t>
-      </w:r>
-      <w:r>
-        <w:rPr>
-          <w:szCs w:val="22"/>
-        </w:rPr>
-        <w:t xml:space="preserve"> pen </w:t>
-      </w:r>
-      <w:r>
-        <w:rPr>
-          <w:szCs w:val="22"/>
-        </w:rPr>
-        <w:t>in the mouth</w:t>
-      </w:r>
-      <w:proofErr w:type="gramEnd"/>
-      <w:r>
-        <w:rPr>
-          <w:szCs w:val="22"/>
-        </w:rPr>
-        <w:t>, compared to when the talker held the pen in the hand</w:t>
-      </w:r>
-      <w:r>
-        <w:rPr>
-          <w:szCs w:val="22"/>
-        </w:rPr>
-        <w:t>.</w:t>
-      </w:r>
-      <w:r>
-        <w:rPr>
-          <w:szCs w:val="22"/>
-        </w:rPr>
-        <w:t xml:space="preserve"> This effect was larger when for tokens that were acoustically or visually more </w:t>
-      </w:r>
-      <w:proofErr w:type="spellStart"/>
+        <w:t>as</w:t>
+      </w:r>
+      <w:del w:id="4" w:author="Cummings, Shawn" w:date="2025-01-07T17:39:00Z" w16du:dateUtc="2025-01-08T00:39:00Z">
+        <w:r>
+          <w:rPr>
+            <w:i/>
+            <w:iCs/>
+            <w:szCs w:val="22"/>
+          </w:rPr>
+          <w:delText>h</w:delText>
+        </w:r>
+      </w:del>
       <w:r>
         <w:rPr>
           <w:i/>
           <w:iCs/>
           <w:szCs w:val="22"/>
         </w:rPr>
+        <w:t>i</w:t>
+      </w:r>
+      <w:proofErr w:type="spellEnd"/>
+      <w:r>
+        <w:rPr>
+          <w:szCs w:val="22"/>
+        </w:rPr>
+        <w:t xml:space="preserve"> when the talker in the video had a</w:t>
+      </w:r>
+      <w:r>
+        <w:rPr>
+          <w:szCs w:val="22"/>
+        </w:rPr>
+        <w:t xml:space="preserve"> pen </w:t>
+      </w:r>
+      <w:r>
+        <w:rPr>
+          <w:szCs w:val="22"/>
+        </w:rPr>
+        <w:t>in the mouth, compared to when the talker held the pen in the hand</w:t>
+      </w:r>
+      <w:r>
+        <w:rPr>
+          <w:szCs w:val="22"/>
+        </w:rPr>
+        <w:t>.</w:t>
+      </w:r>
+      <w:r>
+        <w:rPr>
+          <w:szCs w:val="22"/>
+        </w:rPr>
+        <w:t xml:space="preserve"> This effect was larger when for tokens that were acoustically or visually more </w:t>
+      </w:r>
+      <w:proofErr w:type="spellStart"/>
+      <w:r>
+        <w:rPr>
+          <w:i/>
+          <w:iCs/>
+          <w:szCs w:val="22"/>
+        </w:rPr>
         <w:t>ashi</w:t>
       </w:r>
       <w:proofErr w:type="spellEnd"/>
@@ -15105,21 +14600,85 @@
     <w:p>
       <w:pPr>
         <w:rPr>
-          <w:szCs w:val="22"/>
-        </w:rPr>
-      </w:pPr>
-      <w:r>
-        <w:rPr>
-          <w:szCs w:val="22"/>
-        </w:rPr>
-        <w:t>Th</w:t>
-      </w:r>
-      <w:r>
-        <w:rPr>
-          <w:szCs w:val="22"/>
-        </w:rPr>
-        <w:t>ese</w:t>
-      </w:r>
+          <w:ins w:id="5" w:author="Cummings, Shawn" w:date="2025-01-07T17:41:00Z" w16du:dateUtc="2025-01-08T00:41:00Z"/>
+          <w:szCs w:val="22"/>
+        </w:rPr>
+      </w:pPr>
+      <w:ins w:id="6" w:author="Cummings, Shawn" w:date="2025-01-07T17:42:00Z" w16du:dateUtc="2025-01-08T00:42:00Z">
+        <w:r>
+          <w:rPr>
+            <w:szCs w:val="22"/>
+          </w:rPr>
+          <w:t xml:space="preserve">Crucially, the directionality of our effects suggest compensation rather than simple </w:t>
+        </w:r>
+        <w:r>
+          <w:rPr>
+            <w:szCs w:val="22"/>
+          </w:rPr>
+          <w:lastRenderedPageBreak/>
+          <w:t>integration. It is well established that non-</w:t>
+        </w:r>
+      </w:ins>
+      <w:ins w:id="7" w:author="Cummings, Shawn" w:date="2025-01-07T17:43:00Z" w16du:dateUtc="2025-01-08T00:43:00Z">
+        <w:r>
+          <w:rPr>
+            <w:szCs w:val="22"/>
+          </w:rPr>
+          <w:t xml:space="preserve">phonetic, non-acoustic factors </w:t>
+        </w:r>
+      </w:ins>
+      <w:ins w:id="8" w:author="Cummings, Shawn" w:date="2025-01-07T17:44:00Z" w16du:dateUtc="2025-01-08T00:44:00Z">
+        <w:r>
+          <w:rPr>
+            <w:szCs w:val="22"/>
+          </w:rPr>
+          <w:t xml:space="preserve">are integrated in perception. For example, </w:t>
+        </w:r>
+        <w:proofErr w:type="spellStart"/>
+        <w:r>
+          <w:rPr>
+            <w:szCs w:val="22"/>
+          </w:rPr>
+          <w:t>Gick</w:t>
+        </w:r>
+        <w:proofErr w:type="spellEnd"/>
+        <w:r>
+          <w:rPr>
+            <w:szCs w:val="22"/>
+          </w:rPr>
+          <w:t xml:space="preserve"> &amp; Derrick (2009) found that feeling a burst of air on the skin—consistent with the aspiration of a /p/ but not with /b/--influenced listeners’ perception of a VOT continuum, without conscious knowledge of the manipulation. </w:t>
+        </w:r>
+      </w:ins>
+      <w:ins w:id="9" w:author="Cummings, Shawn" w:date="2025-01-07T17:45:00Z" w16du:dateUtc="2025-01-08T00:45:00Z">
+        <w:r>
+          <w:rPr>
+            <w:szCs w:val="22"/>
+          </w:rPr>
+          <w:t xml:space="preserve">However, the directionality of this effect was integratory rather than compensatory: the puff of air </w:t>
+        </w:r>
+      </w:ins>
+      <w:ins w:id="10" w:author="Cummings, Shawn" w:date="2025-01-07T17:46:00Z" w16du:dateUtc="2025-01-08T00:46:00Z">
+        <w:r>
+          <w:rPr>
+            <w:szCs w:val="22"/>
+          </w:rPr>
+          <w:t>promoted increased /p/ responses. Our</w:t>
+        </w:r>
+      </w:ins>
+      <w:del w:id="11" w:author="Cummings, Shawn" w:date="2025-01-07T17:46:00Z" w16du:dateUtc="2025-01-08T00:46:00Z">
+        <w:r>
+          <w:rPr>
+            <w:szCs w:val="22"/>
+          </w:rPr>
+          <w:delText>Th</w:delText>
+        </w:r>
+        <w:r>
+          <w:rPr>
+            <w:szCs w:val="22"/>
+          </w:rPr>
+          <w:delText>ese</w:delText>
+        </w:r>
+      </w:del>
       <w:r>
         <w:rPr>
           <w:szCs w:val="22"/>
@@ -15132,6 +14691,14 @@
         </w:rPr>
         <w:t>s</w:t>
       </w:r>
+      <w:ins w:id="12" w:author="Cummings, Shawn" w:date="2025-01-07T17:46:00Z" w16du:dateUtc="2025-01-08T00:46:00Z">
+        <w:r>
+          <w:rPr>
+            <w:szCs w:val="22"/>
+          </w:rPr>
+          <w:t>, in contrast,</w:t>
+        </w:r>
+      </w:ins>
       <w:r>
         <w:rPr>
           <w:szCs w:val="22"/>
@@ -15148,14 +14715,7 @@
         <w:rPr>
           <w:szCs w:val="22"/>
         </w:rPr>
-        <w:t xml:space="preserve"> unexpected if listeners simply integrated visual and acoustic evidence of </w:t>
-      </w:r>
-      <w:r>
-        <w:rPr>
-          <w:szCs w:val="22"/>
-        </w:rPr>
-        <w:lastRenderedPageBreak/>
-        <w:t xml:space="preserve">articulation, without discounting the </w:t>
+        <w:t xml:space="preserve"> unexpected if listeners simply integrated visual and acoustic evidence of articulation, without discounting the </w:t>
       </w:r>
       <w:r>
         <w:rPr>
@@ -15211,21 +14771,7 @@
         <w:rPr>
           <w:szCs w:val="22"/>
         </w:rPr>
-        <w:t>(</w:t>
-      </w:r>
-      <w:proofErr w:type="gramStart"/>
-      <w:r>
-        <w:rPr>
-          <w:szCs w:val="22"/>
-        </w:rPr>
-        <w:t>similar to</w:t>
-      </w:r>
-      <w:proofErr w:type="gramEnd"/>
-      <w:r>
-        <w:rPr>
-          <w:szCs w:val="22"/>
-        </w:rPr>
-        <w:t xml:space="preserve"> the effects of a bite</w:t>
+        <w:t>(similar to the effects of a bite</w:t>
       </w:r>
       <w:r>
         <w:rPr>
@@ -15417,6 +14963,22 @@
     <w:p>
       <w:pPr>
         <w:rPr>
+          <w:ins w:id="13" w:author="Cummings, Shawn" w:date="2025-01-07T17:41:00Z" w16du:dateUtc="2025-01-08T00:41:00Z"/>
+          <w:szCs w:val="22"/>
+        </w:rPr>
+      </w:pPr>
+    </w:p>
+    <w:p>
+      <w:pPr>
+        <w:rPr>
+          <w:del w:id="14" w:author="Cummings, Shawn" w:date="2025-01-07T17:44:00Z" w16du:dateUtc="2025-01-08T00:44:00Z"/>
+          <w:szCs w:val="22"/>
+        </w:rPr>
+      </w:pPr>
+    </w:p>
+    <w:p>
+      <w:pPr>
+        <w:rPr>
           <w:szCs w:val="22"/>
         </w:rPr>
       </w:pPr>
@@ -15579,6 +15141,7 @@
           <w:sz w:val="22"/>
           <w:szCs w:val="22"/>
         </w:rPr>
+        <w:lastRenderedPageBreak/>
         <w:t>Experiment</w:t>
       </w:r>
       <w:r>
@@ -15781,14 +15344,7 @@
         <w:rPr>
           <w:szCs w:val="22"/>
         </w:rPr>
-        <w:t xml:space="preserve">specific state of the articulators (lip rounding, oral cavity opening) during </w:t>
-      </w:r>
-      <w:r>
-        <w:rPr>
-          <w:szCs w:val="22"/>
-        </w:rPr>
-        <w:lastRenderedPageBreak/>
-        <w:t xml:space="preserve">the production of the fricative. </w:t>
+        <w:t xml:space="preserve">specific state of the articulators (lip rounding, oral cavity opening) during the production of the fricative. </w:t>
       </w:r>
     </w:p>
     <w:p>
@@ -15799,7 +15355,7 @@
         </w:rPr>
       </w:pPr>
     </w:p>
-    <w:bookmarkStart w:id="39" w:name="_Ref136084921"/>
+    <w:bookmarkStart w:id="15" w:name="_Ref136084921"/>
     <w:p>
       <w:pPr>
         <w:jc w:val="center"/>
@@ -15906,7 +15462,7 @@
         </w:rPr>
         <w:fldChar w:fldCharType="end"/>
       </w:r>
-      <w:bookmarkEnd w:id="39"/>
+      <w:bookmarkEnd w:id="15"/>
       <w:r>
         <w:rPr>
           <w:szCs w:val="22"/>
@@ -16053,6 +15609,7 @@
           <w:iCs/>
           <w:szCs w:val="22"/>
         </w:rPr>
+        <w:lastRenderedPageBreak/>
         <w:t>articulatory consequences</w:t>
       </w:r>
       <w:r>
@@ -16146,14 +15703,7 @@
         <w:rPr>
           <w:szCs w:val="22"/>
         </w:rPr>
-        <w:t xml:space="preserve"> Fowler’s </w:t>
-      </w:r>
-      <w:r>
-        <w:rPr>
-          <w:szCs w:val="22"/>
-        </w:rPr>
-        <w:lastRenderedPageBreak/>
-        <w:t>conjecture. Previous work has found effects of visually presented phonetic context to be strongest when the relevant visual evidence—e.g., of lip-rounding—is particularly clear (e.g., Mitterer, 2006; Kang et al., 2016 vs. Vroomen &amp; de Gelder, 2010) and when it is still present during the articulation of the target sound on which compensation is assessed (</w:t>
+        <w:t xml:space="preserve"> Fowler’s conjecture. Previous work has found effects of visually presented phonetic context to be strongest when the relevant visual evidence—e.g., of lip-rounding—is particularly clear (e.g., Mitterer, 2006; Kang et al., 2016 vs. Vroomen &amp; de Gelder, 2010) and when it is still present during the articulation of the target sound on which compensation is assessed (</w:t>
       </w:r>
       <w:r>
         <w:rPr>
@@ -16272,6 +15822,7 @@
         <w:rPr>
           <w:szCs w:val="22"/>
         </w:rPr>
+        <w:lastRenderedPageBreak/>
         <w:t>Methods</w:t>
       </w:r>
     </w:p>
@@ -16438,14 +15989,7 @@
         <w:rPr>
           <w:szCs w:val="22"/>
         </w:rPr>
-        <w:t xml:space="preserve">positioned such that vertically, the area from the bottom of the talker's nose to the bottom of her chin were blocked from </w:t>
-      </w:r>
-      <w:r>
-        <w:rPr>
-          <w:szCs w:val="22"/>
-        </w:rPr>
-        <w:lastRenderedPageBreak/>
-        <w:t xml:space="preserve">view. Horizontally, the entire width of the face was occluded. This was intended to </w:t>
+        <w:t xml:space="preserve">positioned such that vertically, the area from the bottom of the talker's nose to the bottom of her chin were blocked from view. Horizontally, the entire width of the face was occluded. This was intended to </w:t>
       </w:r>
       <w:r>
         <w:rPr>
@@ -16878,7 +16422,14 @@
         <w:rPr>
           <w:szCs w:val="22"/>
         </w:rPr>
-        <w:t xml:space="preserve">The SI lists the full model summary for all analyses. </w:t>
+        <w:t xml:space="preserve">The SI lists the full </w:t>
+      </w:r>
+      <w:r>
+        <w:rPr>
+          <w:szCs w:val="22"/>
+        </w:rPr>
+        <w:lastRenderedPageBreak/>
+        <w:t xml:space="preserve">model summary for all analyses. </w:t>
       </w:r>
       <w:r>
         <w:rPr>
@@ -17269,7 +16820,6 @@
           <w:noProof/>
           <w:szCs w:val="22"/>
         </w:rPr>
-        <w:lastRenderedPageBreak/>
         <w:drawing>
           <wp:inline distT="0" distB="0" distL="0" distR="0" wp14:anchorId="54AC915F" wp14:editId="0BA33B27">
             <wp:extent cx="4800600" cy="2146300"/>
@@ -17314,7 +16864,7 @@
           <w:szCs w:val="22"/>
         </w:rPr>
       </w:pPr>
-      <w:bookmarkStart w:id="40" w:name="_Ref136190811"/>
+      <w:bookmarkStart w:id="16" w:name="_Ref136190811"/>
       <w:r>
         <w:rPr>
           <w:szCs w:val="22"/>
@@ -17353,7 +16903,7 @@
         </w:rPr>
         <w:fldChar w:fldCharType="end"/>
       </w:r>
-      <w:bookmarkEnd w:id="40"/>
+      <w:bookmarkEnd w:id="16"/>
       <w:r>
         <w:rPr>
           <w:szCs w:val="22"/>
@@ -17452,7 +17002,7 @@
       <w:pPr>
         <w:pStyle w:val="Caption"/>
       </w:pPr>
-      <w:bookmarkStart w:id="41" w:name="_Ref136190818"/>
+      <w:bookmarkStart w:id="17" w:name="_Ref136190818"/>
       <w:r>
         <w:rPr>
           <w:szCs w:val="22"/>
@@ -17491,7 +17041,7 @@
         </w:rPr>
         <w:fldChar w:fldCharType="end"/>
       </w:r>
-      <w:bookmarkEnd w:id="41"/>
+      <w:bookmarkEnd w:id="17"/>
       <w:r>
         <w:rPr>
           <w:szCs w:val="22"/>
@@ -18225,6 +17775,7 @@
                 <w:bCs w:val="0"/>
                 <w:szCs w:val="22"/>
               </w:rPr>
+              <w:lastRenderedPageBreak/>
               <w:t xml:space="preserve">More ASHI-biased acoustically </w:t>
             </w:r>
             <w:r>
@@ -19289,14 +18840,7 @@
         <w:rPr>
           <w:szCs w:val="22"/>
         </w:rPr>
-        <w:t xml:space="preserve">, and </w:t>
-      </w:r>
-      <w:r>
-        <w:rPr>
-          <w:szCs w:val="22"/>
-        </w:rPr>
-        <w:lastRenderedPageBreak/>
-        <w:t>yet failed to exhibit any effects of pen location</w:t>
+        <w:t>, and yet failed to exhibit any effects of pen location</w:t>
       </w:r>
       <w:r>
         <w:rPr>
@@ -19350,21 +18894,7 @@
         <w:rPr>
           <w:szCs w:val="22"/>
         </w:rPr>
-        <w:t xml:space="preserve">. This experiment was identical to Experiment 2, except </w:t>
-      </w:r>
-      <w:proofErr w:type="gramStart"/>
-      <w:r>
-        <w:rPr>
-          <w:szCs w:val="22"/>
-        </w:rPr>
-        <w:t>that participants</w:t>
-      </w:r>
-      <w:proofErr w:type="gramEnd"/>
-      <w:r>
-        <w:rPr>
-          <w:szCs w:val="22"/>
-        </w:rPr>
-        <w:t xml:space="preserve"> had to </w:t>
+        <w:t xml:space="preserve">. This experiment was identical to Experiment 2, except that participants had to </w:t>
       </w:r>
       <w:r>
         <w:rPr>
@@ -19737,7 +19267,14 @@
         <w:rPr>
           <w:szCs w:val="22"/>
         </w:rPr>
-        <w:t xml:space="preserve"> half-way between the pen-in-hand and pen-in-mouth conditions of Experiment 1c (for the remaining two steps, the effect of pen location was too small even in Experiment 1c to draw meaningful conclusions about Experiment 2).</w:t>
+        <w:t xml:space="preserve"> half-way between the pen-in-hand and pen-in-mouth conditions of Experiment 1c (for the </w:t>
+      </w:r>
+      <w:r>
+        <w:rPr>
+          <w:szCs w:val="22"/>
+        </w:rPr>
+        <w:lastRenderedPageBreak/>
+        <w:t>remaining two steps, the effect of pen location was too small even in Experiment 1c to draw meaningful conclusions about Experiment 2).</w:t>
       </w:r>
       <w:r>
         <w:rPr>
@@ -19979,19 +19516,7 @@
         <w:t>Indeed, t</w:t>
       </w:r>
       <w:r>
-        <w:t xml:space="preserve">he only striking similarity between the pen-in-the-mouth and visual occlusion was that both reduced the effect of visual bias (see SI for </w:t>
-      </w:r>
-      <w:r>
-        <w:lastRenderedPageBreak/>
-        <w:t xml:space="preserve">details, </w:t>
-      </w:r>
-      <w:proofErr w:type="gramStart"/>
-      <w:r>
-        <w:t>and also</w:t>
-      </w:r>
-      <w:proofErr w:type="gramEnd"/>
-      <w:r>
-        <w:t xml:space="preserve"> </w:t>
+        <w:t xml:space="preserve">he only striking similarity between the pen-in-the-mouth and visual occlusion was that both reduced the effect of visual bias (see SI for details, and also </w:t>
       </w:r>
       <w:r>
         <w:fldChar w:fldCharType="begin"/>
@@ -20225,21 +19750,7 @@
         <w:rPr>
           <w:szCs w:val="22"/>
         </w:rPr>
-        <w:t xml:space="preserve"> a talker’s lips exhibit a certain shape, </w:t>
-      </w:r>
-      <w:proofErr w:type="gramStart"/>
-      <w:r>
-        <w:rPr>
-          <w:szCs w:val="22"/>
-        </w:rPr>
-        <w:t>as long as</w:t>
-      </w:r>
-      <w:proofErr w:type="gramEnd"/>
-      <w:r>
-        <w:rPr>
-          <w:szCs w:val="22"/>
-        </w:rPr>
-        <w:t xml:space="preserve"> (1) they do, and (2) plausibly do so for </w:t>
+        <w:t xml:space="preserve"> a talker’s lips exhibit a certain shape, as long as (1) they do, and (2) plausibly do so for </w:t>
       </w:r>
       <w:r>
         <w:rPr>
@@ -20295,7 +19806,14 @@
         <w:rPr>
           <w:szCs w:val="22"/>
         </w:rPr>
-        <w:t>; Viswanathan &amp; Stephens, 2016).</w:t>
+        <w:t xml:space="preserve">; </w:t>
+      </w:r>
+      <w:r>
+        <w:rPr>
+          <w:szCs w:val="22"/>
+        </w:rPr>
+        <w:lastRenderedPageBreak/>
+        <w:t>Viswanathan &amp; Stephens, 2016).</w:t>
       </w:r>
       <w:r>
         <w:rPr>
@@ -20308,31 +19826,17 @@
     <w:p>
       <w:pPr>
         <w:rPr>
-          <w:ins w:id="42" w:author="Cummings, Shawn" w:date="2025-01-06T15:58:00Z" w16du:dateUtc="2025-01-06T22:58:00Z"/>
-          <w:szCs w:val="22"/>
-        </w:rPr>
-      </w:pPr>
-      <w:r>
-        <w:rPr>
-          <w:szCs w:val="22"/>
-        </w:rPr>
-        <w:t xml:space="preserve">The present results also raise </w:t>
-      </w:r>
-      <w:proofErr w:type="gramStart"/>
-      <w:r>
-        <w:rPr>
-          <w:szCs w:val="22"/>
-        </w:rPr>
-        <w:t>a number of</w:t>
-      </w:r>
-      <w:proofErr w:type="gramEnd"/>
-      <w:r>
-        <w:rPr>
-          <w:szCs w:val="22"/>
-        </w:rPr>
-        <w:t xml:space="preserve"> questions for future research on compensation and adaptive speech perception more broadly. We briefly discuss t</w:t>
-      </w:r>
-      <w:ins w:id="43" w:author="Cummings, Shawn" w:date="2025-01-06T15:58:00Z" w16du:dateUtc="2025-01-06T22:58:00Z">
+          <w:ins w:id="18" w:author="Cummings, Shawn" w:date="2025-01-06T15:58:00Z" w16du:dateUtc="2025-01-06T22:58:00Z"/>
+          <w:szCs w:val="22"/>
+        </w:rPr>
+      </w:pPr>
+      <w:r>
+        <w:rPr>
+          <w:szCs w:val="22"/>
+        </w:rPr>
+        <w:t>The present results also raise a number of questions for future research on compensation and adaptive speech perception more broadly. We briefly discuss t</w:t>
+      </w:r>
+      <w:ins w:id="19" w:author="Cummings, Shawn" w:date="2025-01-06T15:58:00Z" w16du:dateUtc="2025-01-06T22:58:00Z">
         <w:r>
           <w:rPr>
             <w:szCs w:val="22"/>
@@ -20340,7 +19844,7 @@
           <w:t>hree</w:t>
         </w:r>
       </w:ins>
-      <w:del w:id="44" w:author="Cummings, Shawn" w:date="2025-01-06T15:58:00Z" w16du:dateUtc="2025-01-06T22:58:00Z">
+      <w:del w:id="20" w:author="Cummings, Shawn" w:date="2025-01-06T15:58:00Z" w16du:dateUtc="2025-01-06T22:58:00Z">
         <w:r>
           <w:rPr>
             <w:szCs w:val="22"/>
@@ -20352,42 +19856,21 @@
         <w:rPr>
           <w:szCs w:val="22"/>
         </w:rPr>
-        <w:t xml:space="preserve">. First, our findings leave open whether compensation for visually evident effects of non-phonological causes—like the pen—draws on the same neural mechanisms as normalization/compensation for the effects of phonetic contexts. The present findings only suggest that Fowler’s compensation account provides a unifying explanation for the qualitative consequences of both phenomena. It is unclear, for </w:t>
-      </w:r>
-      <w:r>
-        <w:rPr>
-          <w:szCs w:val="22"/>
-        </w:rPr>
-        <w:lastRenderedPageBreak/>
-        <w:t xml:space="preserve">example, whether compensation for </w:t>
-      </w:r>
-      <w:proofErr w:type="gramStart"/>
-      <w:r>
-        <w:rPr>
-          <w:szCs w:val="22"/>
-        </w:rPr>
-        <w:t>visually-presented</w:t>
-      </w:r>
-      <w:proofErr w:type="gramEnd"/>
-      <w:r>
-        <w:rPr>
-          <w:szCs w:val="22"/>
-        </w:rPr>
-        <w:t xml:space="preserve"> non-phonetic context take place in the same brain areas that are responsible for audiovisual integration during speech perception, and whether those areas that also process compensation for preceding phonetic context. Alternatively, compensation might take place at multiple points in the processing of speech input</w:t>
-      </w:r>
-      <w:commentRangeStart w:id="45"/>
+        <w:t>. First, our findings leave open whether compensation for visually evident effects of non-phonological causes—like the pen—draws on the same neural mechanisms as normalization/compensation for the effects of phonetic contexts. The present findings only suggest that Fowler’s compensation account provides a unifying explanation for the qualitative consequences of both phenomena. It is unclear, for example, whether compensation for visually-presented non-phonetic context take place in the same brain areas that are responsible for audiovisual integration during speech perception, and whether those areas that also process compensation for preceding phonetic context. Alternatively, compensation might take place at multiple points in the processing of speech input</w:t>
+      </w:r>
+      <w:commentRangeStart w:id="21"/>
       <w:r>
         <w:rPr>
           <w:szCs w:val="22"/>
         </w:rPr>
         <w:t>.</w:t>
       </w:r>
-      <w:commentRangeEnd w:id="45"/>
+      <w:commentRangeEnd w:id="21"/>
       <w:r>
         <w:rPr>
           <w:rStyle w:val="CommentReference"/>
         </w:rPr>
-        <w:commentReference w:id="45"/>
+        <w:commentReference w:id="21"/>
       </w:r>
     </w:p>
     <w:p>
@@ -20396,7 +19879,7 @@
           <w:szCs w:val="22"/>
         </w:rPr>
       </w:pPr>
-      <w:ins w:id="46" w:author="Jaeger, Florian" w:date="2025-01-06T16:24:00Z" w16du:dateUtc="2025-01-06T23:24:00Z">
+      <w:ins w:id="22" w:author="Jaeger, Florian" w:date="2025-01-06T16:24:00Z" w16du:dateUtc="2025-01-06T23:24:00Z">
         <w:r>
           <w:rPr>
             <w:szCs w:val="22"/>
@@ -20404,8 +19887,8 @@
           <w:t>Second, the present findings</w:t>
         </w:r>
       </w:ins>
-      <w:ins w:id="47" w:author="Cummings, Shawn" w:date="2025-01-06T15:58:00Z" w16du:dateUtc="2025-01-06T22:58:00Z">
-        <w:del w:id="48" w:author="Jaeger, Florian" w:date="2025-01-06T16:24:00Z" w16du:dateUtc="2025-01-06T23:24:00Z">
+      <w:ins w:id="23" w:author="Cummings, Shawn" w:date="2025-01-06T15:58:00Z" w16du:dateUtc="2025-01-06T22:58:00Z">
+        <w:del w:id="24" w:author="Jaeger, Florian" w:date="2025-01-06T16:24:00Z" w16du:dateUtc="2025-01-06T23:24:00Z">
           <w:r>
             <w:rPr>
               <w:szCs w:val="22"/>
@@ -20414,8 +19897,8 @@
           </w:r>
         </w:del>
       </w:ins>
-      <w:ins w:id="49" w:author="Cummings, Shawn" w:date="2025-01-06T15:57:00Z" w16du:dateUtc="2025-01-06T22:57:00Z">
-        <w:del w:id="50" w:author="Jaeger, Florian" w:date="2025-01-06T16:24:00Z" w16du:dateUtc="2025-01-06T23:24:00Z">
+      <w:ins w:id="25" w:author="Cummings, Shawn" w:date="2025-01-06T15:57:00Z" w16du:dateUtc="2025-01-06T22:57:00Z">
+        <w:del w:id="26" w:author="Jaeger, Florian" w:date="2025-01-06T16:24:00Z" w16du:dateUtc="2025-01-06T23:24:00Z">
           <w:r>
             <w:rPr>
               <w:szCs w:val="22"/>
@@ -20430,7 +19913,7 @@
           <w:t xml:space="preserve"> </w:t>
         </w:r>
       </w:ins>
-      <w:ins w:id="51" w:author="Cummings, Shawn" w:date="2025-01-06T15:58:00Z" w16du:dateUtc="2025-01-06T22:58:00Z">
+      <w:ins w:id="27" w:author="Cummings, Shawn" w:date="2025-01-06T15:58:00Z" w16du:dateUtc="2025-01-06T22:58:00Z">
         <w:r>
           <w:rPr>
             <w:szCs w:val="22"/>
@@ -20438,7 +19921,7 @@
           <w:t>c</w:t>
         </w:r>
       </w:ins>
-      <w:ins w:id="52" w:author="Cummings, Shawn" w:date="2025-01-06T15:59:00Z" w16du:dateUtc="2025-01-06T22:59:00Z">
+      <w:ins w:id="28" w:author="Cummings, Shawn" w:date="2025-01-06T15:59:00Z" w16du:dateUtc="2025-01-06T22:59:00Z">
         <w:r>
           <w:rPr>
             <w:szCs w:val="22"/>
@@ -20446,7 +19929,7 @@
           <w:t>ontribute</w:t>
         </w:r>
       </w:ins>
-      <w:ins w:id="53" w:author="Cummings, Shawn" w:date="2025-01-06T15:57:00Z" w16du:dateUtc="2025-01-06T22:57:00Z">
+      <w:ins w:id="29" w:author="Cummings, Shawn" w:date="2025-01-06T15:57:00Z" w16du:dateUtc="2025-01-06T22:57:00Z">
         <w:r>
           <w:rPr>
             <w:szCs w:val="22"/>
@@ -20454,7 +19937,7 @@
           <w:t xml:space="preserve"> to a growing </w:t>
         </w:r>
       </w:ins>
-      <w:ins w:id="54" w:author="Cummings, Shawn" w:date="2025-01-06T15:58:00Z" w16du:dateUtc="2025-01-06T22:58:00Z">
+      <w:ins w:id="30" w:author="Cummings, Shawn" w:date="2025-01-06T15:58:00Z" w16du:dateUtc="2025-01-06T22:58:00Z">
         <w:r>
           <w:rPr>
             <w:szCs w:val="22"/>
@@ -20462,7 +19945,7 @@
           <w:t xml:space="preserve">body </w:t>
         </w:r>
       </w:ins>
-      <w:ins w:id="55" w:author="Cummings, Shawn" w:date="2025-01-06T15:59:00Z" w16du:dateUtc="2025-01-06T22:59:00Z">
+      <w:ins w:id="31" w:author="Cummings, Shawn" w:date="2025-01-06T15:59:00Z" w16du:dateUtc="2025-01-06T22:59:00Z">
         <w:r>
           <w:rPr>
             <w:szCs w:val="22"/>
@@ -20470,7 +19953,7 @@
           <w:t xml:space="preserve">of evidence suggesting non-linguistic </w:t>
         </w:r>
       </w:ins>
-      <w:ins w:id="56" w:author="Cummings, Shawn" w:date="2025-01-06T16:07:00Z" w16du:dateUtc="2025-01-06T23:07:00Z">
+      <w:ins w:id="32" w:author="Cummings, Shawn" w:date="2025-01-06T16:07:00Z" w16du:dateUtc="2025-01-06T23:07:00Z">
         <w:r>
           <w:rPr>
             <w:szCs w:val="22"/>
@@ -20478,7 +19961,7 @@
           <w:t xml:space="preserve">or non-auditory </w:t>
         </w:r>
       </w:ins>
-      <w:ins w:id="57" w:author="Cummings, Shawn" w:date="2025-01-06T15:59:00Z" w16du:dateUtc="2025-01-06T22:59:00Z">
+      <w:ins w:id="33" w:author="Cummings, Shawn" w:date="2025-01-06T15:59:00Z" w16du:dateUtc="2025-01-06T22:59:00Z">
         <w:r>
           <w:rPr>
             <w:szCs w:val="22"/>
@@ -20486,7 +19969,7 @@
           <w:t xml:space="preserve">factors to contribute to speech perception. </w:t>
         </w:r>
       </w:ins>
-      <w:ins w:id="58" w:author="Cummings, Shawn" w:date="2025-01-06T15:59:00Z">
+      <w:ins w:id="34" w:author="Cummings, Shawn" w:date="2025-01-06T15:59:00Z">
         <w:r>
           <w:rPr>
             <w:szCs w:val="22"/>
@@ -20494,7 +19977,7 @@
           <w:t>Hay et al. (2017) posit that listeners form probabilistic associations between speech input and location. Talkers then compensate in their speech for the effects of their location, for example producing speech with characteristic noise-competing characteristics (Lombard, 1911) when seated in a motor vehicle and experiencing car noise (e.g., Jung, 2012). These effects, designed to compensate for car noise, are still present even when talkers are seated in a silent car, and are therefore posited to be linked to location context rather than to background noise itself (Hay et al. 2017).</w:t>
         </w:r>
       </w:ins>
-      <w:ins w:id="59" w:author="Cummings, Shawn" w:date="2025-01-06T15:59:00Z" w16du:dateUtc="2025-01-06T22:59:00Z">
+      <w:ins w:id="35" w:author="Cummings, Shawn" w:date="2025-01-06T15:59:00Z" w16du:dateUtc="2025-01-06T22:59:00Z">
         <w:r>
           <w:rPr>
             <w:szCs w:val="22"/>
@@ -20503,7 +19986,7 @@
         </w:r>
       </w:ins>
       <w:proofErr w:type="spellStart"/>
-      <w:ins w:id="60" w:author="Cummings, Shawn" w:date="2025-01-06T16:00:00Z" w16du:dateUtc="2025-01-06T23:00:00Z">
+      <w:ins w:id="36" w:author="Cummings, Shawn" w:date="2025-01-06T16:00:00Z" w16du:dateUtc="2025-01-06T23:00:00Z">
         <w:r>
           <w:rPr>
             <w:szCs w:val="22"/>
@@ -20518,7 +20001,7 @@
           <w:t xml:space="preserve"> &amp; Derrick </w:t>
         </w:r>
       </w:ins>
-      <w:ins w:id="61" w:author="Cummings, Shawn" w:date="2025-01-06T16:01:00Z" w16du:dateUtc="2025-01-06T23:01:00Z">
+      <w:ins w:id="37" w:author="Cummings, Shawn" w:date="2025-01-06T16:01:00Z" w16du:dateUtc="2025-01-06T23:01:00Z">
         <w:r>
           <w:rPr>
             <w:szCs w:val="22"/>
@@ -20526,7 +20009,7 @@
           <w:t xml:space="preserve">(2009) found that feeling a burst of air on the skin—consistent with the aspiration of a /p/ but not with /b/--influenced listeners’ perception of a VOT continuum, without </w:t>
         </w:r>
       </w:ins>
-      <w:ins w:id="62" w:author="Cummings, Shawn" w:date="2025-01-06T16:02:00Z" w16du:dateUtc="2025-01-06T23:02:00Z">
+      <w:ins w:id="38" w:author="Cummings, Shawn" w:date="2025-01-06T16:02:00Z" w16du:dateUtc="2025-01-06T23:02:00Z">
         <w:r>
           <w:rPr>
             <w:szCs w:val="22"/>
@@ -20534,7 +20017,7 @@
           <w:t xml:space="preserve">conscious knowledge of the manipulation. </w:t>
         </w:r>
       </w:ins>
-      <w:ins w:id="63" w:author="Cummings, Shawn" w:date="2025-01-06T16:03:00Z" w16du:dateUtc="2025-01-06T23:03:00Z">
+      <w:ins w:id="39" w:author="Cummings, Shawn" w:date="2025-01-06T16:03:00Z" w16du:dateUtc="2025-01-06T23:03:00Z">
         <w:r>
           <w:rPr>
             <w:szCs w:val="22"/>
@@ -20542,29 +20025,15 @@
           <w:t>Along a similar vein, Ito et al. (20</w:t>
         </w:r>
       </w:ins>
-      <w:ins w:id="64" w:author="Cummings, Shawn" w:date="2025-01-06T16:04:00Z" w16du:dateUtc="2025-01-06T23:04:00Z">
+      <w:ins w:id="40" w:author="Cummings, Shawn" w:date="2025-01-06T16:04:00Z" w16du:dateUtc="2025-01-06T23:04:00Z">
         <w:r>
           <w:rPr>
             <w:szCs w:val="22"/>
           </w:rPr>
-          <w:t xml:space="preserve">09) were able to influence perception by stretching listeners’ articulators </w:t>
-        </w:r>
-        <w:proofErr w:type="gramStart"/>
-        <w:r>
-          <w:rPr>
-            <w:szCs w:val="22"/>
-          </w:rPr>
-          <w:t>at the moment</w:t>
-        </w:r>
-        <w:proofErr w:type="gramEnd"/>
-        <w:r>
-          <w:rPr>
-            <w:szCs w:val="22"/>
-          </w:rPr>
-          <w:t xml:space="preserve"> of input. </w:t>
+          <w:t xml:space="preserve">09) were able to influence perception by stretching listeners’ articulators at the moment of input. </w:t>
         </w:r>
       </w:ins>
-      <w:ins w:id="65" w:author="Cummings, Shawn" w:date="2025-01-06T16:07:00Z" w16du:dateUtc="2025-01-06T23:07:00Z">
+      <w:ins w:id="41" w:author="Cummings, Shawn" w:date="2025-01-06T16:07:00Z" w16du:dateUtc="2025-01-06T23:07:00Z">
         <w:r>
           <w:rPr>
             <w:szCs w:val="22"/>
@@ -20572,7 +20041,7 @@
           <w:t xml:space="preserve">Finally, </w:t>
         </w:r>
       </w:ins>
-      <w:ins w:id="66" w:author="Cummings, Shawn" w:date="2025-01-06T16:08:00Z" w16du:dateUtc="2025-01-06T23:08:00Z">
+      <w:ins w:id="42" w:author="Cummings, Shawn" w:date="2025-01-06T16:08:00Z" w16du:dateUtc="2025-01-06T23:08:00Z">
         <w:r>
           <w:rPr>
             <w:szCs w:val="22"/>
@@ -20594,7 +20063,7 @@
           <w:t xml:space="preserve"> (2021) demonstrated </w:t>
         </w:r>
       </w:ins>
-      <w:ins w:id="67" w:author="Cummings, Shawn" w:date="2025-01-06T16:09:00Z" w16du:dateUtc="2025-01-06T23:09:00Z">
+      <w:ins w:id="43" w:author="Cummings, Shawn" w:date="2025-01-06T16:09:00Z" w16du:dateUtc="2025-01-06T23:09:00Z">
         <w:r>
           <w:rPr>
             <w:szCs w:val="22"/>
@@ -20602,15 +20071,22 @@
           <w:t xml:space="preserve">the visual influence of a talker’s hand to affect perception of lexical stress. These findings and others, including the present investigation, point towards speech perception as a phenomenon </w:t>
         </w:r>
       </w:ins>
-      <w:ins w:id="68" w:author="Cummings, Shawn" w:date="2025-01-06T16:10:00Z" w16du:dateUtc="2025-01-06T23:10:00Z">
+      <w:ins w:id="44" w:author="Cummings, Shawn" w:date="2025-01-06T16:10:00Z" w16du:dateUtc="2025-01-06T23:10:00Z">
         <w:r>
           <w:rPr>
             <w:szCs w:val="22"/>
           </w:rPr>
-          <w:t>resultant from linguistic and non</w:t>
+          <w:t xml:space="preserve">resultant </w:t>
+        </w:r>
+        <w:r>
+          <w:rPr>
+            <w:szCs w:val="22"/>
+          </w:rPr>
+          <w:lastRenderedPageBreak/>
+          <w:t>from linguistic and non</w:t>
         </w:r>
       </w:ins>
-      <w:ins w:id="69" w:author="Cummings, Shawn" w:date="2025-01-06T16:11:00Z" w16du:dateUtc="2025-01-06T23:11:00Z">
+      <w:ins w:id="45" w:author="Cummings, Shawn" w:date="2025-01-06T16:11:00Z" w16du:dateUtc="2025-01-06T23:11:00Z">
         <w:r>
           <w:rPr>
             <w:szCs w:val="22"/>
@@ -20618,7 +20094,7 @@
           <w:t>-</w:t>
         </w:r>
       </w:ins>
-      <w:ins w:id="70" w:author="Cummings, Shawn" w:date="2025-01-06T16:10:00Z" w16du:dateUtc="2025-01-06T23:10:00Z">
+      <w:ins w:id="46" w:author="Cummings, Shawn" w:date="2025-01-06T16:10:00Z" w16du:dateUtc="2025-01-06T23:10:00Z">
         <w:r>
           <w:rPr>
             <w:szCs w:val="22"/>
@@ -20626,7 +20102,7 @@
           <w:t>linguistic, as well as auditory and non</w:t>
         </w:r>
       </w:ins>
-      <w:ins w:id="71" w:author="Cummings, Shawn" w:date="2025-01-06T16:11:00Z" w16du:dateUtc="2025-01-06T23:11:00Z">
+      <w:ins w:id="47" w:author="Cummings, Shawn" w:date="2025-01-06T16:11:00Z" w16du:dateUtc="2025-01-06T23:11:00Z">
         <w:r>
           <w:rPr>
             <w:szCs w:val="22"/>
@@ -20634,7 +20110,7 @@
           <w:t>-</w:t>
         </w:r>
       </w:ins>
-      <w:ins w:id="72" w:author="Cummings, Shawn" w:date="2025-01-06T16:10:00Z" w16du:dateUtc="2025-01-06T23:10:00Z">
+      <w:ins w:id="48" w:author="Cummings, Shawn" w:date="2025-01-06T16:10:00Z" w16du:dateUtc="2025-01-06T23:10:00Z">
         <w:r>
           <w:rPr>
             <w:szCs w:val="22"/>
@@ -20665,14 +20141,7 @@
         <w:rPr>
           <w:szCs w:val="22"/>
         </w:rPr>
-        <w:t xml:space="preserve">results raise questions for future research on perceptual recalibration. Previous work has found that perceptual recalibration to an unfamiliar talker’s speech can be blocked when the unexpected pronunciations occur while the talker has a pen in the mouth. In perceptual recalibration experiments, listeners are expected to speech from an unfamiliar talker for which the realization of a particular sound is shifted towards a neighboring category. For example, </w:t>
-      </w:r>
-      <w:r>
-        <w:rPr>
-          <w:szCs w:val="22"/>
-        </w:rPr>
-        <w:lastRenderedPageBreak/>
-        <w:t xml:space="preserve">Kraljic &amp; Samuel (2006) exposed listeners to either typical </w:t>
+        <w:t xml:space="preserve">results raise questions for future research on perceptual recalibration. Previous work has found that perceptual recalibration to an unfamiliar talker’s speech can be blocked when the unexpected pronunciations occur while the talker has a pen in the mouth. In perceptual recalibration experiments, listeners are expected to speech from an unfamiliar talker for which the realization of a particular sound is shifted towards a neighboring category. For example, Kraljic &amp; Samuel (2006) exposed listeners to either typical </w:t>
       </w:r>
       <w:r>
         <w:rPr>
@@ -21307,7 +20776,14 @@
         <w:rPr>
           <w:szCs w:val="22"/>
         </w:rPr>
-        <w:t xml:space="preserve">-biased exposure and strengthen the effect of </w:t>
+        <w:t xml:space="preserve">-biased </w:t>
+      </w:r>
+      <w:r>
+        <w:rPr>
+          <w:szCs w:val="22"/>
+        </w:rPr>
+        <w:lastRenderedPageBreak/>
+        <w:t xml:space="preserve">exposure and strengthen the effect of </w:t>
       </w:r>
       <w:r>
         <w:rPr>
@@ -21377,14 +20853,7 @@
         <w:rPr>
           <w:szCs w:val="22"/>
         </w:rPr>
-        <w:t xml:space="preserve">ompensation thus might indeed offer a </w:t>
-      </w:r>
-      <w:r>
-        <w:rPr>
-          <w:szCs w:val="22"/>
-        </w:rPr>
-        <w:lastRenderedPageBreak/>
-        <w:t xml:space="preserve">particularly parsimonious explanation of blocked perceptual recalibration: the pen in the mouth during exposure reduces the effect of </w:t>
+        <w:t xml:space="preserve">ompensation thus might indeed offer a particularly parsimonious explanation of blocked perceptual recalibration: the pen in the mouth during exposure reduces the effect of </w:t>
       </w:r>
       <w:r>
         <w:rPr>
@@ -21436,19 +20905,19 @@
         </w:rPr>
         <w:t xml:space="preserve">. We consider this an interesting possibility to be explored in future </w:t>
       </w:r>
-      <w:commentRangeStart w:id="73"/>
+      <w:commentRangeStart w:id="49"/>
       <w:r>
         <w:rPr>
           <w:szCs w:val="22"/>
         </w:rPr>
         <w:t>research</w:t>
       </w:r>
-      <w:commentRangeEnd w:id="73"/>
+      <w:commentRangeEnd w:id="49"/>
       <w:r>
         <w:rPr>
           <w:rStyle w:val="CommentReference"/>
         </w:rPr>
-        <w:commentReference w:id="73"/>
+        <w:commentReference w:id="49"/>
       </w:r>
       <w:r>
         <w:rPr>
@@ -21873,21 +21342,7 @@
         <w:rPr>
           <w:szCs w:val="22"/>
         </w:rPr>
-        <w:t xml:space="preserve">, PS 19(4). Retrieved from </w:t>
-      </w:r>
-      <w:proofErr w:type="gramStart"/>
-      <w:r>
-        <w:rPr>
-          <w:szCs w:val="22"/>
-        </w:rPr>
-        <w:t>osf.io.pj</w:t>
-      </w:r>
-      <w:proofErr w:type="gramEnd"/>
-      <w:r>
-        <w:rPr>
-          <w:szCs w:val="22"/>
-        </w:rPr>
-        <w:t xml:space="preserve">5hb. </w:t>
+        <w:t xml:space="preserve">, PS 19(4). Retrieved from osf.io.pj5hb. </w:t>
       </w:r>
     </w:p>
     <w:p>
@@ -21934,11 +21389,19 @@
         </w:rPr>
       </w:pPr>
       <w:hyperlink w:history="1"/>
-      <w:r>
-        <w:rPr>
-          <w:szCs w:val="22"/>
-        </w:rPr>
-        <w:t xml:space="preserve">Bejjanki, </w:t>
+      <w:proofErr w:type="spellStart"/>
+      <w:r>
+        <w:rPr>
+          <w:szCs w:val="22"/>
+        </w:rPr>
+        <w:t>Bejjanki</w:t>
+      </w:r>
+      <w:proofErr w:type="spellEnd"/>
+      <w:r>
+        <w:rPr>
+          <w:szCs w:val="22"/>
+        </w:rPr>
+        <w:t xml:space="preserve">, </w:t>
       </w:r>
       <w:r>
         <w:rPr>
@@ -21968,7 +21431,21 @@
         <w:rPr>
           <w:szCs w:val="22"/>
         </w:rPr>
-        <w:t>, Clayards M</w:t>
+        <w:t xml:space="preserve">, </w:t>
+      </w:r>
+      <w:proofErr w:type="spellStart"/>
+      <w:r>
+        <w:rPr>
+          <w:szCs w:val="22"/>
+        </w:rPr>
+        <w:t>Clayards</w:t>
+      </w:r>
+      <w:proofErr w:type="spellEnd"/>
+      <w:r>
+        <w:rPr>
+          <w:szCs w:val="22"/>
+        </w:rPr>
+        <w:t xml:space="preserve"> M</w:t>
       </w:r>
       <w:r>
         <w:rPr>
@@ -22090,11 +21567,11 @@
         <w:spacing w:line="240" w:lineRule="auto"/>
         <w:ind w:left="360" w:hanging="360"/>
         <w:rPr>
-          <w:ins w:id="74" w:author="Cummings, Shawn" w:date="2025-01-06T16:08:00Z" w16du:dateUtc="2025-01-06T23:08:00Z"/>
-          <w:szCs w:val="22"/>
-        </w:rPr>
-      </w:pPr>
-      <w:ins w:id="75" w:author="Cummings, Shawn" w:date="2025-01-06T16:08:00Z">
+          <w:ins w:id="50" w:author="Cummings, Shawn" w:date="2025-01-06T16:08:00Z" w16du:dateUtc="2025-01-06T23:08:00Z"/>
+          <w:szCs w:val="22"/>
+        </w:rPr>
+      </w:pPr>
+      <w:ins w:id="51" w:author="Cummings, Shawn" w:date="2025-01-06T16:08:00Z">
         <w:r>
           <w:rPr>
             <w:szCs w:val="22"/>
@@ -22123,10 +21600,26 @@
             <w:rStyle w:val="Hyperlink"/>
             <w:szCs w:val="22"/>
           </w:rPr>
-          <w:t>Hans Rutger Bosker</w:t>
+          <w:t xml:space="preserve">Hans </w:t>
+        </w:r>
+        <w:proofErr w:type="spellStart"/>
+        <w:r>
+          <w:rPr>
+            <w:rStyle w:val="Hyperlink"/>
+            <w:szCs w:val="22"/>
+          </w:rPr>
+          <w:t>Rutger</w:t>
+        </w:r>
+        <w:proofErr w:type="spellEnd"/>
+        <w:r>
+          <w:rPr>
+            <w:rStyle w:val="Hyperlink"/>
+            <w:szCs w:val="22"/>
+          </w:rPr>
+          <w:t xml:space="preserve"> Bosker</w:t>
         </w:r>
       </w:ins>
-      <w:ins w:id="76" w:author="Cummings, Shawn" w:date="2025-01-06T16:08:00Z" w16du:dateUtc="2025-01-06T23:08:00Z">
+      <w:ins w:id="52" w:author="Cummings, Shawn" w:date="2025-01-06T16:08:00Z" w16du:dateUtc="2025-01-06T23:08:00Z">
         <w:r>
           <w:rPr>
             <w:szCs w:val="22"/>
@@ -22134,7 +21627,7 @@
           <w:fldChar w:fldCharType="end"/>
         </w:r>
       </w:ins>
-      <w:ins w:id="77" w:author="Cummings, Shawn" w:date="2025-01-06T16:08:00Z">
+      <w:ins w:id="53" w:author="Cummings, Shawn" w:date="2025-01-06T16:08:00Z">
         <w:r>
           <w:rPr>
             <w:szCs w:val="22"/>
@@ -22181,7 +21674,7 @@
         </w:r>
       </w:ins>
       <w:proofErr w:type="spellEnd"/>
-      <w:ins w:id="78" w:author="Cummings, Shawn" w:date="2025-01-06T16:08:00Z" w16du:dateUtc="2025-01-06T23:08:00Z">
+      <w:ins w:id="54" w:author="Cummings, Shawn" w:date="2025-01-06T16:08:00Z" w16du:dateUtc="2025-01-06T23:08:00Z">
         <w:r>
           <w:rPr>
             <w:szCs w:val="22"/>
@@ -22189,7 +21682,7 @@
           <w:fldChar w:fldCharType="end"/>
         </w:r>
       </w:ins>
-      <w:ins w:id="79" w:author="Cummings, Shawn" w:date="2025-01-06T16:08:00Z">
+      <w:ins w:id="55" w:author="Cummings, Shawn" w:date="2025-01-06T16:08:00Z">
         <w:r>
           <w:rPr>
             <w:szCs w:val="22"/>
@@ -22227,7 +21720,7 @@
           <w:t>Beat gestures influence which speech sounds you hear</w:t>
         </w:r>
       </w:ins>
-      <w:ins w:id="80" w:author="Cummings, Shawn" w:date="2025-01-06T16:08:00Z" w16du:dateUtc="2025-01-06T23:08:00Z">
+      <w:ins w:id="56" w:author="Cummings, Shawn" w:date="2025-01-06T16:08:00Z" w16du:dateUtc="2025-01-06T23:08:00Z">
         <w:r>
           <w:rPr>
             <w:szCs w:val="22"/>
@@ -22235,7 +21728,7 @@
           <w:fldChar w:fldCharType="end"/>
         </w:r>
       </w:ins>
-      <w:ins w:id="81" w:author="Cummings, Shawn" w:date="2025-01-06T16:08:00Z">
+      <w:ins w:id="57" w:author="Cummings, Shawn" w:date="2025-01-06T16:08:00Z">
         <w:r>
           <w:rPr>
             <w:szCs w:val="22"/>
@@ -22460,21 +21953,7 @@
         <w:rPr>
           <w:szCs w:val="22"/>
         </w:rPr>
-        <w:t xml:space="preserve">Fowler, C. A. (2004). Speech as a </w:t>
-      </w:r>
-      <w:proofErr w:type="spellStart"/>
-      <w:r>
-        <w:rPr>
-          <w:szCs w:val="22"/>
-        </w:rPr>
-        <w:t>Supramodal</w:t>
-      </w:r>
-      <w:proofErr w:type="spellEnd"/>
-      <w:r>
-        <w:rPr>
-          <w:szCs w:val="22"/>
-        </w:rPr>
-        <w:t xml:space="preserve"> or </w:t>
+        <w:t xml:space="preserve">Fowler, C. A. (2004). Speech as a Supramodal or </w:t>
       </w:r>
       <w:proofErr w:type="spellStart"/>
       <w:r>
@@ -22735,12 +22214,12 @@
         <w:spacing w:line="240" w:lineRule="auto"/>
         <w:ind w:left="360" w:hanging="360"/>
         <w:rPr>
-          <w:ins w:id="82" w:author="Cummings, Shawn" w:date="2025-01-06T16:06:00Z" w16du:dateUtc="2025-01-06T23:06:00Z"/>
+          <w:ins w:id="58" w:author="Cummings, Shawn" w:date="2025-01-06T16:06:00Z" w16du:dateUtc="2025-01-06T23:06:00Z"/>
           <w:szCs w:val="22"/>
         </w:rPr>
       </w:pPr>
       <w:proofErr w:type="spellStart"/>
-      <w:ins w:id="83" w:author="Cummings, Shawn" w:date="2025-01-06T16:06:00Z">
+      <w:ins w:id="59" w:author="Cummings, Shawn" w:date="2025-01-06T16:06:00Z">
         <w:r>
           <w:rPr>
             <w:szCs w:val="22"/>
@@ -22926,11 +22405,11 @@
         <w:spacing w:line="240" w:lineRule="auto"/>
         <w:ind w:left="360" w:hanging="360"/>
         <w:rPr>
-          <w:ins w:id="84" w:author="Cummings, Shawn" w:date="2025-01-06T16:05:00Z" w16du:dateUtc="2025-01-06T23:05:00Z"/>
-          <w:szCs w:val="22"/>
-        </w:rPr>
-      </w:pPr>
-      <w:ins w:id="85" w:author="Cummings, Shawn" w:date="2025-01-06T16:05:00Z">
+          <w:ins w:id="60" w:author="Cummings, Shawn" w:date="2025-01-06T16:05:00Z" w16du:dateUtc="2025-01-06T23:05:00Z"/>
+          <w:szCs w:val="22"/>
+        </w:rPr>
+      </w:pPr>
+      <w:ins w:id="61" w:author="Cummings, Shawn" w:date="2025-01-06T16:05:00Z">
         <w:r>
           <w:rPr>
             <w:szCs w:val="22"/>
@@ -23099,21 +22578,7 @@
         <w:rPr>
           <w:szCs w:val="22"/>
         </w:rPr>
-        <w:t xml:space="preserve">Kraljic, T., &amp; Samuel, A. G. (2011). Perceptual learning evidence for </w:t>
-      </w:r>
-      <w:proofErr w:type="gramStart"/>
-      <w:r>
-        <w:rPr>
-          <w:szCs w:val="22"/>
-        </w:rPr>
-        <w:t>contextually-specific</w:t>
-      </w:r>
-      <w:proofErr w:type="gramEnd"/>
-      <w:r>
-        <w:rPr>
-          <w:szCs w:val="22"/>
-        </w:rPr>
-        <w:t xml:space="preserve"> representations. </w:t>
+        <w:t xml:space="preserve">Kraljic, T., &amp; Samuel, A. G. (2011). Perceptual learning evidence for contextually-specific representations. </w:t>
       </w:r>
       <w:r>
         <w:rPr>
@@ -23949,11 +23414,11 @@
         <w:spacing w:line="240" w:lineRule="auto"/>
         <w:ind w:left="360" w:hanging="360"/>
         <w:rPr>
-          <w:ins w:id="86" w:author="Cummings, Shawn" w:date="2025-01-06T15:48:00Z" w16du:dateUtc="2025-01-06T22:48:00Z"/>
-          <w:szCs w:val="22"/>
-        </w:rPr>
-      </w:pPr>
-      <w:ins w:id="87" w:author="Cummings, Shawn" w:date="2025-01-06T15:48:00Z">
+          <w:ins w:id="62" w:author="Cummings, Shawn" w:date="2025-01-06T15:48:00Z" w16du:dateUtc="2025-01-06T22:48:00Z"/>
+          <w:szCs w:val="22"/>
+        </w:rPr>
+      </w:pPr>
+      <w:ins w:id="63" w:author="Cummings, Shawn" w:date="2025-01-06T15:48:00Z">
         <w:r>
           <w:rPr>
             <w:szCs w:val="22"/>
@@ -24008,14 +23473,7 @@
         <w:rPr>
           <w:szCs w:val="22"/>
         </w:rPr>
-        <w:t xml:space="preserve">S. D. (1981). Second formants in fricatives: Acoustic consequences of fricative-vowel </w:t>
-      </w:r>
-      <w:r>
-        <w:rPr>
-          <w:szCs w:val="22"/>
-        </w:rPr>
-        <w:lastRenderedPageBreak/>
-        <w:t xml:space="preserve">coarticulation. </w:t>
+        <w:t xml:space="preserve">S. D. (1981). Second formants in fricatives: Acoustic consequences of fricative-vowel coarticulation. </w:t>
       </w:r>
       <w:r>
         <w:rPr>
@@ -24044,6 +23502,7 @@
         <w:rPr>
           <w:szCs w:val="22"/>
         </w:rPr>
+        <w:lastRenderedPageBreak/>
         <w:t xml:space="preserve">Syrdal, </w:t>
       </w:r>
       <w:r>
@@ -24279,7 +23738,7 @@
 
 <file path=word/comments.xml><?xml version="1.0" encoding="utf-8"?>
 <w:comments xmlns:wpc="http://schemas.microsoft.com/office/word/2010/wordprocessingCanvas" xmlns:cx="http://schemas.microsoft.com/office/drawing/2014/chartex" xmlns:cx1="http://schemas.microsoft.com/office/drawing/2015/9/8/chartex" xmlns:cx2="http://schemas.microsoft.com/office/drawing/2015/10/21/chartex" xmlns:cx3="http://schemas.microsoft.com/office/drawing/2016/5/9/chartex" xmlns:cx4="http://schemas.microsoft.com/office/drawing/2016/5/10/chartex" xmlns:cx5="http://schemas.microsoft.com/office/drawing/2016/5/11/chartex" xmlns:cx6="http://schemas.microsoft.com/office/drawing/2016/5/12/chartex" xmlns:cx7="http://schemas.microsoft.com/office/drawing/2016/5/13/chartex" xmlns:cx8="http://schemas.microsoft.com/office/drawing/2016/5/14/chartex" xmlns:mc="http://schemas.openxmlformats.org/markup-compatibility/2006" xmlns:aink="http://schemas.microsoft.com/office/drawing/2016/ink" xmlns:am3d="http://schemas.microsoft.com/office/drawing/2017/model3d" xmlns:o="urn:schemas-microsoft-com:office:office" xmlns:oel="http://schemas.microsoft.com/office/2019/extlst" xmlns:r="http://schemas.openxmlformats.org/officeDocument/2006/relationships" xmlns:m="http://schemas.openxmlformats.org/officeDocument/2006/math" xmlns:v="urn:schemas-microsoft-com:vml" xmlns:wp14="http://schemas.microsoft.com/office/word/2010/wordprocessingDrawing" xmlns:wp="http://schemas.openxmlformats.org/drawingml/2006/wordprocessingDrawing" xmlns:w10="urn:schemas-microsoft-com:office:word" xmlns:w="http://schemas.openxmlformats.org/wordprocessingml/2006/main" xmlns:w14="http://schemas.microsoft.com/office/word/2010/wordml" xmlns:w15="http://schemas.microsoft.com/office/word/2012/wordml" xmlns:w16cex="http://schemas.microsoft.com/office/word/2018/wordml/cex" xmlns:w16cid="http://schemas.microsoft.com/office/word/2016/wordml/cid" xmlns:w16="http://schemas.microsoft.com/office/word/2018/wordml" xmlns:w16du="http://schemas.microsoft.com/office/word/2023/wordml/word16du" xmlns:w16sdtdh="http://schemas.microsoft.com/office/word/2020/wordml/sdtdatahash" xmlns:w16se="http://schemas.microsoft.com/office/word/2015/wordml/symex" xmlns:wpg="http://schemas.microsoft.com/office/word/2010/wordprocessingGroup" xmlns:wpi="http://schemas.microsoft.com/office/word/2010/wordprocessingInk" xmlns:wne="http://schemas.microsoft.com/office/word/2006/wordml" xmlns:wps="http://schemas.microsoft.com/office/word/2010/wordprocessingShape" mc:Ignorable="w14 w15 w16se w16cid w16 w16cex w16sdtdh w16du wp14">
-  <w:comment w:id="45" w:author="Jaeger, Florian" w:date="2025-01-06T13:19:00Z" w:initials="TJ">
+  <w:comment w:id="21" w:author="Jaeger, Florian" w:date="2025-01-06T13:19:00Z" w:initials="TJ">
     <w:p>
       <w:pPr>
         <w:jc w:val="left"/>
@@ -24311,7 +23770,7 @@
       </w:r>
     </w:p>
   </w:comment>
-  <w:comment w:id="73" w:author="Jaeger, Florian" w:date="2024-12-29T16:52:00Z" w:initials="TJ">
+  <w:comment w:id="49" w:author="Jaeger, Florian" w:date="2024-12-29T16:52:00Z" w:initials="TJ">
     <w:p>
       <w:pPr>
         <w:jc w:val="left"/>
@@ -24342,8 +23801,17 @@
         <w:jc w:val="left"/>
       </w:pPr>
       <w:r>
-        <w:t xml:space="preserve">·       Two competing explanations have been offered for this blocking effect. Kraljic &amp; Samuel (2011) proposed that listeners store visual context along with the acoustic input, or do so at least for atypical visual contexts (such as a pen in the mouth). During subsequent categorization of audio-only </w:t>
-      </w:r>
+        <w:t xml:space="preserve">·       Two competing explanations have been offered for this blocking effect. </w:t>
+      </w:r>
+      <w:proofErr w:type="spellStart"/>
+      <w:r>
+        <w:t>Kraljic</w:t>
+      </w:r>
+      <w:proofErr w:type="spellEnd"/>
+      <w:r>
+        <w:t xml:space="preserve"> &amp; Samuel (2011) proposed that listeners store visual context along with the acoustic input, or do so at least for atypical visual contexts (such as a pen in the mouth). During subsequent categorization of audio-only </w:t>
+      </w:r>
+      <w:proofErr w:type="spellStart"/>
       <w:r>
         <w:rPr>
           <w:i/>
@@ -24351,9 +23819,11 @@
         </w:rPr>
         <w:t>asi-ashi</w:t>
       </w:r>
+      <w:proofErr w:type="spellEnd"/>
       <w:r>
         <w:t xml:space="preserve"> tokens, listeners then draw only—or at least primarily—on previously stored exemplars that match the context of the current speech input. Under the assumption that an audio-only </w:t>
       </w:r>
+      <w:proofErr w:type="spellStart"/>
       <w:r>
         <w:rPr>
           <w:i/>
@@ -24361,8 +23831,41 @@
         </w:rPr>
         <w:t>asi-ashi</w:t>
       </w:r>
-      <w:r>
-        <w:t xml:space="preserve"> continuum does not evoke the pen-in-mouth visual context, this explains presence of perceptual recalibration for both audio-only exposure (Kraljic &amp; Samuel, 2006) and pen-in-hand exposure (Kraljic et al., 2008) as well as the blocking of this effect for pen-in-mouth exposure (Kraljic et al., 2008; Kraljic &amp; Samuel, 2011).</w:t>
+      <w:proofErr w:type="spellEnd"/>
+      <w:r>
+        <w:t xml:space="preserve"> continuum does not evoke the pen-in-mouth visual context, this explains presence of perceptual recalibration for both audio-only exposure (</w:t>
+      </w:r>
+      <w:proofErr w:type="spellStart"/>
+      <w:r>
+        <w:t>Kraljic</w:t>
+      </w:r>
+      <w:proofErr w:type="spellEnd"/>
+      <w:r>
+        <w:t xml:space="preserve"> &amp; Samuel, 2006) and pen-in-hand exposure (</w:t>
+      </w:r>
+      <w:proofErr w:type="spellStart"/>
+      <w:r>
+        <w:t>Kraljic</w:t>
+      </w:r>
+      <w:proofErr w:type="spellEnd"/>
+      <w:r>
+        <w:t xml:space="preserve"> et al., 2008) as well as the blocking of this effect for pen-in-mouth exposure (</w:t>
+      </w:r>
+      <w:proofErr w:type="spellStart"/>
+      <w:r>
+        <w:t>Kraljic</w:t>
+      </w:r>
+      <w:proofErr w:type="spellEnd"/>
+      <w:r>
+        <w:t xml:space="preserve"> et al., 2008; </w:t>
+      </w:r>
+      <w:proofErr w:type="spellStart"/>
+      <w:r>
+        <w:t>Kraljic</w:t>
+      </w:r>
+      <w:proofErr w:type="spellEnd"/>
+      <w:r>
+        <w:t xml:space="preserve"> &amp; Samuel, 2011).</w:t>
       </w:r>
     </w:p>
     <w:p>
@@ -24370,7 +23873,15 @@
         <w:jc w:val="left"/>
       </w:pPr>
       <w:r>
-        <w:t>·       An alternative explanation holds that the blocking of perceptual recalibration is the consequence of causal inferences (Liu &amp; Jaeger, 2018; Kraljic et al., 2006): listeners have implicit expectations about the effect of the pen on articulation, and take into account those expectations when adapting to the speech of unfamiliar talkers. However, Liu and Jaeger left untested a central premise of the causal inference account to perceptual recalibration: that listeners compensate for the visually evident effects of the pen on articulation during critical exposure to the shifted pronunciation. The present results provide an initial validation of this assumption: listeners seem to be able to compensate for visually-evident effects of a pen in the mouth.</w:t>
+        <w:t xml:space="preserve">·       An alternative explanation holds that the blocking of perceptual recalibration is the consequence of causal inferences (Liu &amp; Jaeger, 2018; </w:t>
+      </w:r>
+      <w:proofErr w:type="spellStart"/>
+      <w:r>
+        <w:t>Kraljic</w:t>
+      </w:r>
+      <w:proofErr w:type="spellEnd"/>
+      <w:r>
+        <w:t xml:space="preserve"> et al., 2006): listeners have implicit expectations about the effect of the pen on articulation, and take into account those expectations when adapting to the speech of unfamiliar talkers. However, Liu and Jaeger left untested a central premise of the causal inference account to perceptual recalibration: that listeners compensate for the visually evident effects of the pen on articulation during critical exposure to the shifted pronunciation. The present results provide an initial validation of this assumption: listeners seem to be able to compensate for visually-evident effects of a pen in the mouth.</w:t>
       </w:r>
     </w:p>
     <w:p>
@@ -24386,7 +23897,39 @@
         <w:jc w:val="left"/>
       </w:pPr>
       <w:r>
-        <w:t>·       Could link to evidence that could be interpreted as compensation beyond phonetic (REF-Arnold et al., 2007; Gardner et al., 2021; Grodner &amp; Sedivy, 2011; Ryskin, Kurumada, &amp; Brown-Schmidt, 2019).</w:t>
+        <w:t xml:space="preserve">·       Could link to evidence that could be interpreted as compensation beyond phonetic (REF-Arnold et al., 2007; Gardner et al., 2021; </w:t>
+      </w:r>
+      <w:proofErr w:type="spellStart"/>
+      <w:r>
+        <w:t>Grodner</w:t>
+      </w:r>
+      <w:proofErr w:type="spellEnd"/>
+      <w:r>
+        <w:t xml:space="preserve"> &amp; </w:t>
+      </w:r>
+      <w:proofErr w:type="spellStart"/>
+      <w:r>
+        <w:t>Sedivy</w:t>
+      </w:r>
+      <w:proofErr w:type="spellEnd"/>
+      <w:r>
+        <w:t xml:space="preserve">, 2011; </w:t>
+      </w:r>
+      <w:proofErr w:type="spellStart"/>
+      <w:r>
+        <w:t>Ryskin</w:t>
+      </w:r>
+      <w:proofErr w:type="spellEnd"/>
+      <w:r>
+        <w:t xml:space="preserve">, </w:t>
+      </w:r>
+      <w:proofErr w:type="spellStart"/>
+      <w:r>
+        <w:t>Kurumada</w:t>
+      </w:r>
+      <w:proofErr w:type="spellEnd"/>
+      <w:r>
+        <w:t>, &amp; Brown-Schmidt, 2019).</w:t>
       </w:r>
     </w:p>
     <w:p>
@@ -24394,7 +23937,23 @@
         <w:jc w:val="left"/>
       </w:pPr>
       <w:r>
-        <w:t>·       The present findings are also of potential interest in light of previous work on perceptual recalibration. Liu and Jaeger (2019) presented listeners with word sequences that contained shifted /s/ tokens that were phonetically manipulated to sound more /ʃ/-like (or /ʃ/ tokens shifted to sound more /s/-like). Following exposure, listeners exhibited perceptual recalibration: compared to listeners who had been exposed to shifted /ʃ/ tokens, listeners who had been exposed to shifted /s/ tokens categorized more tokens along the /s/-/ʃ/ continuum as /s/. Critically, this recalibration effect remained unchanged when listeners were told that the talker was drunk and even when the word sequences during exposure formed tongue twisters and the talker exhibited overt signs of production difficulty (disfluencies) right before or after the words with shifted tokens—both plausible reasons for shifted /s/ tokens. The finding of Liu and Jaeger (2019) contrasts starkly with findings that perceptual recalibration is reduced or even blocked when participants receive direct evidence that the talker’s lips are rounded because the talker has a pen in the mouth during the shifted tokens (Kraljic et al., 2008; Kraljic &amp; Samuel, 2011; Liu &amp; Jaeger, 2018).</w:t>
+        <w:t>·       The present findings are also of potential interest in light of previous work on perceptual recalibration. Liu and Jaeger (2019) presented listeners with word sequences that contained shifted /s/ tokens that were phonetically manipulated to sound more /ʃ/-like (or /ʃ/ tokens shifted to sound more /s/-like). Following exposure, listeners exhibited perceptual recalibration: compared to listeners who had been exposed to shifted /ʃ/ tokens, listeners who had been exposed to shifted /s/ tokens categorized more tokens along the /s/-/ʃ/ continuum as /s/. Critically, this recalibration effect remained unchanged when listeners were told that the talker was drunk and even when the word sequences during exposure formed tongue twisters and the talker exhibited overt signs of production difficulty (disfluencies) right before or after the words with shifted tokens—both plausible reasons for shifted /s/ tokens. The finding of Liu and Jaeger (2019) contrasts starkly with findings that perceptual recalibration is reduced or even blocked when participants receive direct evidence that the talker’s lips are rounded because the talker has a pen in the mouth during the shifted tokens (</w:t>
+      </w:r>
+      <w:proofErr w:type="spellStart"/>
+      <w:r>
+        <w:t>Kraljic</w:t>
+      </w:r>
+      <w:proofErr w:type="spellEnd"/>
+      <w:r>
+        <w:t xml:space="preserve"> et al., 2008; </w:t>
+      </w:r>
+      <w:proofErr w:type="spellStart"/>
+      <w:r>
+        <w:t>Kraljic</w:t>
+      </w:r>
+      <w:proofErr w:type="spellEnd"/>
+      <w:r>
+        <w:t xml:space="preserve"> &amp; Samuel, 2011; Liu &amp; Jaeger, 2018).</w:t>
       </w:r>
     </w:p>
     <w:p>
@@ -24404,12 +23963,21 @@
       <w:r>
         <w:t xml:space="preserve">·      Evidence of early interactions between visual and auditory information in speech perception (look at </w:t>
       </w:r>
+      <w:proofErr w:type="spellStart"/>
       <w:r>
         <w:rPr>
           <w:i/>
           <w:iCs/>
         </w:rPr>
-        <w:t xml:space="preserve">Vroomen &amp; de Gelder, 2000. </w:t>
+        <w:t>Vroomen</w:t>
+      </w:r>
+      <w:proofErr w:type="spellEnd"/>
+      <w:r>
+        <w:rPr>
+          <w:i/>
+          <w:iCs/>
+        </w:rPr>
+        <w:t xml:space="preserve"> &amp; de Gelder, 2000. </w:t>
       </w:r>
       <w:r>
         <w:t>N1 reduction:</w:t>
@@ -24425,7 +23993,49 @@
         <w:rPr>
           <w:color w:val="131313"/>
         </w:rPr>
-        <w:t>Neural Correlates of Multisensory Integration of Ecologically Valid Audiovisual Events In Special Collection: CogNet. Jeroen J. Stekelenburg,Jean Vroomen. Journal of Cognitive Neuroscience (2007) 19 (12): 1964–1973.</w:t>
+        <w:t xml:space="preserve">Neural Correlates of Multisensory Integration of Ecologically Valid Audiovisual Events In Special Collection: </w:t>
+      </w:r>
+      <w:proofErr w:type="spellStart"/>
+      <w:r>
+        <w:rPr>
+          <w:color w:val="131313"/>
+        </w:rPr>
+        <w:t>CogNet</w:t>
+      </w:r>
+      <w:proofErr w:type="spellEnd"/>
+      <w:r>
+        <w:rPr>
+          <w:color w:val="131313"/>
+        </w:rPr>
+        <w:t xml:space="preserve">. Jeroen J. </w:t>
+      </w:r>
+      <w:proofErr w:type="spellStart"/>
+      <w:r>
+        <w:rPr>
+          <w:color w:val="131313"/>
+        </w:rPr>
+        <w:t>Stekelenburg,Jean</w:t>
+      </w:r>
+      <w:proofErr w:type="spellEnd"/>
+      <w:r>
+        <w:rPr>
+          <w:color w:val="131313"/>
+        </w:rPr>
+        <w:t xml:space="preserve"> </w:t>
+      </w:r>
+      <w:proofErr w:type="spellStart"/>
+      <w:r>
+        <w:rPr>
+          <w:color w:val="131313"/>
+        </w:rPr>
+        <w:t>Vroomen</w:t>
+      </w:r>
+      <w:proofErr w:type="spellEnd"/>
+      <w:r>
+        <w:rPr>
+          <w:color w:val="131313"/>
+        </w:rPr>
+        <w:t>. Journal of Cognitive Neuroscience (2007) 19 (12): 1964–1973.</w:t>
       </w:r>
     </w:p>
     <w:p>
@@ -24433,7 +24043,39 @@
         <w:jc w:val="left"/>
       </w:pPr>
       <w:r>
-        <w:t>·      The specific effects we observed—increased compensation for inputs that are acoustically and/or visually more “sh”-like—do, however, also call into question the specific explanation Liu and Jaeger (2018) offered for their results: Liu and Jaeger suggested that a pen in the mouth disrupts or occludes visual evidence to the articulation of “sh” (such a s lip-rounding), so that listeners should be likely to attribute “sh” shifted towards “s” to the pen, but unlikely to attributed “s” shifted towards “sh” to the pen. The findings of Experiments 1a-c suggest the exact opposite. …</w:t>
+        <w:t>·      The specific effects we observed—increased compensation for inputs that are acoustically and/or visually more “</w:t>
+      </w:r>
+      <w:proofErr w:type="spellStart"/>
+      <w:r>
+        <w:t>sh</w:t>
+      </w:r>
+      <w:proofErr w:type="spellEnd"/>
+      <w:r>
+        <w:t>”-like—do, however, also call into question the specific explanation Liu and Jaeger (2018) offered for their results: Liu and Jaeger suggested that a pen in the mouth disrupts or occludes visual evidence to the articulation of “</w:t>
+      </w:r>
+      <w:proofErr w:type="spellStart"/>
+      <w:r>
+        <w:t>sh</w:t>
+      </w:r>
+      <w:proofErr w:type="spellEnd"/>
+      <w:r>
+        <w:t>” (such a s lip-rounding), so that listeners should be likely to attribute “</w:t>
+      </w:r>
+      <w:proofErr w:type="spellStart"/>
+      <w:r>
+        <w:t>sh</w:t>
+      </w:r>
+      <w:proofErr w:type="spellEnd"/>
+      <w:r>
+        <w:t>” shifted towards “s” to the pen, but unlikely to attributed “s” shifted towards “</w:t>
+      </w:r>
+      <w:proofErr w:type="spellStart"/>
+      <w:r>
+        <w:t>sh</w:t>
+      </w:r>
+      <w:proofErr w:type="spellEnd"/>
+      <w:r>
+        <w:t>” to the pen. The findings of Experiments 1a-c suggest the exact opposite. …</w:t>
       </w:r>
     </w:p>
     <w:p>
@@ -29455,11 +29097,11 @@
 
 <file path=word/people.xml><?xml version="1.0" encoding="utf-8"?>
 <w15:people xmlns:wpc="http://schemas.microsoft.com/office/word/2010/wordprocessingCanvas" xmlns:cx="http://schemas.microsoft.com/office/drawing/2014/chartex" xmlns:cx1="http://schemas.microsoft.com/office/drawing/2015/9/8/chartex" xmlns:cx2="http://schemas.microsoft.com/office/drawing/2015/10/21/chartex" xmlns:cx3="http://schemas.microsoft.com/office/drawing/2016/5/9/chartex" xmlns:cx4="http://schemas.microsoft.com/office/drawing/2016/5/10/chartex" xmlns:cx5="http://schemas.microsoft.com/office/drawing/2016/5/11/chartex" xmlns:cx6="http://schemas.microsoft.com/office/drawing/2016/5/12/chartex" xmlns:cx7="http://schemas.microsoft.com/office/drawing/2016/5/13/chartex" xmlns:cx8="http://schemas.microsoft.com/office/drawing/2016/5/14/chartex" xmlns:mc="http://schemas.openxmlformats.org/markup-compatibility/2006" xmlns:aink="http://schemas.microsoft.com/office/drawing/2016/ink" xmlns:am3d="http://schemas.microsoft.com/office/drawing/2017/model3d" xmlns:o="urn:schemas-microsoft-com:office:office" xmlns:oel="http://schemas.microsoft.com/office/2019/extlst" xmlns:r="http://schemas.openxmlformats.org/officeDocument/2006/relationships" xmlns:m="http://schemas.openxmlformats.org/officeDocument/2006/math" xmlns:v="urn:schemas-microsoft-com:vml" xmlns:wp14="http://schemas.microsoft.com/office/word/2010/wordprocessingDrawing" xmlns:wp="http://schemas.openxmlformats.org/drawingml/2006/wordprocessingDrawing" xmlns:w10="urn:schemas-microsoft-com:office:word" xmlns:w="http://schemas.openxmlformats.org/wordprocessingml/2006/main" xmlns:w14="http://schemas.microsoft.com/office/word/2010/wordml" xmlns:w15="http://schemas.microsoft.com/office/word/2012/wordml" xmlns:w16cex="http://schemas.microsoft.com/office/word/2018/wordml/cex" xmlns:w16cid="http://schemas.microsoft.com/office/word/2016/wordml/cid" xmlns:w16="http://schemas.microsoft.com/office/word/2018/wordml" xmlns:w16du="http://schemas.microsoft.com/office/word/2023/wordml/word16du" xmlns:w16sdtdh="http://schemas.microsoft.com/office/word/2020/wordml/sdtdatahash" xmlns:w16se="http://schemas.microsoft.com/office/word/2015/wordml/symex" xmlns:wpg="http://schemas.microsoft.com/office/word/2010/wordprocessingGroup" xmlns:wpi="http://schemas.microsoft.com/office/word/2010/wordprocessingInk" xmlns:wne="http://schemas.microsoft.com/office/word/2006/wordml" xmlns:wps="http://schemas.microsoft.com/office/word/2010/wordprocessingShape" mc:Ignorable="w14 w15 w16se w16cid w16 w16cex w16sdtdh w16du wp14">
+  <w15:person w15:author="Cummings, Shawn">
+    <w15:presenceInfo w15:providerId="AD" w15:userId="S::shawn.cummings@uconn.edu::de2d00fc-0438-4d53-9dfb-ffd47e6e9224"/>
+  </w15:person>
   <w15:person w15:author="Jaeger, Florian">
     <w15:presenceInfo w15:providerId="AD" w15:userId="S::fjaeger@ur.rochester.edu::0d0acd91-09a2-4ddb-a934-22efc544688e"/>
-  </w15:person>
-  <w15:person w15:author="Cummings, Shawn">
-    <w15:presenceInfo w15:providerId="AD" w15:userId="S::shawn.cummings@uconn.edu::de2d00fc-0438-4d53-9dfb-ffd47e6e9224"/>
   </w15:person>
 </w15:people>
 </file>

</xml_diff>

<commit_message>
Accept edits and remove redundant citations
</commit_message>
<xml_diff>
--- a/output/papers/Round 1/manuscript-brief.docx
+++ b/output/papers/Round 1/manuscript-brief.docx
@@ -946,21 +946,7 @@
         <w:rPr>
           <w:szCs w:val="22"/>
         </w:rPr>
-        <w:t xml:space="preserve">acoustically more </w:t>
-      </w:r>
-      <w:proofErr w:type="gramStart"/>
-      <w:r>
-        <w:rPr>
-          <w:szCs w:val="22"/>
-        </w:rPr>
-        <w:t>similar to</w:t>
-      </w:r>
-      <w:proofErr w:type="gramEnd"/>
-      <w:r>
-        <w:rPr>
-          <w:szCs w:val="22"/>
-        </w:rPr>
-        <w:t xml:space="preserve"> typical </w:t>
+        <w:t xml:space="preserve">acoustically more similar to typical </w:t>
       </w:r>
       <w:r>
         <w:rPr>
@@ -1798,21 +1784,7 @@
         <w:rPr>
           <w:szCs w:val="22"/>
         </w:rPr>
-        <w:t xml:space="preserve">context should elicit compensation </w:t>
-      </w:r>
-      <w:proofErr w:type="gramStart"/>
-      <w:r>
-        <w:rPr>
-          <w:szCs w:val="22"/>
-        </w:rPr>
-        <w:t>similar to</w:t>
-      </w:r>
-      <w:proofErr w:type="gramEnd"/>
-      <w:r>
-        <w:rPr>
-          <w:szCs w:val="22"/>
-        </w:rPr>
-        <w:t xml:space="preserve"> that observed in previous studies on linguistic context</w:t>
+        <w:t>context should elicit compensation similar to that observed in previous studies on linguistic context</w:t>
       </w:r>
       <w:r>
         <w:rPr>
@@ -1988,16 +1960,26 @@
         <w:rPr>
           <w:szCs w:val="22"/>
         </w:rPr>
-        <w:t xml:space="preserve">from /s/ in English (Jongman, Wayland, &amp; Wong, 2000), </w:t>
-      </w:r>
-      <w:proofErr w:type="gramStart"/>
-      <w:r>
-        <w:rPr>
-          <w:szCs w:val="22"/>
-        </w:rPr>
-        <w:t>both of these</w:t>
-      </w:r>
-      <w:proofErr w:type="gramEnd"/>
+        <w:t xml:space="preserve">from /s/ in English (Jongman, Wayland, &amp; Wong, 2000), both of these </w:t>
+      </w:r>
+      <w:r>
+        <w:rPr>
+          <w:szCs w:val="22"/>
+        </w:rPr>
+        <w:t>effects</w:t>
+      </w:r>
+      <w:r>
+        <w:rPr>
+          <w:szCs w:val="22"/>
+        </w:rPr>
+        <w:t xml:space="preserve"> are predicted to make </w:t>
+      </w:r>
+      <w:r>
+        <w:rPr>
+          <w:szCs w:val="22"/>
+        </w:rPr>
+        <w:t>fricatives produced with a pen in the mouth</w:t>
+      </w:r>
       <w:r>
         <w:rPr>
           <w:szCs w:val="22"/>
@@ -2008,30 +1990,6 @@
         <w:rPr>
           <w:szCs w:val="22"/>
         </w:rPr>
-        <w:t>effects</w:t>
-      </w:r>
-      <w:r>
-        <w:rPr>
-          <w:szCs w:val="22"/>
-        </w:rPr>
-        <w:t xml:space="preserve"> are predicted to make </w:t>
-      </w:r>
-      <w:r>
-        <w:rPr>
-          <w:szCs w:val="22"/>
-        </w:rPr>
-        <w:t>fricatives produced with a pen in the mouth</w:t>
-      </w:r>
-      <w:r>
-        <w:rPr>
-          <w:szCs w:val="22"/>
-        </w:rPr>
-        <w:t xml:space="preserve"> </w:t>
-      </w:r>
-      <w:r>
-        <w:rPr>
-          <w:szCs w:val="22"/>
-        </w:rPr>
         <w:t xml:space="preserve">acoustically more ‘/ʃ/-like’. </w:t>
       </w:r>
       <w:r>
@@ -2050,21 +2008,7 @@
         <w:rPr>
           <w:szCs w:val="22"/>
         </w:rPr>
-        <w:t xml:space="preserve">te for either or </w:t>
-      </w:r>
-      <w:proofErr w:type="gramStart"/>
-      <w:r>
-        <w:rPr>
-          <w:szCs w:val="22"/>
-        </w:rPr>
-        <w:t>both of these</w:t>
-      </w:r>
-      <w:proofErr w:type="gramEnd"/>
-      <w:r>
-        <w:rPr>
-          <w:szCs w:val="22"/>
-        </w:rPr>
-        <w:t xml:space="preserve"> effects of the pen on articulation, it should bias their perception towards </w:t>
+        <w:t xml:space="preserve">te for either or both of these effects of the pen on articulation, it should bias their perception towards </w:t>
       </w:r>
       <w:r>
         <w:rPr>
@@ -2512,13 +2456,8 @@
       <w:r>
         <w:t xml:space="preserve"> </w:t>
       </w:r>
-      <w:proofErr w:type="gramStart"/>
-      <w:r>
-        <w:t>With regard to</w:t>
-      </w:r>
-      <w:proofErr w:type="gramEnd"/>
-      <w:r>
-        <w:t xml:space="preserve"> ethnicity, </w:t>
+      <w:r>
+        <w:t xml:space="preserve">With regard to ethnicity, </w:t>
       </w:r>
       <w:r>
         <w:t>8.5</w:t>
@@ -2596,13 +2535,8 @@
         <w:t xml:space="preserve"> </w:t>
       </w:r>
       <w:r>
-        <w:t xml:space="preserve">American Indian/Alaska Native or Native Hawaiian or </w:t>
-      </w:r>
-      <w:proofErr w:type="gramStart"/>
-      <w:r>
-        <w:t>other</w:t>
-      </w:r>
-      <w:proofErr w:type="gramEnd"/>
+        <w:t>American Indian/Alaska Native or Native Hawaiian or other</w:t>
+      </w:r>
       <w:r>
         <w:t xml:space="preserve"> </w:t>
       </w:r>
@@ -3484,21 +3418,7 @@
         <w:rPr>
           <w:szCs w:val="22"/>
         </w:rPr>
-        <w:t xml:space="preserve">The use of audiovisual stimuli comes with unique challenges. While our goal was to investigate how the presence of the pen affects the perception of the acoustic input, the use of audiovisual stimuli entails </w:t>
-      </w:r>
-      <w:proofErr w:type="gramStart"/>
-      <w:r>
-        <w:rPr>
-          <w:szCs w:val="22"/>
-        </w:rPr>
-        <w:t>that participants</w:t>
-      </w:r>
-      <w:proofErr w:type="gramEnd"/>
-      <w:r>
-        <w:rPr>
-          <w:szCs w:val="22"/>
-        </w:rPr>
-        <w:t xml:space="preserve"> also had access to visual cues to the /s/-/ʃ/ contrast</w:t>
+        <w:t>The use of audiovisual stimuli comes with unique challenges. While our goal was to investigate how the presence of the pen affects the perception of the acoustic input, the use of audiovisual stimuli entails that participants also had access to visual cues to the /s/-/ʃ/ contrast</w:t>
       </w:r>
       <w:r>
         <w:rPr>
@@ -3510,7 +3430,21 @@
         <w:rPr>
           <w:szCs w:val="22"/>
         </w:rPr>
-        <w:t xml:space="preserve">Proctor, Shadle, &amp; </w:t>
+        <w:t xml:space="preserve">Proctor, </w:t>
+      </w:r>
+      <w:proofErr w:type="spellStart"/>
+      <w:r>
+        <w:rPr>
+          <w:szCs w:val="22"/>
+        </w:rPr>
+        <w:t>Shadle</w:t>
+      </w:r>
+      <w:proofErr w:type="spellEnd"/>
+      <w:r>
+        <w:rPr>
+          <w:szCs w:val="22"/>
+        </w:rPr>
+        <w:t xml:space="preserve">, &amp; </w:t>
       </w:r>
       <w:proofErr w:type="spellStart"/>
       <w:r>
@@ -3860,21 +3794,7 @@
         <w:rPr>
           <w:szCs w:val="22"/>
         </w:rPr>
-        <w:t xml:space="preserve"> sequence highly </w:t>
-      </w:r>
-      <w:proofErr w:type="gramStart"/>
-      <w:r>
-        <w:rPr>
-          <w:szCs w:val="22"/>
-        </w:rPr>
-        <w:t>similar to</w:t>
-      </w:r>
-      <w:proofErr w:type="gramEnd"/>
-      <w:r>
-        <w:rPr>
-          <w:szCs w:val="22"/>
-        </w:rPr>
-        <w:t xml:space="preserve"> </w:t>
+        <w:t xml:space="preserve"> sequence highly similar to </w:t>
       </w:r>
       <w:proofErr w:type="spellStart"/>
       <w:r>
@@ -5513,27 +5433,13 @@
         <w:rPr>
           <w:szCs w:val="22"/>
         </w:rPr>
-        <w:t xml:space="preserve"> required sound sequence </w:t>
-      </w:r>
-      <w:proofErr w:type="gramStart"/>
-      <w:r>
-        <w:rPr>
-          <w:szCs w:val="22"/>
-        </w:rPr>
-        <w:t xml:space="preserve">similar </w:t>
-      </w:r>
-      <w:r>
-        <w:rPr>
-          <w:szCs w:val="22"/>
-        </w:rPr>
-        <w:t>to</w:t>
-      </w:r>
-      <w:proofErr w:type="gramEnd"/>
-      <w:r>
-        <w:rPr>
-          <w:szCs w:val="22"/>
-        </w:rPr>
-        <w:t xml:space="preserve"> </w:t>
+        <w:t xml:space="preserve"> required sound sequence similar </w:t>
+      </w:r>
+      <w:r>
+        <w:rPr>
+          <w:szCs w:val="22"/>
+        </w:rPr>
+        <w:t xml:space="preserve">to </w:t>
       </w:r>
       <w:proofErr w:type="spellStart"/>
       <w:r>
@@ -6252,21 +6158,7 @@
         <w:rPr>
           <w:szCs w:val="22"/>
         </w:rPr>
-        <w:t xml:space="preserve">, but </w:t>
-      </w:r>
-      <w:proofErr w:type="gramStart"/>
-      <w:r>
-        <w:rPr>
-          <w:szCs w:val="22"/>
-        </w:rPr>
-        <w:t>in order to</w:t>
-      </w:r>
-      <w:proofErr w:type="gramEnd"/>
-      <w:r>
-        <w:rPr>
-          <w:szCs w:val="22"/>
-        </w:rPr>
-        <w:t xml:space="preserve"> start the experiment, participants had to accept the </w:t>
+        <w:t xml:space="preserve">, but in order to start the experiment, participants had to accept the </w:t>
       </w:r>
       <w:r>
         <w:rPr>
@@ -6521,21 +6413,7 @@
         <w:rPr>
           <w:szCs w:val="22"/>
         </w:rPr>
-        <w:t xml:space="preserve">. None of the trials during the test phase </w:t>
-      </w:r>
-      <w:proofErr w:type="gramStart"/>
-      <w:r>
-        <w:rPr>
-          <w:szCs w:val="22"/>
-        </w:rPr>
-        <w:t>actually contained</w:t>
-      </w:r>
-      <w:proofErr w:type="gramEnd"/>
-      <w:r>
-        <w:rPr>
-          <w:szCs w:val="22"/>
-        </w:rPr>
-        <w:t xml:space="preserve"> a white dot. Participants then completed 72 </w:t>
+        <w:t xml:space="preserve">. None of the trials during the test phase actually contained a white dot. Participants then completed 72 </w:t>
       </w:r>
       <w:r>
         <w:rPr>
@@ -6699,21 +6577,7 @@
         <w:rPr>
           <w:szCs w:val="22"/>
         </w:rPr>
-        <w:t xml:space="preserve"> continuum). One of these two instances occurred with the pen in the </w:t>
-      </w:r>
-      <w:proofErr w:type="gramStart"/>
-      <w:r>
-        <w:rPr>
-          <w:szCs w:val="22"/>
-        </w:rPr>
-        <w:t>mouth</w:t>
-      </w:r>
-      <w:proofErr w:type="gramEnd"/>
-      <w:r>
-        <w:rPr>
-          <w:szCs w:val="22"/>
-        </w:rPr>
-        <w:t xml:space="preserve"> and one occurred with the pen in the hand. Across the six blocks all 72 combinations of the 12 video items and the six audio conditions occurred exactly once. The order of the 12 test stimuli within each block was fully random.</w:t>
+        <w:t xml:space="preserve"> continuum). One of these two instances occurred with the pen in the mouth and one occurred with the pen in the hand. Across the six blocks all 72 combinations of the 12 video items and the six audio conditions occurred exactly once. The order of the 12 test stimuli within each block was fully random.</w:t>
       </w:r>
     </w:p>
     <w:p>
@@ -10606,21 +10470,7 @@
         <w:rPr>
           <w:szCs w:val="22"/>
         </w:rPr>
-        <w:t xml:space="preserve"> Labels along the X-axis numbers refer to the </w:t>
-      </w:r>
-      <w:proofErr w:type="gramStart"/>
-      <w:r>
-        <w:rPr>
-          <w:szCs w:val="22"/>
-        </w:rPr>
-        <w:t>31 step</w:t>
-      </w:r>
-      <w:proofErr w:type="gramEnd"/>
-      <w:r>
-        <w:rPr>
-          <w:szCs w:val="22"/>
-        </w:rPr>
-        <w:t xml:space="preserve"> continuum created by Liu &amp; Jaeger (2018), where 1 and 31 were clear </w:t>
+        <w:t xml:space="preserve"> Labels along the X-axis numbers refer to the 31 step continuum created by Liu &amp; Jaeger (2018), where 1 and 31 were clear </w:t>
       </w:r>
       <w:proofErr w:type="spellStart"/>
       <w:r>
@@ -14656,14 +14506,7 @@
         <w:rPr>
           <w:szCs w:val="22"/>
         </w:rPr>
-        <w:t xml:space="preserve"> when the talker in the video </w:t>
-      </w:r>
-      <w:proofErr w:type="gramStart"/>
-      <w:r>
-        <w:rPr>
-          <w:szCs w:val="22"/>
-        </w:rPr>
-        <w:t>had a</w:t>
+        <w:t xml:space="preserve"> when the talker in the video had a</w:t>
       </w:r>
       <w:r>
         <w:rPr>
@@ -14675,14 +14518,7 @@
         <w:rPr>
           <w:szCs w:val="22"/>
         </w:rPr>
-        <w:t>in the mouth</w:t>
-      </w:r>
-      <w:proofErr w:type="gramEnd"/>
-      <w:r>
-        <w:rPr>
-          <w:szCs w:val="22"/>
-        </w:rPr>
-        <w:t>, compared to when the talker held the pen in the hand</w:t>
+        <w:t>in the mouth, compared to when the talker held the pen in the hand</w:t>
       </w:r>
       <w:r>
         <w:rPr>
@@ -14890,21 +14726,7 @@
         <w:rPr>
           <w:szCs w:val="22"/>
         </w:rPr>
-        <w:t>(</w:t>
-      </w:r>
-      <w:proofErr w:type="gramStart"/>
-      <w:r>
-        <w:rPr>
-          <w:szCs w:val="22"/>
-        </w:rPr>
-        <w:t>similar to</w:t>
-      </w:r>
-      <w:proofErr w:type="gramEnd"/>
-      <w:r>
-        <w:rPr>
-          <w:szCs w:val="22"/>
-        </w:rPr>
-        <w:t xml:space="preserve"> the effects of a bite</w:t>
+        <w:t>(similar to the effects of a bite</w:t>
       </w:r>
       <w:r>
         <w:rPr>
@@ -19017,21 +18839,7 @@
         <w:rPr>
           <w:szCs w:val="22"/>
         </w:rPr>
-        <w:t xml:space="preserve">. This experiment was identical to Experiment 2, except </w:t>
-      </w:r>
-      <w:proofErr w:type="gramStart"/>
-      <w:r>
-        <w:rPr>
-          <w:szCs w:val="22"/>
-        </w:rPr>
-        <w:t>that participants</w:t>
-      </w:r>
-      <w:proofErr w:type="gramEnd"/>
-      <w:r>
-        <w:rPr>
-          <w:szCs w:val="22"/>
-        </w:rPr>
-        <w:t xml:space="preserve"> had to </w:t>
+        <w:t xml:space="preserve">. This experiment was identical to Experiment 2, except that participants had to </w:t>
       </w:r>
       <w:r>
         <w:rPr>
@@ -19653,15 +19461,7 @@
         <w:t>Indeed, t</w:t>
       </w:r>
       <w:r>
-        <w:t xml:space="preserve">he only striking similarity between the pen-in-the-mouth and visual occlusion was that both reduced the effect of visual bias (see SI for details, </w:t>
-      </w:r>
-      <w:proofErr w:type="gramStart"/>
-      <w:r>
-        <w:t>and also</w:t>
-      </w:r>
-      <w:proofErr w:type="gramEnd"/>
-      <w:r>
-        <w:t xml:space="preserve"> </w:t>
+        <w:t xml:space="preserve">he only striking similarity between the pen-in-the-mouth and visual occlusion was that both reduced the effect of visual bias (see SI for details, and also </w:t>
       </w:r>
       <w:r>
         <w:fldChar w:fldCharType="begin"/>
@@ -19895,21 +19695,7 @@
         <w:rPr>
           <w:szCs w:val="22"/>
         </w:rPr>
-        <w:t xml:space="preserve"> a talker’s lips exhibit a certain shape, </w:t>
-      </w:r>
-      <w:proofErr w:type="gramStart"/>
-      <w:r>
-        <w:rPr>
-          <w:szCs w:val="22"/>
-        </w:rPr>
-        <w:t>as long as</w:t>
-      </w:r>
-      <w:proofErr w:type="gramEnd"/>
-      <w:r>
-        <w:rPr>
-          <w:szCs w:val="22"/>
-        </w:rPr>
-        <w:t xml:space="preserve"> (1) they do, and (2) plausibly do so for </w:t>
+        <w:t xml:space="preserve"> a talker’s lips exhibit a certain shape, as long as (1) they do, and (2) plausibly do so for </w:t>
       </w:r>
       <w:r>
         <w:rPr>
@@ -19978,7 +19764,6 @@
     <w:p>
       <w:pPr>
         <w:rPr>
-          <w:ins w:id="7" w:author="Cummings, Shawn" w:date="2025-01-06T15:58:00Z" w16du:dateUtc="2025-01-06T22:58:00Z"/>
           <w:szCs w:val="22"/>
         </w:rPr>
       </w:pPr>
@@ -19987,71 +19772,33 @@
           <w:szCs w:val="22"/>
         </w:rPr>
         <w:lastRenderedPageBreak/>
-        <w:t xml:space="preserve">The present results also raise </w:t>
-      </w:r>
-      <w:proofErr w:type="gramStart"/>
-      <w:r>
-        <w:rPr>
-          <w:szCs w:val="22"/>
-        </w:rPr>
-        <w:t>a number of</w:t>
-      </w:r>
-      <w:proofErr w:type="gramEnd"/>
-      <w:r>
-        <w:rPr>
-          <w:szCs w:val="22"/>
-        </w:rPr>
-        <w:t xml:space="preserve"> questions for future research on compensation and adaptive speech perception more broadly. We briefly discuss t</w:t>
-      </w:r>
-      <w:ins w:id="8" w:author="Cummings, Shawn" w:date="2025-01-06T15:58:00Z" w16du:dateUtc="2025-01-06T22:58:00Z">
-        <w:r>
-          <w:rPr>
-            <w:szCs w:val="22"/>
-          </w:rPr>
-          <w:t>hree</w:t>
-        </w:r>
-      </w:ins>
-      <w:del w:id="9" w:author="Cummings, Shawn" w:date="2025-01-06T15:58:00Z" w16du:dateUtc="2025-01-06T22:58:00Z">
-        <w:r>
-          <w:rPr>
-            <w:szCs w:val="22"/>
-          </w:rPr>
-          <w:delText>wo</w:delText>
-        </w:r>
-      </w:del>
-      <w:r>
-        <w:rPr>
-          <w:szCs w:val="22"/>
-        </w:rPr>
-        <w:t xml:space="preserve">. First, our findings leave open whether compensation for visually evident effects of non-phonological causes—like the pen—draws on the same neural mechanisms as normalization/compensation for the effects of phonetic contexts. The present findings only suggest that Fowler’s compensation account provides a unifying explanation for the qualitative consequences of both phenomena. It is unclear, for example, whether compensation for </w:t>
-      </w:r>
-      <w:proofErr w:type="gramStart"/>
-      <w:r>
-        <w:rPr>
-          <w:szCs w:val="22"/>
-        </w:rPr>
-        <w:t>visually-presented</w:t>
-      </w:r>
-      <w:proofErr w:type="gramEnd"/>
-      <w:r>
-        <w:rPr>
-          <w:szCs w:val="22"/>
-        </w:rPr>
-        <w:t xml:space="preserve"> non-phonetic context take place in the same brain areas that are responsible for audiovisual integration during speech perception, and whether those areas that also process compensation for preceding phonetic context. Alternatively, compensation might take place at multiple points in the processing of speech input</w:t>
-      </w:r>
-      <w:commentRangeStart w:id="10"/>
+        <w:t>The present results also raise a number of questions for future research on compensation and adaptive speech perception more broadly. We briefly discuss t</w:t>
+      </w:r>
+      <w:r>
+        <w:rPr>
+          <w:szCs w:val="22"/>
+        </w:rPr>
+        <w:t>wo</w:t>
+      </w:r>
+      <w:r>
+        <w:rPr>
+          <w:szCs w:val="22"/>
+        </w:rPr>
+        <w:t>. First, our findings leave open whether compensation for visually evident effects of non-phonological causes—like the pen—draws on the same neural mechanisms as normalization/compensation for the effects of phonetic contexts. The present findings only suggest that Fowler’s compensation account provides a unifying explanation for the qualitative consequences of both phenomena. It is unclear, for example, whether compensation for visually-presented non-phonetic context take place in the same brain areas that are responsible for audiovisual integration during speech perception, and whether those areas that also process compensation for preceding phonetic context. Alternatively, compensation might take place at multiple points in the processing of speech input</w:t>
+      </w:r>
+      <w:commentRangeStart w:id="7"/>
       <w:r>
         <w:rPr>
           <w:szCs w:val="22"/>
         </w:rPr>
         <w:t>.</w:t>
       </w:r>
-      <w:commentRangeEnd w:id="10"/>
+      <w:commentRangeEnd w:id="7"/>
       <w:r>
         <w:rPr>
           <w:rStyle w:val="CommentReference"/>
         </w:rPr>
-        <w:commentReference w:id="10"/>
+        <w:commentReference w:id="7"/>
       </w:r>
     </w:p>
     <w:p>
@@ -20060,259 +19807,461 @@
           <w:szCs w:val="22"/>
         </w:rPr>
       </w:pPr>
-      <w:ins w:id="11" w:author="Jaeger, Florian" w:date="2025-01-06T16:24:00Z" w16du:dateUtc="2025-01-06T23:24:00Z">
-        <w:r>
-          <w:rPr>
-            <w:szCs w:val="22"/>
-          </w:rPr>
-          <w:t>Second, the present findings</w:t>
-        </w:r>
-      </w:ins>
-      <w:ins w:id="12" w:author="Cummings, Shawn" w:date="2025-01-06T15:58:00Z" w16du:dateUtc="2025-01-06T22:58:00Z">
-        <w:del w:id="13" w:author="Jaeger, Florian" w:date="2025-01-06T16:24:00Z" w16du:dateUtc="2025-01-06T23:24:00Z">
-          <w:r>
-            <w:rPr>
-              <w:szCs w:val="22"/>
-            </w:rPr>
-            <w:delText>O</w:delText>
-          </w:r>
-        </w:del>
-      </w:ins>
-      <w:ins w:id="14" w:author="Cummings, Shawn" w:date="2025-01-06T15:57:00Z" w16du:dateUtc="2025-01-06T22:57:00Z">
-        <w:del w:id="15" w:author="Jaeger, Florian" w:date="2025-01-06T16:24:00Z" w16du:dateUtc="2025-01-06T23:24:00Z">
-          <w:r>
-            <w:rPr>
-              <w:szCs w:val="22"/>
-            </w:rPr>
-            <w:delText>ur results</w:delText>
-          </w:r>
-        </w:del>
-        <w:r>
-          <w:rPr>
-            <w:szCs w:val="22"/>
-          </w:rPr>
-          <w:t xml:space="preserve"> </w:t>
-        </w:r>
-      </w:ins>
-      <w:ins w:id="16" w:author="Cummings, Shawn" w:date="2025-01-06T15:58:00Z" w16du:dateUtc="2025-01-06T22:58:00Z">
-        <w:r>
-          <w:rPr>
-            <w:szCs w:val="22"/>
-          </w:rPr>
-          <w:t>c</w:t>
-        </w:r>
-      </w:ins>
-      <w:ins w:id="17" w:author="Cummings, Shawn" w:date="2025-01-06T15:59:00Z" w16du:dateUtc="2025-01-06T22:59:00Z">
-        <w:r>
-          <w:rPr>
-            <w:szCs w:val="22"/>
-          </w:rPr>
-          <w:t>ontribute</w:t>
-        </w:r>
-      </w:ins>
-      <w:ins w:id="18" w:author="Cummings, Shawn" w:date="2025-01-06T15:57:00Z" w16du:dateUtc="2025-01-06T22:57:00Z">
-        <w:r>
-          <w:rPr>
-            <w:szCs w:val="22"/>
-          </w:rPr>
-          <w:t xml:space="preserve"> to a growing </w:t>
-        </w:r>
-      </w:ins>
-      <w:ins w:id="19" w:author="Cummings, Shawn" w:date="2025-01-06T15:58:00Z" w16du:dateUtc="2025-01-06T22:58:00Z">
-        <w:r>
-          <w:rPr>
-            <w:szCs w:val="22"/>
-          </w:rPr>
-          <w:t xml:space="preserve">body </w:t>
-        </w:r>
-      </w:ins>
-      <w:ins w:id="20" w:author="Cummings, Shawn" w:date="2025-01-06T15:59:00Z" w16du:dateUtc="2025-01-06T22:59:00Z">
-        <w:r>
-          <w:rPr>
-            <w:szCs w:val="22"/>
-          </w:rPr>
-          <w:t xml:space="preserve">of evidence suggesting non-linguistic </w:t>
-        </w:r>
-      </w:ins>
-      <w:ins w:id="21" w:author="Cummings, Shawn" w:date="2025-01-06T16:07:00Z" w16du:dateUtc="2025-01-06T23:07:00Z">
-        <w:r>
-          <w:rPr>
-            <w:szCs w:val="22"/>
-          </w:rPr>
-          <w:t xml:space="preserve">or non-auditory </w:t>
-        </w:r>
-      </w:ins>
-      <w:ins w:id="22" w:author="Cummings, Shawn" w:date="2025-01-06T15:59:00Z" w16du:dateUtc="2025-01-06T22:59:00Z">
-        <w:r>
-          <w:rPr>
-            <w:szCs w:val="22"/>
-          </w:rPr>
-          <w:t xml:space="preserve">factors to contribute to speech perception. </w:t>
-        </w:r>
-      </w:ins>
-      <w:ins w:id="23" w:author="Cummings, Shawn" w:date="2025-01-06T15:59:00Z">
-        <w:r>
-          <w:rPr>
-            <w:szCs w:val="22"/>
-          </w:rPr>
-          <w:t>Hay et al. (2017) posit that listeners form probabilistic associations between speech input and location. Talkers then compensate in their speech for the effects of their location, for example producing speech with characteristic noise-competing characteristics (Lombard, 1911) when seated in a motor vehicle and experiencing car noise (e.g., Jung, 2012). These effects, designed to compensate for car noise, are still present even when talkers are seated in a silent car, and are therefore posited to be linked to location context rather than to background noise itself (Hay et al. 2017).</w:t>
-        </w:r>
-      </w:ins>
-      <w:ins w:id="24" w:author="Cummings, Shawn" w:date="2025-01-06T15:59:00Z" w16du:dateUtc="2025-01-06T22:59:00Z">
-        <w:r>
-          <w:rPr>
-            <w:szCs w:val="22"/>
-          </w:rPr>
-          <w:t xml:space="preserve"> </w:t>
-        </w:r>
-      </w:ins>
+      <w:r>
+        <w:rPr>
+          <w:szCs w:val="22"/>
+        </w:rPr>
+        <w:t xml:space="preserve">Finally, the </w:t>
+      </w:r>
+      <w:r>
+        <w:rPr>
+          <w:szCs w:val="22"/>
+        </w:rPr>
+        <w:t xml:space="preserve">present </w:t>
+      </w:r>
+      <w:r>
+        <w:rPr>
+          <w:szCs w:val="22"/>
+        </w:rPr>
+        <w:t xml:space="preserve">results raise questions for future research on perceptual recalibration. Previous work has found that perceptual recalibration to an unfamiliar talker’s speech can be blocked when the unexpected pronunciations occur while the talker has a pen in the mouth. In perceptual recalibration experiments, listeners are expected to speech from an unfamiliar talker for which the realization of a particular sound is shifted towards a neighboring category. For example, Kraljic &amp; Samuel (2006) exposed listeners to either typical </w:t>
+      </w:r>
+      <w:r>
+        <w:rPr>
+          <w:szCs w:val="22"/>
+        </w:rPr>
+        <w:t>/ʃ/</w:t>
+      </w:r>
+      <w:r>
+        <w:rPr>
+          <w:szCs w:val="22"/>
+        </w:rPr>
+        <w:t xml:space="preserve"> sounds and s</w:t>
+      </w:r>
+      <w:r>
+        <w:rPr>
+          <w:szCs w:val="22"/>
+        </w:rPr>
+        <w:t>ounds ambiguous between /s/ and /ʃ/ but in lexical contexts favoring /s/ interpretation</w:t>
+      </w:r>
+      <w:r>
+        <w:rPr>
+          <w:szCs w:val="22"/>
+        </w:rPr>
+        <w:t xml:space="preserve"> (e.g., </w:t>
+      </w:r>
       <w:proofErr w:type="spellStart"/>
-      <w:ins w:id="25" w:author="Cummings, Shawn" w:date="2025-01-06T16:00:00Z" w16du:dateUtc="2025-01-06T23:00:00Z">
-        <w:r>
-          <w:rPr>
-            <w:szCs w:val="22"/>
-          </w:rPr>
-          <w:t>Gick</w:t>
-        </w:r>
-        <w:proofErr w:type="spellEnd"/>
-        <w:r>
-          <w:rPr>
-            <w:szCs w:val="22"/>
-          </w:rPr>
-          <w:t xml:space="preserve"> &amp; Derrick </w:t>
-        </w:r>
-      </w:ins>
-      <w:ins w:id="26" w:author="Cummings, Shawn" w:date="2025-01-06T16:01:00Z" w16du:dateUtc="2025-01-06T23:01:00Z">
-        <w:r>
-          <w:rPr>
-            <w:szCs w:val="22"/>
-          </w:rPr>
-          <w:t xml:space="preserve">(2009) found that feeling a burst of air on the skin—consistent with the aspiration of a /p/ but not with /b/--influenced listeners’ perception of a VOT continuum, without </w:t>
-        </w:r>
-      </w:ins>
-      <w:ins w:id="27" w:author="Cummings, Shawn" w:date="2025-01-06T16:02:00Z" w16du:dateUtc="2025-01-06T23:02:00Z">
-        <w:r>
-          <w:rPr>
-            <w:szCs w:val="22"/>
-          </w:rPr>
-          <w:t xml:space="preserve">conscious knowledge of the manipulation. </w:t>
-        </w:r>
-      </w:ins>
-      <w:ins w:id="28" w:author="Cummings, Shawn" w:date="2025-01-06T16:03:00Z" w16du:dateUtc="2025-01-06T23:03:00Z">
-        <w:r>
-          <w:rPr>
-            <w:szCs w:val="22"/>
-          </w:rPr>
-          <w:t>Along a similar vein, Ito et al. (20</w:t>
-        </w:r>
-      </w:ins>
-      <w:ins w:id="29" w:author="Cummings, Shawn" w:date="2025-01-06T16:04:00Z" w16du:dateUtc="2025-01-06T23:04:00Z">
-        <w:r>
-          <w:rPr>
-            <w:szCs w:val="22"/>
-          </w:rPr>
-          <w:t xml:space="preserve">09) were able to influence perception by stretching listeners’ articulators </w:t>
-        </w:r>
-        <w:proofErr w:type="gramStart"/>
-        <w:r>
-          <w:rPr>
-            <w:szCs w:val="22"/>
-          </w:rPr>
-          <w:t>at the moment</w:t>
-        </w:r>
-        <w:proofErr w:type="gramEnd"/>
-        <w:r>
-          <w:rPr>
-            <w:szCs w:val="22"/>
-          </w:rPr>
-          <w:t xml:space="preserve"> of input. </w:t>
-        </w:r>
-      </w:ins>
-      <w:ins w:id="30" w:author="Cummings, Shawn" w:date="2025-01-06T16:07:00Z" w16du:dateUtc="2025-01-06T23:07:00Z">
-        <w:r>
-          <w:rPr>
-            <w:szCs w:val="22"/>
-          </w:rPr>
-          <w:t xml:space="preserve">Finally, </w:t>
-        </w:r>
-      </w:ins>
-      <w:ins w:id="31" w:author="Cummings, Shawn" w:date="2025-01-06T16:08:00Z" w16du:dateUtc="2025-01-06T23:08:00Z">
-        <w:r>
-          <w:rPr>
-            <w:szCs w:val="22"/>
-          </w:rPr>
-          <w:t xml:space="preserve">Bosker &amp; </w:t>
-        </w:r>
-        <w:proofErr w:type="spellStart"/>
-        <w:r>
-          <w:rPr>
-            <w:szCs w:val="22"/>
-          </w:rPr>
-          <w:t>Peeters</w:t>
-        </w:r>
-        <w:proofErr w:type="spellEnd"/>
-        <w:r>
-          <w:rPr>
-            <w:szCs w:val="22"/>
-          </w:rPr>
-          <w:t xml:space="preserve"> (2021) demonstrated </w:t>
-        </w:r>
-      </w:ins>
-      <w:ins w:id="32" w:author="Cummings, Shawn" w:date="2025-01-06T16:09:00Z" w16du:dateUtc="2025-01-06T23:09:00Z">
-        <w:r>
-          <w:rPr>
-            <w:szCs w:val="22"/>
-          </w:rPr>
-          <w:t xml:space="preserve">the visual influence of a talker’s hand to affect perception of lexical stress. These findings and others, including the present investigation, point towards speech perception as a phenomenon </w:t>
-        </w:r>
-      </w:ins>
-      <w:ins w:id="33" w:author="Cummings, Shawn" w:date="2025-01-06T16:10:00Z" w16du:dateUtc="2025-01-06T23:10:00Z">
-        <w:r>
-          <w:rPr>
-            <w:szCs w:val="22"/>
-          </w:rPr>
-          <w:t>resultant from linguistic and non</w:t>
-        </w:r>
-      </w:ins>
-      <w:ins w:id="34" w:author="Cummings, Shawn" w:date="2025-01-06T16:11:00Z" w16du:dateUtc="2025-01-06T23:11:00Z">
-        <w:r>
-          <w:rPr>
-            <w:szCs w:val="22"/>
-          </w:rPr>
-          <w:t>-</w:t>
-        </w:r>
-      </w:ins>
-      <w:ins w:id="35" w:author="Cummings, Shawn" w:date="2025-01-06T16:10:00Z" w16du:dateUtc="2025-01-06T23:10:00Z">
-        <w:r>
-          <w:rPr>
-            <w:szCs w:val="22"/>
-          </w:rPr>
-          <w:t>linguistic, as well as auditory and non</w:t>
-        </w:r>
-      </w:ins>
-      <w:ins w:id="36" w:author="Cummings, Shawn" w:date="2025-01-06T16:11:00Z" w16du:dateUtc="2025-01-06T23:11:00Z">
-        <w:r>
-          <w:rPr>
-            <w:szCs w:val="22"/>
-          </w:rPr>
-          <w:t>-</w:t>
-        </w:r>
-      </w:ins>
-      <w:ins w:id="37" w:author="Cummings, Shawn" w:date="2025-01-06T16:10:00Z" w16du:dateUtc="2025-01-06T23:10:00Z">
-        <w:r>
-          <w:rPr>
-            <w:szCs w:val="22"/>
-          </w:rPr>
-          <w:t xml:space="preserve">auditory information (Rosenblum et </w:t>
-        </w:r>
-        <w:r>
-          <w:rPr>
-            <w:szCs w:val="22"/>
-          </w:rPr>
-          <w:lastRenderedPageBreak/>
-          <w:t xml:space="preserve">al., 2016). </w:t>
-        </w:r>
-      </w:ins>
+      <w:r>
+        <w:rPr>
+          <w:i/>
+          <w:iCs/>
+          <w:szCs w:val="22"/>
+        </w:rPr>
+        <w:t>dinoshaur</w:t>
+      </w:r>
+      <w:proofErr w:type="spellEnd"/>
+      <w:r>
+        <w:rPr>
+          <w:szCs w:val="22"/>
+        </w:rPr>
+        <w:t xml:space="preserve">, </w:t>
+      </w:r>
+      <w:r>
+        <w:rPr>
+          <w:szCs w:val="22"/>
+        </w:rPr>
+        <w:t>/s/</w:t>
+      </w:r>
+      <w:r>
+        <w:rPr>
+          <w:szCs w:val="22"/>
+        </w:rPr>
+        <w:t>-biased exposure</w:t>
+      </w:r>
+      <w:r>
+        <w:rPr>
+          <w:szCs w:val="22"/>
+        </w:rPr>
+        <w:t xml:space="preserve">) or to typical </w:t>
+      </w:r>
+      <w:r>
+        <w:rPr>
+          <w:szCs w:val="22"/>
+        </w:rPr>
+        <w:t>/s/</w:t>
+      </w:r>
+      <w:r>
+        <w:rPr>
+          <w:szCs w:val="22"/>
+        </w:rPr>
+        <w:t xml:space="preserve"> sounds and </w:t>
+      </w:r>
+      <w:r>
+        <w:rPr>
+          <w:szCs w:val="22"/>
+        </w:rPr>
+        <w:t>ambiguous sounds rather in /ʃ/-favoring contexts</w:t>
+      </w:r>
+      <w:r>
+        <w:rPr>
+          <w:szCs w:val="22"/>
+        </w:rPr>
+        <w:t xml:space="preserve"> (e.g., </w:t>
+      </w:r>
+      <w:proofErr w:type="spellStart"/>
+      <w:r>
+        <w:rPr>
+          <w:i/>
+          <w:iCs/>
+          <w:szCs w:val="22"/>
+        </w:rPr>
+        <w:t>ma</w:t>
+      </w:r>
+      <w:r>
+        <w:rPr>
+          <w:i/>
+          <w:iCs/>
+          <w:szCs w:val="22"/>
+        </w:rPr>
+        <w:t>s</w:t>
+      </w:r>
+      <w:r>
+        <w:rPr>
+          <w:i/>
+          <w:iCs/>
+          <w:szCs w:val="22"/>
+        </w:rPr>
+        <w:t>inery</w:t>
+      </w:r>
+      <w:proofErr w:type="spellEnd"/>
+      <w:r>
+        <w:rPr>
+          <w:szCs w:val="22"/>
+        </w:rPr>
+        <w:t xml:space="preserve">, </w:t>
+      </w:r>
+      <w:r>
+        <w:rPr>
+          <w:szCs w:val="22"/>
+        </w:rPr>
+        <w:t>/ʃ/-</w:t>
+      </w:r>
+      <w:r>
+        <w:rPr>
+          <w:szCs w:val="22"/>
+        </w:rPr>
+        <w:t>biased exposure</w:t>
+      </w:r>
+      <w:r>
+        <w:rPr>
+          <w:szCs w:val="22"/>
+        </w:rPr>
+        <w:t xml:space="preserve">), </w:t>
+      </w:r>
+      <w:r>
+        <w:rPr>
+          <w:szCs w:val="22"/>
+        </w:rPr>
+        <w:t>mixed with many filler stimuli. Following exposure, listeners were tested on an audio-only</w:t>
+      </w:r>
+      <w:r>
+        <w:rPr>
+          <w:i/>
+          <w:iCs/>
+          <w:szCs w:val="22"/>
+        </w:rPr>
+        <w:t xml:space="preserve"> </w:t>
+      </w:r>
+      <w:proofErr w:type="spellStart"/>
+      <w:r>
+        <w:rPr>
+          <w:i/>
+          <w:iCs/>
+          <w:szCs w:val="22"/>
+        </w:rPr>
+        <w:t>asi-ashi</w:t>
+      </w:r>
+      <w:proofErr w:type="spellEnd"/>
+      <w:r>
+        <w:rPr>
+          <w:szCs w:val="22"/>
+        </w:rPr>
+        <w:t xml:space="preserve"> continuum. As is typical for </w:t>
+      </w:r>
+      <w:r>
+        <w:rPr>
+          <w:szCs w:val="22"/>
+        </w:rPr>
+        <w:t xml:space="preserve">such </w:t>
+      </w:r>
+      <w:r>
+        <w:rPr>
+          <w:szCs w:val="22"/>
+        </w:rPr>
+        <w:t>perceptual recalibration</w:t>
+      </w:r>
+      <w:r>
+        <w:rPr>
+          <w:szCs w:val="22"/>
+        </w:rPr>
+        <w:t xml:space="preserve"> experiments, </w:t>
+      </w:r>
+      <w:r>
+        <w:rPr>
+          <w:szCs w:val="22"/>
+        </w:rPr>
+        <w:t>/ʃ/-</w:t>
+      </w:r>
+      <w:r>
+        <w:rPr>
+          <w:szCs w:val="22"/>
+        </w:rPr>
+        <w:t>biased</w:t>
+      </w:r>
+      <w:r>
+        <w:rPr>
+          <w:szCs w:val="22"/>
+        </w:rPr>
+        <w:t xml:space="preserve"> </w:t>
+      </w:r>
+      <w:r>
+        <w:rPr>
+          <w:szCs w:val="22"/>
+        </w:rPr>
+        <w:t>exposure caused listeners to</w:t>
+      </w:r>
+      <w:r>
+        <w:rPr>
+          <w:szCs w:val="22"/>
+        </w:rPr>
+        <w:t xml:space="preserve"> categorize more tokens along the </w:t>
+      </w:r>
+      <w:r>
+        <w:rPr>
+          <w:szCs w:val="22"/>
+        </w:rPr>
+        <w:t xml:space="preserve">test </w:t>
+      </w:r>
+      <w:r>
+        <w:rPr>
+          <w:szCs w:val="22"/>
+        </w:rPr>
+        <w:t xml:space="preserve">continuum as </w:t>
+      </w:r>
+      <w:proofErr w:type="spellStart"/>
+      <w:r>
+        <w:rPr>
+          <w:i/>
+          <w:iCs/>
+          <w:szCs w:val="22"/>
+        </w:rPr>
+        <w:t>ashi</w:t>
+      </w:r>
+      <w:proofErr w:type="spellEnd"/>
+      <w:r>
+        <w:rPr>
+          <w:szCs w:val="22"/>
+        </w:rPr>
+        <w:t xml:space="preserve">, compared to </w:t>
+      </w:r>
+      <w:r>
+        <w:rPr>
+          <w:szCs w:val="22"/>
+        </w:rPr>
+        <w:t>/s/-</w:t>
+      </w:r>
+      <w:r>
+        <w:rPr>
+          <w:szCs w:val="22"/>
+        </w:rPr>
+        <w:t>biased exposure</w:t>
+      </w:r>
+      <w:r>
+        <w:rPr>
+          <w:szCs w:val="22"/>
+        </w:rPr>
+        <w:t xml:space="preserve">. In a thought-provoking </w:t>
+      </w:r>
+      <w:r>
+        <w:rPr>
+          <w:szCs w:val="22"/>
+        </w:rPr>
+        <w:t>follow-up</w:t>
+      </w:r>
+      <w:r>
+        <w:rPr>
+          <w:szCs w:val="22"/>
+        </w:rPr>
+        <w:t xml:space="preserve">, Kraljic et al. (2008) found that </w:t>
+      </w:r>
+      <w:r>
+        <w:rPr>
+          <w:szCs w:val="22"/>
+        </w:rPr>
+        <w:t>this</w:t>
+      </w:r>
+      <w:r>
+        <w:rPr>
+          <w:szCs w:val="22"/>
+        </w:rPr>
+        <w:t xml:space="preserve"> perceptual recalibration</w:t>
+      </w:r>
+      <w:r>
+        <w:rPr>
+          <w:szCs w:val="22"/>
+        </w:rPr>
+        <w:t xml:space="preserve"> effect</w:t>
+      </w:r>
+      <w:r>
+        <w:rPr>
+          <w:szCs w:val="22"/>
+        </w:rPr>
+        <w:t xml:space="preserve">—the difference between </w:t>
+      </w:r>
+      <w:r>
+        <w:rPr>
+          <w:szCs w:val="22"/>
+        </w:rPr>
+        <w:t>/ʃ/</w:t>
+      </w:r>
+      <w:r>
+        <w:rPr>
+          <w:szCs w:val="22"/>
+        </w:rPr>
+        <w:t xml:space="preserve">- and </w:t>
+      </w:r>
+      <w:r>
+        <w:rPr>
+          <w:szCs w:val="22"/>
+        </w:rPr>
+        <w:t>/</w:t>
+      </w:r>
+      <w:r>
+        <w:rPr>
+          <w:szCs w:val="22"/>
+        </w:rPr>
+        <w:t>s</w:t>
+      </w:r>
+      <w:r>
+        <w:rPr>
+          <w:szCs w:val="22"/>
+        </w:rPr>
+        <w:t>/</w:t>
+      </w:r>
+      <w:r>
+        <w:rPr>
+          <w:szCs w:val="22"/>
+        </w:rPr>
+        <w:t xml:space="preserve">-biased exposure during </w:t>
+      </w:r>
+      <w:r>
+        <w:rPr>
+          <w:szCs w:val="22"/>
+        </w:rPr>
+        <w:t xml:space="preserve">the audio-only </w:t>
+      </w:r>
+      <w:r>
+        <w:rPr>
+          <w:szCs w:val="22"/>
+        </w:rPr>
+        <w:t>test</w:t>
+      </w:r>
+      <w:r>
+        <w:rPr>
+          <w:szCs w:val="22"/>
+        </w:rPr>
+        <w:t xml:space="preserve"> </w:t>
+      </w:r>
+      <w:r>
+        <w:rPr>
+          <w:szCs w:val="22"/>
+        </w:rPr>
+        <w:t>phase—</w:t>
+      </w:r>
+      <w:r>
+        <w:rPr>
+          <w:szCs w:val="22"/>
+        </w:rPr>
+        <w:t>is</w:t>
+      </w:r>
+      <w:r>
+        <w:rPr>
+          <w:szCs w:val="22"/>
+        </w:rPr>
+        <w:t xml:space="preserve"> blocked</w:t>
+      </w:r>
+      <w:r>
+        <w:rPr>
+          <w:szCs w:val="22"/>
+        </w:rPr>
+        <w:t xml:space="preserve"> </w:t>
+      </w:r>
+      <w:r>
+        <w:rPr>
+          <w:szCs w:val="22"/>
+        </w:rPr>
+        <w:t>when the talker ha</w:t>
+      </w:r>
+      <w:r>
+        <w:rPr>
+          <w:szCs w:val="22"/>
+        </w:rPr>
+        <w:t>d</w:t>
+      </w:r>
+      <w:r>
+        <w:rPr>
+          <w:szCs w:val="22"/>
+        </w:rPr>
+        <w:t xml:space="preserve"> a pen in the mouth during the </w:t>
+      </w:r>
+      <w:r>
+        <w:rPr>
+          <w:szCs w:val="22"/>
+        </w:rPr>
+        <w:t xml:space="preserve">pronunciation of the </w:t>
+      </w:r>
+      <w:r>
+        <w:rPr>
+          <w:szCs w:val="22"/>
+        </w:rPr>
+        <w:t xml:space="preserve">critical shifted </w:t>
+      </w:r>
+      <w:r>
+        <w:rPr>
+          <w:szCs w:val="22"/>
+        </w:rPr>
+        <w:t>exposure tokens</w:t>
+      </w:r>
+      <w:r>
+        <w:rPr>
+          <w:szCs w:val="22"/>
+        </w:rPr>
+        <w:t xml:space="preserve">. When the pen was instead in the </w:t>
+      </w:r>
+      <w:r>
+        <w:rPr>
+          <w:szCs w:val="22"/>
+        </w:rPr>
+        <w:lastRenderedPageBreak/>
+        <w:t xml:space="preserve">hand during the shifted </w:t>
+      </w:r>
+      <w:r>
+        <w:rPr>
+          <w:szCs w:val="22"/>
+        </w:rPr>
+        <w:t>tokens</w:t>
+      </w:r>
+      <w:r>
+        <w:rPr>
+          <w:szCs w:val="22"/>
+        </w:rPr>
+        <w:t>, listeners again exhibited perceptual recalibration</w:t>
+      </w:r>
+      <w:r>
+        <w:rPr>
+          <w:szCs w:val="22"/>
+        </w:rPr>
+        <w:t>.</w:t>
+      </w:r>
     </w:p>
     <w:p>
       <w:pPr>
@@ -20324,59 +20273,81 @@
         <w:rPr>
           <w:szCs w:val="22"/>
         </w:rPr>
-        <w:t xml:space="preserve">Finally, the </w:t>
-      </w:r>
-      <w:r>
-        <w:rPr>
-          <w:szCs w:val="22"/>
-        </w:rPr>
-        <w:t xml:space="preserve">present </w:t>
-      </w:r>
-      <w:r>
-        <w:rPr>
-          <w:szCs w:val="22"/>
-        </w:rPr>
-        <w:t xml:space="preserve">results raise questions for future research on perceptual recalibration. Previous work has found that perceptual recalibration to an unfamiliar talker’s speech can be blocked when the unexpected pronunciations occur while the talker has a pen in the mouth. In perceptual recalibration experiments, listeners are expected to speech from an unfamiliar talker for which the realization of a particular sound is shifted towards a neighboring category. For example, Kraljic &amp; Samuel (2006) exposed listeners to either typical </w:t>
-      </w:r>
-      <w:r>
-        <w:rPr>
-          <w:szCs w:val="22"/>
-        </w:rPr>
-        <w:t>/ʃ/</w:t>
-      </w:r>
-      <w:r>
-        <w:rPr>
-          <w:szCs w:val="22"/>
-        </w:rPr>
-        <w:t xml:space="preserve"> sounds and s</w:t>
-      </w:r>
-      <w:r>
-        <w:rPr>
-          <w:szCs w:val="22"/>
-        </w:rPr>
-        <w:t>ounds ambiguous between /s/ and /ʃ/ but in lexical contexts favoring /s/ interpretation</w:t>
-      </w:r>
-      <w:r>
-        <w:rPr>
-          <w:szCs w:val="22"/>
-        </w:rPr>
-        <w:t xml:space="preserve"> (e.g., </w:t>
-      </w:r>
-      <w:proofErr w:type="spellStart"/>
+        <w:t>While this blocking effect has since been replicated multiple times, the mechanisms underlying the effect remain unclear</w:t>
+      </w:r>
+      <w:r>
+        <w:rPr>
+          <w:szCs w:val="22"/>
+        </w:rPr>
+        <w:t xml:space="preserve"> (</w:t>
+      </w:r>
+      <w:r>
+        <w:rPr>
+          <w:szCs w:val="22"/>
+        </w:rPr>
+        <w:t xml:space="preserve">see discussion in </w:t>
+      </w:r>
+      <w:r>
+        <w:rPr>
+          <w:szCs w:val="22"/>
+        </w:rPr>
+        <w:t>Kraljic &amp; Samuel, 2011; Liu &amp; Jaeger, 2018).</w:t>
+      </w:r>
+      <w:r>
+        <w:rPr>
+          <w:szCs w:val="22"/>
+        </w:rPr>
+        <w:t xml:space="preserve"> The results of Experiments 1a-c </w:t>
+      </w:r>
+      <w:r>
+        <w:rPr>
+          <w:szCs w:val="22"/>
+        </w:rPr>
+        <w:t>raise the possibility</w:t>
+      </w:r>
+      <w:r>
+        <w:rPr>
+          <w:szCs w:val="22"/>
+        </w:rPr>
+        <w:t xml:space="preserve"> that </w:t>
+      </w:r>
+      <w:r>
+        <w:rPr>
+          <w:szCs w:val="22"/>
+        </w:rPr>
+        <w:t xml:space="preserve">participants might </w:t>
+      </w:r>
       <w:r>
         <w:rPr>
           <w:i/>
           <w:iCs/>
           <w:szCs w:val="22"/>
         </w:rPr>
-        <w:t>dinoshaur</w:t>
-      </w:r>
-      <w:proofErr w:type="spellEnd"/>
-      <w:r>
-        <w:rPr>
-          <w:szCs w:val="22"/>
-        </w:rPr>
-        <w:t xml:space="preserve">, </w:t>
+        <w:t>compensate</w:t>
+      </w:r>
+      <w:r>
+        <w:rPr>
+          <w:szCs w:val="22"/>
+        </w:rPr>
+        <w:t xml:space="preserve"> for the pen in the mouth during exposure. </w:t>
+      </w:r>
+      <w:r>
+        <w:rPr>
+          <w:szCs w:val="22"/>
+        </w:rPr>
+        <w:t>If compensation takes place before perceptual recalibration, t</w:t>
+      </w:r>
+      <w:r>
+        <w:rPr>
+          <w:szCs w:val="22"/>
+        </w:rPr>
+        <w:t xml:space="preserve">his would be expected to </w:t>
+      </w:r>
+      <w:r>
+        <w:rPr>
+          <w:szCs w:val="22"/>
+        </w:rPr>
+        <w:t xml:space="preserve">make the shifted </w:t>
       </w:r>
       <w:r>
         <w:rPr>
@@ -20388,46 +20359,69 @@
         <w:rPr>
           <w:szCs w:val="22"/>
         </w:rPr>
-        <w:t>-biased exposure</w:t>
-      </w:r>
-      <w:r>
-        <w:rPr>
-          <w:szCs w:val="22"/>
-        </w:rPr>
-        <w:t xml:space="preserve">) or to typical </w:t>
-      </w:r>
-      <w:r>
-        <w:rPr>
-          <w:szCs w:val="22"/>
-        </w:rPr>
-        <w:t>/s/</w:t>
-      </w:r>
-      <w:r>
-        <w:rPr>
-          <w:szCs w:val="22"/>
-        </w:rPr>
-        <w:t xml:space="preserve"> sounds and </w:t>
-      </w:r>
-      <w:r>
-        <w:rPr>
-          <w:szCs w:val="22"/>
-        </w:rPr>
-        <w:t>ambiguous sounds rather in /ʃ/-favoring contexts</w:t>
-      </w:r>
-      <w:r>
-        <w:rPr>
-          <w:szCs w:val="22"/>
-        </w:rPr>
-        <w:t xml:space="preserve"> (e.g., </w:t>
-      </w:r>
-      <w:proofErr w:type="spellStart"/>
+        <w:t xml:space="preserve"> tokens sound </w:t>
+      </w:r>
       <w:r>
         <w:rPr>
           <w:i/>
           <w:iCs/>
           <w:szCs w:val="22"/>
         </w:rPr>
-        <w:t>ma</w:t>
+        <w:t>less</w:t>
+      </w:r>
+      <w:r>
+        <w:rPr>
+          <w:szCs w:val="22"/>
+        </w:rPr>
+        <w:t xml:space="preserve"> shifted (as it should make them sound </w:t>
+      </w:r>
+      <w:r>
+        <w:rPr>
+          <w:szCs w:val="22"/>
+        </w:rPr>
+        <w:t>less</w:t>
+      </w:r>
+      <w:r>
+        <w:rPr>
+          <w:szCs w:val="22"/>
+        </w:rPr>
+        <w:t xml:space="preserve"> </w:t>
+      </w:r>
+      <w:r>
+        <w:rPr>
+          <w:szCs w:val="22"/>
+        </w:rPr>
+        <w:t>/ʃ/</w:t>
+      </w:r>
+      <w:r>
+        <w:rPr>
+          <w:szCs w:val="22"/>
+        </w:rPr>
+        <w:t xml:space="preserve">-like) and </w:t>
+      </w:r>
+      <w:r>
+        <w:rPr>
+          <w:szCs w:val="22"/>
+        </w:rPr>
+        <w:t>to make the</w:t>
+      </w:r>
+      <w:r>
+        <w:rPr>
+          <w:szCs w:val="22"/>
+        </w:rPr>
+        <w:t xml:space="preserve"> shifted </w:t>
+      </w:r>
+      <w:r>
+        <w:rPr>
+          <w:szCs w:val="22"/>
+        </w:rPr>
+        <w:t>/ʃ/</w:t>
+      </w:r>
+      <w:r>
+        <w:rPr>
+          <w:szCs w:val="22"/>
+        </w:rPr>
+        <w:t xml:space="preserve"> tokens sound </w:t>
       </w:r>
       <w:r>
         <w:rPr>
@@ -20435,7 +20429,61 @@
           <w:iCs/>
           <w:szCs w:val="22"/>
         </w:rPr>
-        <w:t>s</w:t>
+        <w:t>more</w:t>
+      </w:r>
+      <w:r>
+        <w:rPr>
+          <w:szCs w:val="22"/>
+        </w:rPr>
+        <w:t xml:space="preserve"> shifted (as it makes them sound more</w:t>
+      </w:r>
+      <w:r>
+        <w:rPr>
+          <w:szCs w:val="22"/>
+        </w:rPr>
+        <w:t xml:space="preserve"> /s/</w:t>
+      </w:r>
+      <w:r>
+        <w:rPr>
+          <w:szCs w:val="22"/>
+        </w:rPr>
+        <w:t xml:space="preserve"> like). </w:t>
+      </w:r>
+      <w:r>
+        <w:rPr>
+          <w:szCs w:val="22"/>
+        </w:rPr>
+        <w:t xml:space="preserve">Without further considerations, this should weaken the effect of the </w:t>
+      </w:r>
+      <w:r>
+        <w:rPr>
+          <w:szCs w:val="22"/>
+        </w:rPr>
+        <w:t>/s/</w:t>
+      </w:r>
+      <w:r>
+        <w:rPr>
+          <w:szCs w:val="22"/>
+        </w:rPr>
+        <w:t xml:space="preserve">-biased exposure and strengthen the effect of </w:t>
+      </w:r>
+      <w:r>
+        <w:rPr>
+          <w:szCs w:val="22"/>
+        </w:rPr>
+        <w:t>/ʃ/</w:t>
+      </w:r>
+      <w:r>
+        <w:rPr>
+          <w:szCs w:val="22"/>
+        </w:rPr>
+        <w:t>-biased exposure, leaving unclear how these two effects trade off. However, it is also known that shifts larger than those typically used in perceptual recalibration experiments</w:t>
+      </w:r>
+      <w:r>
+        <w:rPr>
+          <w:szCs w:val="22"/>
+        </w:rPr>
+        <w:t xml:space="preserve"> </w:t>
       </w:r>
       <w:r>
         <w:rPr>
@@ -20443,38 +20491,25 @@
           <w:iCs/>
           <w:szCs w:val="22"/>
         </w:rPr>
-        <w:t>inery</w:t>
-      </w:r>
-      <w:proofErr w:type="spellEnd"/>
-      <w:r>
-        <w:rPr>
-          <w:szCs w:val="22"/>
-        </w:rPr>
-        <w:t xml:space="preserve">, </w:t>
-      </w:r>
-      <w:r>
-        <w:rPr>
-          <w:szCs w:val="22"/>
-        </w:rPr>
-        <w:t>/ʃ/-</w:t>
-      </w:r>
-      <w:r>
-        <w:rPr>
-          <w:szCs w:val="22"/>
-        </w:rPr>
-        <w:t>biased exposure</w:t>
-      </w:r>
-      <w:r>
-        <w:rPr>
-          <w:szCs w:val="22"/>
-        </w:rPr>
-        <w:t xml:space="preserve">), </w:t>
-      </w:r>
-      <w:r>
-        <w:rPr>
-          <w:szCs w:val="22"/>
-        </w:rPr>
-        <w:t>mixed with many filler stimuli. Following exposure, listeners were tested on an audio-only</w:t>
+        <w:t>reduce</w:t>
+      </w:r>
+      <w:r>
+        <w:rPr>
+          <w:szCs w:val="22"/>
+        </w:rPr>
+        <w:t xml:space="preserve"> the effectiveness of exposure, because they reduce the rate at which participants still accept the shifted recordings as an instance of the intended sound</w:t>
+      </w:r>
+      <w:r>
+        <w:rPr>
+          <w:szCs w:val="22"/>
+        </w:rPr>
+        <w:t xml:space="preserve"> (Babel et al., 2019). Babel and colleagues refer to this as the “goldilocks zone”: </w:t>
+      </w:r>
+      <w:r>
+        <w:rPr>
+          <w:szCs w:val="22"/>
+        </w:rPr>
+        <w:t xml:space="preserve"> perceptual recalibration is most effective when the sounds are shifted as far as possible towards the other sound </w:t>
       </w:r>
       <w:r>
         <w:rPr>
@@ -20482,153 +20517,63 @@
           <w:iCs/>
           <w:szCs w:val="22"/>
         </w:rPr>
-        <w:t xml:space="preserve"> </w:t>
-      </w:r>
-      <w:proofErr w:type="spellStart"/>
+        <w:t>while still being perceived as an instance of the intended sound</w:t>
+      </w:r>
+      <w:r>
+        <w:rPr>
+          <w:szCs w:val="22"/>
+        </w:rPr>
+        <w:t>.</w:t>
+      </w:r>
+      <w:r>
+        <w:rPr>
+          <w:szCs w:val="22"/>
+        </w:rPr>
+        <w:t xml:space="preserve"> C</w:t>
+      </w:r>
+      <w:r>
+        <w:rPr>
+          <w:szCs w:val="22"/>
+        </w:rPr>
+        <w:t xml:space="preserve">ompensation thus might indeed offer a particularly parsimonious explanation of blocked perceptual recalibration: the pen in the mouth during exposure reduces the effect of </w:t>
+      </w:r>
+      <w:r>
+        <w:rPr>
+          <w:szCs w:val="22"/>
+        </w:rPr>
+        <w:t>/s/</w:t>
+      </w:r>
+      <w:r>
+        <w:rPr>
+          <w:szCs w:val="22"/>
+        </w:rPr>
+        <w:t xml:space="preserve">-biased exposure because it makes the critical recordings sound less shifted, and it reduces the effect of </w:t>
+      </w:r>
+      <w:r>
+        <w:rPr>
+          <w:szCs w:val="22"/>
+        </w:rPr>
+        <w:t>/ʃ/</w:t>
+      </w:r>
+      <w:r>
+        <w:rPr>
+          <w:szCs w:val="22"/>
+        </w:rPr>
+        <w:t xml:space="preserve">-biased exposure because it makes the critical recordings sound shifted </w:t>
+      </w:r>
       <w:r>
         <w:rPr>
           <w:i/>
           <w:iCs/>
           <w:szCs w:val="22"/>
         </w:rPr>
-        <w:t>asi-ashi</w:t>
-      </w:r>
-      <w:proofErr w:type="spellEnd"/>
-      <w:r>
-        <w:rPr>
-          <w:szCs w:val="22"/>
-        </w:rPr>
-        <w:t xml:space="preserve"> continuum. As is typical for </w:t>
-      </w:r>
-      <w:r>
-        <w:rPr>
-          <w:szCs w:val="22"/>
-        </w:rPr>
-        <w:t xml:space="preserve">such </w:t>
-      </w:r>
-      <w:r>
-        <w:rPr>
-          <w:szCs w:val="22"/>
-        </w:rPr>
-        <w:t>perceptual recalibration</w:t>
-      </w:r>
-      <w:r>
-        <w:rPr>
-          <w:szCs w:val="22"/>
-        </w:rPr>
-        <w:t xml:space="preserve"> experiments, </w:t>
-      </w:r>
-      <w:r>
-        <w:rPr>
-          <w:szCs w:val="22"/>
-        </w:rPr>
-        <w:t>/ʃ/-</w:t>
-      </w:r>
-      <w:r>
-        <w:rPr>
-          <w:szCs w:val="22"/>
-        </w:rPr>
-        <w:t>biased</w:t>
-      </w:r>
-      <w:r>
-        <w:rPr>
-          <w:szCs w:val="22"/>
-        </w:rPr>
-        <w:t xml:space="preserve"> </w:t>
-      </w:r>
-      <w:r>
-        <w:rPr>
-          <w:szCs w:val="22"/>
-        </w:rPr>
-        <w:t>exposure caused listeners to</w:t>
-      </w:r>
-      <w:r>
-        <w:rPr>
-          <w:szCs w:val="22"/>
-        </w:rPr>
-        <w:t xml:space="preserve"> categorize more tokens along the </w:t>
-      </w:r>
-      <w:r>
-        <w:rPr>
-          <w:szCs w:val="22"/>
-        </w:rPr>
-        <w:t xml:space="preserve">test </w:t>
-      </w:r>
-      <w:r>
-        <w:rPr>
-          <w:szCs w:val="22"/>
-        </w:rPr>
-        <w:t xml:space="preserve">continuum as </w:t>
-      </w:r>
-      <w:proofErr w:type="spellStart"/>
-      <w:r>
-        <w:rPr>
-          <w:i/>
-          <w:iCs/>
-          <w:szCs w:val="22"/>
-        </w:rPr>
-        <w:t>ashi</w:t>
-      </w:r>
-      <w:proofErr w:type="spellEnd"/>
-      <w:r>
-        <w:rPr>
-          <w:szCs w:val="22"/>
-        </w:rPr>
-        <w:t xml:space="preserve">, compared to </w:t>
-      </w:r>
-      <w:r>
-        <w:rPr>
-          <w:szCs w:val="22"/>
-        </w:rPr>
-        <w:t>/s/-</w:t>
-      </w:r>
-      <w:r>
-        <w:rPr>
-          <w:szCs w:val="22"/>
-        </w:rPr>
-        <w:t>biased exposure</w:t>
-      </w:r>
-      <w:r>
-        <w:rPr>
-          <w:szCs w:val="22"/>
-        </w:rPr>
-        <w:t xml:space="preserve">. In a thought-provoking </w:t>
-      </w:r>
-      <w:r>
-        <w:rPr>
-          <w:szCs w:val="22"/>
-        </w:rPr>
-        <w:t>follow-up</w:t>
-      </w:r>
-      <w:r>
-        <w:rPr>
-          <w:szCs w:val="22"/>
-        </w:rPr>
-        <w:t xml:space="preserve">, Kraljic et al. (2008) found that </w:t>
-      </w:r>
-      <w:r>
-        <w:rPr>
-          <w:szCs w:val="22"/>
-        </w:rPr>
-        <w:t>this</w:t>
-      </w:r>
-      <w:r>
-        <w:rPr>
-          <w:szCs w:val="22"/>
-        </w:rPr>
-        <w:t xml:space="preserve"> perceptual recalibration</w:t>
-      </w:r>
-      <w:r>
-        <w:rPr>
-          <w:szCs w:val="22"/>
-        </w:rPr>
-        <w:t xml:space="preserve"> effect</w:t>
-      </w:r>
-      <w:r>
-        <w:rPr>
-          <w:szCs w:val="22"/>
-        </w:rPr>
-        <w:t xml:space="preserve">—the difference between </w:t>
+        <w:t xml:space="preserve">too far </w:t>
+      </w:r>
+      <w:r>
+        <w:rPr>
+          <w:szCs w:val="22"/>
+        </w:rPr>
+        <w:t xml:space="preserve">to still be accepted as </w:t>
       </w:r>
       <w:r>
         <w:rPr>
@@ -20640,479 +20585,21 @@
         <w:rPr>
           <w:szCs w:val="22"/>
         </w:rPr>
-        <w:t xml:space="preserve">- and </w:t>
-      </w:r>
-      <w:r>
-        <w:rPr>
-          <w:szCs w:val="22"/>
-        </w:rPr>
-        <w:t>/</w:t>
-      </w:r>
-      <w:r>
-        <w:rPr>
-          <w:szCs w:val="22"/>
-        </w:rPr>
-        <w:t>s</w:t>
-      </w:r>
-      <w:r>
-        <w:rPr>
-          <w:szCs w:val="22"/>
-        </w:rPr>
-        <w:t>/</w:t>
-      </w:r>
-      <w:r>
-        <w:rPr>
-          <w:szCs w:val="22"/>
-        </w:rPr>
-        <w:t xml:space="preserve">-biased exposure during </w:t>
-      </w:r>
-      <w:r>
-        <w:rPr>
-          <w:szCs w:val="22"/>
-        </w:rPr>
-        <w:t xml:space="preserve">the audio-only </w:t>
-      </w:r>
-      <w:r>
-        <w:rPr>
-          <w:szCs w:val="22"/>
-        </w:rPr>
-        <w:t>test</w:t>
-      </w:r>
-      <w:r>
-        <w:rPr>
-          <w:szCs w:val="22"/>
-        </w:rPr>
-        <w:t xml:space="preserve"> </w:t>
-      </w:r>
-      <w:r>
-        <w:rPr>
-          <w:szCs w:val="22"/>
-        </w:rPr>
-        <w:t>phase—</w:t>
-      </w:r>
-      <w:r>
-        <w:rPr>
-          <w:szCs w:val="22"/>
-        </w:rPr>
-        <w:t>is</w:t>
-      </w:r>
-      <w:r>
-        <w:rPr>
-          <w:szCs w:val="22"/>
-        </w:rPr>
-        <w:t xml:space="preserve"> blocked</w:t>
-      </w:r>
-      <w:r>
-        <w:rPr>
-          <w:szCs w:val="22"/>
-        </w:rPr>
-        <w:t xml:space="preserve"> </w:t>
-      </w:r>
-      <w:r>
-        <w:rPr>
-          <w:szCs w:val="22"/>
-        </w:rPr>
-        <w:t>when the talker ha</w:t>
-      </w:r>
-      <w:r>
-        <w:rPr>
-          <w:szCs w:val="22"/>
-        </w:rPr>
-        <w:t>d</w:t>
-      </w:r>
-      <w:r>
-        <w:rPr>
-          <w:szCs w:val="22"/>
-        </w:rPr>
-        <w:t xml:space="preserve"> a pen in the mouth during the </w:t>
-      </w:r>
-      <w:r>
-        <w:rPr>
-          <w:szCs w:val="22"/>
-        </w:rPr>
-        <w:t xml:space="preserve">pronunciation of the </w:t>
-      </w:r>
-      <w:r>
-        <w:rPr>
-          <w:szCs w:val="22"/>
-        </w:rPr>
-        <w:t xml:space="preserve">critical shifted </w:t>
-      </w:r>
-      <w:r>
-        <w:rPr>
-          <w:szCs w:val="22"/>
-        </w:rPr>
-        <w:t>exposure tokens</w:t>
-      </w:r>
-      <w:r>
-        <w:rPr>
-          <w:szCs w:val="22"/>
-        </w:rPr>
-        <w:t xml:space="preserve">. When the pen was instead in the hand during the shifted </w:t>
-      </w:r>
-      <w:r>
-        <w:rPr>
-          <w:szCs w:val="22"/>
-        </w:rPr>
-        <w:t>tokens</w:t>
-      </w:r>
-      <w:r>
-        <w:rPr>
-          <w:szCs w:val="22"/>
-        </w:rPr>
-        <w:t>, listeners again exhibited perceptual recalibration</w:t>
-      </w:r>
-      <w:r>
-        <w:rPr>
-          <w:szCs w:val="22"/>
-        </w:rPr>
-        <w:t>.</w:t>
-      </w:r>
-    </w:p>
-    <w:p>
-      <w:pPr>
-        <w:rPr>
-          <w:szCs w:val="22"/>
-        </w:rPr>
-      </w:pPr>
-      <w:r>
-        <w:rPr>
-          <w:szCs w:val="22"/>
-        </w:rPr>
-        <w:t>While this blocking effect has since been replicated multiple times, the mechanisms underlying the effect remain unclear</w:t>
-      </w:r>
-      <w:r>
-        <w:rPr>
-          <w:szCs w:val="22"/>
-        </w:rPr>
-        <w:t xml:space="preserve"> (</w:t>
-      </w:r>
-      <w:r>
-        <w:rPr>
-          <w:szCs w:val="22"/>
-        </w:rPr>
-        <w:t xml:space="preserve">see discussion in </w:t>
-      </w:r>
-      <w:r>
-        <w:rPr>
-          <w:szCs w:val="22"/>
-        </w:rPr>
-        <w:t>Kraljic &amp; Samuel, 2011; Liu &amp; Jaeger, 2018).</w:t>
-      </w:r>
-      <w:r>
-        <w:rPr>
-          <w:szCs w:val="22"/>
-        </w:rPr>
-        <w:t xml:space="preserve"> The results of Experiments 1a-c </w:t>
-      </w:r>
-      <w:r>
-        <w:rPr>
-          <w:szCs w:val="22"/>
-        </w:rPr>
-        <w:t>raise the possibility</w:t>
-      </w:r>
-      <w:r>
-        <w:rPr>
-          <w:szCs w:val="22"/>
-        </w:rPr>
-        <w:t xml:space="preserve"> that </w:t>
-      </w:r>
-      <w:r>
-        <w:rPr>
-          <w:szCs w:val="22"/>
-        </w:rPr>
-        <w:t xml:space="preserve">participants might </w:t>
-      </w:r>
-      <w:r>
-        <w:rPr>
-          <w:i/>
-          <w:iCs/>
-          <w:szCs w:val="22"/>
-        </w:rPr>
-        <w:t>compensate</w:t>
-      </w:r>
-      <w:r>
-        <w:rPr>
-          <w:szCs w:val="22"/>
-        </w:rPr>
-        <w:t xml:space="preserve"> for the pen in the mouth during exposure. </w:t>
-      </w:r>
-      <w:r>
-        <w:rPr>
-          <w:szCs w:val="22"/>
-        </w:rPr>
-        <w:t>If compensation takes place before perceptual recalibration, t</w:t>
-      </w:r>
-      <w:r>
-        <w:rPr>
-          <w:szCs w:val="22"/>
-        </w:rPr>
-        <w:t xml:space="preserve">his would be expected to </w:t>
-      </w:r>
-      <w:r>
-        <w:rPr>
-          <w:szCs w:val="22"/>
-        </w:rPr>
-        <w:t xml:space="preserve">make the shifted </w:t>
-      </w:r>
-      <w:r>
-        <w:rPr>
-          <w:szCs w:val="22"/>
-        </w:rPr>
-        <w:t>/s/</w:t>
-      </w:r>
-      <w:r>
-        <w:rPr>
-          <w:szCs w:val="22"/>
-        </w:rPr>
-        <w:t xml:space="preserve"> tokens sound </w:t>
-      </w:r>
-      <w:r>
-        <w:rPr>
-          <w:i/>
-          <w:iCs/>
-          <w:szCs w:val="22"/>
-        </w:rPr>
-        <w:t>less</w:t>
-      </w:r>
-      <w:r>
-        <w:rPr>
-          <w:szCs w:val="22"/>
-        </w:rPr>
-        <w:t xml:space="preserve"> shifted (as it should make them sound </w:t>
-      </w:r>
-      <w:r>
-        <w:rPr>
-          <w:szCs w:val="22"/>
-        </w:rPr>
-        <w:t>less</w:t>
-      </w:r>
-      <w:r>
-        <w:rPr>
-          <w:szCs w:val="22"/>
-        </w:rPr>
-        <w:t xml:space="preserve"> </w:t>
-      </w:r>
-      <w:r>
-        <w:rPr>
-          <w:szCs w:val="22"/>
-        </w:rPr>
-        <w:t>/ʃ/</w:t>
-      </w:r>
-      <w:r>
-        <w:rPr>
-          <w:szCs w:val="22"/>
-        </w:rPr>
-        <w:t xml:space="preserve">-like) and </w:t>
-      </w:r>
-      <w:r>
-        <w:rPr>
-          <w:szCs w:val="22"/>
-        </w:rPr>
-        <w:t>to make the</w:t>
-      </w:r>
-      <w:r>
-        <w:rPr>
-          <w:szCs w:val="22"/>
-        </w:rPr>
-        <w:t xml:space="preserve"> shifted </w:t>
-      </w:r>
-      <w:r>
-        <w:rPr>
-          <w:szCs w:val="22"/>
-        </w:rPr>
-        <w:t>/ʃ/</w:t>
-      </w:r>
-      <w:r>
-        <w:rPr>
-          <w:szCs w:val="22"/>
-        </w:rPr>
-        <w:t xml:space="preserve"> tokens sound </w:t>
-      </w:r>
-      <w:r>
-        <w:rPr>
-          <w:i/>
-          <w:iCs/>
-          <w:szCs w:val="22"/>
-        </w:rPr>
-        <w:t>more</w:t>
-      </w:r>
-      <w:r>
-        <w:rPr>
-          <w:szCs w:val="22"/>
-        </w:rPr>
-        <w:t xml:space="preserve"> shifted (as it makes them sound more</w:t>
-      </w:r>
-      <w:r>
-        <w:rPr>
-          <w:szCs w:val="22"/>
-        </w:rPr>
-        <w:t xml:space="preserve"> /s/</w:t>
-      </w:r>
-      <w:r>
-        <w:rPr>
-          <w:szCs w:val="22"/>
-        </w:rPr>
-        <w:t xml:space="preserve"> like). </w:t>
-      </w:r>
-      <w:r>
-        <w:rPr>
-          <w:szCs w:val="22"/>
-        </w:rPr>
-        <w:t xml:space="preserve">Without further considerations, this should weaken the effect of the </w:t>
-      </w:r>
-      <w:r>
-        <w:rPr>
-          <w:szCs w:val="22"/>
-        </w:rPr>
-        <w:t>/s/</w:t>
-      </w:r>
-      <w:r>
-        <w:rPr>
-          <w:szCs w:val="22"/>
-        </w:rPr>
-        <w:t xml:space="preserve">-biased exposure and strengthen the effect of </w:t>
-      </w:r>
-      <w:r>
-        <w:rPr>
-          <w:szCs w:val="22"/>
-        </w:rPr>
-        <w:t>/ʃ/</w:t>
-      </w:r>
-      <w:r>
-        <w:rPr>
-          <w:szCs w:val="22"/>
-        </w:rPr>
-        <w:t xml:space="preserve">-biased exposure, leaving unclear how these two effects </w:t>
-      </w:r>
-      <w:r>
-        <w:rPr>
-          <w:szCs w:val="22"/>
-        </w:rPr>
-        <w:lastRenderedPageBreak/>
-        <w:t>trade off. However, it is also known that shifts larger than those typically used in perceptual recalibration experiments</w:t>
-      </w:r>
-      <w:r>
-        <w:rPr>
-          <w:szCs w:val="22"/>
-        </w:rPr>
-        <w:t xml:space="preserve"> </w:t>
-      </w:r>
-      <w:r>
-        <w:rPr>
-          <w:i/>
-          <w:iCs/>
-          <w:szCs w:val="22"/>
-        </w:rPr>
-        <w:t>reduce</w:t>
-      </w:r>
-      <w:r>
-        <w:rPr>
-          <w:szCs w:val="22"/>
-        </w:rPr>
-        <w:t xml:space="preserve"> the effectiveness of exposure, because they reduce the rate at which participants still accept the shifted recordings as an instance of the intended sound</w:t>
-      </w:r>
-      <w:r>
-        <w:rPr>
-          <w:szCs w:val="22"/>
-        </w:rPr>
-        <w:t xml:space="preserve"> (Babel et al., 2019). Babel and colleagues refer to this as the “goldilocks zone”: </w:t>
-      </w:r>
-      <w:r>
-        <w:rPr>
-          <w:szCs w:val="22"/>
-        </w:rPr>
-        <w:t xml:space="preserve"> perceptual recalibration is most effective when the sounds are shifted as far as possible towards the other sound </w:t>
-      </w:r>
-      <w:r>
-        <w:rPr>
-          <w:i/>
-          <w:iCs/>
-          <w:szCs w:val="22"/>
-        </w:rPr>
-        <w:t>while still being perceived as an instance of the intended sound</w:t>
-      </w:r>
-      <w:r>
-        <w:rPr>
-          <w:szCs w:val="22"/>
-        </w:rPr>
-        <w:t>.</w:t>
-      </w:r>
-      <w:r>
-        <w:rPr>
-          <w:szCs w:val="22"/>
-        </w:rPr>
-        <w:t xml:space="preserve"> C</w:t>
-      </w:r>
-      <w:r>
-        <w:rPr>
-          <w:szCs w:val="22"/>
-        </w:rPr>
-        <w:t xml:space="preserve">ompensation thus might indeed offer a particularly parsimonious explanation of blocked perceptual recalibration: the pen in the mouth during exposure reduces the effect of </w:t>
-      </w:r>
-      <w:r>
-        <w:rPr>
-          <w:szCs w:val="22"/>
-        </w:rPr>
-        <w:t>/s/</w:t>
-      </w:r>
-      <w:r>
-        <w:rPr>
-          <w:szCs w:val="22"/>
-        </w:rPr>
-        <w:t xml:space="preserve">-biased exposure because it makes the critical recordings sound less shifted, and it reduces the effect of </w:t>
-      </w:r>
-      <w:r>
-        <w:rPr>
-          <w:szCs w:val="22"/>
-        </w:rPr>
-        <w:t>/ʃ/</w:t>
-      </w:r>
-      <w:r>
-        <w:rPr>
-          <w:szCs w:val="22"/>
-        </w:rPr>
-        <w:t xml:space="preserve">-biased exposure because it makes the critical recordings sound shifted </w:t>
-      </w:r>
-      <w:r>
-        <w:rPr>
-          <w:i/>
-          <w:iCs/>
-          <w:szCs w:val="22"/>
-        </w:rPr>
-        <w:t xml:space="preserve">too far </w:t>
-      </w:r>
-      <w:r>
-        <w:rPr>
-          <w:szCs w:val="22"/>
-        </w:rPr>
-        <w:t xml:space="preserve">to still be accepted as </w:t>
-      </w:r>
-      <w:r>
-        <w:rPr>
-          <w:szCs w:val="22"/>
-        </w:rPr>
-        <w:t>/ʃ/</w:t>
-      </w:r>
-      <w:r>
-        <w:rPr>
-          <w:szCs w:val="22"/>
-        </w:rPr>
         <w:t xml:space="preserve">. We consider this an interesting possibility to be explored in future </w:t>
       </w:r>
-      <w:commentRangeStart w:id="38"/>
+      <w:commentRangeStart w:id="8"/>
       <w:r>
         <w:rPr>
           <w:szCs w:val="22"/>
         </w:rPr>
         <w:t>research</w:t>
       </w:r>
-      <w:commentRangeEnd w:id="38"/>
+      <w:commentRangeEnd w:id="8"/>
       <w:r>
         <w:rPr>
           <w:rStyle w:val="CommentReference"/>
         </w:rPr>
-        <w:commentReference w:id="38"/>
+        <w:commentReference w:id="8"/>
       </w:r>
       <w:r>
         <w:rPr>
@@ -21537,21 +21024,7 @@
         <w:rPr>
           <w:szCs w:val="22"/>
         </w:rPr>
-        <w:t xml:space="preserve">, PS 19(4). Retrieved from </w:t>
-      </w:r>
-      <w:proofErr w:type="gramStart"/>
-      <w:r>
-        <w:rPr>
-          <w:szCs w:val="22"/>
-        </w:rPr>
-        <w:t>osf.io.pj</w:t>
-      </w:r>
-      <w:proofErr w:type="gramEnd"/>
-      <w:r>
-        <w:rPr>
-          <w:szCs w:val="22"/>
-        </w:rPr>
-        <w:t xml:space="preserve">5hb. </w:t>
+        <w:t xml:space="preserve">, PS 19(4). Retrieved from osf.io.pj5hb. </w:t>
       </w:r>
     </w:p>
     <w:p>
@@ -21598,11 +21071,19 @@
         </w:rPr>
       </w:pPr>
       <w:hyperlink w:history="1"/>
-      <w:r>
-        <w:rPr>
-          <w:szCs w:val="22"/>
-        </w:rPr>
-        <w:t xml:space="preserve">Bejjanki, </w:t>
+      <w:proofErr w:type="spellStart"/>
+      <w:r>
+        <w:rPr>
+          <w:szCs w:val="22"/>
+        </w:rPr>
+        <w:t>Bejjanki</w:t>
+      </w:r>
+      <w:proofErr w:type="spellEnd"/>
+      <w:r>
+        <w:rPr>
+          <w:szCs w:val="22"/>
+        </w:rPr>
+        <w:t xml:space="preserve">, </w:t>
       </w:r>
       <w:r>
         <w:rPr>
@@ -21632,7 +21113,21 @@
         <w:rPr>
           <w:szCs w:val="22"/>
         </w:rPr>
-        <w:t>, Clayards M</w:t>
+        <w:t xml:space="preserve">, </w:t>
+      </w:r>
+      <w:proofErr w:type="spellStart"/>
+      <w:r>
+        <w:rPr>
+          <w:szCs w:val="22"/>
+        </w:rPr>
+        <w:t>Clayards</w:t>
+      </w:r>
+      <w:proofErr w:type="spellEnd"/>
+      <w:r>
+        <w:rPr>
+          <w:szCs w:val="22"/>
+        </w:rPr>
+        <w:t xml:space="preserve"> M</w:t>
       </w:r>
       <w:r>
         <w:rPr>
@@ -21754,173 +21249,61 @@
         <w:spacing w:line="240" w:lineRule="auto"/>
         <w:ind w:left="360" w:hanging="360"/>
         <w:rPr>
-          <w:ins w:id="39" w:author="Cummings, Shawn" w:date="2025-01-06T16:08:00Z" w16du:dateUtc="2025-01-06T23:08:00Z"/>
-          <w:szCs w:val="22"/>
-        </w:rPr>
-      </w:pPr>
-      <w:ins w:id="40" w:author="Cummings, Shawn" w:date="2025-01-06T16:08:00Z">
-        <w:r>
-          <w:rPr>
-            <w:szCs w:val="22"/>
-          </w:rPr>
-          <w:fldChar w:fldCharType="begin"/>
-        </w:r>
-        <w:r>
-          <w:rPr>
-            <w:szCs w:val="22"/>
-          </w:rPr>
-          <w:instrText>HYPERLINK "https://hrbosker.github.io/author/hans-rutger-bosker/"</w:instrText>
-        </w:r>
-        <w:r>
-          <w:rPr>
-            <w:szCs w:val="22"/>
-          </w:rPr>
-        </w:r>
-        <w:r>
-          <w:rPr>
-            <w:szCs w:val="22"/>
-          </w:rPr>
-          <w:fldChar w:fldCharType="separate"/>
-        </w:r>
-        <w:r>
-          <w:rPr>
-            <w:rStyle w:val="Hyperlink"/>
-            <w:szCs w:val="22"/>
-          </w:rPr>
-          <w:t>Hans Rutger Bosker</w:t>
-        </w:r>
-      </w:ins>
-      <w:ins w:id="41" w:author="Cummings, Shawn" w:date="2025-01-06T16:08:00Z" w16du:dateUtc="2025-01-06T23:08:00Z">
-        <w:r>
-          <w:rPr>
-            <w:szCs w:val="22"/>
-          </w:rPr>
-          <w:fldChar w:fldCharType="end"/>
-        </w:r>
-      </w:ins>
-      <w:ins w:id="42" w:author="Cummings, Shawn" w:date="2025-01-06T16:08:00Z">
-        <w:r>
-          <w:rPr>
-            <w:szCs w:val="22"/>
-          </w:rPr>
-          <w:t>, </w:t>
-        </w:r>
-        <w:r>
-          <w:rPr>
-            <w:szCs w:val="22"/>
-          </w:rPr>
-          <w:fldChar w:fldCharType="begin"/>
-        </w:r>
-        <w:r>
-          <w:rPr>
-            <w:szCs w:val="22"/>
-          </w:rPr>
-          <w:instrText>HYPERLINK "https://hrbosker.github.io/author/david-peeters/"</w:instrText>
-        </w:r>
-        <w:r>
-          <w:rPr>
-            <w:szCs w:val="22"/>
-          </w:rPr>
-        </w:r>
-        <w:r>
-          <w:rPr>
-            <w:szCs w:val="22"/>
-          </w:rPr>
-          <w:fldChar w:fldCharType="separate"/>
-        </w:r>
-        <w:r>
-          <w:rPr>
-            <w:rStyle w:val="Hyperlink"/>
-            <w:szCs w:val="22"/>
-          </w:rPr>
-          <w:t xml:space="preserve">David </w:t>
-        </w:r>
-        <w:proofErr w:type="spellStart"/>
-        <w:r>
-          <w:rPr>
-            <w:rStyle w:val="Hyperlink"/>
-            <w:szCs w:val="22"/>
-          </w:rPr>
-          <w:t>Peeters</w:t>
-        </w:r>
-      </w:ins>
+          <w:szCs w:val="22"/>
+        </w:rPr>
+      </w:pPr>
+      <w:proofErr w:type="spellStart"/>
+      <w:r>
+        <w:rPr>
+          <w:szCs w:val="22"/>
+        </w:rPr>
+        <w:t>B</w:t>
+      </w:r>
+      <w:r>
+        <w:rPr>
+          <w:szCs w:val="22"/>
+        </w:rPr>
+        <w:t>ürkner</w:t>
+      </w:r>
       <w:proofErr w:type="spellEnd"/>
-      <w:ins w:id="43" w:author="Cummings, Shawn" w:date="2025-01-06T16:08:00Z" w16du:dateUtc="2025-01-06T23:08:00Z">
-        <w:r>
-          <w:rPr>
-            <w:szCs w:val="22"/>
-          </w:rPr>
-          <w:fldChar w:fldCharType="end"/>
-        </w:r>
-      </w:ins>
-      <w:ins w:id="44" w:author="Cummings, Shawn" w:date="2025-01-06T16:08:00Z">
-        <w:r>
-          <w:rPr>
-            <w:szCs w:val="22"/>
-          </w:rPr>
-          <w:t> (2021). </w:t>
-        </w:r>
-        <w:r>
-          <w:rPr>
-            <w:szCs w:val="22"/>
-          </w:rPr>
-          <w:fldChar w:fldCharType="begin"/>
-        </w:r>
-        <w:r>
-          <w:rPr>
-            <w:szCs w:val="22"/>
-          </w:rPr>
-          <w:instrText>HYPERLINK "https://hrbosker.github.io/publication/bosker-etal-2021-procroysocb/"</w:instrText>
-        </w:r>
-        <w:r>
-          <w:rPr>
-            <w:szCs w:val="22"/>
-          </w:rPr>
-        </w:r>
-        <w:r>
-          <w:rPr>
-            <w:szCs w:val="22"/>
-          </w:rPr>
-          <w:fldChar w:fldCharType="separate"/>
-        </w:r>
-        <w:r>
-          <w:rPr>
-            <w:rStyle w:val="Hyperlink"/>
-            <w:szCs w:val="22"/>
-          </w:rPr>
-          <w:t>Beat gestures influence which speech sounds you hear</w:t>
-        </w:r>
-      </w:ins>
-      <w:ins w:id="45" w:author="Cummings, Shawn" w:date="2025-01-06T16:08:00Z" w16du:dateUtc="2025-01-06T23:08:00Z">
-        <w:r>
-          <w:rPr>
-            <w:szCs w:val="22"/>
-          </w:rPr>
-          <w:fldChar w:fldCharType="end"/>
-        </w:r>
-      </w:ins>
-      <w:ins w:id="46" w:author="Cummings, Shawn" w:date="2025-01-06T16:08:00Z">
-        <w:r>
-          <w:rPr>
-            <w:szCs w:val="22"/>
-          </w:rPr>
-          <w:t>. </w:t>
-        </w:r>
-        <w:r>
-          <w:rPr>
-            <w:i/>
-            <w:iCs/>
-            <w:szCs w:val="22"/>
-          </w:rPr>
-          <w:t>Proceedings of the Royal Society B: Biological Sciences, 288</w:t>
-        </w:r>
-        <w:r>
-          <w:rPr>
-            <w:szCs w:val="22"/>
-          </w:rPr>
-          <w:t>, 20202419, doi:10.1098/rspb.2020.2419.</w:t>
-        </w:r>
-      </w:ins>
+      <w:r>
+        <w:rPr>
+          <w:szCs w:val="22"/>
+        </w:rPr>
+        <w:t xml:space="preserve">, </w:t>
+      </w:r>
+      <w:r>
+        <w:rPr>
+          <w:szCs w:val="22"/>
+        </w:rPr>
+        <w:t>P.</w:t>
+      </w:r>
+      <w:r>
+        <w:rPr>
+          <w:szCs w:val="22"/>
+        </w:rPr>
+        <w:t xml:space="preserve"> </w:t>
+      </w:r>
+      <w:r>
+        <w:rPr>
+          <w:szCs w:val="22"/>
+        </w:rPr>
+        <w:t xml:space="preserve">C. (2017). brms: An R Package for Bayesian Multilevel Models Using Stan. </w:t>
+      </w:r>
+      <w:r>
+        <w:rPr>
+          <w:i/>
+          <w:iCs/>
+          <w:szCs w:val="22"/>
+        </w:rPr>
+        <w:t>Journal of Statistical Software, 80</w:t>
+      </w:r>
+      <w:r>
+        <w:rPr>
+          <w:szCs w:val="22"/>
+        </w:rPr>
+        <w:t>, 1–28.</w:t>
+      </w:r>
     </w:p>
     <w:p>
       <w:pPr>
@@ -21934,37 +21317,7 @@
         <w:rPr>
           <w:szCs w:val="22"/>
         </w:rPr>
-        <w:t>B</w:t>
-      </w:r>
-      <w:r>
-        <w:rPr>
-          <w:szCs w:val="22"/>
-        </w:rPr>
-        <w:t>ürkner</w:t>
-      </w:r>
-      <w:r>
-        <w:rPr>
-          <w:szCs w:val="22"/>
-        </w:rPr>
-        <w:t xml:space="preserve">, </w:t>
-      </w:r>
-      <w:r>
-        <w:rPr>
-          <w:szCs w:val="22"/>
-        </w:rPr>
-        <w:t>P.</w:t>
-      </w:r>
-      <w:r>
-        <w:rPr>
-          <w:szCs w:val="22"/>
-        </w:rPr>
-        <w:t xml:space="preserve"> </w:t>
-      </w:r>
-      <w:r>
-        <w:rPr>
-          <w:szCs w:val="22"/>
-        </w:rPr>
-        <w:t xml:space="preserve">C. (2017). brms: An R Package for Bayesian Multilevel Models Using Stan. </w:t>
+        <w:t>Bürkner, P. C., &amp; Charpentier, E. (2020). Modelling monotonic effects of ordinal predictors in Bayesian regression models. </w:t>
       </w:r>
       <w:r>
         <w:rPr>
@@ -21972,13 +21325,39 @@
           <w:iCs/>
           <w:szCs w:val="22"/>
         </w:rPr>
-        <w:t>Journal of Statistical Software, 80</w:t>
-      </w:r>
-      <w:r>
-        <w:rPr>
-          <w:szCs w:val="22"/>
-        </w:rPr>
-        <w:t>, 1–28.</w:t>
+        <w:t>British Journal of Mathematical and Statistical Psychology</w:t>
+      </w:r>
+      <w:r>
+        <w:rPr>
+          <w:szCs w:val="22"/>
+        </w:rPr>
+        <w:t>, </w:t>
+      </w:r>
+      <w:r>
+        <w:rPr>
+          <w:i/>
+          <w:iCs/>
+          <w:szCs w:val="22"/>
+        </w:rPr>
+        <w:t>73</w:t>
+      </w:r>
+      <w:r>
+        <w:rPr>
+          <w:szCs w:val="22"/>
+        </w:rPr>
+        <w:t>(3), 420</w:t>
+      </w:r>
+      <w:r>
+        <w:rPr>
+          <w:szCs w:val="22"/>
+        </w:rPr>
+        <w:t>–</w:t>
+      </w:r>
+      <w:r>
+        <w:rPr>
+          <w:szCs w:val="22"/>
+        </w:rPr>
+        <w:t>451.</w:t>
       </w:r>
     </w:p>
     <w:p>
@@ -21993,7 +21372,13 @@
         <w:rPr>
           <w:szCs w:val="22"/>
         </w:rPr>
-        <w:t>Bürkner, P. C., &amp; Charpentier, E. (2020). Modelling monotonic effects of ordinal predictors in Bayesian regression models. </w:t>
+        <w:t xml:space="preserve">Cole, </w:t>
+      </w:r>
+      <w:r>
+        <w:rPr>
+          <w:szCs w:val="22"/>
+        </w:rPr>
+        <w:t xml:space="preserve">J., Linebaugh, G., Munson, C., &amp; McMurray, B. (2010). Unmasking the acoustic effects of vowel-to-vowel coarticulation: A statistical modeling approach. </w:t>
       </w:r>
       <w:r>
         <w:rPr>
@@ -22001,13 +21386,40 @@
           <w:iCs/>
           <w:szCs w:val="22"/>
         </w:rPr>
-        <w:t>British Journal of Mathematical and Statistical Psychology</w:t>
-      </w:r>
-      <w:r>
-        <w:rPr>
-          <w:szCs w:val="22"/>
-        </w:rPr>
-        <w:t>, </w:t>
+        <w:t>Journal of Phonetics, 38(2),</w:t>
+      </w:r>
+      <w:r>
+        <w:rPr>
+          <w:szCs w:val="22"/>
+        </w:rPr>
+        <w:t xml:space="preserve"> 167–184.</w:t>
+      </w:r>
+      <w:r>
+        <w:rPr>
+          <w:szCs w:val="22"/>
+        </w:rPr>
+        <w:t xml:space="preserve"> </w:t>
+      </w:r>
+    </w:p>
+    <w:p>
+      <w:pPr>
+        <w:spacing w:line="240" w:lineRule="auto"/>
+        <w:ind w:left="360" w:hanging="360"/>
+        <w:rPr>
+          <w:szCs w:val="22"/>
+        </w:rPr>
+      </w:pPr>
+      <w:r>
+        <w:rPr>
+          <w:szCs w:val="22"/>
+        </w:rPr>
+        <w:t xml:space="preserve">Fowler, </w:t>
+      </w:r>
+      <w:r>
+        <w:rPr>
+          <w:szCs w:val="22"/>
+        </w:rPr>
+        <w:t>C. A., Brown, J. M., &amp; Mann, V. A. (2000). Contrast effects do not underlie effects of preceding liquids on stop-consonant identification by humans</w:t>
       </w:r>
       <w:r>
         <w:rPr>
@@ -22015,25 +21427,13 @@
           <w:iCs/>
           <w:szCs w:val="22"/>
         </w:rPr>
-        <w:t>73</w:t>
-      </w:r>
-      <w:r>
-        <w:rPr>
-          <w:szCs w:val="22"/>
-        </w:rPr>
-        <w:t>(3), 420</w:t>
-      </w:r>
-      <w:r>
-        <w:rPr>
-          <w:szCs w:val="22"/>
-        </w:rPr>
-        <w:t>–</w:t>
-      </w:r>
-      <w:r>
-        <w:rPr>
-          <w:szCs w:val="22"/>
-        </w:rPr>
-        <w:t>451.</w:t>
+        <w:t>. Journal of Experimental Psychology: Human Perception and Performance, 26(3)</w:t>
+      </w:r>
+      <w:r>
+        <w:rPr>
+          <w:szCs w:val="22"/>
+        </w:rPr>
+        <w:t>, 877–888.</w:t>
       </w:r>
     </w:p>
     <w:p>
@@ -22048,97 +21448,7 @@
         <w:rPr>
           <w:szCs w:val="22"/>
         </w:rPr>
-        <w:t xml:space="preserve">Cole, </w:t>
-      </w:r>
-      <w:r>
-        <w:rPr>
-          <w:szCs w:val="22"/>
-        </w:rPr>
-        <w:t xml:space="preserve">J., Linebaugh, G., Munson, C., &amp; McMurray, B. (2010). Unmasking the acoustic effects of vowel-to-vowel coarticulation: A statistical modeling approach. </w:t>
-      </w:r>
-      <w:r>
-        <w:rPr>
-          <w:i/>
-          <w:iCs/>
-          <w:szCs w:val="22"/>
-        </w:rPr>
-        <w:t>Journal of Phonetics, 38(2),</w:t>
-      </w:r>
-      <w:r>
-        <w:rPr>
-          <w:szCs w:val="22"/>
-        </w:rPr>
-        <w:t xml:space="preserve"> 167–184.</w:t>
-      </w:r>
-      <w:r>
-        <w:rPr>
-          <w:szCs w:val="22"/>
-        </w:rPr>
-        <w:t xml:space="preserve"> </w:t>
-      </w:r>
-    </w:p>
-    <w:p>
-      <w:pPr>
-        <w:spacing w:line="240" w:lineRule="auto"/>
-        <w:ind w:left="360" w:hanging="360"/>
-        <w:rPr>
-          <w:szCs w:val="22"/>
-        </w:rPr>
-      </w:pPr>
-      <w:r>
-        <w:rPr>
-          <w:szCs w:val="22"/>
-        </w:rPr>
-        <w:t xml:space="preserve">Fowler, </w:t>
-      </w:r>
-      <w:r>
-        <w:rPr>
-          <w:szCs w:val="22"/>
-        </w:rPr>
-        <w:t>C. A., Brown, J. M., &amp; Mann, V. A. (2000). Contrast effects do not underlie effects of preceding liquids on stop-consonant identification by humans</w:t>
-      </w:r>
-      <w:r>
-        <w:rPr>
-          <w:i/>
-          <w:iCs/>
-          <w:szCs w:val="22"/>
-        </w:rPr>
-        <w:t>. Journal of Experimental Psychology: Human Perception and Performance, 26(3)</w:t>
-      </w:r>
-      <w:r>
-        <w:rPr>
-          <w:szCs w:val="22"/>
-        </w:rPr>
-        <w:t>, 877–888.</w:t>
-      </w:r>
-    </w:p>
-    <w:p>
-      <w:pPr>
-        <w:spacing w:line="240" w:lineRule="auto"/>
-        <w:ind w:left="360" w:hanging="360"/>
-        <w:rPr>
-          <w:szCs w:val="22"/>
-        </w:rPr>
-      </w:pPr>
-      <w:r>
-        <w:rPr>
-          <w:szCs w:val="22"/>
-        </w:rPr>
-        <w:t xml:space="preserve">Fowler, C. A. (2004). Speech as a </w:t>
-      </w:r>
-      <w:proofErr w:type="spellStart"/>
-      <w:r>
-        <w:rPr>
-          <w:szCs w:val="22"/>
-        </w:rPr>
-        <w:t>Supramodal</w:t>
-      </w:r>
-      <w:proofErr w:type="spellEnd"/>
-      <w:r>
-        <w:rPr>
-          <w:szCs w:val="22"/>
-        </w:rPr>
-        <w:t xml:space="preserve"> or </w:t>
+        <w:t xml:space="preserve">Fowler, C. A. (2004). Speech as a Supramodal or </w:t>
       </w:r>
       <w:proofErr w:type="spellStart"/>
       <w:r>
@@ -22587,60 +21897,21 @@
         <w:spacing w:line="240" w:lineRule="auto"/>
         <w:ind w:left="360" w:hanging="360"/>
         <w:rPr>
-          <w:ins w:id="47" w:author="Cummings, Shawn" w:date="2025-01-06T16:05:00Z" w16du:dateUtc="2025-01-06T23:05:00Z"/>
-          <w:szCs w:val="22"/>
-        </w:rPr>
-      </w:pPr>
-      <w:ins w:id="48" w:author="Cummings, Shawn" w:date="2025-01-06T16:05:00Z">
-        <w:r>
-          <w:rPr>
-            <w:szCs w:val="22"/>
-          </w:rPr>
-          <w:t xml:space="preserve">Ito, T., Tiede, M., &amp; </w:t>
-        </w:r>
-        <w:proofErr w:type="spellStart"/>
-        <w:r>
-          <w:rPr>
-            <w:szCs w:val="22"/>
-          </w:rPr>
-          <w:t>Ostry</w:t>
-        </w:r>
-        <w:proofErr w:type="spellEnd"/>
-        <w:r>
-          <w:rPr>
-            <w:szCs w:val="22"/>
-          </w:rPr>
-          <w:t>, D. J. (2009). Somatosensory function in speech perception. </w:t>
-        </w:r>
-        <w:r>
-          <w:rPr>
-            <w:i/>
-            <w:iCs/>
-            <w:szCs w:val="22"/>
-          </w:rPr>
-          <w:t>Proceedings of the National Academy of Sciences</w:t>
-        </w:r>
-        <w:r>
-          <w:rPr>
-            <w:szCs w:val="22"/>
-          </w:rPr>
-          <w:t>, </w:t>
-        </w:r>
-        <w:r>
-          <w:rPr>
-            <w:i/>
-            <w:iCs/>
-            <w:szCs w:val="22"/>
-          </w:rPr>
-          <w:t>106</w:t>
-        </w:r>
-        <w:r>
-          <w:rPr>
-            <w:szCs w:val="22"/>
-          </w:rPr>
-          <w:t>(4), 1245-1248.</w:t>
-        </w:r>
-      </w:ins>
+          <w:szCs w:val="22"/>
+        </w:rPr>
+      </w:pPr>
+      <w:r>
+        <w:rPr>
+          <w:szCs w:val="22"/>
+        </w:rPr>
+        <w:t xml:space="preserve">Jongman, </w:t>
+      </w:r>
+      <w:r>
+        <w:rPr>
+          <w:szCs w:val="22"/>
+        </w:rPr>
+        <w:t>A., Wayland, R., &amp; Wong, S. (2000). Acoustic characteristics of English fricatives. The Journal of the Acoustical Society of America, 108, 1252–1263.</w:t>
+      </w:r>
     </w:p>
     <w:p>
       <w:pPr>
@@ -22654,13 +21925,35 @@
         <w:rPr>
           <w:szCs w:val="22"/>
         </w:rPr>
-        <w:t xml:space="preserve">Jongman, </w:t>
-      </w:r>
-      <w:r>
-        <w:rPr>
-          <w:szCs w:val="22"/>
-        </w:rPr>
-        <w:t>A., Wayland, R., &amp; Wong, S. (2000). Acoustic characteristics of English fricatives. The Journal of the Acoustical Society of America, 108, 1252–1263.</w:t>
+        <w:t xml:space="preserve">Kang, </w:t>
+      </w:r>
+      <w:r>
+        <w:rPr>
+          <w:szCs w:val="22"/>
+        </w:rPr>
+        <w:t xml:space="preserve">S., Johnson, K., &amp; Finley, G. (2016). Effects of native language on compensation for Coarticulation. </w:t>
+      </w:r>
+      <w:r>
+        <w:rPr>
+          <w:i/>
+          <w:iCs/>
+          <w:szCs w:val="22"/>
+        </w:rPr>
+        <w:t>Speech Communication</w:t>
+      </w:r>
+      <w:r>
+        <w:rPr>
+          <w:i/>
+          <w:iCs/>
+          <w:szCs w:val="22"/>
+        </w:rPr>
+        <w:t>, 77</w:t>
+      </w:r>
+      <w:r>
+        <w:rPr>
+          <w:szCs w:val="22"/>
+        </w:rPr>
+        <w:t>, 84–100.</w:t>
       </w:r>
     </w:p>
     <w:p>
@@ -22675,20 +21968,13 @@
         <w:rPr>
           <w:szCs w:val="22"/>
         </w:rPr>
-        <w:t xml:space="preserve">Kang, </w:t>
-      </w:r>
-      <w:r>
-        <w:rPr>
-          <w:szCs w:val="22"/>
-        </w:rPr>
-        <w:t xml:space="preserve">S., Johnson, K., &amp; Finley, G. (2016). Effects of native language on compensation for </w:t>
-      </w:r>
-      <w:r>
-        <w:rPr>
-          <w:szCs w:val="22"/>
-        </w:rPr>
-        <w:lastRenderedPageBreak/>
-        <w:t xml:space="preserve">Coarticulation. </w:t>
+        <w:t xml:space="preserve">Kraljic, </w:t>
+      </w:r>
+      <w:r>
+        <w:rPr>
+          <w:szCs w:val="22"/>
+        </w:rPr>
+        <w:t xml:space="preserve">T., &amp; Samuel, A. G. (2006). Generalization in perceptual learning for speech. </w:t>
       </w:r>
       <w:r>
         <w:rPr>
@@ -22696,21 +21982,13 @@
           <w:iCs/>
           <w:szCs w:val="22"/>
         </w:rPr>
-        <w:t>Speech Communication</w:t>
-      </w:r>
-      <w:r>
-        <w:rPr>
-          <w:i/>
-          <w:iCs/>
-          <w:szCs w:val="22"/>
-        </w:rPr>
-        <w:t>, 77</w:t>
-      </w:r>
-      <w:r>
-        <w:rPr>
-          <w:szCs w:val="22"/>
-        </w:rPr>
-        <w:t>, 84–100.</w:t>
+        <w:t>Psychonomic Bulletin &amp; Review, 13</w:t>
+      </w:r>
+      <w:r>
+        <w:rPr>
+          <w:szCs w:val="22"/>
+        </w:rPr>
+        <w:t>, 262–268.</w:t>
       </w:r>
     </w:p>
     <w:p>
@@ -22725,27 +22003,33 @@
         <w:rPr>
           <w:szCs w:val="22"/>
         </w:rPr>
-        <w:t xml:space="preserve">Kraljic, </w:t>
-      </w:r>
-      <w:r>
-        <w:rPr>
-          <w:szCs w:val="22"/>
-        </w:rPr>
-        <w:t xml:space="preserve">T., &amp; Samuel, A. G. (2006). Generalization in perceptual learning for speech. </w:t>
+        <w:t xml:space="preserve">Kraljic, T., &amp; Samuel, A. G. (2011). Perceptual learning evidence for contextually-specific representations. </w:t>
       </w:r>
       <w:r>
         <w:rPr>
           <w:i/>
-          <w:iCs/>
-          <w:szCs w:val="22"/>
-        </w:rPr>
-        <w:t>Psychonomic Bulletin &amp; Review, 13</w:t>
-      </w:r>
-      <w:r>
-        <w:rPr>
-          <w:szCs w:val="22"/>
-        </w:rPr>
-        <w:t>, 262–268.</w:t>
+          <w:szCs w:val="22"/>
+        </w:rPr>
+        <w:t>Cognition</w:t>
+      </w:r>
+      <w:r>
+        <w:rPr>
+          <w:szCs w:val="22"/>
+        </w:rPr>
+        <w:t xml:space="preserve">, </w:t>
+      </w:r>
+      <w:r>
+        <w:rPr>
+          <w:i/>
+          <w:szCs w:val="22"/>
+        </w:rPr>
+        <w:t>121</w:t>
+      </w:r>
+      <w:r>
+        <w:rPr>
+          <w:szCs w:val="22"/>
+        </w:rPr>
+        <w:t xml:space="preserve">(3), 459–465. </w:t>
       </w:r>
     </w:p>
     <w:p>
@@ -22760,61 +22044,7 @@
         <w:rPr>
           <w:szCs w:val="22"/>
         </w:rPr>
-        <w:t xml:space="preserve">Kraljic, T., &amp; Samuel, A. G. (2011). Perceptual learning evidence for </w:t>
-      </w:r>
-      <w:proofErr w:type="gramStart"/>
-      <w:r>
-        <w:rPr>
-          <w:szCs w:val="22"/>
-        </w:rPr>
-        <w:t>contextually-specific</w:t>
-      </w:r>
-      <w:proofErr w:type="gramEnd"/>
-      <w:r>
-        <w:rPr>
-          <w:szCs w:val="22"/>
-        </w:rPr>
-        <w:t xml:space="preserve"> representations. </w:t>
-      </w:r>
-      <w:r>
-        <w:rPr>
-          <w:i/>
-          <w:szCs w:val="22"/>
-        </w:rPr>
-        <w:t>Cognition</w:t>
-      </w:r>
-      <w:r>
-        <w:rPr>
-          <w:szCs w:val="22"/>
-        </w:rPr>
-        <w:t xml:space="preserve">, </w:t>
-      </w:r>
-      <w:r>
-        <w:rPr>
-          <w:i/>
-          <w:szCs w:val="22"/>
-        </w:rPr>
-        <w:t>121</w:t>
-      </w:r>
-      <w:r>
-        <w:rPr>
-          <w:szCs w:val="22"/>
-        </w:rPr>
-        <w:t xml:space="preserve">(3), 459–465. </w:t>
-      </w:r>
-    </w:p>
-    <w:p>
-      <w:pPr>
-        <w:spacing w:line="240" w:lineRule="auto"/>
-        <w:ind w:left="360" w:hanging="360"/>
-        <w:rPr>
-          <w:szCs w:val="22"/>
-        </w:rPr>
-      </w:pPr>
-      <w:r>
-        <w:rPr>
-          <w:szCs w:val="22"/>
-        </w:rPr>
+        <w:lastRenderedPageBreak/>
         <w:t xml:space="preserve">Kraljic, T., Samuel, A. G., &amp; Brennan, S. E. (2008). First impressions and last resorts: How listeners adjust to speaker variability: Research article. </w:t>
       </w:r>
       <w:r>
@@ -23610,46 +22840,43 @@
         <w:spacing w:line="240" w:lineRule="auto"/>
         <w:ind w:left="360" w:hanging="360"/>
         <w:rPr>
-          <w:ins w:id="49" w:author="Cummings, Shawn" w:date="2025-01-06T15:48:00Z" w16du:dateUtc="2025-01-06T22:48:00Z"/>
-          <w:szCs w:val="22"/>
-        </w:rPr>
-      </w:pPr>
-      <w:ins w:id="50" w:author="Cummings, Shawn" w:date="2025-01-06T15:48:00Z">
-        <w:r>
-          <w:rPr>
-            <w:szCs w:val="22"/>
-          </w:rPr>
-          <w:t>Rosenblum, L. D., Dorsi, J., &amp; Dias, J. W. (2016). The impact and status of Carol Fowler's supramodal theory of multisensory speech perception. </w:t>
-        </w:r>
-        <w:r>
-          <w:rPr>
-            <w:i/>
-            <w:iCs/>
-            <w:szCs w:val="22"/>
-          </w:rPr>
-          <w:t>Ecological Psychology</w:t>
-        </w:r>
-        <w:r>
-          <w:rPr>
-            <w:szCs w:val="22"/>
-          </w:rPr>
-          <w:t>, </w:t>
-        </w:r>
-        <w:r>
-          <w:rPr>
-            <w:i/>
-            <w:iCs/>
-            <w:szCs w:val="22"/>
-          </w:rPr>
-          <w:t>28</w:t>
-        </w:r>
-        <w:r>
-          <w:rPr>
-            <w:szCs w:val="22"/>
-          </w:rPr>
-          <w:t>(4), 262-294.</w:t>
-        </w:r>
-      </w:ins>
+          <w:szCs w:val="22"/>
+        </w:rPr>
+      </w:pPr>
+      <w:r>
+        <w:rPr>
+          <w:szCs w:val="22"/>
+        </w:rPr>
+        <w:t>Rosenblum, L. D., Dorsi, J., &amp; Dias, J. W. (2016). The impact and status of Carol Fowler's supramodal theory of multisensory speech perception. </w:t>
+      </w:r>
+      <w:r>
+        <w:rPr>
+          <w:i/>
+          <w:iCs/>
+          <w:szCs w:val="22"/>
+        </w:rPr>
+        <w:t>Ecological Psychology</w:t>
+      </w:r>
+      <w:r>
+        <w:rPr>
+          <w:szCs w:val="22"/>
+        </w:rPr>
+        <w:t>, </w:t>
+      </w:r>
+      <w:r>
+        <w:rPr>
+          <w:i/>
+          <w:iCs/>
+          <w:szCs w:val="22"/>
+        </w:rPr>
+        <w:t>28</w:t>
+      </w:r>
+      <w:r>
+        <w:rPr>
+          <w:szCs w:val="22"/>
+        </w:rPr>
+        <w:t>(4), 262-294.</w:t>
+      </w:r>
     </w:p>
     <w:p>
       <w:pPr>
@@ -23669,14 +22896,7 @@
         <w:rPr>
           <w:szCs w:val="22"/>
         </w:rPr>
-        <w:t xml:space="preserve">S. D. (1981). Second formants in fricatives: Acoustic consequences of fricative-vowel </w:t>
-      </w:r>
-      <w:r>
-        <w:rPr>
-          <w:szCs w:val="22"/>
-        </w:rPr>
-        <w:lastRenderedPageBreak/>
-        <w:t xml:space="preserve">coarticulation. </w:t>
+        <w:t xml:space="preserve">S. D. (1981). Second formants in fricatives: Acoustic consequences of fricative-vowel coarticulation. </w:t>
       </w:r>
       <w:r>
         <w:rPr>
@@ -23795,6 +23015,7 @@
         <w:rPr>
           <w:szCs w:val="22"/>
         </w:rPr>
+        <w:lastRenderedPageBreak/>
         <w:t>Vroomen</w:t>
       </w:r>
       <w:r>
@@ -23940,7 +23161,7 @@
 
 <file path=word/comments.xml><?xml version="1.0" encoding="utf-8"?>
 <w:comments xmlns:wpc="http://schemas.microsoft.com/office/word/2010/wordprocessingCanvas" xmlns:cx="http://schemas.microsoft.com/office/drawing/2014/chartex" xmlns:cx1="http://schemas.microsoft.com/office/drawing/2015/9/8/chartex" xmlns:cx2="http://schemas.microsoft.com/office/drawing/2015/10/21/chartex" xmlns:cx3="http://schemas.microsoft.com/office/drawing/2016/5/9/chartex" xmlns:cx4="http://schemas.microsoft.com/office/drawing/2016/5/10/chartex" xmlns:cx5="http://schemas.microsoft.com/office/drawing/2016/5/11/chartex" xmlns:cx6="http://schemas.microsoft.com/office/drawing/2016/5/12/chartex" xmlns:cx7="http://schemas.microsoft.com/office/drawing/2016/5/13/chartex" xmlns:cx8="http://schemas.microsoft.com/office/drawing/2016/5/14/chartex" xmlns:mc="http://schemas.openxmlformats.org/markup-compatibility/2006" xmlns:aink="http://schemas.microsoft.com/office/drawing/2016/ink" xmlns:am3d="http://schemas.microsoft.com/office/drawing/2017/model3d" xmlns:o="urn:schemas-microsoft-com:office:office" xmlns:oel="http://schemas.microsoft.com/office/2019/extlst" xmlns:r="http://schemas.openxmlformats.org/officeDocument/2006/relationships" xmlns:m="http://schemas.openxmlformats.org/officeDocument/2006/math" xmlns:v="urn:schemas-microsoft-com:vml" xmlns:wp14="http://schemas.microsoft.com/office/word/2010/wordprocessingDrawing" xmlns:wp="http://schemas.openxmlformats.org/drawingml/2006/wordprocessingDrawing" xmlns:w10="urn:schemas-microsoft-com:office:word" xmlns:w="http://schemas.openxmlformats.org/wordprocessingml/2006/main" xmlns:w14="http://schemas.microsoft.com/office/word/2010/wordml" xmlns:w15="http://schemas.microsoft.com/office/word/2012/wordml" xmlns:w16cex="http://schemas.microsoft.com/office/word/2018/wordml/cex" xmlns:w16cid="http://schemas.microsoft.com/office/word/2016/wordml/cid" xmlns:w16="http://schemas.microsoft.com/office/word/2018/wordml" xmlns:w16du="http://schemas.microsoft.com/office/word/2023/wordml/word16du" xmlns:w16sdtdh="http://schemas.microsoft.com/office/word/2020/wordml/sdtdatahash" xmlns:w16se="http://schemas.microsoft.com/office/word/2015/wordml/symex" xmlns:wpg="http://schemas.microsoft.com/office/word/2010/wordprocessingGroup" xmlns:wpi="http://schemas.microsoft.com/office/word/2010/wordprocessingInk" xmlns:wne="http://schemas.microsoft.com/office/word/2006/wordml" xmlns:wps="http://schemas.microsoft.com/office/word/2010/wordprocessingShape" mc:Ignorable="w14 w15 w16se w16cid w16 w16cex w16sdtdh w16du wp14">
-  <w:comment w:id="10" w:author="Jaeger, Florian" w:date="2025-01-06T13:19:00Z" w:initials="TJ">
+  <w:comment w:id="7" w:author="Jaeger, Florian" w:date="2025-01-06T13:19:00Z" w:initials="TJ">
     <w:p>
       <w:pPr>
         <w:jc w:val="left"/>
@@ -23972,7 +23193,7 @@
       </w:r>
     </w:p>
   </w:comment>
-  <w:comment w:id="38" w:author="Jaeger, Florian" w:date="2024-12-29T16:52:00Z" w:initials="TJ">
+  <w:comment w:id="8" w:author="Jaeger, Florian" w:date="2024-12-29T16:52:00Z" w:initials="TJ">
     <w:p>
       <w:pPr>
         <w:jc w:val="left"/>
@@ -24003,8 +23224,17 @@
         <w:jc w:val="left"/>
       </w:pPr>
       <w:r>
-        <w:t xml:space="preserve">·       Two competing explanations have been offered for this blocking effect. Kraljic &amp; Samuel (2011) proposed that listeners store visual context along with the acoustic input, or do so at least for atypical visual contexts (such as a pen in the mouth). During subsequent categorization of audio-only </w:t>
-      </w:r>
+        <w:t xml:space="preserve">·       Two competing explanations have been offered for this blocking effect. </w:t>
+      </w:r>
+      <w:proofErr w:type="spellStart"/>
+      <w:r>
+        <w:t>Kraljic</w:t>
+      </w:r>
+      <w:proofErr w:type="spellEnd"/>
+      <w:r>
+        <w:t xml:space="preserve"> &amp; Samuel (2011) proposed that listeners store visual context along with the acoustic input, or do so at least for atypical visual contexts (such as a pen in the mouth). During subsequent categorization of audio-only </w:t>
+      </w:r>
+      <w:proofErr w:type="spellStart"/>
       <w:r>
         <w:rPr>
           <w:i/>
@@ -24012,9 +23242,11 @@
         </w:rPr>
         <w:t>asi-ashi</w:t>
       </w:r>
+      <w:proofErr w:type="spellEnd"/>
       <w:r>
         <w:t xml:space="preserve"> tokens, listeners then draw only—or at least primarily—on previously stored exemplars that match the context of the current speech input. Under the assumption that an audio-only </w:t>
       </w:r>
+      <w:proofErr w:type="spellStart"/>
       <w:r>
         <w:rPr>
           <w:i/>
@@ -24022,8 +23254,41 @@
         </w:rPr>
         <w:t>asi-ashi</w:t>
       </w:r>
-      <w:r>
-        <w:t xml:space="preserve"> continuum does not evoke the pen-in-mouth visual context, this explains presence of perceptual recalibration for both audio-only exposure (Kraljic &amp; Samuel, 2006) and pen-in-hand exposure (Kraljic et al., 2008) as well as the blocking of this effect for pen-in-mouth exposure (Kraljic et al., 2008; Kraljic &amp; Samuel, 2011).</w:t>
+      <w:proofErr w:type="spellEnd"/>
+      <w:r>
+        <w:t xml:space="preserve"> continuum does not evoke the pen-in-mouth visual context, this explains presence of perceptual recalibration for both audio-only exposure (</w:t>
+      </w:r>
+      <w:proofErr w:type="spellStart"/>
+      <w:r>
+        <w:t>Kraljic</w:t>
+      </w:r>
+      <w:proofErr w:type="spellEnd"/>
+      <w:r>
+        <w:t xml:space="preserve"> &amp; Samuel, 2006) and pen-in-hand exposure (</w:t>
+      </w:r>
+      <w:proofErr w:type="spellStart"/>
+      <w:r>
+        <w:t>Kraljic</w:t>
+      </w:r>
+      <w:proofErr w:type="spellEnd"/>
+      <w:r>
+        <w:t xml:space="preserve"> et al., 2008) as well as the blocking of this effect for pen-in-mouth exposure (</w:t>
+      </w:r>
+      <w:proofErr w:type="spellStart"/>
+      <w:r>
+        <w:t>Kraljic</w:t>
+      </w:r>
+      <w:proofErr w:type="spellEnd"/>
+      <w:r>
+        <w:t xml:space="preserve"> et al., 2008; </w:t>
+      </w:r>
+      <w:proofErr w:type="spellStart"/>
+      <w:r>
+        <w:t>Kraljic</w:t>
+      </w:r>
+      <w:proofErr w:type="spellEnd"/>
+      <w:r>
+        <w:t xml:space="preserve"> &amp; Samuel, 2011).</w:t>
       </w:r>
     </w:p>
     <w:p>
@@ -24031,7 +23296,15 @@
         <w:jc w:val="left"/>
       </w:pPr>
       <w:r>
-        <w:t>·       An alternative explanation holds that the blocking of perceptual recalibration is the consequence of causal inferences (Liu &amp; Jaeger, 2018; Kraljic et al., 2006): listeners have implicit expectations about the effect of the pen on articulation, and take into account those expectations when adapting to the speech of unfamiliar talkers. However, Liu and Jaeger left untested a central premise of the causal inference account to perceptual recalibration: that listeners compensate for the visually evident effects of the pen on articulation during critical exposure to the shifted pronunciation. The present results provide an initial validation of this assumption: listeners seem to be able to compensate for visually-evident effects of a pen in the mouth.</w:t>
+        <w:t xml:space="preserve">·       An alternative explanation holds that the blocking of perceptual recalibration is the consequence of causal inferences (Liu &amp; Jaeger, 2018; </w:t>
+      </w:r>
+      <w:proofErr w:type="spellStart"/>
+      <w:r>
+        <w:t>Kraljic</w:t>
+      </w:r>
+      <w:proofErr w:type="spellEnd"/>
+      <w:r>
+        <w:t xml:space="preserve"> et al., 2006): listeners have implicit expectations about the effect of the pen on articulation, and take into account those expectations when adapting to the speech of unfamiliar talkers. However, Liu and Jaeger left untested a central premise of the causal inference account to perceptual recalibration: that listeners compensate for the visually evident effects of the pen on articulation during critical exposure to the shifted pronunciation. The present results provide an initial validation of this assumption: listeners seem to be able to compensate for visually-evident effects of a pen in the mouth.</w:t>
       </w:r>
     </w:p>
     <w:p>
@@ -24047,7 +23320,39 @@
         <w:jc w:val="left"/>
       </w:pPr>
       <w:r>
-        <w:t>·       Could link to evidence that could be interpreted as compensation beyond phonetic (REF-Arnold et al., 2007; Gardner et al., 2021; Grodner &amp; Sedivy, 2011; Ryskin, Kurumada, &amp; Brown-Schmidt, 2019).</w:t>
+        <w:t xml:space="preserve">·       Could link to evidence that could be interpreted as compensation beyond phonetic (REF-Arnold et al., 2007; Gardner et al., 2021; </w:t>
+      </w:r>
+      <w:proofErr w:type="spellStart"/>
+      <w:r>
+        <w:t>Grodner</w:t>
+      </w:r>
+      <w:proofErr w:type="spellEnd"/>
+      <w:r>
+        <w:t xml:space="preserve"> &amp; </w:t>
+      </w:r>
+      <w:proofErr w:type="spellStart"/>
+      <w:r>
+        <w:t>Sedivy</w:t>
+      </w:r>
+      <w:proofErr w:type="spellEnd"/>
+      <w:r>
+        <w:t xml:space="preserve">, 2011; </w:t>
+      </w:r>
+      <w:proofErr w:type="spellStart"/>
+      <w:r>
+        <w:t>Ryskin</w:t>
+      </w:r>
+      <w:proofErr w:type="spellEnd"/>
+      <w:r>
+        <w:t xml:space="preserve">, </w:t>
+      </w:r>
+      <w:proofErr w:type="spellStart"/>
+      <w:r>
+        <w:t>Kurumada</w:t>
+      </w:r>
+      <w:proofErr w:type="spellEnd"/>
+      <w:r>
+        <w:t>, &amp; Brown-Schmidt, 2019).</w:t>
       </w:r>
     </w:p>
     <w:p>
@@ -24055,7 +23360,23 @@
         <w:jc w:val="left"/>
       </w:pPr>
       <w:r>
-        <w:t>·       The present findings are also of potential interest in light of previous work on perceptual recalibration. Liu and Jaeger (2019) presented listeners with word sequences that contained shifted /s/ tokens that were phonetically manipulated to sound more /ʃ/-like (or /ʃ/ tokens shifted to sound more /s/-like). Following exposure, listeners exhibited perceptual recalibration: compared to listeners who had been exposed to shifted /ʃ/ tokens, listeners who had been exposed to shifted /s/ tokens categorized more tokens along the /s/-/ʃ/ continuum as /s/. Critically, this recalibration effect remained unchanged when listeners were told that the talker was drunk and even when the word sequences during exposure formed tongue twisters and the talker exhibited overt signs of production difficulty (disfluencies) right before or after the words with shifted tokens—both plausible reasons for shifted /s/ tokens. The finding of Liu and Jaeger (2019) contrasts starkly with findings that perceptual recalibration is reduced or even blocked when participants receive direct evidence that the talker’s lips are rounded because the talker has a pen in the mouth during the shifted tokens (Kraljic et al., 2008; Kraljic &amp; Samuel, 2011; Liu &amp; Jaeger, 2018).</w:t>
+        <w:t>·       The present findings are also of potential interest in light of previous work on perceptual recalibration. Liu and Jaeger (2019) presented listeners with word sequences that contained shifted /s/ tokens that were phonetically manipulated to sound more /ʃ/-like (or /ʃ/ tokens shifted to sound more /s/-like). Following exposure, listeners exhibited perceptual recalibration: compared to listeners who had been exposed to shifted /ʃ/ tokens, listeners who had been exposed to shifted /s/ tokens categorized more tokens along the /s/-/ʃ/ continuum as /s/. Critically, this recalibration effect remained unchanged when listeners were told that the talker was drunk and even when the word sequences during exposure formed tongue twisters and the talker exhibited overt signs of production difficulty (disfluencies) right before or after the words with shifted tokens—both plausible reasons for shifted /s/ tokens. The finding of Liu and Jaeger (2019) contrasts starkly with findings that perceptual recalibration is reduced or even blocked when participants receive direct evidence that the talker’s lips are rounded because the talker has a pen in the mouth during the shifted tokens (</w:t>
+      </w:r>
+      <w:proofErr w:type="spellStart"/>
+      <w:r>
+        <w:t>Kraljic</w:t>
+      </w:r>
+      <w:proofErr w:type="spellEnd"/>
+      <w:r>
+        <w:t xml:space="preserve"> et al., 2008; </w:t>
+      </w:r>
+      <w:proofErr w:type="spellStart"/>
+      <w:r>
+        <w:t>Kraljic</w:t>
+      </w:r>
+      <w:proofErr w:type="spellEnd"/>
+      <w:r>
+        <w:t xml:space="preserve"> &amp; Samuel, 2011; Liu &amp; Jaeger, 2018).</w:t>
       </w:r>
     </w:p>
     <w:p>
@@ -24065,12 +23386,21 @@
       <w:r>
         <w:t xml:space="preserve">·      Evidence of early interactions between visual and auditory information in speech perception (look at </w:t>
       </w:r>
+      <w:proofErr w:type="spellStart"/>
       <w:r>
         <w:rPr>
           <w:i/>
           <w:iCs/>
         </w:rPr>
-        <w:t xml:space="preserve">Vroomen &amp; de Gelder, 2000. </w:t>
+        <w:t>Vroomen</w:t>
+      </w:r>
+      <w:proofErr w:type="spellEnd"/>
+      <w:r>
+        <w:rPr>
+          <w:i/>
+          <w:iCs/>
+        </w:rPr>
+        <w:t xml:space="preserve"> &amp; de Gelder, 2000. </w:t>
       </w:r>
       <w:r>
         <w:t>N1 reduction:</w:t>
@@ -24086,7 +23416,49 @@
         <w:rPr>
           <w:color w:val="131313"/>
         </w:rPr>
-        <w:t>Neural Correlates of Multisensory Integration of Ecologically Valid Audiovisual Events In Special Collection: CogNet. Jeroen J. Stekelenburg,Jean Vroomen. Journal of Cognitive Neuroscience (2007) 19 (12): 1964–1973.</w:t>
+        <w:t xml:space="preserve">Neural Correlates of Multisensory Integration of Ecologically Valid Audiovisual Events In Special Collection: </w:t>
+      </w:r>
+      <w:proofErr w:type="spellStart"/>
+      <w:r>
+        <w:rPr>
+          <w:color w:val="131313"/>
+        </w:rPr>
+        <w:t>CogNet</w:t>
+      </w:r>
+      <w:proofErr w:type="spellEnd"/>
+      <w:r>
+        <w:rPr>
+          <w:color w:val="131313"/>
+        </w:rPr>
+        <w:t xml:space="preserve">. Jeroen J. </w:t>
+      </w:r>
+      <w:proofErr w:type="spellStart"/>
+      <w:r>
+        <w:rPr>
+          <w:color w:val="131313"/>
+        </w:rPr>
+        <w:t>Stekelenburg,Jean</w:t>
+      </w:r>
+      <w:proofErr w:type="spellEnd"/>
+      <w:r>
+        <w:rPr>
+          <w:color w:val="131313"/>
+        </w:rPr>
+        <w:t xml:space="preserve"> </w:t>
+      </w:r>
+      <w:proofErr w:type="spellStart"/>
+      <w:r>
+        <w:rPr>
+          <w:color w:val="131313"/>
+        </w:rPr>
+        <w:t>Vroomen</w:t>
+      </w:r>
+      <w:proofErr w:type="spellEnd"/>
+      <w:r>
+        <w:rPr>
+          <w:color w:val="131313"/>
+        </w:rPr>
+        <w:t>. Journal of Cognitive Neuroscience (2007) 19 (12): 1964–1973.</w:t>
       </w:r>
     </w:p>
     <w:p>
@@ -24094,7 +23466,39 @@
         <w:jc w:val="left"/>
       </w:pPr>
       <w:r>
-        <w:t>·      The specific effects we observed—increased compensation for inputs that are acoustically and/or visually more “sh”-like—do, however, also call into question the specific explanation Liu and Jaeger (2018) offered for their results: Liu and Jaeger suggested that a pen in the mouth disrupts or occludes visual evidence to the articulation of “sh” (such a s lip-rounding), so that listeners should be likely to attribute “sh” shifted towards “s” to the pen, but unlikely to attributed “s” shifted towards “sh” to the pen. The findings of Experiments 1a-c suggest the exact opposite. …</w:t>
+        <w:t>·      The specific effects we observed—increased compensation for inputs that are acoustically and/or visually more “</w:t>
+      </w:r>
+      <w:proofErr w:type="spellStart"/>
+      <w:r>
+        <w:t>sh</w:t>
+      </w:r>
+      <w:proofErr w:type="spellEnd"/>
+      <w:r>
+        <w:t>”-like—do, however, also call into question the specific explanation Liu and Jaeger (2018) offered for their results: Liu and Jaeger suggested that a pen in the mouth disrupts or occludes visual evidence to the articulation of “</w:t>
+      </w:r>
+      <w:proofErr w:type="spellStart"/>
+      <w:r>
+        <w:t>sh</w:t>
+      </w:r>
+      <w:proofErr w:type="spellEnd"/>
+      <w:r>
+        <w:t>” (such a s lip-rounding), so that listeners should be likely to attribute “</w:t>
+      </w:r>
+      <w:proofErr w:type="spellStart"/>
+      <w:r>
+        <w:t>sh</w:t>
+      </w:r>
+      <w:proofErr w:type="spellEnd"/>
+      <w:r>
+        <w:t>” shifted towards “s” to the pen, but unlikely to attributed “s” shifted towards “</w:t>
+      </w:r>
+      <w:proofErr w:type="spellStart"/>
+      <w:r>
+        <w:t>sh</w:t>
+      </w:r>
+      <w:proofErr w:type="spellEnd"/>
+      <w:r>
+        <w:t>” to the pen. The findings of Experiments 1a-c suggest the exact opposite. …</w:t>
       </w:r>
     </w:p>
     <w:p>
@@ -29116,9 +28520,6 @@
 
 <file path=word/people.xml><?xml version="1.0" encoding="utf-8"?>
 <w15:people xmlns:wpc="http://schemas.microsoft.com/office/word/2010/wordprocessingCanvas" xmlns:cx="http://schemas.microsoft.com/office/drawing/2014/chartex" xmlns:cx1="http://schemas.microsoft.com/office/drawing/2015/9/8/chartex" xmlns:cx2="http://schemas.microsoft.com/office/drawing/2015/10/21/chartex" xmlns:cx3="http://schemas.microsoft.com/office/drawing/2016/5/9/chartex" xmlns:cx4="http://schemas.microsoft.com/office/drawing/2016/5/10/chartex" xmlns:cx5="http://schemas.microsoft.com/office/drawing/2016/5/11/chartex" xmlns:cx6="http://schemas.microsoft.com/office/drawing/2016/5/12/chartex" xmlns:cx7="http://schemas.microsoft.com/office/drawing/2016/5/13/chartex" xmlns:cx8="http://schemas.microsoft.com/office/drawing/2016/5/14/chartex" xmlns:mc="http://schemas.openxmlformats.org/markup-compatibility/2006" xmlns:aink="http://schemas.microsoft.com/office/drawing/2016/ink" xmlns:am3d="http://schemas.microsoft.com/office/drawing/2017/model3d" xmlns:o="urn:schemas-microsoft-com:office:office" xmlns:oel="http://schemas.microsoft.com/office/2019/extlst" xmlns:r="http://schemas.openxmlformats.org/officeDocument/2006/relationships" xmlns:m="http://schemas.openxmlformats.org/officeDocument/2006/math" xmlns:v="urn:schemas-microsoft-com:vml" xmlns:wp14="http://schemas.microsoft.com/office/word/2010/wordprocessingDrawing" xmlns:wp="http://schemas.openxmlformats.org/drawingml/2006/wordprocessingDrawing" xmlns:w10="urn:schemas-microsoft-com:office:word" xmlns:w="http://schemas.openxmlformats.org/wordprocessingml/2006/main" xmlns:w14="http://schemas.microsoft.com/office/word/2010/wordml" xmlns:w15="http://schemas.microsoft.com/office/word/2012/wordml" xmlns:w16cex="http://schemas.microsoft.com/office/word/2018/wordml/cex" xmlns:w16cid="http://schemas.microsoft.com/office/word/2016/wordml/cid" xmlns:w16="http://schemas.microsoft.com/office/word/2018/wordml" xmlns:w16du="http://schemas.microsoft.com/office/word/2023/wordml/word16du" xmlns:w16sdtdh="http://schemas.microsoft.com/office/word/2020/wordml/sdtdatahash" xmlns:w16se="http://schemas.microsoft.com/office/word/2015/wordml/symex" xmlns:wpg="http://schemas.microsoft.com/office/word/2010/wordprocessingGroup" xmlns:wpi="http://schemas.microsoft.com/office/word/2010/wordprocessingInk" xmlns:wne="http://schemas.microsoft.com/office/word/2006/wordml" xmlns:wps="http://schemas.microsoft.com/office/word/2010/wordprocessingShape" mc:Ignorable="w14 w15 w16se w16cid w16 w16cex w16sdtdh w16du wp14">
-  <w15:person w15:author="Cummings, Shawn">
-    <w15:presenceInfo w15:providerId="AD" w15:userId="S::shawn.cummings@uconn.edu::de2d00fc-0438-4d53-9dfb-ffd47e6e9224"/>
-  </w15:person>
   <w15:person w15:author="Jaeger, Florian">
     <w15:presenceInfo w15:providerId="AD" w15:userId="S::fjaeger@ur.rochester.edu::0d0acd91-09a2-4ddb-a934-22efc544688e"/>
   </w15:person>
@@ -30455,7 +29856,7 @@
 </file>
 
 <file path=customXml/itemProps1.xml><?xml version="1.0" encoding="utf-8"?>
-<ds:datastoreItem xmlns:ds="http://schemas.openxmlformats.org/officeDocument/2006/customXml" ds:itemID="{B20ED14E-20BD-0342-A447-925FFA2C3804}">
+<ds:datastoreItem xmlns:ds="http://schemas.openxmlformats.org/officeDocument/2006/customXml" ds:itemID="{CEAF82DD-8E2B-F442-854C-D22AA8B4402F}">
   <ds:schemaRefs>
     <ds:schemaRef ds:uri="http://schemas.openxmlformats.org/officeDocument/2006/bibliography"/>
   </ds:schemaRefs>
@@ -30463,7 +29864,7 @@
 </file>
 
 <file path=customXml/itemProps2.xml><?xml version="1.0" encoding="utf-8"?>
-<ds:datastoreItem xmlns:ds="http://schemas.openxmlformats.org/officeDocument/2006/customXml" ds:itemID="{CEAF82DD-8E2B-F442-854C-D22AA8B4402F}">
+<ds:datastoreItem xmlns:ds="http://schemas.openxmlformats.org/officeDocument/2006/customXml" ds:itemID="{B20ED14E-20BD-0342-A447-925FFA2C3804}">
   <ds:schemaRefs>
     <ds:schemaRef ds:uri="http://schemas.openxmlformats.org/officeDocument/2006/bibliography"/>
   </ds:schemaRefs>

</xml_diff>

<commit_message>
Regenerated figures and added to ms
</commit_message>
<xml_diff>
--- a/output/papers/Round 1/manuscript-brief.docx
+++ b/output/papers/Round 1/manuscript-brief.docx
@@ -10341,10 +10341,10 @@
         </w:rPr>
         <w:lastRenderedPageBreak/>
         <w:drawing>
-          <wp:inline distT="0" distB="0" distL="0" distR="0" wp14:anchorId="208E24EA" wp14:editId="6FDF51C9">
-            <wp:extent cx="4800600" cy="5295900"/>
+          <wp:inline distT="0" distB="0" distL="0" distR="0" wp14:anchorId="321665CF" wp14:editId="699C7A9B">
+            <wp:extent cx="5486400" cy="5715000"/>
             <wp:effectExtent l="0" t="0" r="0" b="0"/>
-            <wp:docPr id="273663545" name="Picture 2"/>
+            <wp:docPr id="721742728" name="Picture 2" descr="A screenshot of a graph&#10;&#10;Description automatically generated"/>
             <wp:cNvGraphicFramePr>
               <a:graphicFrameLocks xmlns:a="http://schemas.openxmlformats.org/drawingml/2006/main" noChangeAspect="1"/>
             </wp:cNvGraphicFramePr>
@@ -10352,7 +10352,7 @@
               <a:graphicData uri="http://schemas.openxmlformats.org/drawingml/2006/picture">
                 <pic:pic xmlns:pic="http://schemas.openxmlformats.org/drawingml/2006/picture">
                   <pic:nvPicPr>
-                    <pic:cNvPr id="273663545" name="Picture 273663545"/>
+                    <pic:cNvPr id="721742728" name="Picture 2" descr="A screenshot of a graph&#10;&#10;Description automatically generated"/>
                     <pic:cNvPicPr/>
                   </pic:nvPicPr>
                   <pic:blipFill>
@@ -10364,7 +10364,7 @@
                   <pic:spPr>
                     <a:xfrm>
                       <a:off x="0" y="0"/>
-                      <a:ext cx="4800600" cy="5295900"/>
+                      <a:ext cx="5486400" cy="5715000"/>
                     </a:xfrm>
                     <a:prstGeom prst="rect">
                       <a:avLst/>
@@ -16766,10 +16766,10 @@
           <w:szCs w:val="22"/>
         </w:rPr>
         <w:drawing>
-          <wp:inline distT="0" distB="0" distL="0" distR="0" wp14:anchorId="54AC915F" wp14:editId="0BA33B27">
-            <wp:extent cx="4800600" cy="2146300"/>
+          <wp:inline distT="0" distB="0" distL="0" distR="0" wp14:anchorId="6CE84156" wp14:editId="47339CA6">
+            <wp:extent cx="5486400" cy="2832100"/>
             <wp:effectExtent l="0" t="0" r="0" b="0"/>
-            <wp:docPr id="800008991" name="Picture 3"/>
+            <wp:docPr id="1343982204" name="Picture 4" descr="A diagram of a graph&#10;&#10;Description automatically generated"/>
             <wp:cNvGraphicFramePr>
               <a:graphicFrameLocks xmlns:a="http://schemas.openxmlformats.org/drawingml/2006/main" noChangeAspect="1"/>
             </wp:cNvGraphicFramePr>
@@ -16777,7 +16777,7 @@
               <a:graphicData uri="http://schemas.openxmlformats.org/drawingml/2006/picture">
                 <pic:pic xmlns:pic="http://schemas.openxmlformats.org/drawingml/2006/picture">
                   <pic:nvPicPr>
-                    <pic:cNvPr id="800008991" name="Picture 800008991"/>
+                    <pic:cNvPr id="1343982204" name="Picture 4" descr="A diagram of a graph&#10;&#10;Description automatically generated"/>
                     <pic:cNvPicPr/>
                   </pic:nvPicPr>
                   <pic:blipFill>
@@ -16789,7 +16789,7 @@
                   <pic:spPr>
                     <a:xfrm>
                       <a:off x="0" y="0"/>
-                      <a:ext cx="4800600" cy="2146300"/>
+                      <a:ext cx="5486400" cy="2832100"/>
                     </a:xfrm>
                     <a:prstGeom prst="rect">
                       <a:avLst/>
@@ -17566,6 +17566,7 @@
                 <w:bCs w:val="0"/>
                 <w:szCs w:val="22"/>
               </w:rPr>
+              <w:lastRenderedPageBreak/>
               <w:t xml:space="preserve">More ASHI-biased </w:t>
             </w:r>
             <w:r>
@@ -18098,7 +18099,6 @@
                 <w:bCs w:val="0"/>
                 <w:szCs w:val="22"/>
               </w:rPr>
-              <w:lastRenderedPageBreak/>
               <w:t xml:space="preserve">More ASHI-biased </w:t>
             </w:r>
             <w:r>
@@ -19212,14 +19212,14 @@
         <w:rPr>
           <w:szCs w:val="22"/>
         </w:rPr>
-        <w:t xml:space="preserve"> half-way between the pen-in-hand and pen-in-mouth conditions of Experiment 1c (for the remaining two steps, the effect of pen location was too small even in Experiment 1c to draw </w:t>
+        <w:t xml:space="preserve"> </w:t>
       </w:r>
       <w:r>
         <w:rPr>
           <w:szCs w:val="22"/>
         </w:rPr>
         <w:lastRenderedPageBreak/>
-        <w:t>meaningful conclusions about Experiment 2).</w:t>
+        <w:t>half-way between the pen-in-hand and pen-in-mouth conditions of Experiment 1c (for the remaining two steps, the effect of pen location was too small even in Experiment 1c to draw meaningful conclusions about Experiment 2).</w:t>
       </w:r>
       <w:r>
         <w:rPr>
@@ -19727,7 +19727,14 @@
         <w:rPr>
           <w:szCs w:val="22"/>
         </w:rPr>
-        <w:t>replicates for non-phonetic context, what has previously been demonstrated for phonetic context: compensation for visually presented context seems to be substantially reduced or no longer observed when the relevant articulatory effects are no</w:t>
+        <w:t xml:space="preserve">replicates for non-phonetic context, what has previously been demonstrated for phonetic context: compensation for visually presented context seems to be substantially reduced or no longer observed when the relevant articulatory </w:t>
+      </w:r>
+      <w:r>
+        <w:rPr>
+          <w:szCs w:val="22"/>
+        </w:rPr>
+        <w:lastRenderedPageBreak/>
+        <w:t>effects are no</w:t>
       </w:r>
       <w:r>
         <w:rPr>
@@ -19771,7 +19778,6 @@
         <w:rPr>
           <w:szCs w:val="22"/>
         </w:rPr>
-        <w:lastRenderedPageBreak/>
         <w:t>The present results also raise a number of questions for future research on compensation and adaptive speech perception more broadly. We briefly discuss t</w:t>
       </w:r>
       <w:r>
@@ -20151,7 +20157,14 @@
         <w:rPr>
           <w:szCs w:val="22"/>
         </w:rPr>
-        <w:t xml:space="preserve">-biased exposure during </w:t>
+        <w:t xml:space="preserve">-biased </w:t>
+      </w:r>
+      <w:r>
+        <w:rPr>
+          <w:szCs w:val="22"/>
+        </w:rPr>
+        <w:lastRenderedPageBreak/>
+        <w:t xml:space="preserve">exposure during </w:t>
       </w:r>
       <w:r>
         <w:rPr>
@@ -20235,14 +20248,7 @@
         <w:rPr>
           <w:szCs w:val="22"/>
         </w:rPr>
-        <w:t xml:space="preserve">. When the pen was instead in the </w:t>
-      </w:r>
-      <w:r>
-        <w:rPr>
-          <w:szCs w:val="22"/>
-        </w:rPr>
-        <w:lastRenderedPageBreak/>
-        <w:t xml:space="preserve">hand during the shifted </w:t>
+        <w:t xml:space="preserve">. When the pen was instead in the hand during the shifted </w:t>
       </w:r>
       <w:r>
         <w:rPr>

</xml_diff>